<commit_message>
Added Section 4 5 and Data Sheet
</commit_message>
<xml_diff>
--- a/srs_template.docx
+++ b/srs_template.docx
@@ -2375,6 +2375,7 @@
           <w:rFonts w:ascii="Arial" w:hAnsi="Arial"/>
           <w:b w:val="0"/>
           <w:i/>
+          <w:color w:val="FF0000"/>
           <w:sz w:val="22"/>
         </w:rPr>
       </w:pPr>
@@ -2386,6 +2387,7 @@
           <w:rFonts w:ascii="Arial" w:hAnsi="Arial"/>
           <w:b w:val="0"/>
           <w:i/>
+          <w:color w:val="FF0000"/>
           <w:sz w:val="22"/>
         </w:rPr>
         <w:t>&lt;In this template you will find text bounded by the “&lt;&gt;” symbols. This text appears in italics and is intended to</w:t>
@@ -2395,126 +2397,109 @@
           <w:rFonts w:ascii="Arial" w:hAnsi="Arial"/>
           <w:b w:val="0"/>
           <w:i/>
-          <w:sz w:val="22"/>
-        </w:rPr>
-        <w:t xml:space="preserve"> </w:t>
+          <w:color w:val="FF0000"/>
+          <w:sz w:val="22"/>
+        </w:rPr>
+        <w:t xml:space="preserve"> provide explanations and</w:t>
       </w:r>
       <w:r>
         <w:rPr>
           <w:rFonts w:ascii="Arial" w:hAnsi="Arial"/>
           <w:b w:val="0"/>
           <w:i/>
-          <w:sz w:val="22"/>
-        </w:rPr>
-        <w:t>provide explanations and</w:t>
+          <w:color w:val="FF0000"/>
+          <w:sz w:val="22"/>
+        </w:rPr>
+        <w:t xml:space="preserve"> guide you through the </w:t>
       </w:r>
       <w:r>
         <w:rPr>
           <w:rFonts w:ascii="Arial" w:hAnsi="Arial"/>
           <w:b w:val="0"/>
           <w:i/>
-          <w:sz w:val="22"/>
-        </w:rPr>
-        <w:t xml:space="preserve"> guide you through the </w:t>
+          <w:color w:val="FF0000"/>
+          <w:sz w:val="22"/>
+        </w:rPr>
+        <w:t>document</w:t>
       </w:r>
       <w:r>
         <w:rPr>
           <w:rFonts w:ascii="Arial" w:hAnsi="Arial"/>
           <w:b w:val="0"/>
           <w:i/>
-          <w:sz w:val="22"/>
-        </w:rPr>
-        <w:t>document</w:t>
+          <w:color w:val="FF0000"/>
+          <w:sz w:val="22"/>
+        </w:rPr>
+        <w:t xml:space="preserve">. There are two types of </w:t>
       </w:r>
       <w:r>
         <w:rPr>
           <w:rFonts w:ascii="Arial" w:hAnsi="Arial"/>
           <w:b w:val="0"/>
           <w:i/>
-          <w:sz w:val="22"/>
-        </w:rPr>
-        <w:t xml:space="preserve">. There are two types of </w:t>
+          <w:color w:val="FF0000"/>
+          <w:sz w:val="22"/>
+        </w:rPr>
+        <w:t>comments in this document. The</w:t>
       </w:r>
       <w:r>
         <w:rPr>
           <w:rFonts w:ascii="Arial" w:hAnsi="Arial"/>
           <w:b w:val="0"/>
           <w:i/>
-          <w:sz w:val="22"/>
-        </w:rPr>
-        <w:t>comments in this document. The</w:t>
+          <w:color w:val="FF0000"/>
+          <w:sz w:val="22"/>
+        </w:rPr>
+        <w:t xml:space="preserve"> comments that are in black are int</w:t>
       </w:r>
       <w:r>
         <w:rPr>
           <w:rFonts w:ascii="Arial" w:hAnsi="Arial"/>
           <w:b w:val="0"/>
           <w:i/>
-          <w:sz w:val="22"/>
-        </w:rPr>
-        <w:t xml:space="preserve"> comments that are in black are int</w:t>
+          <w:color w:val="FF0000"/>
+          <w:sz w:val="22"/>
+        </w:rPr>
+        <w:t>ended specifically for the course. The</w:t>
       </w:r>
       <w:r>
         <w:rPr>
           <w:rFonts w:ascii="Arial" w:hAnsi="Arial"/>
           <w:b w:val="0"/>
           <w:i/>
-          <w:sz w:val="22"/>
-        </w:rPr>
-        <w:t>ended specifically for the course. The</w:t>
+          <w:color w:val="FF0000"/>
+          <w:sz w:val="22"/>
+        </w:rPr>
+        <w:t xml:space="preserve"> comments that are in blue are more gener</w:t>
       </w:r>
       <w:r>
         <w:rPr>
           <w:rFonts w:ascii="Arial" w:hAnsi="Arial"/>
           <w:b w:val="0"/>
           <w:i/>
-          <w:sz w:val="22"/>
-        </w:rPr>
-        <w:t xml:space="preserve"> comments that are in </w:t>
+          <w:color w:val="FF0000"/>
+          <w:sz w:val="22"/>
+        </w:rPr>
+        <w:t>al and apply to any SRS. Please</w:t>
       </w:r>
       <w:r>
         <w:rPr>
           <w:rFonts w:ascii="Arial" w:hAnsi="Arial"/>
           <w:b w:val="0"/>
           <w:i/>
-          <w:color w:val="0000FF"/>
-          <w:sz w:val="22"/>
-        </w:rPr>
-        <w:t xml:space="preserve">blue </w:t>
-      </w:r>
+          <w:color w:val="FF0000"/>
+          <w:sz w:val="22"/>
+        </w:rPr>
+        <w:t xml:space="preserve"> make sure to delete all of the comments before submitting the document</w:t>
+      </w:r>
+      <w:bookmarkStart w:id="15" w:name="_Toc113291688"/>
+      <w:bookmarkEnd w:id="12"/>
       <w:r>
         <w:rPr>
           <w:rFonts w:ascii="Arial" w:hAnsi="Arial"/>
           <w:b w:val="0"/>
           <w:i/>
-          <w:sz w:val="22"/>
-        </w:rPr>
-        <w:t>are more gener</w:t>
-      </w:r>
-      <w:r>
-        <w:rPr>
-          <w:rFonts w:ascii="Arial" w:hAnsi="Arial"/>
-          <w:b w:val="0"/>
-          <w:i/>
-          <w:sz w:val="22"/>
-        </w:rPr>
-        <w:t>al and apply to any SRS. Please</w:t>
-      </w:r>
-      <w:r>
-        <w:rPr>
-          <w:rFonts w:ascii="Arial" w:hAnsi="Arial"/>
-          <w:b w:val="0"/>
-          <w:i/>
-          <w:sz w:val="22"/>
-        </w:rPr>
-        <w:t xml:space="preserve"> make sure to delete all of the comments before submitting the document</w:t>
-      </w:r>
-      <w:bookmarkStart w:id="15" w:name="_Toc113291688"/>
-      <w:bookmarkEnd w:id="12"/>
-      <w:r>
-        <w:rPr>
-          <w:rFonts w:ascii="Arial" w:hAnsi="Arial"/>
-          <w:b w:val="0"/>
-          <w:i/>
+          <w:color w:val="FF0000"/>
           <w:sz w:val="22"/>
         </w:rPr>
         <w:t>.&gt;</w:t>
@@ -2570,32 +2555,7 @@
     </w:p>
     <w:p>
       <w:pPr>
-        <w:rPr>
-          <w:rFonts w:ascii="Arial" w:hAnsi="Arial"/>
-          <w:i/>
-          <w:sz w:val="22"/>
-        </w:rPr>
-      </w:pPr>
-      <w:r>
-        <w:rPr>
-          <w:rFonts w:ascii="Arial" w:hAnsi="Arial"/>
-          <w:i/>
-          <w:sz w:val="22"/>
-        </w:rPr>
-        <w:t>&lt;TO DO: Please provide a brief introduction to your project and a brief overview of what the reader will find in this section.&gt;</w:t>
-      </w:r>
-    </w:p>
-    <w:p>
-      <w:pPr>
-        <w:rPr>
-          <w:rFonts w:ascii="Arial" w:hAnsi="Arial"/>
-          <w:i/>
-          <w:sz w:val="22"/>
-        </w:rPr>
-      </w:pPr>
-    </w:p>
-    <w:p>
-      <w:pPr>
+        <w:ind w:firstLine="431"/>
         <w:rPr>
           <w:rFonts w:ascii="Arial" w:hAnsi="Arial"/>
           <w:iCs/>
@@ -2644,6 +2604,7 @@
     </w:p>
     <w:p>
       <w:pPr>
+        <w:ind w:firstLine="431"/>
         <w:rPr>
           <w:rFonts w:ascii="Arial" w:hAnsi="Arial"/>
           <w:iCs/>
@@ -2821,6 +2782,7 @@
     </w:p>
     <w:p>
       <w:pPr>
+        <w:ind w:firstLine="576"/>
         <w:rPr>
           <w:rFonts w:ascii="Arial" w:hAnsi="Arial"/>
           <w:iCs/>
@@ -3120,12 +3082,23 @@
           <w:szCs w:val="22"/>
         </w:rPr>
       </w:pPr>
-      <w:r>
+    </w:p>
+    <w:p>
+      <w:pPr>
+        <w:spacing w:line="240" w:lineRule="auto"/>
+        <w:ind w:firstLine="720"/>
         <w:rPr>
           <w:rFonts w:ascii="Arial" w:hAnsi="Arial" w:cs="Arial"/>
           <w:sz w:val="22"/>
           <w:szCs w:val="22"/>
         </w:rPr>
+      </w:pPr>
+      <w:r>
+        <w:rPr>
+          <w:rFonts w:ascii="Arial" w:hAnsi="Arial" w:cs="Arial"/>
+          <w:sz w:val="22"/>
+          <w:szCs w:val="22"/>
+        </w:rPr>
         <w:t xml:space="preserve">More specifically, this system is designed to allow </w:t>
       </w:r>
       <w:r>
@@ -3432,6 +3405,61 @@
         </w:rPr>
         <w:t xml:space="preserve">. </w:t>
       </w:r>
+    </w:p>
+    <w:p>
+      <w:pPr>
+        <w:spacing w:line="240" w:lineRule="auto"/>
+        <w:ind w:firstLine="720"/>
+        <w:rPr>
+          <w:rFonts w:ascii="Arial" w:hAnsi="Arial" w:cs="Arial"/>
+          <w:sz w:val="22"/>
+          <w:szCs w:val="22"/>
+        </w:rPr>
+      </w:pPr>
+    </w:p>
+    <w:p>
+      <w:pPr>
+        <w:spacing w:line="240" w:lineRule="auto"/>
+        <w:ind w:firstLine="720"/>
+        <w:rPr>
+          <w:rFonts w:ascii="Arial" w:hAnsi="Arial" w:cs="Arial"/>
+          <w:sz w:val="22"/>
+          <w:szCs w:val="22"/>
+        </w:rPr>
+      </w:pPr>
+    </w:p>
+    <w:p>
+      <w:pPr>
+        <w:spacing w:line="240" w:lineRule="auto"/>
+        <w:ind w:firstLine="720"/>
+        <w:rPr>
+          <w:rFonts w:ascii="Arial" w:hAnsi="Arial" w:cs="Arial"/>
+          <w:sz w:val="22"/>
+          <w:szCs w:val="22"/>
+        </w:rPr>
+      </w:pPr>
+    </w:p>
+    <w:p>
+      <w:pPr>
+        <w:spacing w:line="240" w:lineRule="auto"/>
+        <w:ind w:firstLine="720"/>
+        <w:rPr>
+          <w:rFonts w:ascii="Arial" w:hAnsi="Arial" w:cs="Arial"/>
+          <w:sz w:val="22"/>
+          <w:szCs w:val="22"/>
+        </w:rPr>
+      </w:pPr>
+    </w:p>
+    <w:p>
+      <w:pPr>
+        <w:spacing w:line="240" w:lineRule="auto"/>
+        <w:ind w:firstLine="720"/>
+        <w:rPr>
+          <w:rFonts w:ascii="Arial" w:hAnsi="Arial" w:cs="Arial"/>
+          <w:sz w:val="22"/>
+          <w:szCs w:val="22"/>
+        </w:rPr>
+      </w:pPr>
     </w:p>
     <w:p/>
     <w:p>
@@ -3447,6 +3475,7 @@
         <w:rPr>
           <w:rFonts w:ascii="Arial" w:hAnsi="Arial"/>
         </w:rPr>
+        <w:lastRenderedPageBreak/>
         <w:t xml:space="preserve">Intended Audience and </w:t>
       </w:r>
       <w:bookmarkEnd w:id="24"/>
@@ -3514,7 +3543,6 @@
         <w:rPr>
           <w:rFonts w:ascii="Arial" w:hAnsi="Arial"/>
         </w:rPr>
-        <w:lastRenderedPageBreak/>
         <w:t>Definitions, Acronyms and Abbreviations</w:t>
       </w:r>
       <w:bookmarkEnd w:id="26"/>
@@ -3756,14 +3784,26 @@
       <w:pPr>
         <w:pStyle w:val="template"/>
         <w:jc w:val="both"/>
-      </w:pPr>
-      <w:r>
+        <w:rPr>
+          <w:color w:val="FF0000"/>
+        </w:rPr>
+      </w:pPr>
+      <w:r>
+        <w:rPr>
+          <w:color w:val="FF0000"/>
+        </w:rPr>
         <w:t xml:space="preserve">&lt;In </w:t>
       </w:r>
       <w:r>
+        <w:rPr>
+          <w:color w:val="FF0000"/>
+        </w:rPr>
         <w:t>general,</w:t>
       </w:r>
       <w:r>
+        <w:rPr>
+          <w:color w:val="FF0000"/>
+        </w:rPr>
         <w:t xml:space="preserve"> this document follows the IEEE formatting requirements. Use Arial font size 11, or 12 throughout the document for text. Use italics for comments. Document text should be single spaced and maintain the 1” margins found in this template. For Section and Subsection titles please follow the template. </w:t>
       </w:r>
     </w:p>
@@ -3777,26 +3817,40 @@
       <w:pPr>
         <w:pStyle w:val="template"/>
         <w:jc w:val="both"/>
-      </w:pPr>
-      <w:r>
+        <w:rPr>
+          <w:color w:val="FF0000"/>
+        </w:rPr>
+      </w:pPr>
+      <w:r>
+        <w:rPr>
+          <w:color w:val="FF0000"/>
+        </w:rPr>
         <w:t>TO DO:</w:t>
       </w:r>
       <w:r>
         <w:rPr>
           <w:i w:val="0"/>
+          <w:color w:val="FF0000"/>
         </w:rPr>
         <w:t xml:space="preserve"> </w:t>
       </w:r>
       <w:r>
+        <w:rPr>
+          <w:color w:val="FF0000"/>
+        </w:rPr>
         <w:t>Describe any standards or typographical conventions that were followed when writing this SRS, such as fonts or highlighting that have special significance.</w:t>
       </w:r>
       <w:r>
         <w:rPr>
           <w:i w:val="0"/>
+          <w:color w:val="FF0000"/>
         </w:rPr>
         <w:t xml:space="preserve"> </w:t>
       </w:r>
       <w:r>
+        <w:rPr>
+          <w:color w:val="FF0000"/>
+        </w:rPr>
         <w:t>Sometimes, it is useful to divide this section to several sections, e.g., Formatting Conventions, Naming Conventions, etc.&gt;</w:t>
       </w:r>
     </w:p>
@@ -3828,38 +3882,50 @@
       <w:pPr>
         <w:pStyle w:val="template"/>
         <w:jc w:val="both"/>
-      </w:pPr>
-      <w:r>
-        <w:t>&lt;</w:t>
-      </w:r>
-      <w:r>
-        <w:rPr>
-          <w:color w:val="0000FF"/>
-        </w:rPr>
-        <w:t>List any other documents or Web addresses to which this SRS refers. These may include user interface style guides, contracts, standards, system requirements specifications, use case documents, or a vision and scope document.</w:t>
-      </w:r>
-      <w:r>
-        <w:t xml:space="preserve"> </w:t>
-      </w:r>
-    </w:p>
-    <w:p>
-      <w:pPr>
-        <w:pStyle w:val="template"/>
-        <w:jc w:val="both"/>
-      </w:pPr>
-    </w:p>
-    <w:p>
-      <w:pPr>
-        <w:pStyle w:val="template"/>
-        <w:jc w:val="both"/>
-      </w:pPr>
-      <w:r>
+        <w:rPr>
+          <w:color w:val="FF0000"/>
+        </w:rPr>
+      </w:pPr>
+      <w:r>
+        <w:rPr>
+          <w:color w:val="FF0000"/>
+        </w:rPr>
+        <w:t xml:space="preserve">&lt;List any other documents or Web addresses to which this SRS refers. These may include user interface style guides, contracts, standards, system requirements specifications, use case documents, or a vision and scope document. </w:t>
+      </w:r>
+    </w:p>
+    <w:p>
+      <w:pPr>
+        <w:pStyle w:val="template"/>
+        <w:jc w:val="both"/>
+        <w:rPr>
+          <w:color w:val="FF0000"/>
+        </w:rPr>
+      </w:pPr>
+    </w:p>
+    <w:p>
+      <w:pPr>
+        <w:pStyle w:val="template"/>
+        <w:jc w:val="both"/>
+        <w:rPr>
+          <w:color w:val="FF0000"/>
+        </w:rPr>
+      </w:pPr>
+      <w:r>
+        <w:rPr>
+          <w:color w:val="FF0000"/>
+        </w:rPr>
         <w:t xml:space="preserve">TO DO: Use the standard IEEE </w:t>
       </w:r>
       <w:r>
+        <w:rPr>
+          <w:color w:val="FF0000"/>
+        </w:rPr>
         <w:t>citation guide (attached) for this section</w:t>
       </w:r>
       <w:r>
+        <w:rPr>
+          <w:color w:val="FF0000"/>
+        </w:rPr>
         <w:t>.&gt;</w:t>
       </w:r>
     </w:p>
@@ -3879,19 +3945,23 @@
         <w:rPr>
           <w:i w:val="0"/>
           <w:iCs w:val="0"/>
+          <w:color w:val="FF0000"/>
         </w:rPr>
       </w:pPr>
       <w:r>
         <w:rPr>
           <w:i w:val="0"/>
           <w:iCs w:val="0"/>
-        </w:rPr>
+          <w:color w:val="FF0000"/>
+        </w:rPr>
+        <w:lastRenderedPageBreak/>
         <w:t>[1]</w:t>
       </w:r>
       <w:r>
         <w:rPr>
           <w:i w:val="0"/>
           <w:iCs w:val="0"/>
+          <w:color w:val="FF0000"/>
         </w:rPr>
         <w:tab/>
         <w:t xml:space="preserve">IEEE Std 830-1998, IEEE Recommended Practice for Software Requirements </w:t>
@@ -3900,6 +3970,7 @@
         <w:rPr>
           <w:i w:val="0"/>
           <w:iCs w:val="0"/>
+          <w:color w:val="FF0000"/>
         </w:rPr>
         <w:t xml:space="preserve">     </w:t>
       </w:r>
@@ -3907,6 +3978,7 @@
         <w:rPr>
           <w:i w:val="0"/>
           <w:iCs w:val="0"/>
+          <w:color w:val="FF0000"/>
         </w:rPr>
         <w:t>Specifications. This document is published by and available from The Institute of Electrical and Electronics Engineers (IEEE).</w:t>
       </w:r>
@@ -3950,7 +4022,6 @@
           <w:rFonts w:ascii="Arial" w:hAnsi="Arial"/>
           <w:color w:val="FFFFFF"/>
         </w:rPr>
-        <w:lastRenderedPageBreak/>
         <w:t>Overall Description</w:t>
       </w:r>
       <w:bookmarkEnd w:id="31"/>
@@ -4561,7 +4632,6 @@
         <w:rPr>
           <w:rFonts w:ascii="Arial" w:hAnsi="Arial"/>
         </w:rPr>
-        <w:lastRenderedPageBreak/>
         <w:t>Users and Characteristics</w:t>
       </w:r>
       <w:bookmarkEnd w:id="37"/>
@@ -4576,8 +4646,6 @@
           <w:i w:val="0"/>
         </w:rPr>
       </w:pPr>
-      <w:bookmarkStart w:id="39" w:name="_GoBack"/>
-      <w:bookmarkEnd w:id="39"/>
       <w:r>
         <w:rPr>
           <w:i w:val="0"/>
@@ -4964,16 +5032,16 @@
           <w:rFonts w:ascii="Arial" w:hAnsi="Arial"/>
         </w:rPr>
       </w:pPr>
-      <w:bookmarkStart w:id="40" w:name="_Toc439994677"/>
-      <w:bookmarkStart w:id="41" w:name="_Toc113291700"/>
+      <w:bookmarkStart w:id="39" w:name="_Toc439994677"/>
+      <w:bookmarkStart w:id="40" w:name="_Toc113291700"/>
       <w:r>
         <w:rPr>
           <w:rFonts w:ascii="Arial" w:hAnsi="Arial"/>
         </w:rPr>
         <w:t>Operating Environment</w:t>
       </w:r>
+      <w:bookmarkEnd w:id="39"/>
       <w:bookmarkEnd w:id="40"/>
-      <w:bookmarkEnd w:id="41"/>
     </w:p>
     <w:p>
       <w:pPr>
@@ -5306,89 +5374,142 @@
           <w:rFonts w:ascii="Arial" w:hAnsi="Arial"/>
         </w:rPr>
       </w:pPr>
-      <w:bookmarkStart w:id="42" w:name="_Toc439994678"/>
-      <w:bookmarkStart w:id="43" w:name="_Toc113291701"/>
-      <w:r>
-        <w:rPr>
-          <w:rFonts w:ascii="Arial" w:hAnsi="Arial"/>
-        </w:rPr>
-        <w:lastRenderedPageBreak/>
+      <w:bookmarkStart w:id="41" w:name="_Toc439994678"/>
+      <w:bookmarkStart w:id="42" w:name="_Toc113291701"/>
+      <w:r>
+        <w:rPr>
+          <w:rFonts w:ascii="Arial" w:hAnsi="Arial"/>
+        </w:rPr>
         <w:t>Design and Implementation Constraints</w:t>
       </w:r>
+      <w:bookmarkEnd w:id="41"/>
       <w:bookmarkEnd w:id="42"/>
+    </w:p>
+    <w:p>
+      <w:pPr>
+        <w:pStyle w:val="template"/>
+        <w:ind w:firstLine="720"/>
+        <w:jc w:val="both"/>
+        <w:rPr>
+          <w:i w:val="0"/>
+        </w:rPr>
+      </w:pPr>
+      <w:r>
+        <w:rPr>
+          <w:i w:val="0"/>
+        </w:rPr>
+        <w:t>The project will</w:t>
+      </w:r>
+      <w:r>
+        <w:rPr>
+          <w:i w:val="0"/>
+        </w:rPr>
+        <w:t xml:space="preserve"> be created using HTML/CSS for front end web </w:t>
+      </w:r>
+      <w:proofErr w:type="gramStart"/>
+      <w:r>
+        <w:rPr>
+          <w:i w:val="0"/>
+        </w:rPr>
+        <w:t>development  and</w:t>
+      </w:r>
+      <w:proofErr w:type="gramEnd"/>
+      <w:r>
+        <w:rPr>
+          <w:i w:val="0"/>
+        </w:rPr>
+        <w:t xml:space="preserve"> we will create dynamic webpages using PHP and JavaScript</w:t>
+      </w:r>
+      <w:r>
+        <w:rPr>
+          <w:i w:val="0"/>
+        </w:rPr>
+        <w:t xml:space="preserve">. We will use MySQL as a database for storing user data and we will access the database using PHP. Hardware requirements will most likely not be a limitation on this product as the stuff we are doing is relatively low resource intensive. Security will be a feature we implement but as there is little to no important </w:t>
+      </w:r>
+      <w:proofErr w:type="gramStart"/>
+      <w:r>
+        <w:rPr>
+          <w:i w:val="0"/>
+        </w:rPr>
+        <w:t>information</w:t>
+      </w:r>
+      <w:proofErr w:type="gramEnd"/>
+      <w:r>
+        <w:rPr>
+          <w:i w:val="0"/>
+        </w:rPr>
+        <w:t xml:space="preserve"> we will be storing on our servers security is not a priority. We will create the software and provide source for project and after completion its up to users and community to maintain and add new features to the project.</w:t>
+      </w:r>
+    </w:p>
+    <w:p>
+      <w:pPr>
+        <w:pStyle w:val="template"/>
+        <w:jc w:val="both"/>
+        <w:rPr>
+          <w:i w:val="0"/>
+          <w:color w:val="0000FF"/>
+        </w:rPr>
+      </w:pPr>
+      <w:r>
+        <w:rPr>
+          <w:i w:val="0"/>
+          <w:color w:val="0000FF"/>
+        </w:rPr>
+        <w:t xml:space="preserve"> </w:t>
+      </w:r>
+    </w:p>
+    <w:p>
+      <w:pPr>
+        <w:pStyle w:val="Heading2"/>
+        <w:rPr>
+          <w:rFonts w:ascii="Arial" w:hAnsi="Arial"/>
+        </w:rPr>
+      </w:pPr>
+      <w:bookmarkStart w:id="43" w:name="_Toc439994679"/>
+      <w:bookmarkStart w:id="44" w:name="_Toc113291702"/>
+      <w:r>
+        <w:rPr>
+          <w:rFonts w:ascii="Arial" w:hAnsi="Arial"/>
+        </w:rPr>
+        <w:t>User Documentation</w:t>
+      </w:r>
       <w:bookmarkEnd w:id="43"/>
-    </w:p>
-    <w:p>
-      <w:pPr>
-        <w:pStyle w:val="template"/>
-        <w:ind w:firstLine="720"/>
-        <w:jc w:val="both"/>
-        <w:rPr>
-          <w:i w:val="0"/>
-        </w:rPr>
-      </w:pPr>
-      <w:r>
-        <w:rPr>
-          <w:i w:val="0"/>
-        </w:rPr>
-        <w:t>The project will</w:t>
-      </w:r>
-      <w:r>
-        <w:rPr>
-          <w:i w:val="0"/>
-        </w:rPr>
-        <w:t xml:space="preserve"> be created using HTML/CSS for front end web </w:t>
+      <w:bookmarkEnd w:id="44"/>
+    </w:p>
+    <w:p>
+      <w:pPr>
+        <w:ind w:firstLine="576"/>
+        <w:rPr>
+          <w:rFonts w:ascii="Arial" w:hAnsi="Arial" w:cs="Arial"/>
+          <w:sz w:val="22"/>
+          <w:szCs w:val="22"/>
+        </w:rPr>
+      </w:pPr>
+      <w:r>
+        <w:rPr>
+          <w:rFonts w:ascii="Arial" w:hAnsi="Arial" w:cs="Arial"/>
+          <w:sz w:val="22"/>
+          <w:szCs w:val="22"/>
+        </w:rPr>
+        <w:t xml:space="preserve">The program should be designed user friendly enough as to there is no need or very little need for guidance and direction. Provided documentation and help could be simple </w:t>
       </w:r>
       <w:proofErr w:type="gramStart"/>
       <w:r>
         <w:rPr>
-          <w:i w:val="0"/>
-        </w:rPr>
-        <w:t>development  and</w:t>
+          <w:rFonts w:ascii="Arial" w:hAnsi="Arial" w:cs="Arial"/>
+          <w:sz w:val="22"/>
+          <w:szCs w:val="22"/>
+        </w:rPr>
+        <w:t>an</w:t>
       </w:r>
       <w:proofErr w:type="gramEnd"/>
       <w:r>
         <w:rPr>
-          <w:i w:val="0"/>
-        </w:rPr>
-        <w:t xml:space="preserve"> we will create dynamic webpages using PHP and JavaScript</w:t>
-      </w:r>
-      <w:r>
-        <w:rPr>
-          <w:i w:val="0"/>
-        </w:rPr>
-        <w:t xml:space="preserve">. We will use MySQL as a database for storing user data and we will access the database using PHP. Hardware requirements will most likely not be a limitation on this product as the stuff we are doing is relatively low resource intensive. Security will be a feature we implement but as there is little to no important </w:t>
-      </w:r>
-      <w:proofErr w:type="gramStart"/>
-      <w:r>
-        <w:rPr>
-          <w:i w:val="0"/>
-        </w:rPr>
-        <w:t>information</w:t>
-      </w:r>
-      <w:proofErr w:type="gramEnd"/>
-      <w:r>
-        <w:rPr>
-          <w:i w:val="0"/>
-        </w:rPr>
-        <w:t xml:space="preserve"> we will be storing on our servers security is not a priority. We will create the software and provide source for project and after completion its up to users and community to maintain and add new features to the project.</w:t>
-      </w:r>
-    </w:p>
-    <w:p>
-      <w:pPr>
-        <w:pStyle w:val="template"/>
-        <w:jc w:val="both"/>
-        <w:rPr>
-          <w:i w:val="0"/>
-          <w:color w:val="0000FF"/>
-        </w:rPr>
-      </w:pPr>
-      <w:r>
-        <w:rPr>
-          <w:i w:val="0"/>
-          <w:color w:val="0000FF"/>
-        </w:rPr>
-        <w:t xml:space="preserve"> </w:t>
+          <w:rFonts w:ascii="Arial" w:hAnsi="Arial" w:cs="Arial"/>
+          <w:sz w:val="22"/>
+          <w:szCs w:val="22"/>
+        </w:rPr>
+        <w:t xml:space="preserve"> minimum for example tool tips explaining what sections of the site do or a quick brief overview video displayed when creating a new room.</w:t>
       </w:r>
     </w:p>
     <w:p>
@@ -5398,70 +5519,16 @@
           <w:rFonts w:ascii="Arial" w:hAnsi="Arial"/>
         </w:rPr>
       </w:pPr>
-      <w:bookmarkStart w:id="44" w:name="_Toc439994679"/>
-      <w:bookmarkStart w:id="45" w:name="_Toc113291702"/>
-      <w:r>
-        <w:rPr>
-          <w:rFonts w:ascii="Arial" w:hAnsi="Arial"/>
-        </w:rPr>
-        <w:t>User Documentation</w:t>
-      </w:r>
-      <w:bookmarkEnd w:id="44"/>
+      <w:bookmarkStart w:id="45" w:name="_Toc439994680"/>
+      <w:bookmarkStart w:id="46" w:name="_Toc113291703"/>
+      <w:r>
+        <w:rPr>
+          <w:rFonts w:ascii="Arial" w:hAnsi="Arial"/>
+        </w:rPr>
+        <w:t>Assumptions and Dependencies</w:t>
+      </w:r>
       <w:bookmarkEnd w:id="45"/>
-    </w:p>
-    <w:p>
-      <w:pPr>
-        <w:ind w:firstLine="576"/>
-        <w:rPr>
-          <w:rFonts w:ascii="Arial" w:hAnsi="Arial" w:cs="Arial"/>
-          <w:sz w:val="22"/>
-          <w:szCs w:val="22"/>
-        </w:rPr>
-      </w:pPr>
-      <w:r>
-        <w:rPr>
-          <w:rFonts w:ascii="Arial" w:hAnsi="Arial" w:cs="Arial"/>
-          <w:sz w:val="22"/>
-          <w:szCs w:val="22"/>
-        </w:rPr>
-        <w:t xml:space="preserve">The program should be designed user friendly enough as to there is no need or very little need for guidance and direction. Provided documentation and help could be simple </w:t>
-      </w:r>
-      <w:proofErr w:type="gramStart"/>
-      <w:r>
-        <w:rPr>
-          <w:rFonts w:ascii="Arial" w:hAnsi="Arial" w:cs="Arial"/>
-          <w:sz w:val="22"/>
-          <w:szCs w:val="22"/>
-        </w:rPr>
-        <w:t>an</w:t>
-      </w:r>
-      <w:proofErr w:type="gramEnd"/>
-      <w:r>
-        <w:rPr>
-          <w:rFonts w:ascii="Arial" w:hAnsi="Arial" w:cs="Arial"/>
-          <w:sz w:val="22"/>
-          <w:szCs w:val="22"/>
-        </w:rPr>
-        <w:t xml:space="preserve"> minimum for example tool tips explaining what sections of the site do or a quick brief overview video displayed when creating a new room.</w:t>
-      </w:r>
-    </w:p>
-    <w:p>
-      <w:pPr>
-        <w:pStyle w:val="Heading2"/>
-        <w:rPr>
-          <w:rFonts w:ascii="Arial" w:hAnsi="Arial"/>
-        </w:rPr>
-      </w:pPr>
-      <w:bookmarkStart w:id="46" w:name="_Toc439994680"/>
-      <w:bookmarkStart w:id="47" w:name="_Toc113291703"/>
-      <w:r>
-        <w:rPr>
-          <w:rFonts w:ascii="Arial" w:hAnsi="Arial"/>
-        </w:rPr>
-        <w:t>Assumptions and Dependencies</w:t>
-      </w:r>
       <w:bookmarkEnd w:id="46"/>
-      <w:bookmarkEnd w:id="47"/>
     </w:p>
     <w:p>
       <w:pPr>
@@ -5615,18 +5682,279 @@
           <w:color w:val="FFFFFF"/>
         </w:rPr>
       </w:pPr>
-      <w:bookmarkStart w:id="48" w:name="_Toc439994682"/>
-      <w:bookmarkStart w:id="49" w:name="_Toc113291704"/>
+      <w:bookmarkStart w:id="47" w:name="_Toc439994682"/>
+      <w:bookmarkStart w:id="48" w:name="_Toc113291704"/>
       <w:r>
         <w:rPr>
           <w:rFonts w:ascii="Arial" w:hAnsi="Arial"/>
           <w:color w:val="FFFFFF"/>
         </w:rPr>
+        <w:t>Specific Requirements</w:t>
+      </w:r>
+      <w:bookmarkEnd w:id="47"/>
+      <w:bookmarkEnd w:id="48"/>
+    </w:p>
+    <w:p>
+      <w:pPr>
+        <w:pStyle w:val="Heading2"/>
+        <w:rPr>
+          <w:rFonts w:ascii="Arial" w:hAnsi="Arial"/>
+        </w:rPr>
+      </w:pPr>
+      <w:bookmarkStart w:id="49" w:name="_Toc113291705"/>
+      <w:r>
+        <w:rPr>
+          <w:rFonts w:ascii="Arial" w:hAnsi="Arial"/>
+        </w:rPr>
+        <w:t>External Interface Requirements</w:t>
+      </w:r>
+      <w:bookmarkEnd w:id="49"/>
+    </w:p>
+    <w:p>
+      <w:pPr>
+        <w:pStyle w:val="Heading3"/>
+        <w:rPr>
+          <w:rFonts w:ascii="Arial" w:hAnsi="Arial"/>
+        </w:rPr>
+      </w:pPr>
+      <w:r>
+        <w:rPr>
+          <w:rFonts w:ascii="Arial" w:hAnsi="Arial"/>
+        </w:rPr>
+        <w:t>User Interfaces</w:t>
+      </w:r>
+    </w:p>
+    <w:p>
+      <w:pPr>
+        <w:pStyle w:val="template"/>
+        <w:jc w:val="both"/>
+        <w:rPr>
+          <w:color w:val="0000FF"/>
+        </w:rPr>
+      </w:pPr>
+      <w:r>
+        <w:t>&lt;</w:t>
+      </w:r>
+      <w:r>
+        <w:rPr>
+          <w:color w:val="0000FF"/>
+        </w:rPr>
+        <w:t>Describe the logical characteristics of each interface between the software product and the users. This may include sample screen images, any GUI standards or product family style guides that are to be followed, screen layout constraints, standard buttons and functions (e.g., Cancel) that will appear on every screen, error message display standards, and so on. Define the software components for which a user interface is needed.</w:t>
+      </w:r>
+    </w:p>
+    <w:p>
+      <w:pPr>
+        <w:pStyle w:val="template"/>
+        <w:jc w:val="both"/>
+      </w:pPr>
+      <w:r>
+        <w:t xml:space="preserve">TO DO: The least you can do for this section is to describe in words the different User Interfaces and the different screens that will be available to the user. </w:t>
+      </w:r>
+      <w:r>
+        <w:t>Optional: You may also</w:t>
+      </w:r>
+      <w:r>
+        <w:t xml:space="preserve"> provide </w:t>
+      </w:r>
+      <w:r>
+        <w:t xml:space="preserve">an initial </w:t>
+      </w:r>
+      <w:r>
+        <w:t xml:space="preserve">Graphical User Interface </w:t>
+      </w:r>
+      <w:r>
+        <w:t>design</w:t>
+      </w:r>
+      <w:r>
+        <w:t xml:space="preserve"> (does</w:t>
+      </w:r>
+      <w:r>
+        <w:t xml:space="preserve"> </w:t>
+      </w:r>
+      <w:r>
+        <w:t>n</w:t>
+      </w:r>
+      <w:r>
+        <w:t>o</w:t>
+      </w:r>
+      <w:r>
+        <w:t>t have to be final)</w:t>
+      </w:r>
+      <w:r>
+        <w:t>.&gt;</w:t>
+      </w:r>
+    </w:p>
+    <w:p>
+      <w:pPr>
+        <w:pStyle w:val="Heading3"/>
+        <w:rPr>
+          <w:rFonts w:ascii="Arial" w:hAnsi="Arial"/>
+        </w:rPr>
+      </w:pPr>
+      <w:bookmarkStart w:id="50" w:name="_Toc439994684"/>
+      <w:r>
+        <w:rPr>
+          <w:rFonts w:ascii="Arial" w:hAnsi="Arial"/>
+        </w:rPr>
+        <w:t>Hardware Interfaces</w:t>
+      </w:r>
+      <w:bookmarkEnd w:id="50"/>
+    </w:p>
+    <w:p>
+      <w:pPr>
+        <w:pStyle w:val="template"/>
+        <w:jc w:val="both"/>
+      </w:pPr>
+      <w:r>
+        <w:t>&lt;</w:t>
+      </w:r>
+      <w:r>
+        <w:rPr>
+          <w:color w:val="0000FF"/>
+        </w:rPr>
+        <w:t>Describe the logical and physical characteristics of each interface between the software product and the hardware components of the system. This may include the supported device types, the nature of the data and control interactions between the software and the hardware.</w:t>
+      </w:r>
+      <w:r>
+        <w:t xml:space="preserve"> You are not required to specify what protocols you will be using to communicate with the hardware, but it will be usually included in this part as well.</w:t>
+      </w:r>
+    </w:p>
+    <w:p>
+      <w:pPr>
+        <w:pStyle w:val="template"/>
+        <w:jc w:val="both"/>
+      </w:pPr>
+      <w:r>
+        <w:t>TO DO: Please provide a short description of the different hardware interfaces. If you will be using some special libraries to communicate with your software mention them here. In case you have more than one hardware interface divide this section into subsections.&gt;</w:t>
+      </w:r>
+    </w:p>
+    <w:p>
+      <w:pPr>
+        <w:pStyle w:val="Heading3"/>
+        <w:rPr>
+          <w:rFonts w:ascii="Arial" w:hAnsi="Arial"/>
+        </w:rPr>
+      </w:pPr>
+      <w:bookmarkStart w:id="51" w:name="_Toc439994685"/>
+      <w:r>
+        <w:rPr>
+          <w:rFonts w:ascii="Arial" w:hAnsi="Arial"/>
+        </w:rPr>
+        <w:t>Software Interfaces</w:t>
+      </w:r>
+      <w:bookmarkEnd w:id="51"/>
+    </w:p>
+    <w:p>
+      <w:pPr>
+        <w:pStyle w:val="template"/>
+        <w:jc w:val="both"/>
+      </w:pPr>
+      <w:r>
+        <w:t>&lt;</w:t>
+      </w:r>
+      <w:r>
+        <w:rPr>
+          <w:color w:val="0000FF"/>
+        </w:rPr>
+        <w:t xml:space="preserve">Describe the connections between this product and other specific software components (name and version), including databases, operating systems (Windows? Linux? </w:t>
+      </w:r>
+      <w:proofErr w:type="spellStart"/>
+      <w:r>
+        <w:rPr>
+          <w:color w:val="0000FF"/>
+        </w:rPr>
+        <w:t>Etc</w:t>
+      </w:r>
+      <w:proofErr w:type="spellEnd"/>
+      <w:r>
+        <w:rPr>
+          <w:color w:val="0000FF"/>
+        </w:rPr>
+        <w:t>…), tools, libraries, and integrated commercial components. Identify the data items or messages coming into the system and going out and describe the purpose of each. Describe the services needed and the nature of communications. Identify data that will be shared across software components. If the data sharing mechanism must be implemented in a specific way (for example, use of a global data area in a multitasking operating system), specify this as an implementation constraint.</w:t>
+      </w:r>
+      <w:r>
+        <w:t xml:space="preserve"> </w:t>
+      </w:r>
+      <w:r>
+        <w:br/>
+      </w:r>
+    </w:p>
+    <w:p>
+      <w:pPr>
+        <w:pStyle w:val="template"/>
+        <w:jc w:val="both"/>
+      </w:pPr>
+      <w:r>
+        <w:t>TO DO: The previous part illustrates some of the information you would usually include in this part of the SRS document. To make things simpler, you are only required to describe the specific interface with the operating system.&gt;</w:t>
+      </w:r>
+    </w:p>
+    <w:p>
+      <w:pPr>
+        <w:pStyle w:val="Heading3"/>
+        <w:rPr>
+          <w:rFonts w:ascii="Arial" w:hAnsi="Arial"/>
+        </w:rPr>
+      </w:pPr>
+      <w:bookmarkStart w:id="52" w:name="_Toc439994686"/>
+      <w:r>
+        <w:rPr>
+          <w:rFonts w:ascii="Arial" w:hAnsi="Arial"/>
+        </w:rPr>
+        <w:t>Communications Interfaces</w:t>
+      </w:r>
+      <w:bookmarkEnd w:id="52"/>
+    </w:p>
+    <w:p>
+      <w:pPr>
+        <w:pStyle w:val="template"/>
+        <w:jc w:val="both"/>
+        <w:rPr>
+          <w:color w:val="0000FF"/>
+        </w:rPr>
+      </w:pPr>
+      <w:r>
+        <w:t>&lt;</w:t>
+      </w:r>
+      <w:r>
+        <w:rPr>
+          <w:color w:val="0000FF"/>
+        </w:rPr>
+        <w:t>Describe the requirements associated with any communications functions required by this product, including e-mail, web browser, network server communications protocols, electronic forms, and so on. Define any pertinent message formatting. Identify any communication standards that will be used, such as FTP or HTTP. Specify any communication security or encryption issues, data transfer rates, and synchronization mechanisms.</w:t>
+      </w:r>
+    </w:p>
+    <w:p>
+      <w:pPr>
+        <w:pStyle w:val="template"/>
+        <w:jc w:val="both"/>
+        <w:rPr>
+          <w:color w:val="0000FF"/>
+        </w:rPr>
+      </w:pPr>
+    </w:p>
+    <w:p>
+      <w:pPr>
+        <w:pStyle w:val="template"/>
+        <w:jc w:val="both"/>
+      </w:pPr>
+      <w:r>
         <w:lastRenderedPageBreak/>
-        <w:t>Specific Requirements</w:t>
-      </w:r>
-      <w:bookmarkEnd w:id="48"/>
-      <w:bookmarkEnd w:id="49"/>
+        <w:t xml:space="preserve">TO DO: Do not go into too much </w:t>
+      </w:r>
+      <w:proofErr w:type="gramStart"/>
+      <w:r>
+        <w:t>detail, but</w:t>
+      </w:r>
+      <w:proofErr w:type="gramEnd"/>
+      <w:r>
+        <w:t xml:space="preserve"> provide 1-2 paragraphs were you will outline the major communication standards. For example, if you decide to use encryption there is no need to specify the exact encryption standards, but rather, specify the fact that the data will be encrypted and name what standards you consider using. &gt;</w:t>
+      </w:r>
+    </w:p>
+    <w:p>
+      <w:pPr>
+        <w:pStyle w:val="template"/>
+        <w:rPr>
+          <w:i w:val="0"/>
+        </w:rPr>
+      </w:pPr>
     </w:p>
     <w:p>
       <w:pPr>
@@ -5635,275 +5963,14 @@
           <w:rFonts w:ascii="Arial" w:hAnsi="Arial"/>
         </w:rPr>
       </w:pPr>
-      <w:bookmarkStart w:id="50" w:name="_Toc113291705"/>
-      <w:r>
-        <w:rPr>
-          <w:rFonts w:ascii="Arial" w:hAnsi="Arial"/>
-        </w:rPr>
-        <w:t>External Interface Requirements</w:t>
-      </w:r>
-      <w:bookmarkEnd w:id="50"/>
-    </w:p>
-    <w:p>
-      <w:pPr>
-        <w:pStyle w:val="Heading3"/>
-        <w:rPr>
-          <w:rFonts w:ascii="Arial" w:hAnsi="Arial"/>
-        </w:rPr>
-      </w:pPr>
-      <w:r>
-        <w:rPr>
-          <w:rFonts w:ascii="Arial" w:hAnsi="Arial"/>
-        </w:rPr>
-        <w:t>User Interfaces</w:t>
-      </w:r>
-    </w:p>
-    <w:p>
-      <w:pPr>
-        <w:pStyle w:val="template"/>
-        <w:jc w:val="both"/>
-        <w:rPr>
-          <w:color w:val="0000FF"/>
-        </w:rPr>
-      </w:pPr>
-      <w:r>
-        <w:t>&lt;</w:t>
-      </w:r>
-      <w:r>
-        <w:rPr>
-          <w:color w:val="0000FF"/>
-        </w:rPr>
-        <w:t>Describe the logical characteristics of each interface between the software product and the users. This may include sample screen images, any GUI standards or product family style guides that are to be followed, screen layout constraints, standard buttons and functions (e.g., Cancel) that will appear on every screen, error message display standards, and so on. Define the software components for which a user interface is needed.</w:t>
-      </w:r>
-    </w:p>
-    <w:p>
-      <w:pPr>
-        <w:pStyle w:val="template"/>
-        <w:jc w:val="both"/>
-      </w:pPr>
-      <w:r>
-        <w:t xml:space="preserve">TO DO: The least you can do for this section is to describe in words the different User Interfaces and the different screens that will be available to the user. </w:t>
-      </w:r>
-      <w:r>
-        <w:t>Optional: You may also</w:t>
-      </w:r>
-      <w:r>
-        <w:t xml:space="preserve"> provide </w:t>
-      </w:r>
-      <w:r>
-        <w:t xml:space="preserve">an initial </w:t>
-      </w:r>
-      <w:r>
-        <w:t xml:space="preserve">Graphical User Interface </w:t>
-      </w:r>
-      <w:r>
-        <w:t>design</w:t>
-      </w:r>
-      <w:r>
-        <w:t xml:space="preserve"> (does</w:t>
-      </w:r>
-      <w:r>
-        <w:t xml:space="preserve"> </w:t>
-      </w:r>
-      <w:r>
-        <w:t>n</w:t>
-      </w:r>
-      <w:r>
-        <w:t>o</w:t>
-      </w:r>
-      <w:r>
-        <w:t>t have to be final)</w:t>
-      </w:r>
-      <w:r>
-        <w:t>.&gt;</w:t>
-      </w:r>
-    </w:p>
-    <w:p>
-      <w:pPr>
-        <w:pStyle w:val="Heading3"/>
-        <w:rPr>
-          <w:rFonts w:ascii="Arial" w:hAnsi="Arial"/>
-        </w:rPr>
-      </w:pPr>
-      <w:bookmarkStart w:id="51" w:name="_Toc439994684"/>
-      <w:r>
-        <w:rPr>
-          <w:rFonts w:ascii="Arial" w:hAnsi="Arial"/>
-        </w:rPr>
-        <w:t>Hardware Interfaces</w:t>
-      </w:r>
-      <w:bookmarkEnd w:id="51"/>
-    </w:p>
-    <w:p>
-      <w:pPr>
-        <w:pStyle w:val="template"/>
-        <w:jc w:val="both"/>
-      </w:pPr>
-      <w:r>
-        <w:t>&lt;</w:t>
-      </w:r>
-      <w:r>
-        <w:rPr>
-          <w:color w:val="0000FF"/>
-        </w:rPr>
-        <w:t>Describe the logical and physical characteristics of each interface between the software product and the hardware components of the system. This may include the supported device types, the nature of the data and control interactions between the software and the hardware.</w:t>
-      </w:r>
-      <w:r>
-        <w:t xml:space="preserve"> You are not required to specify what protocols you will be using to communicate with the hardware, but it will be usually included in this part as well.</w:t>
-      </w:r>
-    </w:p>
-    <w:p>
-      <w:pPr>
-        <w:pStyle w:val="template"/>
-        <w:jc w:val="both"/>
-      </w:pPr>
-      <w:r>
-        <w:t>TO DO: Please provide a short description of the different hardware interfaces. If you will be using some special libraries to communicate with your software mention them here. In case you have more than one hardware interface divide this section into subsections.&gt;</w:t>
-      </w:r>
-    </w:p>
-    <w:p>
-      <w:pPr>
-        <w:pStyle w:val="Heading3"/>
-        <w:rPr>
-          <w:rFonts w:ascii="Arial" w:hAnsi="Arial"/>
-        </w:rPr>
-      </w:pPr>
-      <w:bookmarkStart w:id="52" w:name="_Toc439994685"/>
-      <w:r>
-        <w:rPr>
-          <w:rFonts w:ascii="Arial" w:hAnsi="Arial"/>
-        </w:rPr>
-        <w:t>Software Interfaces</w:t>
-      </w:r>
-      <w:bookmarkEnd w:id="52"/>
-    </w:p>
-    <w:p>
-      <w:pPr>
-        <w:pStyle w:val="template"/>
-        <w:jc w:val="both"/>
-      </w:pPr>
-      <w:r>
-        <w:t>&lt;</w:t>
-      </w:r>
-      <w:r>
-        <w:rPr>
-          <w:color w:val="0000FF"/>
-        </w:rPr>
-        <w:t xml:space="preserve">Describe the connections between this product and other specific software components (name and version), including databases, operating systems (Windows? Linux? </w:t>
-      </w:r>
-      <w:proofErr w:type="spellStart"/>
-      <w:r>
-        <w:rPr>
-          <w:color w:val="0000FF"/>
-        </w:rPr>
-        <w:t>Etc</w:t>
-      </w:r>
-      <w:proofErr w:type="spellEnd"/>
-      <w:r>
-        <w:rPr>
-          <w:color w:val="0000FF"/>
-        </w:rPr>
-        <w:t>…), tools, libraries, and integrated commercial components. Identify the data items or messages coming into the system and going out and describe the purpose of each. Describe the services needed and the nature of communications. Identify data that will be shared across software components. If the data sharing mechanism must be implemented in a specific way (for example, use of a global data area in a multitasking operating system), specify this as an implementation constraint.</w:t>
-      </w:r>
-      <w:r>
-        <w:t xml:space="preserve"> </w:t>
-      </w:r>
-      <w:r>
-        <w:br/>
-      </w:r>
-    </w:p>
-    <w:p>
-      <w:pPr>
-        <w:pStyle w:val="template"/>
-        <w:jc w:val="both"/>
-      </w:pPr>
-      <w:r>
-        <w:t>TO DO: The previous part illustrates some of the information you would usually include in this part of the SRS document. To make things simpler, you are only required to describe the specific interface with the operating system.&gt;</w:t>
-      </w:r>
-    </w:p>
-    <w:p>
-      <w:pPr>
-        <w:pStyle w:val="Heading3"/>
-        <w:rPr>
-          <w:rFonts w:ascii="Arial" w:hAnsi="Arial"/>
-        </w:rPr>
-      </w:pPr>
-      <w:bookmarkStart w:id="53" w:name="_Toc439994686"/>
-      <w:r>
-        <w:rPr>
-          <w:rFonts w:ascii="Arial" w:hAnsi="Arial"/>
-        </w:rPr>
-        <w:t>Communications Interfaces</w:t>
+      <w:bookmarkStart w:id="53" w:name="_Toc113291706"/>
+      <w:r>
+        <w:rPr>
+          <w:rFonts w:ascii="Arial" w:hAnsi="Arial"/>
+        </w:rPr>
+        <w:t>Functional Requirements</w:t>
       </w:r>
       <w:bookmarkEnd w:id="53"/>
-    </w:p>
-    <w:p>
-      <w:pPr>
-        <w:pStyle w:val="template"/>
-        <w:jc w:val="both"/>
-        <w:rPr>
-          <w:color w:val="0000FF"/>
-        </w:rPr>
-      </w:pPr>
-      <w:r>
-        <w:t>&lt;</w:t>
-      </w:r>
-      <w:r>
-        <w:rPr>
-          <w:color w:val="0000FF"/>
-        </w:rPr>
-        <w:t>Describe the requirements associated with any communications functions required by this product, including e-mail, web browser, network server communications protocols, electronic forms, and so on. Define any pertinent message formatting. Identify any communication standards that will be used, such as FTP or HTTP. Specify any communication security or encryption issues, data transfer rates, and synchronization mechanisms.</w:t>
-      </w:r>
-    </w:p>
-    <w:p>
-      <w:pPr>
-        <w:pStyle w:val="template"/>
-        <w:jc w:val="both"/>
-        <w:rPr>
-          <w:color w:val="0000FF"/>
-        </w:rPr>
-      </w:pPr>
-    </w:p>
-    <w:p>
-      <w:pPr>
-        <w:pStyle w:val="template"/>
-        <w:jc w:val="both"/>
-      </w:pPr>
-      <w:r>
-        <w:t xml:space="preserve">TO DO: Do not go into too much </w:t>
-      </w:r>
-      <w:proofErr w:type="gramStart"/>
-      <w:r>
-        <w:t>detail, but</w:t>
-      </w:r>
-      <w:proofErr w:type="gramEnd"/>
-      <w:r>
-        <w:t xml:space="preserve"> provide 1-2 paragraphs were you will outline the major communication standards. For example, if you decide to use encryption there is no need to specify the exact encryption standards, but rather, specify the fact that the data will be encrypted and name what standards you consider using. &gt;</w:t>
-      </w:r>
-    </w:p>
-    <w:p>
-      <w:pPr>
-        <w:pStyle w:val="template"/>
-        <w:rPr>
-          <w:i w:val="0"/>
-        </w:rPr>
-      </w:pPr>
-    </w:p>
-    <w:p>
-      <w:pPr>
-        <w:pStyle w:val="Heading2"/>
-        <w:rPr>
-          <w:rFonts w:ascii="Arial" w:hAnsi="Arial"/>
-        </w:rPr>
-      </w:pPr>
-      <w:bookmarkStart w:id="54" w:name="_Toc113291706"/>
-      <w:r>
-        <w:rPr>
-          <w:rFonts w:ascii="Arial" w:hAnsi="Arial"/>
-        </w:rPr>
-        <w:t>Functional Requirements</w:t>
-      </w:r>
-      <w:bookmarkEnd w:id="54"/>
     </w:p>
     <w:p>
       <w:pPr>
@@ -5980,7 +6047,7 @@
           <w:rFonts w:ascii="Arial" w:hAnsi="Arial"/>
         </w:rPr>
       </w:pPr>
-      <w:bookmarkStart w:id="55" w:name="_Toc113291707"/>
+      <w:bookmarkStart w:id="54" w:name="_Toc113291707"/>
       <w:proofErr w:type="spellStart"/>
       <w:r>
         <w:rPr>
@@ -5995,7 +6062,7 @@
         </w:rPr>
         <w:t xml:space="preserve"> Requirements</w:t>
       </w:r>
-      <w:bookmarkEnd w:id="55"/>
+      <w:bookmarkEnd w:id="54"/>
     </w:p>
     <w:p>
       <w:pPr>
@@ -6090,8 +6157,8 @@
           <w:color w:val="FFFFFF"/>
         </w:rPr>
       </w:pPr>
-      <w:bookmarkStart w:id="56" w:name="_Toc113291708"/>
-      <w:bookmarkStart w:id="57" w:name="_Toc439994690"/>
+      <w:bookmarkStart w:id="55" w:name="_Toc113291708"/>
+      <w:bookmarkStart w:id="56" w:name="_Toc439994690"/>
       <w:r>
         <w:rPr>
           <w:rFonts w:ascii="Arial" w:hAnsi="Arial"/>
@@ -6100,8 +6167,34 @@
         <w:lastRenderedPageBreak/>
         <w:t>Other Non-functional Requirements</w:t>
       </w:r>
+      <w:bookmarkEnd w:id="55"/>
+    </w:p>
+    <w:p>
+      <w:pPr>
+        <w:pStyle w:val="Heading2"/>
+        <w:rPr>
+          <w:rFonts w:ascii="Arial" w:hAnsi="Arial"/>
+        </w:rPr>
+      </w:pPr>
+      <w:bookmarkStart w:id="57" w:name="_Toc113291709"/>
+      <w:r>
+        <w:rPr>
+          <w:rFonts w:ascii="Arial" w:hAnsi="Arial"/>
+        </w:rPr>
+        <w:t>Performance Requirements</w:t>
+      </w:r>
       <w:bookmarkEnd w:id="56"/>
-    </w:p>
+      <w:bookmarkEnd w:id="57"/>
+    </w:p>
+    <w:p>
+      <w:pPr>
+        <w:ind w:firstLine="576"/>
+      </w:pPr>
+      <w:r>
+        <w:t>All database queries and features from the web page in general should respond quicker than the average human reaction time of .17 seconds. The largest delay will likely be from the user’s internet connection, but we will reduce the response time as much as possible by using efficient database queries and minimal, data efficient web design.</w:t>
+      </w:r>
+    </w:p>
+    <w:p/>
     <w:p>
       <w:pPr>
         <w:pStyle w:val="Heading2"/>
@@ -6109,65 +6202,26 @@
           <w:rFonts w:ascii="Arial" w:hAnsi="Arial"/>
         </w:rPr>
       </w:pPr>
-      <w:bookmarkStart w:id="58" w:name="_Toc113291709"/>
-      <w:r>
-        <w:rPr>
-          <w:rFonts w:ascii="Arial" w:hAnsi="Arial"/>
-        </w:rPr>
-        <w:t>Performance Requirements</w:t>
-      </w:r>
-      <w:bookmarkEnd w:id="57"/>
+      <w:bookmarkStart w:id="58" w:name="_Toc439994691"/>
+      <w:bookmarkStart w:id="59" w:name="_Toc113291710"/>
+      <w:r>
+        <w:rPr>
+          <w:rFonts w:ascii="Arial" w:hAnsi="Arial"/>
+        </w:rPr>
+        <w:t>Safety and Security Requirements</w:t>
+      </w:r>
       <w:bookmarkEnd w:id="58"/>
-    </w:p>
-    <w:p>
-      <w:pPr>
-        <w:pStyle w:val="template"/>
-        <w:jc w:val="both"/>
-      </w:pPr>
-      <w:r>
-        <w:t>&lt;</w:t>
-      </w:r>
-      <w:r>
-        <w:rPr>
-          <w:color w:val="0000FF"/>
-        </w:rPr>
-        <w:t>If there are performance requirements for the product under various circumstances, state them here and explain their rationale, to help the developers understand the intent and make suitable design choices. Specify the timing relationships for real time systems. Make such requirements as specific as possible. You may need to state performance requirements for individual functional requirements or features.</w:t>
-      </w:r>
-      <w:r>
-        <w:t xml:space="preserve"> </w:t>
-      </w:r>
-    </w:p>
-    <w:p>
-      <w:pPr>
-        <w:pStyle w:val="template"/>
-        <w:jc w:val="both"/>
-      </w:pPr>
-      <w:r>
-        <w:t xml:space="preserve">TODO: Provide </w:t>
-      </w:r>
-      <w:r>
-        <w:t>relevant</w:t>
-      </w:r>
-      <w:r>
-        <w:t xml:space="preserve"> performance requirements based on the information you collected from the client. For </w:t>
-      </w:r>
-      <w:proofErr w:type="gramStart"/>
-      <w:r>
-        <w:t>example</w:t>
-      </w:r>
-      <w:proofErr w:type="gramEnd"/>
-      <w:r>
-        <w:t xml:space="preserve"> you can say “1. Any transaction will not take more than 10 seconds, </w:t>
-      </w:r>
-      <w:proofErr w:type="spellStart"/>
-      <w:r>
-        <w:t>etc</w:t>
-      </w:r>
-      <w:proofErr w:type="spellEnd"/>
-      <w:r>
-        <w:t>…&gt;</w:t>
-      </w:r>
-    </w:p>
+      <w:bookmarkEnd w:id="59"/>
+    </w:p>
+    <w:p>
+      <w:pPr>
+        <w:ind w:firstLine="576"/>
+      </w:pPr>
+      <w:r>
+        <w:t>We will implement secure data transfer of user data to our database server but the most important thing we will do to protect the user’s data is not ask anything personal of them. In case of a data breach the user will be protected because we will not store any important data on the user. Just their username password they use for our site and basic schedule information.</w:t>
+      </w:r>
+    </w:p>
+    <w:p/>
     <w:p>
       <w:pPr>
         <w:pStyle w:val="Heading2"/>
@@ -6175,167 +6229,42 @@
           <w:rFonts w:ascii="Arial" w:hAnsi="Arial"/>
         </w:rPr>
       </w:pPr>
-      <w:bookmarkStart w:id="59" w:name="_Toc439994691"/>
-      <w:bookmarkStart w:id="60" w:name="_Toc113291710"/>
-      <w:r>
-        <w:rPr>
-          <w:rFonts w:ascii="Arial" w:hAnsi="Arial"/>
-        </w:rPr>
-        <w:t>Safety and Security Requirements</w:t>
-      </w:r>
-      <w:bookmarkEnd w:id="59"/>
+      <w:bookmarkStart w:id="60" w:name="_Toc439994693"/>
+      <w:bookmarkStart w:id="61" w:name="_Toc113291711"/>
+      <w:r>
+        <w:rPr>
+          <w:rFonts w:ascii="Arial" w:hAnsi="Arial"/>
+        </w:rPr>
+        <w:t>Software Quality Attributes</w:t>
+      </w:r>
       <w:bookmarkEnd w:id="60"/>
-    </w:p>
-    <w:p>
-      <w:pPr>
-        <w:pStyle w:val="template"/>
-        <w:jc w:val="both"/>
-      </w:pPr>
-      <w:r>
-        <w:t>&lt;</w:t>
-      </w:r>
-      <w:r>
-        <w:rPr>
-          <w:color w:val="0000FF"/>
-        </w:rPr>
-        <w:t>Specify those requirements that are concerned with possible loss, damage, or harm that could result from the use of the product. Define any safeguards or actions that must be taken, as well as actions that must be prevented. Refer to any external policies or regulations that state safety issues that affect the product’s design or use. Define any safety certifications that must be satisfied</w:t>
-      </w:r>
-      <w:r>
-        <w:t xml:space="preserve">. </w:t>
-      </w:r>
-      <w:r>
-        <w:rPr>
-          <w:color w:val="0000FF"/>
-        </w:rPr>
-        <w:t>Specify any requirements regarding security or privacy issues surrounding use of the product or protection of the data used or created by the product. Define any user identity authentication requirements.</w:t>
-      </w:r>
-    </w:p>
-    <w:p>
-      <w:pPr>
-        <w:pStyle w:val="template"/>
-        <w:jc w:val="both"/>
-      </w:pPr>
-      <w:r>
-        <w:t xml:space="preserve">TODO: </w:t>
-      </w:r>
-    </w:p>
-    <w:p>
-      <w:pPr>
-        <w:pStyle w:val="template"/>
-        <w:numPr>
-          <w:ilvl w:val="0"/>
-          <w:numId w:val="4"/>
-        </w:numPr>
-        <w:jc w:val="both"/>
-      </w:pPr>
-      <w:r>
-        <w:t xml:space="preserve">Provide relevant </w:t>
-      </w:r>
-      <w:r>
-        <w:t xml:space="preserve">safety requirements based on your interview with the client or, on your </w:t>
-      </w:r>
-      <w:r>
-        <w:t>expectation for the product</w:t>
-      </w:r>
-      <w:r>
-        <w:t>.</w:t>
-      </w:r>
-    </w:p>
-    <w:p>
-      <w:pPr>
-        <w:pStyle w:val="template"/>
-        <w:numPr>
-          <w:ilvl w:val="0"/>
-          <w:numId w:val="4"/>
-        </w:numPr>
-        <w:jc w:val="both"/>
-      </w:pPr>
-      <w:r>
-        <w:t>Describe briefly what level of security is expected from this product by your client and provide a bulleted (or numbered) list of the major security requirements.&gt;</w:t>
-      </w:r>
-    </w:p>
-    <w:p>
-      <w:pPr>
-        <w:pStyle w:val="Heading2"/>
-        <w:rPr>
-          <w:rFonts w:ascii="Arial" w:hAnsi="Arial"/>
-        </w:rPr>
-      </w:pPr>
-      <w:bookmarkStart w:id="61" w:name="_Toc439994693"/>
-      <w:bookmarkStart w:id="62" w:name="_Toc113291711"/>
-      <w:r>
-        <w:rPr>
-          <w:rFonts w:ascii="Arial" w:hAnsi="Arial"/>
-        </w:rPr>
-        <w:t>Software Quality Attributes</w:t>
-      </w:r>
       <w:bookmarkEnd w:id="61"/>
-      <w:bookmarkEnd w:id="62"/>
-    </w:p>
-    <w:p>
-      <w:pPr>
-        <w:pStyle w:val="template"/>
-        <w:jc w:val="both"/>
-      </w:pPr>
-      <w:r>
-        <w:t>&lt;</w:t>
-      </w:r>
-      <w:r>
-        <w:rPr>
-          <w:color w:val="0000FF"/>
-        </w:rPr>
-        <w:t>Specify any additional quality characteristics for the product that will be important to either the customers or the developers. Some to consider are: adaptability, availability, correctness, flexibility, interoperability, maintainability, portability, reliability, reusability, robustness, testability, and usability. Write these to be specific, quantitative, and verifiable when possible. At the least, clarify the relative preferences for various attributes, such as ease of use over ease of learning.</w:t>
-      </w:r>
-      <w:r>
-        <w:t xml:space="preserve"> </w:t>
-      </w:r>
-    </w:p>
-    <w:p>
-      <w:pPr>
-        <w:pStyle w:val="template"/>
-        <w:jc w:val="both"/>
-      </w:pPr>
-    </w:p>
-    <w:p>
-      <w:pPr>
-        <w:pStyle w:val="template"/>
-        <w:jc w:val="both"/>
-      </w:pPr>
-      <w:r>
-        <w:t xml:space="preserve">TODO: Use subsections (e.g., 4.3.1 Reliability, 4.3.2 Portability, </w:t>
-      </w:r>
-      <w:proofErr w:type="spellStart"/>
-      <w:r>
-        <w:t>etc</w:t>
-      </w:r>
-      <w:proofErr w:type="spellEnd"/>
-      <w:r>
-        <w:t>…) provide requirements related to the different software quality attributes. Base the information you include in these subsections on the material you have learned in the class. Make sure, that you do not just write “This software shall be maintainable…” Indicate ho</w:t>
-      </w:r>
-      <w:r>
-        <w:t>w you plan to achieve it, etc</w:t>
-      </w:r>
-      <w:r>
-        <w:t>.&gt;</w:t>
-      </w:r>
-    </w:p>
-    <w:p>
-      <w:pPr>
-        <w:pStyle w:val="template"/>
-        <w:rPr>
-          <w:i w:val="0"/>
-        </w:rPr>
-      </w:pPr>
-    </w:p>
-    <w:p>
-      <w:pPr>
-        <w:pStyle w:val="template"/>
-      </w:pPr>
-    </w:p>
-    <w:p>
-      <w:pPr>
-        <w:pStyle w:val="template"/>
-      </w:pPr>
+    </w:p>
+    <w:p>
+      <w:pPr>
+        <w:ind w:firstLine="576"/>
+      </w:pPr>
+      <w:r>
+        <w:t xml:space="preserve">The most important attribute will be ease-of-use. This app needs to help people connect with </w:t>
+      </w:r>
+      <w:r>
+        <w:t>their</w:t>
+      </w:r>
+      <w:r>
+        <w:t xml:space="preserve"> friends, so we need to not waste the users time learning a new piece of software or drive users away with unneeded complexity. The software should be kept reasonably minimal so there is little need for maintain.</w:t>
+      </w:r>
+    </w:p>
+    <w:p/>
+    <w:p>
+      <w:pPr>
+        <w:ind w:firstLine="720"/>
+      </w:pPr>
+      <w:r>
+        <w:t xml:space="preserve">It will be important for the user to have access to this software on as many devices as possible </w:t>
+      </w:r>
+      <w:r>
+        <w:t>so it must run within a web-based environment since almost all devices have a web browser of some kind</w:t>
+      </w:r>
     </w:p>
     <w:p>
       <w:pPr>
@@ -6363,273 +6292,63 @@
           <w:color w:val="FFFFFF"/>
         </w:rPr>
       </w:pPr>
-      <w:bookmarkStart w:id="63" w:name="_Toc439994695"/>
-      <w:bookmarkStart w:id="64" w:name="_Toc113291712"/>
+      <w:bookmarkStart w:id="62" w:name="_Toc439994695"/>
+      <w:bookmarkStart w:id="63" w:name="_Toc113291712"/>
       <w:r>
         <w:rPr>
           <w:rFonts w:ascii="Arial" w:hAnsi="Arial"/>
           <w:color w:val="FFFFFF"/>
         </w:rPr>
-        <w:lastRenderedPageBreak/>
         <w:t>Other Requirements</w:t>
       </w:r>
+      <w:bookmarkEnd w:id="62"/>
       <w:bookmarkEnd w:id="63"/>
-      <w:bookmarkEnd w:id="64"/>
-    </w:p>
-    <w:p>
-      <w:pPr>
-        <w:pStyle w:val="template"/>
-        <w:jc w:val="both"/>
-      </w:pPr>
-      <w:r>
-        <w:t xml:space="preserve">&lt;This section is </w:t>
-      </w:r>
-      <w:r>
-        <w:rPr>
-          <w:b/>
-          <w:u w:val="single"/>
-        </w:rPr>
-        <w:t>Optional</w:t>
-      </w:r>
-      <w:r>
-        <w:rPr>
-          <w:b/>
-        </w:rPr>
-        <w:t xml:space="preserve">. </w:t>
-      </w:r>
-      <w:r>
-        <w:rPr>
-          <w:color w:val="0000FF"/>
-        </w:rPr>
-        <w:t>Define any other requirements not covered elsewhere in the SRS. This might include database requirements, internationalization requirements, legal requirements, reuse objectives for the project, and so on. Add any new sections that are pertinent to the project.</w:t>
-      </w:r>
-      <w:r>
-        <w:t>&gt;</w:t>
-      </w:r>
-      <w:bookmarkStart w:id="65" w:name="_Toc439994696"/>
-    </w:p>
-    <w:p>
-      <w:pPr>
-        <w:pStyle w:val="template"/>
-      </w:pPr>
-    </w:p>
-    <w:p>
-      <w:pPr>
-        <w:pStyle w:val="template"/>
-      </w:pPr>
-    </w:p>
-    <w:p>
-      <w:pPr>
-        <w:pStyle w:val="template"/>
-      </w:pPr>
-    </w:p>
-    <w:p>
-      <w:pPr>
-        <w:pStyle w:val="template"/>
-      </w:pPr>
-    </w:p>
-    <w:p>
-      <w:pPr>
-        <w:pStyle w:val="template"/>
-      </w:pPr>
-    </w:p>
-    <w:p>
-      <w:pPr>
-        <w:pStyle w:val="template"/>
-      </w:pPr>
-    </w:p>
-    <w:p>
-      <w:pPr>
-        <w:pStyle w:val="template"/>
-      </w:pPr>
-    </w:p>
-    <w:p>
-      <w:pPr>
-        <w:pStyle w:val="template"/>
-      </w:pPr>
-    </w:p>
-    <w:p>
-      <w:pPr>
-        <w:pStyle w:val="template"/>
-      </w:pPr>
-    </w:p>
-    <w:p>
-      <w:pPr>
-        <w:pStyle w:val="template"/>
-      </w:pPr>
-    </w:p>
-    <w:p>
-      <w:pPr>
-        <w:pStyle w:val="template"/>
-      </w:pPr>
-    </w:p>
-    <w:p>
-      <w:pPr>
-        <w:pStyle w:val="template"/>
-      </w:pPr>
-    </w:p>
-    <w:p>
-      <w:pPr>
-        <w:pStyle w:val="template"/>
-      </w:pPr>
-    </w:p>
-    <w:p>
-      <w:pPr>
-        <w:pStyle w:val="template"/>
-      </w:pPr>
-    </w:p>
-    <w:p>
-      <w:pPr>
-        <w:pStyle w:val="template"/>
-      </w:pPr>
-    </w:p>
-    <w:p>
-      <w:pPr>
-        <w:pStyle w:val="template"/>
-      </w:pPr>
-    </w:p>
-    <w:p>
-      <w:pPr>
-        <w:pStyle w:val="template"/>
-      </w:pPr>
-    </w:p>
-    <w:p>
-      <w:pPr>
-        <w:pStyle w:val="template"/>
-      </w:pPr>
-    </w:p>
-    <w:p>
-      <w:pPr>
-        <w:pStyle w:val="template"/>
-      </w:pPr>
-    </w:p>
-    <w:p>
-      <w:pPr>
-        <w:pStyle w:val="template"/>
-      </w:pPr>
-    </w:p>
-    <w:p>
-      <w:pPr>
-        <w:pStyle w:val="template"/>
-      </w:pPr>
-    </w:p>
-    <w:p>
-      <w:pPr>
-        <w:pStyle w:val="template"/>
-      </w:pPr>
-    </w:p>
-    <w:p>
-      <w:pPr>
-        <w:pStyle w:val="template"/>
-      </w:pPr>
-    </w:p>
-    <w:p>
-      <w:pPr>
-        <w:pStyle w:val="template"/>
-      </w:pPr>
-    </w:p>
-    <w:p>
-      <w:pPr>
-        <w:pStyle w:val="template"/>
-      </w:pPr>
-    </w:p>
-    <w:p>
-      <w:pPr>
-        <w:pStyle w:val="template"/>
-      </w:pPr>
-    </w:p>
-    <w:p>
-      <w:pPr>
-        <w:pStyle w:val="template"/>
-      </w:pPr>
-    </w:p>
-    <w:p>
-      <w:pPr>
-        <w:pStyle w:val="template"/>
-      </w:pPr>
-    </w:p>
-    <w:p>
-      <w:pPr>
-        <w:pStyle w:val="template"/>
-      </w:pPr>
-    </w:p>
-    <w:p>
-      <w:pPr>
-        <w:pStyle w:val="template"/>
-      </w:pPr>
-    </w:p>
-    <w:p>
-      <w:pPr>
-        <w:pStyle w:val="template"/>
-      </w:pPr>
-    </w:p>
-    <w:p>
-      <w:pPr>
-        <w:pStyle w:val="template"/>
-      </w:pPr>
-    </w:p>
-    <w:p>
-      <w:pPr>
-        <w:pStyle w:val="template"/>
-      </w:pPr>
-    </w:p>
-    <w:p>
-      <w:pPr>
-        <w:pStyle w:val="template"/>
-      </w:pPr>
-    </w:p>
-    <w:p>
-      <w:pPr>
-        <w:pStyle w:val="template"/>
-      </w:pPr>
-    </w:p>
-    <w:p>
-      <w:pPr>
-        <w:pStyle w:val="template"/>
-      </w:pPr>
-    </w:p>
-    <w:p>
-      <w:pPr>
-        <w:pStyle w:val="template"/>
-      </w:pPr>
-    </w:p>
-    <w:p>
-      <w:pPr>
-        <w:pStyle w:val="template"/>
-      </w:pPr>
-    </w:p>
-    <w:p>
-      <w:pPr>
-        <w:pStyle w:val="template"/>
-      </w:pPr>
-    </w:p>
-    <w:p>
-      <w:pPr>
-        <w:pStyle w:val="template"/>
-      </w:pPr>
-    </w:p>
-    <w:p>
-      <w:pPr>
-        <w:pStyle w:val="template"/>
-      </w:pPr>
-    </w:p>
-    <w:p>
-      <w:pPr>
-        <w:pStyle w:val="template"/>
-      </w:pPr>
-    </w:p>
-    <w:p>
-      <w:pPr>
-        <w:pStyle w:val="template"/>
-      </w:pPr>
-    </w:p>
-    <w:p>
-      <w:bookmarkStart w:id="66" w:name="_Toc439994698"/>
-      <w:bookmarkEnd w:id="65"/>
+    </w:p>
+    <w:p>
+      <w:pPr>
+        <w:pStyle w:val="Heading2"/>
+        <w:rPr>
+          <w:rFonts w:ascii="Arial" w:hAnsi="Arial"/>
+        </w:rPr>
+      </w:pPr>
+      <w:bookmarkStart w:id="64" w:name="_Toc439994696"/>
+      <w:r>
+        <w:rPr>
+          <w:rFonts w:ascii="Arial" w:hAnsi="Arial"/>
+        </w:rPr>
+        <w:t>Legal</w:t>
+      </w:r>
+    </w:p>
+    <w:p>
+      <w:r>
+        <w:t xml:space="preserve">This software is open </w:t>
+      </w:r>
+      <w:r>
+        <w:t>source,</w:t>
+      </w:r>
+      <w:r>
+        <w:t xml:space="preserve"> and anyone has rights to modify and distribute it.</w:t>
+      </w:r>
     </w:p>
     <w:p/>
     <w:p/>
     <w:p/>
+    <w:p/>
+    <w:p>
+      <w:pPr>
+        <w:pStyle w:val="template"/>
+        <w:jc w:val="both"/>
+      </w:pPr>
+    </w:p>
+    <w:p>
+      <w:pPr>
+        <w:pStyle w:val="template"/>
+      </w:pPr>
+    </w:p>
+    <w:p>
+      <w:bookmarkStart w:id="65" w:name="_Toc439994698"/>
+      <w:bookmarkEnd w:id="64"/>
+    </w:p>
     <w:p/>
     <w:p>
       <w:pPr>
@@ -6647,7 +6366,7 @@
           <w:color w:val="FFFFFF"/>
         </w:rPr>
       </w:pPr>
-      <w:bookmarkStart w:id="67" w:name="_Toc113291713"/>
+      <w:bookmarkStart w:id="66" w:name="_Toc113291713"/>
       <w:r>
         <w:rPr>
           <w:rFonts w:ascii="Arial" w:hAnsi="Arial"/>
@@ -6656,26 +6375,119 @@
         <w:lastRenderedPageBreak/>
         <w:t>Appendix A – Data Dictionary</w:t>
       </w:r>
-      <w:bookmarkEnd w:id="67"/>
+      <w:bookmarkEnd w:id="66"/>
+    </w:p>
+    <w:p>
+      <w:pPr>
+        <w:ind w:firstLine="720"/>
+      </w:pPr>
+      <w:r>
+        <w:t xml:space="preserve">This table shows all variables/information we will store on each user in our database. </w:t>
+      </w:r>
+      <w:r>
+        <w:t xml:space="preserve">If a variable is not </w:t>
+      </w:r>
+      <w:r>
+        <w:t>required,</w:t>
+      </w:r>
+      <w:r>
+        <w:t xml:space="preserve"> the user does not need to provide it to use our system</w:t>
+      </w:r>
+    </w:p>
+    <w:p>
+      <w:r>
+        <w:rPr>
+          <w:noProof/>
+        </w:rPr>
+        <w:drawing>
+          <wp:anchor distT="0" distB="0" distL="114300" distR="114300" simplePos="0" relativeHeight="251658752" behindDoc="1" locked="0" layoutInCell="1" allowOverlap="1" wp14:anchorId="791FE348" wp14:editId="4A86023B">
+            <wp:simplePos x="0" y="0"/>
+            <wp:positionH relativeFrom="column">
+              <wp:posOffset>24765</wp:posOffset>
+            </wp:positionH>
+            <wp:positionV relativeFrom="paragraph">
+              <wp:posOffset>146685</wp:posOffset>
+            </wp:positionV>
+            <wp:extent cx="6115050" cy="1619250"/>
+            <wp:effectExtent l="0" t="0" r="0" b="0"/>
+            <wp:wrapTight wrapText="bothSides">
+              <wp:wrapPolygon edited="0">
+                <wp:start x="0" y="0"/>
+                <wp:lineTo x="0" y="21346"/>
+                <wp:lineTo x="21533" y="21346"/>
+                <wp:lineTo x="21533" y="0"/>
+                <wp:lineTo x="0" y="0"/>
+              </wp:wrapPolygon>
+            </wp:wrapTight>
+            <wp:docPr id="2" name="Picture 2"/>
+            <wp:cNvGraphicFramePr>
+              <a:graphicFrameLocks xmlns:a="http://schemas.openxmlformats.org/drawingml/2006/main" noChangeAspect="1"/>
+            </wp:cNvGraphicFramePr>
+            <a:graphic xmlns:a="http://schemas.openxmlformats.org/drawingml/2006/main">
+              <a:graphicData uri="http://schemas.openxmlformats.org/drawingml/2006/picture">
+                <pic:pic xmlns:pic="http://schemas.openxmlformats.org/drawingml/2006/picture">
+                  <pic:nvPicPr>
+                    <pic:cNvPr id="0" name="Picture 1"/>
+                    <pic:cNvPicPr>
+                      <a:picLocks noChangeAspect="1" noChangeArrowheads="1"/>
+                    </pic:cNvPicPr>
+                  </pic:nvPicPr>
+                  <pic:blipFill>
+                    <a:blip r:embed="rId13">
+                      <a:extLst>
+                        <a:ext uri="{28A0092B-C50C-407E-A947-70E740481C1C}">
+                          <a14:useLocalDpi xmlns:a14="http://schemas.microsoft.com/office/drawing/2010/main" val="0"/>
+                        </a:ext>
+                      </a:extLst>
+                    </a:blip>
+                    <a:srcRect/>
+                    <a:stretch>
+                      <a:fillRect/>
+                    </a:stretch>
+                  </pic:blipFill>
+                  <pic:spPr bwMode="auto">
+                    <a:xfrm>
+                      <a:off x="0" y="0"/>
+                      <a:ext cx="6115050" cy="1619250"/>
+                    </a:xfrm>
+                    <a:prstGeom prst="rect">
+                      <a:avLst/>
+                    </a:prstGeom>
+                    <a:noFill/>
+                    <a:ln>
+                      <a:noFill/>
+                    </a:ln>
+                  </pic:spPr>
+                </pic:pic>
+              </a:graphicData>
+            </a:graphic>
+          </wp:anchor>
+        </w:drawing>
+      </w:r>
     </w:p>
     <w:p/>
+    <w:p/>
     <w:p>
       <w:pPr>
         <w:rPr>
           <w:rFonts w:ascii="Arial" w:hAnsi="Arial"/>
           <w:i/>
-          <w:sz w:val="22"/>
-        </w:rPr>
-      </w:pPr>
+          <w:color w:val="FF0000"/>
+          <w:sz w:val="22"/>
+        </w:rPr>
+      </w:pPr>
+      <w:bookmarkStart w:id="67" w:name="_GoBack"/>
       <w:r>
         <w:rPr>
           <w:rFonts w:ascii="Arial" w:hAnsi="Arial"/>
           <w:i/>
+          <w:color w:val="FF0000"/>
           <w:sz w:val="22"/>
         </w:rPr>
         <w:t>&lt;Data dictionary is used to track all the different variables, states and functional requirements that you described in your document. Make sure to include the complete list of all constants, state variables (and their possible states), inputs and outputs in a table. In the table, include the description of these items as well as all related operations and requirements.&gt;</w:t>
       </w:r>
     </w:p>
+    <w:bookmarkEnd w:id="67"/>
     <w:p>
       <w:pPr>
         <w:rPr>
@@ -6726,10 +6538,6 @@
     <w:p/>
     <w:p/>
     <w:p/>
-    <w:p/>
-    <w:p/>
-    <w:p/>
-    <w:p/>
     <w:p>
       <w:pPr>
         <w:pStyle w:val="TOCEntry"/>
@@ -6752,10 +6560,9 @@
           <w:rFonts w:ascii="Arial" w:hAnsi="Arial"/>
           <w:color w:val="FFFFFF"/>
         </w:rPr>
-        <w:lastRenderedPageBreak/>
         <w:t>Appendix B</w:t>
       </w:r>
-      <w:bookmarkEnd w:id="66"/>
+      <w:bookmarkEnd w:id="65"/>
       <w:r>
         <w:rPr>
           <w:rFonts w:ascii="Arial" w:hAnsi="Arial"/>
@@ -6769,13 +6576,182 @@
       <w:pPr>
         <w:pStyle w:val="template"/>
         <w:jc w:val="both"/>
+        <w:rPr>
+          <w:b/>
+          <w:i w:val="0"/>
+        </w:rPr>
+      </w:pPr>
+      <w:r>
+        <w:rPr>
+          <w:b/>
+          <w:i w:val="0"/>
+        </w:rPr>
+        <w:t>Group Meeting One:</w:t>
+      </w:r>
+    </w:p>
+    <w:p>
+      <w:pPr>
+        <w:pStyle w:val="template"/>
+        <w:jc w:val="both"/>
+        <w:rPr>
+          <w:i w:val="0"/>
+        </w:rPr>
+      </w:pPr>
+      <w:r>
+        <w:rPr>
+          <w:b/>
+          <w:i w:val="0"/>
+        </w:rPr>
+        <w:tab/>
+        <w:t xml:space="preserve">People: </w:t>
+      </w:r>
+      <w:r>
+        <w:rPr>
+          <w:b/>
+          <w:i w:val="0"/>
+        </w:rPr>
+        <w:tab/>
+      </w:r>
+      <w:r>
+        <w:rPr>
+          <w:i w:val="0"/>
+        </w:rPr>
+        <w:t>All Group Members</w:t>
+      </w:r>
+    </w:p>
+    <w:p>
+      <w:pPr>
+        <w:pStyle w:val="template"/>
+        <w:jc w:val="both"/>
+        <w:rPr>
+          <w:i w:val="0"/>
+        </w:rPr>
+      </w:pPr>
+      <w:r>
+        <w:rPr>
+          <w:i w:val="0"/>
+        </w:rPr>
+        <w:tab/>
+      </w:r>
+      <w:r>
+        <w:rPr>
+          <w:b/>
+          <w:i w:val="0"/>
+        </w:rPr>
+        <w:t>Time:</w:t>
+      </w:r>
+      <w:r>
+        <w:rPr>
+          <w:i w:val="0"/>
+        </w:rPr>
+        <w:t xml:space="preserve"> </w:t>
+      </w:r>
+      <w:r>
+        <w:rPr>
+          <w:i w:val="0"/>
+        </w:rPr>
+        <w:tab/>
+      </w:r>
+      <w:r>
+        <w:rPr>
+          <w:i w:val="0"/>
+        </w:rPr>
+        <w:tab/>
+      </w:r>
+      <w:r>
+        <w:rPr>
+          <w:i w:val="0"/>
+        </w:rPr>
+        <w:t>1 hour</w:t>
+      </w:r>
+    </w:p>
+    <w:p>
+      <w:pPr>
+        <w:pStyle w:val="template"/>
+        <w:jc w:val="both"/>
+        <w:rPr>
+          <w:i w:val="0"/>
+        </w:rPr>
+      </w:pPr>
+      <w:r>
+        <w:rPr>
+          <w:i w:val="0"/>
+        </w:rPr>
+        <w:tab/>
+      </w:r>
+      <w:r>
+        <w:rPr>
+          <w:b/>
+          <w:i w:val="0"/>
+        </w:rPr>
+        <w:t>Date:</w:t>
+      </w:r>
+      <w:r>
+        <w:rPr>
+          <w:i w:val="0"/>
+        </w:rPr>
+        <w:t xml:space="preserve"> </w:t>
+      </w:r>
+      <w:r>
+        <w:rPr>
+          <w:i w:val="0"/>
+        </w:rPr>
+        <w:tab/>
+      </w:r>
+      <w:r>
+        <w:rPr>
+          <w:i w:val="0"/>
+        </w:rPr>
+        <w:tab/>
+      </w:r>
+      <w:r>
+        <w:rPr>
+          <w:i w:val="0"/>
+        </w:rPr>
+        <w:t>10-9-19</w:t>
+      </w:r>
+    </w:p>
+    <w:p>
+      <w:pPr>
+        <w:pStyle w:val="template"/>
+        <w:ind w:left="2160" w:hanging="1440"/>
+        <w:jc w:val="both"/>
+        <w:rPr>
+          <w:i w:val="0"/>
+        </w:rPr>
+      </w:pPr>
+      <w:r>
+        <w:rPr>
+          <w:b/>
+          <w:i w:val="0"/>
+        </w:rPr>
+        <w:t>Description:</w:t>
+      </w:r>
+      <w:r>
+        <w:rPr>
+          <w:i w:val="0"/>
+        </w:rPr>
+        <w:tab/>
+        <w:t>We decided on group project and flushed out details of what we wanted project to be as a group. Then assigned chunks of the milestone 1 project to each group member.</w:t>
+      </w:r>
+    </w:p>
+    <w:p>
+      <w:pPr>
+        <w:pStyle w:val="template"/>
+        <w:jc w:val="both"/>
+      </w:pPr>
+    </w:p>
+    <w:p>
+      <w:pPr>
+        <w:pStyle w:val="template"/>
+        <w:jc w:val="both"/>
       </w:pPr>
       <w:r>
         <w:t>&lt;Please include here all the minutes from your group meetings, your group activities, and any other relevant information that will assist the Teaching Assistant to determine the effort put forth to produce this document&gt;</w:t>
       </w:r>
     </w:p>
     <w:sectPr>
-      <w:headerReference w:type="default" r:id="rId13"/>
+      <w:headerReference w:type="default" r:id="rId14"/>
       <w:pgSz w:w="12240" w:h="15840" w:code="1"/>
       <w:pgMar w:top="1440" w:right="1296" w:bottom="1440" w:left="1296" w:header="720" w:footer="720" w:gutter="0"/>
       <w:pgNumType w:start="1"/>
@@ -9052,7 +9028,7 @@
 </file>
 
 <file path=customXml/itemProps1.xml><?xml version="1.0" encoding="utf-8"?>
-<ds:datastoreItem xmlns:ds="http://schemas.openxmlformats.org/officeDocument/2006/customXml" ds:itemID="{9E9E5920-7504-49DD-9E92-4479FF3BA497}">
+<ds:datastoreItem xmlns:ds="http://schemas.openxmlformats.org/officeDocument/2006/customXml" ds:itemID="{1D20E66C-144D-4AE5-8A52-5E8B709821CC}">
   <ds:schemaRefs>
     <ds:schemaRef ds:uri="http://schemas.openxmlformats.org/officeDocument/2006/bibliography"/>
   </ds:schemaRefs>

</xml_diff>

<commit_message>
Initial Write-up Section 3 SRS
First rough draft of my section of the SRS, includes adding a use case diagram drawn in MSPaint
</commit_message>
<xml_diff>
--- a/srs_template.docx
+++ b/srs_template.docx
@@ -122,6 +122,38 @@
         <w:rPr>
           <w:sz w:val="40"/>
         </w:rPr>
+        <w:br w:type="page"/>
+      </w:r>
+    </w:p>
+    <w:p>
+      <w:pPr>
+        <w:pStyle w:val="Title"/>
+        <w:spacing w:before="0" w:after="400"/>
+        <w:rPr>
+          <w:sz w:val="40"/>
+        </w:rPr>
+      </w:pPr>
+      <w:r>
+        <w:rPr>
+          <w:sz w:val="40"/>
+        </w:rPr>
+        <w:lastRenderedPageBreak/>
+        <w:br w:type="page"/>
+      </w:r>
+    </w:p>
+    <w:p>
+      <w:pPr>
+        <w:pStyle w:val="Title"/>
+        <w:spacing w:before="0" w:after="400"/>
+        <w:rPr>
+          <w:sz w:val="40"/>
+        </w:rPr>
+      </w:pPr>
+      <w:r>
+        <w:rPr>
+          <w:sz w:val="40"/>
+        </w:rPr>
+        <w:lastRenderedPageBreak/>
         <w:t>for</w:t>
       </w:r>
     </w:p>
@@ -171,8 +203,6 @@
           <w:sz w:val="32"/>
         </w:rPr>
       </w:pPr>
-      <w:bookmarkStart w:id="0" w:name="_GoBack"/>
-      <w:bookmarkEnd w:id="0"/>
       <w:r>
         <w:rPr>
           <w:sz w:val="32"/>
@@ -330,7 +360,7 @@
               <w:rPr>
                 <w:sz w:val="22"/>
               </w:rPr>
-              <w:t>&lt;student #&gt;</w:t>
+              <w:t>011689992</w:t>
             </w:r>
           </w:p>
         </w:tc>
@@ -351,7 +381,13 @@
               <w:rPr>
                 <w:sz w:val="22"/>
               </w:rPr>
-              <w:t>&lt;e-mail&gt;</w:t>
+              <w:t>Steven.arbuckle@</w:t>
+            </w:r>
+            <w:r>
+              <w:rPr>
+                <w:sz w:val="22"/>
+              </w:rPr>
+              <w:t>wsu.edu</w:t>
             </w:r>
           </w:p>
         </w:tc>
@@ -760,33 +796,33 @@
         <w:spacing w:before="0"/>
         <w:jc w:val="center"/>
       </w:pPr>
-      <w:bookmarkStart w:id="1" w:name="_Toc344877432"/>
-      <w:bookmarkStart w:id="2" w:name="_Toc344879822"/>
-      <w:bookmarkStart w:id="3" w:name="_Toc346508722"/>
-      <w:bookmarkStart w:id="4" w:name="_Toc346508952"/>
-      <w:bookmarkStart w:id="5" w:name="_Toc346509227"/>
-      <w:bookmarkStart w:id="6" w:name="_Toc107858829"/>
-      <w:bookmarkStart w:id="7" w:name="_Toc108287587"/>
-      <w:bookmarkStart w:id="8" w:name="_Toc111014886"/>
-      <w:bookmarkStart w:id="9" w:name="_Toc111117822"/>
-      <w:bookmarkStart w:id="10" w:name="_Toc113291685"/>
+      <w:bookmarkStart w:id="0" w:name="_Toc344877432"/>
+      <w:bookmarkStart w:id="1" w:name="_Toc344879822"/>
+      <w:bookmarkStart w:id="2" w:name="_Toc346508722"/>
+      <w:bookmarkStart w:id="3" w:name="_Toc346508952"/>
+      <w:bookmarkStart w:id="4" w:name="_Toc346509227"/>
+      <w:bookmarkStart w:id="5" w:name="_Toc107858829"/>
+      <w:bookmarkStart w:id="6" w:name="_Toc108287587"/>
+      <w:bookmarkStart w:id="7" w:name="_Toc111014886"/>
+      <w:bookmarkStart w:id="8" w:name="_Toc111117822"/>
+      <w:bookmarkStart w:id="9" w:name="_Toc113291685"/>
+      <w:bookmarkEnd w:id="0"/>
       <w:bookmarkEnd w:id="1"/>
       <w:bookmarkEnd w:id="2"/>
       <w:bookmarkEnd w:id="3"/>
       <w:bookmarkEnd w:id="4"/>
+      <w:r>
+        <w:rPr>
+          <w:rFonts w:ascii="Arial" w:hAnsi="Arial"/>
+          <w:color w:val="FFFFFF"/>
+        </w:rPr>
+        <w:t>Contents</w:t>
+      </w:r>
       <w:bookmarkEnd w:id="5"/>
-      <w:r>
-        <w:rPr>
-          <w:rFonts w:ascii="Arial" w:hAnsi="Arial"/>
-          <w:color w:val="FFFFFF"/>
-        </w:rPr>
-        <w:t>Contents</w:t>
-      </w:r>
       <w:bookmarkEnd w:id="6"/>
       <w:bookmarkEnd w:id="7"/>
       <w:bookmarkEnd w:id="8"/>
       <w:bookmarkEnd w:id="9"/>
-      <w:bookmarkEnd w:id="10"/>
       <w:r>
         <w:rPr>
           <w:rFonts w:ascii="Arial" w:hAnsi="Arial"/>
@@ -1363,6 +1399,7 @@
         <w:rPr>
           <w:rFonts w:ascii="Arial" w:hAnsi="Arial"/>
         </w:rPr>
+        <w:lastRenderedPageBreak/>
         <w:t>2.3</w:t>
       </w:r>
       <w:r>
@@ -2164,7 +2201,7 @@
           <w:color w:val="FFFFFF"/>
         </w:rPr>
       </w:pPr>
-      <w:bookmarkStart w:id="11" w:name="_Toc113291686"/>
+      <w:bookmarkStart w:id="10" w:name="_Toc113291686"/>
       <w:r>
         <w:rPr>
           <w:rFonts w:ascii="Arial" w:hAnsi="Arial"/>
@@ -2172,7 +2209,7 @@
         </w:rPr>
         <w:t>Revisions</w:t>
       </w:r>
-      <w:bookmarkEnd w:id="11"/>
+      <w:bookmarkEnd w:id="10"/>
     </w:p>
     <w:tbl>
       <w:tblPr>
@@ -2330,7 +2367,7 @@
           <w:sz w:val="22"/>
         </w:rPr>
       </w:pPr>
-      <w:bookmarkStart w:id="12" w:name="_Toc108287589"/>
+      <w:bookmarkStart w:id="11" w:name="_Toc108287589"/>
     </w:p>
     <w:p>
       <w:pPr>
@@ -2364,9 +2401,9 @@
           <w:sz w:val="22"/>
         </w:rPr>
       </w:pPr>
-      <w:bookmarkStart w:id="13" w:name="_Toc113291687"/>
-      <w:bookmarkStart w:id="14" w:name="_Toc111014888"/>
-      <w:bookmarkStart w:id="15" w:name="_Toc111117824"/>
+      <w:bookmarkStart w:id="12" w:name="_Toc113291687"/>
+      <w:bookmarkStart w:id="13" w:name="_Toc111014888"/>
+      <w:bookmarkStart w:id="14" w:name="_Toc111117824"/>
       <w:r>
         <w:rPr>
           <w:rFonts w:ascii="Arial" w:hAnsi="Arial"/>
@@ -2494,8 +2531,8 @@
         </w:rPr>
         <w:t xml:space="preserve"> make sure to delete all of the comments before submitting the document</w:t>
       </w:r>
-      <w:bookmarkStart w:id="16" w:name="_Toc113291688"/>
-      <w:bookmarkEnd w:id="13"/>
+      <w:bookmarkStart w:id="15" w:name="_Toc113291688"/>
+      <w:bookmarkEnd w:id="12"/>
       <w:r>
         <w:rPr>
           <w:rFonts w:ascii="Arial" w:hAnsi="Arial"/>
@@ -2505,10 +2542,10 @@
         </w:rPr>
         <w:t>.&gt;</w:t>
       </w:r>
-      <w:bookmarkEnd w:id="12"/>
+      <w:bookmarkEnd w:id="11"/>
+      <w:bookmarkEnd w:id="13"/>
       <w:bookmarkEnd w:id="14"/>
       <w:bookmarkEnd w:id="15"/>
-      <w:bookmarkEnd w:id="16"/>
     </w:p>
     <w:p>
       <w:pPr>
@@ -2520,6 +2557,7 @@
           <w:pgNumType w:fmt="lowerRoman"/>
           <w:cols w:space="720"/>
           <w:titlePg/>
+          <w:docGrid w:linePitch="326"/>
         </w:sectPr>
       </w:pPr>
     </w:p>
@@ -2541,17 +2579,18 @@
           <w:color w:val="FFFFFF"/>
         </w:rPr>
       </w:pPr>
-      <w:bookmarkStart w:id="17" w:name="_Toc439994665"/>
-      <w:bookmarkStart w:id="18" w:name="_Toc113291689"/>
+      <w:bookmarkStart w:id="16" w:name="_Toc439994665"/>
+      <w:bookmarkStart w:id="17" w:name="_Toc113291689"/>
       <w:r>
         <w:rPr>
           <w:rFonts w:ascii="Arial" w:hAnsi="Arial"/>
           <w:color w:val="FFFFFF"/>
         </w:rPr>
+        <w:lastRenderedPageBreak/>
         <w:t>Introduction</w:t>
       </w:r>
+      <w:bookmarkEnd w:id="16"/>
       <w:bookmarkEnd w:id="17"/>
-      <w:bookmarkEnd w:id="18"/>
     </w:p>
     <w:p>
       <w:pPr>
@@ -2577,48 +2616,269 @@
           <w:rFonts w:ascii="Arial" w:hAnsi="Arial"/>
         </w:rPr>
       </w:pPr>
-      <w:bookmarkStart w:id="19" w:name="_Toc439994667"/>
-      <w:bookmarkStart w:id="20" w:name="_Toc113291690"/>
+      <w:bookmarkStart w:id="18" w:name="_Toc439994667"/>
+      <w:bookmarkStart w:id="19" w:name="_Toc113291690"/>
       <w:r>
         <w:rPr>
           <w:rFonts w:ascii="Arial" w:hAnsi="Arial"/>
         </w:rPr>
         <w:t>Document Purpose</w:t>
       </w:r>
+      <w:bookmarkEnd w:id="18"/>
       <w:bookmarkEnd w:id="19"/>
+      <w:r>
+        <w:rPr>
+          <w:rFonts w:ascii="Arial" w:hAnsi="Arial"/>
+        </w:rPr>
+        <w:t xml:space="preserve"> </w:t>
+      </w:r>
+    </w:p>
+    <w:p>
+      <w:pPr>
+        <w:pStyle w:val="template"/>
+        <w:jc w:val="both"/>
+        <w:rPr>
+          <w:color w:val="0000FF"/>
+        </w:rPr>
+      </w:pPr>
+      <w:r>
+        <w:t>&lt;</w:t>
+      </w:r>
+      <w:r>
+        <w:rPr>
+          <w:color w:val="0000FF"/>
+        </w:rPr>
+        <w:t>Identify the product whose software requirements are specified in this document, including the revision or release number. Describe the scope of the product that is covered by this SRS, particularly if this SRS describes only part of the system or a single subsystem.</w:t>
+      </w:r>
+    </w:p>
+    <w:p>
+      <w:pPr>
+        <w:pStyle w:val="template"/>
+        <w:jc w:val="both"/>
+      </w:pPr>
+      <w:r>
+        <w:t>TO DO: Write 1-2 paragraphs describing the purpose of this document as explained above.&gt;</w:t>
+      </w:r>
+    </w:p>
+    <w:p>
+      <w:pPr>
+        <w:pStyle w:val="Heading2"/>
+        <w:rPr>
+          <w:rFonts w:ascii="Arial" w:hAnsi="Arial"/>
+        </w:rPr>
+      </w:pPr>
+      <w:bookmarkStart w:id="20" w:name="_Toc439994670"/>
+      <w:bookmarkStart w:id="21" w:name="_Toc113291691"/>
+      <w:r>
+        <w:rPr>
+          <w:rFonts w:ascii="Arial" w:hAnsi="Arial"/>
+        </w:rPr>
+        <w:t>Product Scope</w:t>
+      </w:r>
       <w:bookmarkEnd w:id="20"/>
-      <w:r>
-        <w:rPr>
-          <w:rFonts w:ascii="Arial" w:hAnsi="Arial"/>
+      <w:bookmarkEnd w:id="21"/>
+    </w:p>
+    <w:p>
+      <w:pPr>
+        <w:pStyle w:val="template"/>
+        <w:jc w:val="both"/>
+        <w:rPr>
+          <w:color w:val="0000FF"/>
+        </w:rPr>
+      </w:pPr>
+      <w:r>
+        <w:t>&lt;</w:t>
+      </w:r>
+      <w:r>
+        <w:rPr>
+          <w:color w:val="0000FF"/>
+        </w:rPr>
+        <w:t xml:space="preserve">Provide a short description of the software being specified and its purpose, including relevant benefits, objectives, and goals. </w:t>
+      </w:r>
+    </w:p>
+    <w:p>
+      <w:pPr>
+        <w:pStyle w:val="template"/>
+        <w:jc w:val="both"/>
+      </w:pPr>
+      <w:r>
+        <w:t>TO DO: 1-2 paragraphs describing the scope of the product. Make sure to describe the benefits associated with the product.&gt;</w:t>
+      </w:r>
+    </w:p>
+    <w:p>
+      <w:pPr>
+        <w:pStyle w:val="Heading2"/>
+        <w:rPr>
+          <w:rFonts w:ascii="Arial" w:hAnsi="Arial"/>
+        </w:rPr>
+      </w:pPr>
+      <w:bookmarkStart w:id="22" w:name="_Toc439994669"/>
+      <w:bookmarkStart w:id="23" w:name="_Toc113291692"/>
+      <w:r>
+        <w:rPr>
+          <w:rFonts w:ascii="Arial" w:hAnsi="Arial"/>
+        </w:rPr>
+        <w:t xml:space="preserve">Intended Audience and </w:t>
+      </w:r>
+      <w:bookmarkEnd w:id="22"/>
+      <w:r>
+        <w:rPr>
+          <w:rFonts w:ascii="Arial" w:hAnsi="Arial"/>
+        </w:rPr>
+        <w:t>Document Overview</w:t>
+      </w:r>
+      <w:bookmarkEnd w:id="23"/>
+    </w:p>
+    <w:p>
+      <w:pPr>
+        <w:pStyle w:val="template"/>
+        <w:jc w:val="both"/>
+        <w:rPr>
+          <w:color w:val="0000FF"/>
+        </w:rPr>
+      </w:pPr>
+      <w:r>
+        <w:t>&lt;</w:t>
+      </w:r>
+      <w:r>
+        <w:rPr>
+          <w:color w:val="0000FF"/>
+        </w:rPr>
+        <w:t>Describe the different types of reader that the document is intended for, such as developers, project managers, marketing staff, users, testers, and documentation writers</w:t>
+      </w:r>
+      <w:r>
+        <w:t xml:space="preserve"> (In your case it would probably be the “client” and the professor). </w:t>
+      </w:r>
+      <w:r>
+        <w:rPr>
+          <w:color w:val="0000FF"/>
+        </w:rPr>
+        <w:t>Describe what the rest of this SRS contains and how it is organized. Suggest a sequence for reading the document, beginning with the overview sections and proceeding through the sections that are most pertinent to each reader type.</w:t>
+      </w:r>
+      <w:r>
+        <w:t>&gt;</w:t>
+      </w:r>
+    </w:p>
+    <w:p>
+      <w:pPr>
+        <w:pStyle w:val="template"/>
+        <w:jc w:val="both"/>
+        <w:rPr>
+          <w:color w:val="0000FF"/>
+        </w:rPr>
+      </w:pPr>
+    </w:p>
+    <w:p>
+      <w:pPr>
+        <w:pStyle w:val="Heading2"/>
+        <w:rPr>
+          <w:rFonts w:ascii="Arial" w:hAnsi="Arial"/>
+        </w:rPr>
+      </w:pPr>
+      <w:bookmarkStart w:id="24" w:name="_Toc113291693"/>
+      <w:bookmarkStart w:id="25" w:name="_Toc439994668"/>
+      <w:r>
+        <w:rPr>
+          <w:rFonts w:ascii="Arial" w:hAnsi="Arial"/>
+        </w:rPr>
+        <w:t>Definitions, Acronyms and Abbreviations</w:t>
+      </w:r>
+      <w:bookmarkEnd w:id="24"/>
+    </w:p>
+    <w:p>
+      <w:pPr>
+        <w:pStyle w:val="template"/>
+        <w:jc w:val="both"/>
+        <w:rPr>
+          <w:color w:val="0000FF"/>
+        </w:rPr>
+      </w:pPr>
+      <w:r>
+        <w:t>&lt;</w:t>
+      </w:r>
+      <w:r>
+        <w:rPr>
+          <w:color w:val="0000FF"/>
+        </w:rPr>
+        <w:t>Define all the terms necessary to properly interpret the SRS, including acronyms and abbreviations. You may wish to build a separate glossary that spans multiple projects or the entire organization, and just include terms specific to a single project in each SRS.</w:t>
+      </w:r>
+    </w:p>
+    <w:p>
+      <w:pPr>
+        <w:pStyle w:val="template"/>
+        <w:jc w:val="both"/>
+      </w:pPr>
+      <w:r>
+        <w:t xml:space="preserve">TO DO: Please provide a list of all abbreviations and acronyms used in this document sorted in </w:t>
+      </w:r>
+      <w:r>
+        <w:rPr>
+          <w:u w:val="single"/>
+        </w:rPr>
+        <w:t>alphabetical order</w:t>
+      </w:r>
+      <w:r>
+        <w:t>.&gt;</w:t>
+      </w:r>
+    </w:p>
+    <w:p/>
+    <w:p>
+      <w:pPr>
+        <w:pStyle w:val="Heading2"/>
+        <w:rPr>
+          <w:rFonts w:ascii="Arial" w:hAnsi="Arial"/>
+        </w:rPr>
+      </w:pPr>
+      <w:bookmarkStart w:id="26" w:name="_Toc113291694"/>
+      <w:r>
+        <w:rPr>
+          <w:rFonts w:ascii="Arial" w:hAnsi="Arial"/>
+        </w:rPr>
+        <w:t>Document Conventions</w:t>
+      </w:r>
+      <w:bookmarkEnd w:id="25"/>
+      <w:bookmarkEnd w:id="26"/>
+    </w:p>
+    <w:p>
+      <w:pPr>
+        <w:pStyle w:val="template"/>
+        <w:jc w:val="both"/>
+      </w:pPr>
+      <w:r>
+        <w:t xml:space="preserve">&lt;In general this document follows the IEEE formatting requirements. Use Arial font size 11, or 12 throughout the document for text. Use italics for comments. Document text should be single spaced and maintain the 1” margins found in this template. For Section and Subsection titles please follow the template. </w:t>
+      </w:r>
+    </w:p>
+    <w:p>
+      <w:pPr>
+        <w:pStyle w:val="template"/>
+        <w:jc w:val="both"/>
+      </w:pPr>
+    </w:p>
+    <w:p>
+      <w:pPr>
+        <w:pStyle w:val="template"/>
+        <w:jc w:val="both"/>
+      </w:pPr>
+      <w:r>
+        <w:t>TO DO:</w:t>
+      </w:r>
+      <w:r>
+        <w:rPr>
+          <w:i w:val="0"/>
         </w:rPr>
         <w:t xml:space="preserve"> </w:t>
       </w:r>
-    </w:p>
-    <w:p>
-      <w:pPr>
-        <w:pStyle w:val="template"/>
-        <w:jc w:val="both"/>
-        <w:rPr>
-          <w:color w:val="0000FF"/>
-        </w:rPr>
-      </w:pPr>
-      <w:r>
-        <w:t>&lt;</w:t>
-      </w:r>
-      <w:r>
-        <w:rPr>
-          <w:color w:val="0000FF"/>
-        </w:rPr>
-        <w:t>Identify the product whose software requirements are specified in this document, including the revision or release number. Describe the scope of the product that is covered by this SRS, particularly if this SRS describes only part of the system or a single subsystem.</w:t>
-      </w:r>
-    </w:p>
-    <w:p>
-      <w:pPr>
-        <w:pStyle w:val="template"/>
-        <w:jc w:val="both"/>
-      </w:pPr>
-      <w:r>
-        <w:t>TO DO: Write 1-2 paragraphs describing the purpose of this document as explained above.&gt;</w:t>
+      <w:r>
+        <w:t>Describe any standards or typographical conventions that were followed when writing this SRS, such as fonts or highlighting that have special significance.</w:t>
+      </w:r>
+      <w:r>
+        <w:rPr>
+          <w:i w:val="0"/>
+        </w:rPr>
+        <w:t xml:space="preserve"> </w:t>
+      </w:r>
+      <w:r>
+        <w:t>Sometimes, it is useful to divide this section to several sections, e.g., Formatting Conventions, Naming Conventions, etc.&gt;</w:t>
       </w:r>
     </w:p>
     <w:p>
@@ -2628,243 +2888,23 @@
           <w:rFonts w:ascii="Arial" w:hAnsi="Arial"/>
         </w:rPr>
       </w:pPr>
-      <w:bookmarkStart w:id="21" w:name="_Toc439994670"/>
-      <w:bookmarkStart w:id="22" w:name="_Toc113291691"/>
-      <w:r>
-        <w:rPr>
-          <w:rFonts w:ascii="Arial" w:hAnsi="Arial"/>
-        </w:rPr>
-        <w:t>Product Scope</w:t>
-      </w:r>
-      <w:bookmarkEnd w:id="21"/>
-      <w:bookmarkEnd w:id="22"/>
-    </w:p>
-    <w:p>
-      <w:pPr>
-        <w:pStyle w:val="template"/>
-        <w:jc w:val="both"/>
-        <w:rPr>
-          <w:color w:val="0000FF"/>
-        </w:rPr>
-      </w:pPr>
-      <w:r>
-        <w:t>&lt;</w:t>
-      </w:r>
-      <w:r>
-        <w:rPr>
-          <w:color w:val="0000FF"/>
-        </w:rPr>
-        <w:t xml:space="preserve">Provide a short description of the software being specified and its purpose, including relevant benefits, objectives, and goals. </w:t>
-      </w:r>
-    </w:p>
-    <w:p>
-      <w:pPr>
-        <w:pStyle w:val="template"/>
-        <w:jc w:val="both"/>
-      </w:pPr>
-      <w:r>
-        <w:t>TO DO: 1-2 paragraphs describing the scope of the product. Make sure to describe the benefits associated with the product.&gt;</w:t>
-      </w:r>
-    </w:p>
-    <w:p>
-      <w:pPr>
-        <w:pStyle w:val="Heading2"/>
-        <w:rPr>
-          <w:rFonts w:ascii="Arial" w:hAnsi="Arial"/>
-        </w:rPr>
-      </w:pPr>
-      <w:bookmarkStart w:id="23" w:name="_Toc439994669"/>
-      <w:bookmarkStart w:id="24" w:name="_Toc113291692"/>
-      <w:r>
-        <w:rPr>
-          <w:rFonts w:ascii="Arial" w:hAnsi="Arial"/>
-        </w:rPr>
-        <w:t xml:space="preserve">Intended Audience and </w:t>
-      </w:r>
-      <w:bookmarkEnd w:id="23"/>
-      <w:r>
-        <w:rPr>
-          <w:rFonts w:ascii="Arial" w:hAnsi="Arial"/>
-        </w:rPr>
-        <w:t>Document Overview</w:t>
-      </w:r>
-      <w:bookmarkEnd w:id="24"/>
-    </w:p>
-    <w:p>
-      <w:pPr>
-        <w:pStyle w:val="template"/>
-        <w:jc w:val="both"/>
-        <w:rPr>
-          <w:color w:val="0000FF"/>
-        </w:rPr>
-      </w:pPr>
-      <w:r>
-        <w:t>&lt;</w:t>
-      </w:r>
-      <w:r>
-        <w:rPr>
-          <w:color w:val="0000FF"/>
-        </w:rPr>
-        <w:t>Describe the different types of reader that the document is intended for, such as developers, project managers, marketing staff, users, testers, and documentation writers</w:t>
-      </w:r>
-      <w:r>
-        <w:t xml:space="preserve"> (In your case it would probably be the “client” and the professor). </w:t>
-      </w:r>
-      <w:r>
-        <w:rPr>
-          <w:color w:val="0000FF"/>
-        </w:rPr>
-        <w:t>Describe what the rest of this SRS contains and how it is organized. Suggest a sequence for reading the document, beginning with the overview sections and proceeding through the sections that are most pertinent to each reader type.</w:t>
-      </w:r>
-      <w:r>
-        <w:t>&gt;</w:t>
-      </w:r>
-    </w:p>
-    <w:p>
-      <w:pPr>
-        <w:pStyle w:val="template"/>
-        <w:jc w:val="both"/>
-        <w:rPr>
-          <w:color w:val="0000FF"/>
-        </w:rPr>
-      </w:pPr>
-    </w:p>
-    <w:p>
-      <w:pPr>
-        <w:pStyle w:val="Heading2"/>
-        <w:rPr>
-          <w:rFonts w:ascii="Arial" w:hAnsi="Arial"/>
-        </w:rPr>
-      </w:pPr>
-      <w:bookmarkStart w:id="25" w:name="_Toc113291693"/>
-      <w:bookmarkStart w:id="26" w:name="_Toc439994668"/>
-      <w:r>
-        <w:rPr>
-          <w:rFonts w:ascii="Arial" w:hAnsi="Arial"/>
-        </w:rPr>
-        <w:t>Definitions, Acronyms and Abbreviations</w:t>
-      </w:r>
-      <w:bookmarkEnd w:id="25"/>
-    </w:p>
-    <w:p>
-      <w:pPr>
-        <w:pStyle w:val="template"/>
-        <w:jc w:val="both"/>
-        <w:rPr>
-          <w:color w:val="0000FF"/>
-        </w:rPr>
-      </w:pPr>
-      <w:r>
-        <w:t>&lt;</w:t>
-      </w:r>
-      <w:r>
-        <w:rPr>
-          <w:color w:val="0000FF"/>
-        </w:rPr>
-        <w:t>Define all the terms necessary to properly interpret the SRS, including acronyms and abbreviations. You may wish to build a separate glossary that spans multiple projects or the entire organization, and just include terms specific to a single project in each SRS.</w:t>
-      </w:r>
-    </w:p>
-    <w:p>
-      <w:pPr>
-        <w:pStyle w:val="template"/>
-        <w:jc w:val="both"/>
-      </w:pPr>
-      <w:r>
-        <w:t xml:space="preserve">TO DO: Please provide a list of all abbreviations and acronyms used in this document sorted in </w:t>
-      </w:r>
-      <w:r>
-        <w:rPr>
-          <w:u w:val="single"/>
-        </w:rPr>
-        <w:t>alphabetical order</w:t>
-      </w:r>
-      <w:r>
-        <w:t>.&gt;</w:t>
-      </w:r>
-    </w:p>
-    <w:p/>
-    <w:p>
-      <w:pPr>
-        <w:pStyle w:val="Heading2"/>
-        <w:rPr>
-          <w:rFonts w:ascii="Arial" w:hAnsi="Arial"/>
-        </w:rPr>
-      </w:pPr>
-      <w:bookmarkStart w:id="27" w:name="_Toc113291694"/>
-      <w:r>
-        <w:rPr>
-          <w:rFonts w:ascii="Arial" w:hAnsi="Arial"/>
-        </w:rPr>
-        <w:t>Document Conventions</w:t>
-      </w:r>
-      <w:bookmarkEnd w:id="26"/>
+      <w:bookmarkStart w:id="27" w:name="_Toc439994672"/>
+      <w:bookmarkStart w:id="28" w:name="_Toc113291695"/>
+      <w:r>
+        <w:rPr>
+          <w:rFonts w:ascii="Arial" w:hAnsi="Arial"/>
+        </w:rPr>
+        <w:lastRenderedPageBreak/>
+        <w:t>References</w:t>
+      </w:r>
       <w:bookmarkEnd w:id="27"/>
-    </w:p>
-    <w:p>
-      <w:pPr>
-        <w:pStyle w:val="template"/>
-        <w:jc w:val="both"/>
-      </w:pPr>
-      <w:r>
-        <w:t xml:space="preserve">&lt;In general this document follows the IEEE formatting requirements. Use Arial font size 11, or 12 throughout the document for text. Use italics for comments. Document text should be single spaced and maintain the 1” margins found in this template. For Section and Subsection titles please follow the template. </w:t>
-      </w:r>
-    </w:p>
-    <w:p>
-      <w:pPr>
-        <w:pStyle w:val="template"/>
-        <w:jc w:val="both"/>
-      </w:pPr>
-    </w:p>
-    <w:p>
-      <w:pPr>
-        <w:pStyle w:val="template"/>
-        <w:jc w:val="both"/>
-      </w:pPr>
-      <w:r>
-        <w:t>TO DO:</w:t>
-      </w:r>
-      <w:r>
-        <w:rPr>
-          <w:i w:val="0"/>
-        </w:rPr>
-        <w:t xml:space="preserve"> </w:t>
-      </w:r>
-      <w:r>
-        <w:t>Describe any standards or typographical conventions that were followed when writing this SRS, such as fonts or highlighting that have special significance.</w:t>
-      </w:r>
-      <w:r>
-        <w:rPr>
-          <w:i w:val="0"/>
-        </w:rPr>
-        <w:t xml:space="preserve"> </w:t>
-      </w:r>
-      <w:r>
-        <w:t>Sometimes, it is useful to divide this section to several sections, e.g., Formatting Conventions, Naming Conventions, etc.&gt;</w:t>
-      </w:r>
-    </w:p>
-    <w:p>
-      <w:pPr>
-        <w:pStyle w:val="Heading2"/>
-        <w:rPr>
-          <w:rFonts w:ascii="Arial" w:hAnsi="Arial"/>
-        </w:rPr>
-      </w:pPr>
-      <w:bookmarkStart w:id="28" w:name="_Toc439994672"/>
-      <w:bookmarkStart w:id="29" w:name="_Toc113291695"/>
-      <w:r>
-        <w:rPr>
-          <w:rFonts w:ascii="Arial" w:hAnsi="Arial"/>
-        </w:rPr>
-        <w:t>References</w:t>
+      <w:r>
+        <w:rPr>
+          <w:rFonts w:ascii="Arial" w:hAnsi="Arial"/>
+        </w:rPr>
+        <w:t xml:space="preserve"> and Acknowledgments</w:t>
       </w:r>
       <w:bookmarkEnd w:id="28"/>
-      <w:r>
-        <w:rPr>
-          <w:rFonts w:ascii="Arial" w:hAnsi="Arial"/>
-        </w:rPr>
-        <w:t xml:space="preserve"> and Acknowledgments</w:t>
-      </w:r>
-      <w:bookmarkEnd w:id="29"/>
     </w:p>
     <w:p>
       <w:pPr>
@@ -3143,17 +3183,78 @@
           <w:color w:val="FFFFFF"/>
         </w:rPr>
       </w:pPr>
-      <w:bookmarkStart w:id="30" w:name="_Toc439994673"/>
-      <w:bookmarkStart w:id="31" w:name="_Toc113291696"/>
+      <w:bookmarkStart w:id="29" w:name="_Toc439994673"/>
+      <w:bookmarkStart w:id="30" w:name="_Toc113291696"/>
       <w:r>
         <w:rPr>
           <w:rFonts w:ascii="Arial" w:hAnsi="Arial"/>
           <w:color w:val="FFFFFF"/>
         </w:rPr>
+        <w:lastRenderedPageBreak/>
         <w:t>Overall Description</w:t>
       </w:r>
+      <w:bookmarkEnd w:id="29"/>
       <w:bookmarkEnd w:id="30"/>
+    </w:p>
+    <w:p>
+      <w:pPr>
+        <w:pStyle w:val="Heading2"/>
+        <w:rPr>
+          <w:rFonts w:ascii="Arial" w:hAnsi="Arial"/>
+        </w:rPr>
+      </w:pPr>
+      <w:bookmarkStart w:id="31" w:name="_Toc439994674"/>
+      <w:bookmarkStart w:id="32" w:name="_Toc113291697"/>
+      <w:r>
+        <w:rPr>
+          <w:rFonts w:ascii="Arial" w:hAnsi="Arial"/>
+        </w:rPr>
+        <w:t>Product Perspective</w:t>
+      </w:r>
       <w:bookmarkEnd w:id="31"/>
+      <w:bookmarkEnd w:id="32"/>
+    </w:p>
+    <w:p>
+      <w:pPr>
+        <w:pStyle w:val="template"/>
+        <w:jc w:val="both"/>
+      </w:pPr>
+      <w:r>
+        <w:t>&lt;</w:t>
+      </w:r>
+      <w:r>
+        <w:rPr>
+          <w:color w:val="0000FF"/>
+        </w:rPr>
+        <w:t>Describe the context and origin of the product being specified in this SRS. For example, state whether this product is a follow-on member of a product family, a replacement for certain existing systems, or a new, self-contained product. If the SRS defines a component of a larger system, relate the requirements of the larger system to the functionality of this software and identify interfaces between the two. In this part, make sure to include a simple diagram that shows the major components of the overall system, subsystem interconnections, and external interface</w:t>
+      </w:r>
+      <w:r>
+        <w:rPr>
+          <w:color w:val="0000FF"/>
+        </w:rPr>
+        <w:t xml:space="preserve">. In this section it is crucial that you will be creative and provide as much information as possible. </w:t>
+      </w:r>
+    </w:p>
+    <w:p>
+      <w:pPr>
+        <w:pStyle w:val="template"/>
+        <w:jc w:val="both"/>
+      </w:pPr>
+      <w:r>
+        <w:t>TO DO: Provide at least one paragraph describing product perspective. Provide a general diagram that will illustrate how your product interacts with the environment and i</w:t>
+      </w:r>
+      <w:r>
+        <w:t>n what conte</w:t>
+      </w:r>
+      <w:r>
+        <w:t>xt it is being used, i.e., conte</w:t>
+      </w:r>
+      <w:r>
+        <w:t>xt diagram.</w:t>
+      </w:r>
+      <w:r>
+        <w:t>&gt;</w:t>
+      </w:r>
     </w:p>
     <w:p>
       <w:pPr>
@@ -3162,21 +3263,37 @@
           <w:rFonts w:ascii="Arial" w:hAnsi="Arial"/>
         </w:rPr>
       </w:pPr>
-      <w:bookmarkStart w:id="32" w:name="_Toc439994674"/>
-      <w:bookmarkStart w:id="33" w:name="_Toc113291697"/>
-      <w:r>
-        <w:rPr>
-          <w:rFonts w:ascii="Arial" w:hAnsi="Arial"/>
-        </w:rPr>
-        <w:t>Product Perspective</w:t>
-      </w:r>
-      <w:bookmarkEnd w:id="32"/>
+      <w:bookmarkStart w:id="33" w:name="_Toc439994675"/>
+      <w:bookmarkStart w:id="34" w:name="_Toc113291698"/>
+      <w:r>
+        <w:rPr>
+          <w:rFonts w:ascii="Arial" w:hAnsi="Arial"/>
+        </w:rPr>
+        <w:t xml:space="preserve">Product </w:t>
+      </w:r>
       <w:bookmarkEnd w:id="33"/>
-    </w:p>
-    <w:p>
-      <w:pPr>
-        <w:pStyle w:val="template"/>
-        <w:jc w:val="both"/>
+      <w:r>
+        <w:rPr>
+          <w:rFonts w:ascii="Arial" w:hAnsi="Arial"/>
+        </w:rPr>
+        <w:t>Functionality</w:t>
+      </w:r>
+      <w:bookmarkEnd w:id="34"/>
+      <w:r>
+        <w:rPr>
+          <w:rFonts w:ascii="Arial" w:hAnsi="Arial"/>
+          <w:strike/>
+        </w:rPr>
+        <w:t xml:space="preserve"> </w:t>
+      </w:r>
+    </w:p>
+    <w:p>
+      <w:pPr>
+        <w:pStyle w:val="template"/>
+        <w:jc w:val="both"/>
+        <w:rPr>
+          <w:color w:val="0000FF"/>
+        </w:rPr>
       </w:pPr>
       <w:r>
         <w:t>&lt;</w:t>
@@ -3185,34 +3302,118 @@
         <w:rPr>
           <w:color w:val="0000FF"/>
         </w:rPr>
-        <w:t>Describe the context and origin of the product being specified in this SRS. For example, state whether this product is a follow-on member of a product family, a replacement for certain existing systems, or a new, self-contained product. If the SRS defines a component of a larger system, relate the requirements of the larger system to the functionality of this software and identify interfaces between the two. In this part, make sure to include a simple diagram that shows the major components of the overall system, subsystem interconnections, and external interface</w:t>
-      </w:r>
-      <w:r>
+        <w:t>Summarize the major functions the product must perform or must let the user perform. Details will be provided in Section 3, so only a high level summary is needed here. Organize the functions to make them understandable to any reader of the SRS. A picture of the major groups of related requirements and how they relate, such as a top level data flow diagram or object class diagram, will be effective.</w:t>
+      </w:r>
+    </w:p>
+    <w:p>
+      <w:pPr>
+        <w:pStyle w:val="template"/>
+        <w:jc w:val="both"/>
+      </w:pPr>
+      <w:r>
+        <w:t xml:space="preserve">TO DO: </w:t>
+      </w:r>
+    </w:p>
+    <w:p>
+      <w:pPr>
+        <w:pStyle w:val="template"/>
+        <w:jc w:val="both"/>
+      </w:pPr>
+      <w:r>
+        <w:t>1. Provide a bulleted list of all the major functions of the system</w:t>
+      </w:r>
+    </w:p>
+    <w:p>
+      <w:pPr>
+        <w:pStyle w:val="template"/>
+        <w:jc w:val="both"/>
+      </w:pPr>
+      <w:r>
+        <w:t xml:space="preserve">2. </w:t>
+      </w:r>
+      <w:r>
+        <w:rPr>
+          <w:b/>
+        </w:rPr>
+        <w:t xml:space="preserve">(Optional) </w:t>
+      </w:r>
+      <w:r>
+        <w:t>Provide a Data Flow Diagram of the system to show how these functions relate to each other.</w:t>
+      </w:r>
+      <w:r>
+        <w:t xml:space="preserve"> This is useful wh</w:t>
+      </w:r>
+      <w:r>
+        <w:t>en there is a clear sequence for</w:t>
+      </w:r>
+      <w:r>
+        <w:t xml:space="preserve"> the functions being performed.</w:t>
+      </w:r>
+      <w:r>
+        <w:t>&gt;</w:t>
+      </w:r>
+    </w:p>
+    <w:p>
+      <w:pPr>
+        <w:pStyle w:val="Heading2"/>
+        <w:rPr>
+          <w:rFonts w:ascii="Arial" w:hAnsi="Arial"/>
+        </w:rPr>
+      </w:pPr>
+      <w:bookmarkStart w:id="35" w:name="_Toc439994676"/>
+      <w:bookmarkStart w:id="36" w:name="_Toc113291699"/>
+      <w:r>
+        <w:rPr>
+          <w:rFonts w:ascii="Arial" w:hAnsi="Arial"/>
+        </w:rPr>
+        <w:t>Users and Characteristics</w:t>
+      </w:r>
+      <w:bookmarkEnd w:id="35"/>
+      <w:bookmarkEnd w:id="36"/>
+    </w:p>
+    <w:p>
+      <w:pPr>
+        <w:pStyle w:val="template"/>
+        <w:jc w:val="both"/>
         <w:rPr>
           <w:color w:val="0000FF"/>
         </w:rPr>
-        <w:t xml:space="preserve">. In this section it is crucial that you will be creative and provide as much information as possible. </w:t>
-      </w:r>
-    </w:p>
-    <w:p>
-      <w:pPr>
-        <w:pStyle w:val="template"/>
-        <w:jc w:val="both"/>
-      </w:pPr>
-      <w:r>
-        <w:t>TO DO: Provide at least one paragraph describing product perspective. Provide a general diagram that will illustrate how your product interacts with the environment and i</w:t>
-      </w:r>
-      <w:r>
-        <w:t>n what conte</w:t>
-      </w:r>
-      <w:r>
-        <w:t>xt it is being used, i.e., conte</w:t>
-      </w:r>
-      <w:r>
-        <w:t>xt diagram.</w:t>
-      </w:r>
-      <w:r>
-        <w:t>&gt;</w:t>
+      </w:pPr>
+      <w:r>
+        <w:t>&lt;</w:t>
+      </w:r>
+      <w:r>
+        <w:rPr>
+          <w:color w:val="0000FF"/>
+        </w:rPr>
+        <w:t xml:space="preserve">Identify the various users that you anticipate will use this product. Users may be differentiated based on frequency of use, subset of product functions used, technical expertise, security or privilege levels, educational level, or experience. </w:t>
+      </w:r>
+    </w:p>
+    <w:p>
+      <w:pPr>
+        <w:pStyle w:val="template"/>
+        <w:jc w:val="both"/>
+      </w:pPr>
+      <w:r>
+        <w:t xml:space="preserve">TO DO: </w:t>
+      </w:r>
+    </w:p>
+    <w:p>
+      <w:pPr>
+        <w:pStyle w:val="template"/>
+        <w:jc w:val="both"/>
+      </w:pPr>
+      <w:r>
+        <w:t xml:space="preserve">1. Describe the pertinent characteristics of each user. Certain requirements may pertain only to certain users. </w:t>
+      </w:r>
+    </w:p>
+    <w:p>
+      <w:pPr>
+        <w:pStyle w:val="template"/>
+        <w:jc w:val="both"/>
+      </w:pPr>
+      <w:r>
+        <w:t>3. Distinguish the most important users for this product from those who are less important to satisfy.&gt;</w:t>
       </w:r>
     </w:p>
     <w:p>
@@ -3222,27 +3423,129 @@
           <w:rFonts w:ascii="Arial" w:hAnsi="Arial"/>
         </w:rPr>
       </w:pPr>
-      <w:bookmarkStart w:id="34" w:name="_Toc439994675"/>
-      <w:bookmarkStart w:id="35" w:name="_Toc113291698"/>
-      <w:r>
-        <w:rPr>
-          <w:rFonts w:ascii="Arial" w:hAnsi="Arial"/>
-        </w:rPr>
-        <w:t xml:space="preserve">Product </w:t>
-      </w:r>
-      <w:bookmarkEnd w:id="34"/>
-      <w:r>
-        <w:rPr>
-          <w:rFonts w:ascii="Arial" w:hAnsi="Arial"/>
-        </w:rPr>
-        <w:t>Functionality</w:t>
-      </w:r>
-      <w:bookmarkEnd w:id="35"/>
-      <w:r>
-        <w:rPr>
-          <w:rFonts w:ascii="Arial" w:hAnsi="Arial"/>
-          <w:strike/>
-        </w:rPr>
+      <w:bookmarkStart w:id="37" w:name="_Toc439994677"/>
+      <w:bookmarkStart w:id="38" w:name="_Toc113291700"/>
+      <w:r>
+        <w:rPr>
+          <w:rFonts w:ascii="Arial" w:hAnsi="Arial"/>
+        </w:rPr>
+        <w:t>Operating Environment</w:t>
+      </w:r>
+      <w:bookmarkEnd w:id="37"/>
+      <w:bookmarkEnd w:id="38"/>
+    </w:p>
+    <w:p>
+      <w:pPr>
+        <w:pStyle w:val="template"/>
+        <w:jc w:val="both"/>
+      </w:pPr>
+      <w:r>
+        <w:t>&lt;</w:t>
+      </w:r>
+      <w:r>
+        <w:rPr>
+          <w:color w:val="0000FF"/>
+        </w:rPr>
+        <w:t>Describe the environment in which the software will operate, including the hardware platform, operating system and versions, and any other software components or applications with which it must peacefully coexist. In this part, make sure to include a simple diagram that shows the major components of the overall system, subsystem interconnections, and external interface</w:t>
+      </w:r>
+    </w:p>
+    <w:p>
+      <w:pPr>
+        <w:pStyle w:val="template"/>
+        <w:jc w:val="both"/>
+        <w:rPr>
+          <w:color w:val="FF0000"/>
+        </w:rPr>
+      </w:pPr>
+      <w:r>
+        <w:t>TO DO: As stated above, in at least one paragraph, describe the environment your system will have to operate in. Make sure to include the minimum platform requirements for your system. &gt;</w:t>
+      </w:r>
+    </w:p>
+    <w:p>
+      <w:pPr>
+        <w:pStyle w:val="Heading2"/>
+        <w:rPr>
+          <w:rFonts w:ascii="Arial" w:hAnsi="Arial"/>
+        </w:rPr>
+      </w:pPr>
+      <w:bookmarkStart w:id="39" w:name="_Toc439994678"/>
+      <w:bookmarkStart w:id="40" w:name="_Toc113291701"/>
+      <w:r>
+        <w:rPr>
+          <w:rFonts w:ascii="Arial" w:hAnsi="Arial"/>
+        </w:rPr>
+        <w:lastRenderedPageBreak/>
+        <w:t>Design and Implementation Constraints</w:t>
+      </w:r>
+      <w:bookmarkEnd w:id="39"/>
+      <w:bookmarkEnd w:id="40"/>
+    </w:p>
+    <w:p>
+      <w:pPr>
+        <w:pStyle w:val="template"/>
+        <w:jc w:val="both"/>
+        <w:rPr>
+          <w:color w:val="0000FF"/>
+        </w:rPr>
+      </w:pPr>
+      <w:r>
+        <w:t>&lt;</w:t>
+      </w:r>
+      <w:r>
+        <w:rPr>
+          <w:color w:val="0000FF"/>
+        </w:rPr>
+        <w:t>Describe any items or issues that will limit the options available to the developers. These might include: hardware limitations (timing requirements, memory requirements); interfaces to other applications; specific technologies, tools, and databases to be used; parallel operations; language requirements; communications protocols; security considerations; design conventions or programming standards (for example, if the customer’s organization will be responsible for maintaining the delivered software).</w:t>
+      </w:r>
+    </w:p>
+    <w:p>
+      <w:pPr>
+        <w:pStyle w:val="template"/>
+        <w:jc w:val="both"/>
+      </w:pPr>
+      <w:r>
+        <w:t xml:space="preserve">TO DO: In this section you need to consider all of the information you gathered so far, analyze it and correctly identify </w:t>
+      </w:r>
+      <w:r>
+        <w:t>relevant</w:t>
+      </w:r>
+      <w:r>
+        <w:t xml:space="preserve"> constraints.&gt;</w:t>
+      </w:r>
+    </w:p>
+    <w:p>
+      <w:pPr>
+        <w:pStyle w:val="Heading2"/>
+        <w:rPr>
+          <w:rFonts w:ascii="Arial" w:hAnsi="Arial"/>
+        </w:rPr>
+      </w:pPr>
+      <w:bookmarkStart w:id="41" w:name="_Toc439994679"/>
+      <w:bookmarkStart w:id="42" w:name="_Toc113291702"/>
+      <w:r>
+        <w:rPr>
+          <w:rFonts w:ascii="Arial" w:hAnsi="Arial"/>
+        </w:rPr>
+        <w:t>User Documentation</w:t>
+      </w:r>
+      <w:bookmarkEnd w:id="41"/>
+      <w:bookmarkEnd w:id="42"/>
+    </w:p>
+    <w:p>
+      <w:pPr>
+        <w:pStyle w:val="template"/>
+        <w:jc w:val="both"/>
+      </w:pPr>
+      <w:r>
+        <w:t>&lt;</w:t>
+      </w:r>
+      <w:r>
+        <w:rPr>
+          <w:color w:val="0000FF"/>
+        </w:rPr>
+        <w:t>List the user documentation components (such as user manuals, on-line help, and tutorials) that will be delivered along with the software. Identify any known user documentation delivery formats or standards.</w:t>
+      </w:r>
+      <w:r>
         <w:t xml:space="preserve"> </w:t>
       </w:r>
     </w:p>
@@ -3250,66 +3553,9 @@
       <w:pPr>
         <w:pStyle w:val="template"/>
         <w:jc w:val="both"/>
-        <w:rPr>
-          <w:color w:val="0000FF"/>
-        </w:rPr>
-      </w:pPr>
-      <w:r>
-        <w:t>&lt;</w:t>
-      </w:r>
-      <w:r>
-        <w:rPr>
-          <w:color w:val="0000FF"/>
-        </w:rPr>
-        <w:t>Summarize the major functions the product must perform or must let the user perform. Details will be provided in Section 3, so only a high level summary is needed here. Organize the functions to make them understandable to any reader of the SRS. A picture of the major groups of related requirements and how they relate, such as a top level data flow diagram or object class diagram, will be effective.</w:t>
-      </w:r>
-    </w:p>
-    <w:p>
-      <w:pPr>
-        <w:pStyle w:val="template"/>
-        <w:jc w:val="both"/>
-      </w:pPr>
-      <w:r>
-        <w:t xml:space="preserve">TO DO: </w:t>
-      </w:r>
-    </w:p>
-    <w:p>
-      <w:pPr>
-        <w:pStyle w:val="template"/>
-        <w:jc w:val="both"/>
-      </w:pPr>
-      <w:r>
-        <w:t>1. Provide a bulleted list of all the major functions of the system</w:t>
-      </w:r>
-    </w:p>
-    <w:p>
-      <w:pPr>
-        <w:pStyle w:val="template"/>
-        <w:jc w:val="both"/>
-      </w:pPr>
-      <w:r>
-        <w:t xml:space="preserve">2. </w:t>
-      </w:r>
-      <w:r>
-        <w:rPr>
-          <w:b/>
-        </w:rPr>
-        <w:t xml:space="preserve">(Optional) </w:t>
-      </w:r>
-      <w:r>
-        <w:t>Provide a Data Flow Diagram of the system to show how these functions relate to each other.</w:t>
-      </w:r>
-      <w:r>
-        <w:t xml:space="preserve"> This is useful wh</w:t>
-      </w:r>
-      <w:r>
-        <w:t>en there is a clear sequence for</w:t>
-      </w:r>
-      <w:r>
-        <w:t xml:space="preserve"> the functions being performed.</w:t>
-      </w:r>
-      <w:r>
-        <w:t>&gt;</w:t>
+      </w:pPr>
+      <w:r>
+        <w:t>TO DO: You will not actually develop any user-manuals, but you need to describe what kind of manuals and what kind of help is needed for the software you will be developing. One paragraph should be sufficient for this section.&gt;</w:t>
       </w:r>
     </w:p>
     <w:p>
@@ -3319,220 +3565,16 @@
           <w:rFonts w:ascii="Arial" w:hAnsi="Arial"/>
         </w:rPr>
       </w:pPr>
-      <w:bookmarkStart w:id="36" w:name="_Toc439994676"/>
-      <w:bookmarkStart w:id="37" w:name="_Toc113291699"/>
-      <w:r>
-        <w:rPr>
-          <w:rFonts w:ascii="Arial" w:hAnsi="Arial"/>
-        </w:rPr>
-        <w:t>Users and Characteristics</w:t>
-      </w:r>
-      <w:bookmarkEnd w:id="36"/>
-      <w:bookmarkEnd w:id="37"/>
-    </w:p>
-    <w:p>
-      <w:pPr>
-        <w:pStyle w:val="template"/>
-        <w:jc w:val="both"/>
-        <w:rPr>
-          <w:color w:val="0000FF"/>
-        </w:rPr>
-      </w:pPr>
-      <w:r>
-        <w:t>&lt;</w:t>
-      </w:r>
-      <w:r>
-        <w:rPr>
-          <w:color w:val="0000FF"/>
-        </w:rPr>
-        <w:t xml:space="preserve">Identify the various users that you anticipate will use this product. Users may be differentiated based on frequency of use, subset of product functions used, technical expertise, security or privilege levels, educational level, or experience. </w:t>
-      </w:r>
-    </w:p>
-    <w:p>
-      <w:pPr>
-        <w:pStyle w:val="template"/>
-        <w:jc w:val="both"/>
-      </w:pPr>
-      <w:r>
-        <w:t xml:space="preserve">TO DO: </w:t>
-      </w:r>
-    </w:p>
-    <w:p>
-      <w:pPr>
-        <w:pStyle w:val="template"/>
-        <w:jc w:val="both"/>
-      </w:pPr>
-      <w:r>
-        <w:t xml:space="preserve">1. Describe the pertinent characteristics of each user. Certain requirements may pertain only to certain users. </w:t>
-      </w:r>
-    </w:p>
-    <w:p>
-      <w:pPr>
-        <w:pStyle w:val="template"/>
-        <w:jc w:val="both"/>
-      </w:pPr>
-      <w:r>
-        <w:t>3. Distinguish the most important users for this product from those who are less important to satisfy.&gt;</w:t>
-      </w:r>
-    </w:p>
-    <w:p>
-      <w:pPr>
-        <w:pStyle w:val="Heading2"/>
-        <w:rPr>
-          <w:rFonts w:ascii="Arial" w:hAnsi="Arial"/>
-        </w:rPr>
-      </w:pPr>
-      <w:bookmarkStart w:id="38" w:name="_Toc439994677"/>
-      <w:bookmarkStart w:id="39" w:name="_Toc113291700"/>
-      <w:r>
-        <w:rPr>
-          <w:rFonts w:ascii="Arial" w:hAnsi="Arial"/>
-        </w:rPr>
-        <w:t>Operating Environment</w:t>
-      </w:r>
-      <w:bookmarkEnd w:id="38"/>
-      <w:bookmarkEnd w:id="39"/>
-    </w:p>
-    <w:p>
-      <w:pPr>
-        <w:pStyle w:val="template"/>
-        <w:jc w:val="both"/>
-      </w:pPr>
-      <w:r>
-        <w:t>&lt;</w:t>
-      </w:r>
-      <w:r>
-        <w:rPr>
-          <w:color w:val="0000FF"/>
-        </w:rPr>
-        <w:t>Describe the environment in which the software will operate, including the hardware platform, operating system and versions, and any other software components or applications with which it must peacefully coexist. In this part, make sure to include a simple diagram that shows the major components of the overall system, subsystem interconnections, and external interface</w:t>
-      </w:r>
-    </w:p>
-    <w:p>
-      <w:pPr>
-        <w:pStyle w:val="template"/>
-        <w:jc w:val="both"/>
-        <w:rPr>
-          <w:color w:val="FF0000"/>
-        </w:rPr>
-      </w:pPr>
-      <w:r>
-        <w:t>TO DO: As stated above, in at least one paragraph, describe the environment your system will have to operate in. Make sure to include the minimum platform requirements for your system. &gt;</w:t>
-      </w:r>
-    </w:p>
-    <w:p>
-      <w:pPr>
-        <w:pStyle w:val="Heading2"/>
-        <w:rPr>
-          <w:rFonts w:ascii="Arial" w:hAnsi="Arial"/>
-        </w:rPr>
-      </w:pPr>
-      <w:bookmarkStart w:id="40" w:name="_Toc439994678"/>
-      <w:bookmarkStart w:id="41" w:name="_Toc113291701"/>
-      <w:r>
-        <w:rPr>
-          <w:rFonts w:ascii="Arial" w:hAnsi="Arial"/>
-        </w:rPr>
-        <w:t>Design and Implementation Constraints</w:t>
-      </w:r>
-      <w:bookmarkEnd w:id="40"/>
-      <w:bookmarkEnd w:id="41"/>
-    </w:p>
-    <w:p>
-      <w:pPr>
-        <w:pStyle w:val="template"/>
-        <w:jc w:val="both"/>
-        <w:rPr>
-          <w:color w:val="0000FF"/>
-        </w:rPr>
-      </w:pPr>
-      <w:r>
-        <w:t>&lt;</w:t>
-      </w:r>
-      <w:r>
-        <w:rPr>
-          <w:color w:val="0000FF"/>
-        </w:rPr>
-        <w:t>Describe any items or issues that will limit the options available to the developers. These might include: hardware limitations (timing requirements, memory requirements); interfaces to other applications; specific technologies, tools, and databases to be used; parallel operations; language requirements; communications protocols; security considerations; design conventions or programming standards (for example, if the customer’s organization will be responsible for maintaining the delivered software).</w:t>
-      </w:r>
-    </w:p>
-    <w:p>
-      <w:pPr>
-        <w:pStyle w:val="template"/>
-        <w:jc w:val="both"/>
-      </w:pPr>
-      <w:r>
-        <w:t xml:space="preserve">TO DO: In this section you need to consider all of the information you gathered so far, analyze it and correctly identify </w:t>
-      </w:r>
-      <w:r>
-        <w:t>relevant</w:t>
-      </w:r>
-      <w:r>
-        <w:t xml:space="preserve"> constraints.&gt;</w:t>
-      </w:r>
-    </w:p>
-    <w:p>
-      <w:pPr>
-        <w:pStyle w:val="Heading2"/>
-        <w:rPr>
-          <w:rFonts w:ascii="Arial" w:hAnsi="Arial"/>
-        </w:rPr>
-      </w:pPr>
-      <w:bookmarkStart w:id="42" w:name="_Toc439994679"/>
-      <w:bookmarkStart w:id="43" w:name="_Toc113291702"/>
-      <w:r>
-        <w:rPr>
-          <w:rFonts w:ascii="Arial" w:hAnsi="Arial"/>
-        </w:rPr>
-        <w:t>User Documentation</w:t>
-      </w:r>
-      <w:bookmarkEnd w:id="42"/>
+      <w:bookmarkStart w:id="43" w:name="_Toc439994680"/>
+      <w:bookmarkStart w:id="44" w:name="_Toc113291703"/>
+      <w:r>
+        <w:rPr>
+          <w:rFonts w:ascii="Arial" w:hAnsi="Arial"/>
+        </w:rPr>
+        <w:t>Assumptions and Dependencies</w:t>
+      </w:r>
       <w:bookmarkEnd w:id="43"/>
-    </w:p>
-    <w:p>
-      <w:pPr>
-        <w:pStyle w:val="template"/>
-        <w:jc w:val="both"/>
-      </w:pPr>
-      <w:r>
-        <w:t>&lt;</w:t>
-      </w:r>
-      <w:r>
-        <w:rPr>
-          <w:color w:val="0000FF"/>
-        </w:rPr>
-        <w:t>List the user documentation components (such as user manuals, on-line help, and tutorials) that will be delivered along with the software. Identify any known user documentation delivery formats or standards.</w:t>
-      </w:r>
-      <w:r>
-        <w:t xml:space="preserve"> </w:t>
-      </w:r>
-    </w:p>
-    <w:p>
-      <w:pPr>
-        <w:pStyle w:val="template"/>
-        <w:jc w:val="both"/>
-      </w:pPr>
-      <w:r>
-        <w:t>TO DO: You will not actually develop any user-manuals, but you need to describe what kind of manuals and what kind of help is needed for the software you will be developing. One paragraph should be sufficient for this section.&gt;</w:t>
-      </w:r>
-    </w:p>
-    <w:p>
-      <w:pPr>
-        <w:pStyle w:val="Heading2"/>
-        <w:rPr>
-          <w:rFonts w:ascii="Arial" w:hAnsi="Arial"/>
-        </w:rPr>
-      </w:pPr>
-      <w:bookmarkStart w:id="44" w:name="_Toc439994680"/>
-      <w:bookmarkStart w:id="45" w:name="_Toc113291703"/>
-      <w:r>
-        <w:rPr>
-          <w:rFonts w:ascii="Arial" w:hAnsi="Arial"/>
-        </w:rPr>
-        <w:t>Assumptions and Dependencies</w:t>
-      </w:r>
       <w:bookmarkEnd w:id="44"/>
-      <w:bookmarkEnd w:id="45"/>
     </w:p>
     <w:p>
       <w:pPr>
@@ -3682,55 +3724,321 @@
           <w:color w:val="FFFFFF"/>
         </w:rPr>
       </w:pPr>
-      <w:bookmarkStart w:id="46" w:name="_Toc439994682"/>
-      <w:bookmarkStart w:id="47" w:name="_Toc113291704"/>
+      <w:bookmarkStart w:id="45" w:name="_Toc439994682"/>
+      <w:bookmarkStart w:id="46" w:name="_Toc113291704"/>
       <w:r>
         <w:rPr>
           <w:rFonts w:ascii="Arial" w:hAnsi="Arial"/>
           <w:color w:val="FFFFFF"/>
         </w:rPr>
+        <w:lastRenderedPageBreak/>
         <w:t>Specific Requirements</w:t>
       </w:r>
+      <w:bookmarkEnd w:id="45"/>
       <w:bookmarkEnd w:id="46"/>
+    </w:p>
+    <w:p>
+      <w:pPr>
+        <w:pStyle w:val="Heading2"/>
+        <w:rPr>
+          <w:rFonts w:ascii="Arial" w:hAnsi="Arial"/>
+        </w:rPr>
+      </w:pPr>
+      <w:bookmarkStart w:id="47" w:name="_Toc113291705"/>
+      <w:r>
+        <w:rPr>
+          <w:rFonts w:ascii="Arial" w:hAnsi="Arial"/>
+        </w:rPr>
+        <w:t>External Interface Requirements</w:t>
+      </w:r>
       <w:bookmarkEnd w:id="47"/>
     </w:p>
     <w:p>
       <w:pPr>
-        <w:pStyle w:val="Heading2"/>
-        <w:rPr>
-          <w:rFonts w:ascii="Arial" w:hAnsi="Arial"/>
-        </w:rPr>
-      </w:pPr>
-      <w:bookmarkStart w:id="48" w:name="_Toc113291705"/>
-      <w:r>
-        <w:rPr>
-          <w:rFonts w:ascii="Arial" w:hAnsi="Arial"/>
-        </w:rPr>
-        <w:t>External Interface Requirements</w:t>
+        <w:pStyle w:val="Heading3"/>
+        <w:rPr>
+          <w:rFonts w:ascii="Arial" w:hAnsi="Arial"/>
+        </w:rPr>
+      </w:pPr>
+      <w:r>
+        <w:rPr>
+          <w:rFonts w:ascii="Arial" w:hAnsi="Arial"/>
+        </w:rPr>
+        <w:t>User Interfaces</w:t>
+      </w:r>
+    </w:p>
+    <w:p>
+      <w:pPr>
+        <w:pStyle w:val="template"/>
+        <w:jc w:val="both"/>
+        <w:rPr>
+          <w:color w:val="0000FF"/>
+        </w:rPr>
+      </w:pPr>
+      <w:r>
+        <w:t>&lt;</w:t>
+      </w:r>
+      <w:r>
+        <w:rPr>
+          <w:color w:val="0000FF"/>
+        </w:rPr>
+        <w:t>Describe the logical characteristics of each interface between the software product and the users. This may include sample screen images, any GUI standards or product family style guides that are to be followed, screen layout constraints, standard buttons and functions (e.g., Cancel) that will appear on every screen, error message display standards, and so on. Define the software components for which a user interface is needed.</w:t>
+      </w:r>
+    </w:p>
+    <w:p>
+      <w:pPr>
+        <w:pStyle w:val="template"/>
+        <w:jc w:val="both"/>
+      </w:pPr>
+      <w:r>
+        <w:t xml:space="preserve">TO DO: The least you can do for this section is to describe in words the different User Interfaces and the different screens that will be available to the user. </w:t>
+      </w:r>
+      <w:r>
+        <w:t>Optional: You may also</w:t>
+      </w:r>
+      <w:r>
+        <w:t xml:space="preserve"> provide </w:t>
+      </w:r>
+      <w:r>
+        <w:t xml:space="preserve">an initial </w:t>
+      </w:r>
+      <w:r>
+        <w:t xml:space="preserve">Graphical User Interface </w:t>
+      </w:r>
+      <w:r>
+        <w:t>design</w:t>
+      </w:r>
+      <w:r>
+        <w:t xml:space="preserve"> (does</w:t>
+      </w:r>
+      <w:r>
+        <w:t xml:space="preserve"> </w:t>
+      </w:r>
+      <w:r>
+        <w:t>n</w:t>
+      </w:r>
+      <w:r>
+        <w:t>o</w:t>
+      </w:r>
+      <w:r>
+        <w:t>t have to be final)</w:t>
+      </w:r>
+      <w:r>
+        <w:t>.&gt;</w:t>
+      </w:r>
+    </w:p>
+    <w:p>
+      <w:pPr>
+        <w:pStyle w:val="template"/>
+        <w:jc w:val="both"/>
+      </w:pPr>
+    </w:p>
+    <w:p>
+      <w:pPr>
+        <w:pStyle w:val="template"/>
+        <w:jc w:val="both"/>
+        <w:rPr>
+          <w:i w:val="0"/>
+        </w:rPr>
+      </w:pPr>
+      <w:r>
+        <w:rPr>
+          <w:i w:val="0"/>
+        </w:rPr>
+        <w:t>The first page the user will see will</w:t>
+      </w:r>
+      <w:r>
+        <w:rPr>
+          <w:i w:val="0"/>
+        </w:rPr>
+        <w:t xml:space="preserve"> be for initial connection. This page will</w:t>
+      </w:r>
+      <w:r>
+        <w:rPr>
+          <w:i w:val="0"/>
+        </w:rPr>
+        <w:t xml:space="preserve"> have a space for starting a new room and a space for connecting to an existing room. Both spaces will have a space for entering a user-name and a password. The space for connecting to an existing room will also have a space for entering a room-code. The first person to enter the room will be responsible for sharring the room code with the rest of the team.</w:t>
+      </w:r>
+    </w:p>
+    <w:p>
+      <w:pPr>
+        <w:pStyle w:val="template"/>
+        <w:jc w:val="both"/>
+        <w:rPr>
+          <w:i w:val="0"/>
+        </w:rPr>
+      </w:pPr>
+    </w:p>
+    <w:p>
+      <w:pPr>
+        <w:pStyle w:val="template"/>
+        <w:jc w:val="both"/>
+        <w:rPr>
+          <w:i w:val="0"/>
+        </w:rPr>
+      </w:pPr>
+      <w:r>
+        <w:rPr>
+          <w:i w:val="0"/>
+        </w:rPr>
+        <w:t>The second pa</w:t>
+      </w:r>
+      <w:r>
+        <w:rPr>
+          <w:i w:val="0"/>
+        </w:rPr>
+        <w:t xml:space="preserve">ge will be where the information is shared between users. There will be a section for entering availability information into a weekly or monthly calander. There will be a separate section for viewing the availability information of the other users projected onto a similar calander. </w:t>
+      </w:r>
+    </w:p>
+    <w:p>
+      <w:pPr>
+        <w:pStyle w:val="Heading3"/>
+        <w:rPr>
+          <w:rFonts w:ascii="Arial" w:hAnsi="Arial"/>
+        </w:rPr>
+      </w:pPr>
+      <w:bookmarkStart w:id="48" w:name="_Toc439994684"/>
+      <w:r>
+        <w:rPr>
+          <w:rFonts w:ascii="Arial" w:hAnsi="Arial"/>
+        </w:rPr>
+        <w:t>Hardware Interfaces</w:t>
       </w:r>
       <w:bookmarkEnd w:id="48"/>
     </w:p>
     <w:p>
       <w:pPr>
+        <w:pStyle w:val="template"/>
+        <w:jc w:val="both"/>
+      </w:pPr>
+      <w:r>
+        <w:t>&lt;</w:t>
+      </w:r>
+      <w:r>
+        <w:rPr>
+          <w:color w:val="0000FF"/>
+        </w:rPr>
+        <w:t>Describe the logical and physical characteristics of each interface between the software product and the hardware components of the system. This may include the supported device types, the nature of the data and control interactions between the software and the hardware.</w:t>
+      </w:r>
+      <w:r>
+        <w:t xml:space="preserve"> You are not required to specify what protocols you will be using to communicate with the hardware, but it will be usually included in this part as well.</w:t>
+      </w:r>
+    </w:p>
+    <w:p>
+      <w:pPr>
+        <w:pStyle w:val="template"/>
+        <w:jc w:val="both"/>
+      </w:pPr>
+      <w:r>
+        <w:t>TO DO: Please provide a short description of the different hardware interfaces. If you will be using some special libraries to communicate with your software mention them here. In case you have more than one hardware interface divide this section into subsections.&gt;</w:t>
+      </w:r>
+    </w:p>
+    <w:p>
+      <w:pPr>
         <w:pStyle w:val="Heading3"/>
         <w:rPr>
           <w:rFonts w:ascii="Arial" w:hAnsi="Arial"/>
         </w:rPr>
       </w:pPr>
-      <w:r>
-        <w:rPr>
-          <w:rFonts w:ascii="Arial" w:hAnsi="Arial"/>
-        </w:rPr>
-        <w:t>User Interfaces</w:t>
-      </w:r>
-    </w:p>
-    <w:p>
-      <w:pPr>
-        <w:pStyle w:val="template"/>
-        <w:jc w:val="both"/>
+      <w:bookmarkStart w:id="49" w:name="_Toc439994685"/>
+      <w:r>
+        <w:rPr>
+          <w:rFonts w:ascii="Arial" w:hAnsi="Arial"/>
+        </w:rPr>
+        <w:t>Software Interfaces</w:t>
+      </w:r>
+      <w:bookmarkEnd w:id="49"/>
+    </w:p>
+    <w:p>
+      <w:pPr>
+        <w:pStyle w:val="template"/>
+        <w:jc w:val="both"/>
+      </w:pPr>
+      <w:r>
+        <w:t>&lt;</w:t>
+      </w:r>
+      <w:r>
         <w:rPr>
           <w:color w:val="0000FF"/>
         </w:rPr>
+        <w:t>Describe the connections between this product and other specific software components (name and version), including databases, operating systems (Windows? Linux? Etc…), tools, libraries, and integrated commercial components. Identify the data items or messages coming into the system and going out and describe the purpose of each. Describe the services needed and the nature of communications. Identify data that will be shared across software components. If the data sharing mechanism must be implemented in a specific way (for example, use of a global data area in a multitasking operating system), specify this as an implementation constraint.</w:t>
+      </w:r>
+      <w:r>
+        <w:t xml:space="preserve"> </w:t>
+      </w:r>
+      <w:r>
+        <w:br/>
+      </w:r>
+    </w:p>
+    <w:p>
+      <w:pPr>
+        <w:pStyle w:val="template"/>
+        <w:jc w:val="both"/>
+      </w:pPr>
+      <w:r>
+        <w:t>TO DO: The previous part illustrates some of the information you would usually include in this part of the SRS document. To make things simpler, you are only required to describe the specific interface with the operating system.&gt;</w:t>
+      </w:r>
+    </w:p>
+    <w:p>
+      <w:pPr>
+        <w:pStyle w:val="template"/>
+        <w:ind w:firstLine="720"/>
+        <w:jc w:val="both"/>
+        <w:rPr>
+          <w:i w:val="0"/>
+        </w:rPr>
+      </w:pPr>
+      <w:r>
+        <w:rPr>
+          <w:i w:val="0"/>
+        </w:rPr>
+        <w:t>Wh</w:t>
+      </w:r>
+      <w:r>
+        <w:rPr>
+          <w:i w:val="0"/>
+        </w:rPr>
+        <w:t>en</w:t>
+      </w:r>
+      <w:r>
+        <w:rPr>
+          <w:i w:val="0"/>
+        </w:rPr>
+        <w:t xml:space="preserve">ever the user changes their schedule their changes will have to be uploaded to a server in order to have that information shared with the rest of the team. Each user can run this program in their web browser, so this product will have to be designed to run on both Mozilla </w:t>
+      </w:r>
+      <w:r>
+        <w:rPr>
+          <w:i w:val="0"/>
+        </w:rPr>
+        <w:lastRenderedPageBreak/>
+        <w:t>Firefox, Google Chrome, and Internet Explorer. The server side of the software will have to be disigned to run on a linux machine.</w:t>
+      </w:r>
+      <w:bookmarkStart w:id="50" w:name="_GoBack"/>
+      <w:bookmarkEnd w:id="50"/>
+    </w:p>
+    <w:p>
+      <w:pPr>
+        <w:pStyle w:val="Heading3"/>
+        <w:rPr>
+          <w:rFonts w:ascii="Arial" w:hAnsi="Arial"/>
+        </w:rPr>
+      </w:pPr>
+      <w:bookmarkStart w:id="51" w:name="_Toc439994686"/>
+      <w:r>
+        <w:rPr>
+          <w:rFonts w:ascii="Arial" w:hAnsi="Arial"/>
+        </w:rPr>
+        <w:t>Communications Interfaces</w:t>
+      </w:r>
+      <w:bookmarkEnd w:id="51"/>
+    </w:p>
+    <w:p>
+      <w:pPr>
+        <w:pStyle w:val="template"/>
+        <w:jc w:val="both"/>
+        <w:rPr>
+          <w:color w:val="0000FF"/>
+        </w:rPr>
       </w:pPr>
       <w:r>
         <w:t>&lt;</w:t>
@@ -3739,181 +4047,16 @@
         <w:rPr>
           <w:color w:val="0000FF"/>
         </w:rPr>
-        <w:t>Describe the logical characteristics of each interface between the software product and the users. This may include sample screen images, any GUI standards or product family style guides that are to be followed, screen layout constraints, standard buttons and functions (e.g., Cancel) that will appear on every screen, error message display standards, and so on. Define the software components for which a user interface is needed.</w:t>
-      </w:r>
-    </w:p>
-    <w:p>
-      <w:pPr>
-        <w:pStyle w:val="template"/>
-        <w:jc w:val="both"/>
-      </w:pPr>
-      <w:r>
-        <w:t xml:space="preserve">TO DO: The least you can do for this section is to describe in words the different User Interfaces and the different screens that will be available to the user. </w:t>
-      </w:r>
-      <w:r>
-        <w:t>Optional: You may also</w:t>
-      </w:r>
-      <w:r>
-        <w:t xml:space="preserve"> provide </w:t>
-      </w:r>
-      <w:r>
-        <w:t xml:space="preserve">an initial </w:t>
-      </w:r>
-      <w:r>
-        <w:t xml:space="preserve">Graphical User Interface </w:t>
-      </w:r>
-      <w:r>
-        <w:t>design</w:t>
-      </w:r>
-      <w:r>
-        <w:t xml:space="preserve"> (does</w:t>
-      </w:r>
-      <w:r>
-        <w:t xml:space="preserve"> </w:t>
-      </w:r>
-      <w:r>
-        <w:t>n</w:t>
-      </w:r>
-      <w:r>
-        <w:t>o</w:t>
-      </w:r>
-      <w:r>
-        <w:t>t have to be final)</w:t>
-      </w:r>
-      <w:r>
-        <w:t>.&gt;</w:t>
-      </w:r>
-    </w:p>
-    <w:p>
-      <w:pPr>
-        <w:pStyle w:val="Heading3"/>
-        <w:rPr>
-          <w:rFonts w:ascii="Arial" w:hAnsi="Arial"/>
-        </w:rPr>
-      </w:pPr>
-      <w:bookmarkStart w:id="49" w:name="_Toc439994684"/>
-      <w:r>
-        <w:rPr>
-          <w:rFonts w:ascii="Arial" w:hAnsi="Arial"/>
-        </w:rPr>
-        <w:t>Hardware Interfaces</w:t>
-      </w:r>
-      <w:bookmarkEnd w:id="49"/>
-    </w:p>
-    <w:p>
-      <w:pPr>
-        <w:pStyle w:val="template"/>
-        <w:jc w:val="both"/>
-      </w:pPr>
-      <w:r>
-        <w:t>&lt;</w:t>
-      </w:r>
-      <w:r>
+        <w:t>Describe the requirements associated with any communications functions required by this product, including e-mail, web browser, network server communications protocols, electronic forms, and so on. Define any pertinent message formatting. Identify any communication standards that will be used, such as FTP or HTTP. Specify any communication security or encryption issues, data transfer rates, and synchronization mechanisms.</w:t>
+      </w:r>
+    </w:p>
+    <w:p>
+      <w:pPr>
+        <w:pStyle w:val="template"/>
+        <w:jc w:val="both"/>
         <w:rPr>
           <w:color w:val="0000FF"/>
         </w:rPr>
-        <w:t>Describe the logical and physical characteristics of each interface between the software product and the hardware components of the system. This may include the supported device types, the nature of the data and control interactions between the software and the hardware.</w:t>
-      </w:r>
-      <w:r>
-        <w:t xml:space="preserve"> You are not required to specify what protocols you will be using to communicate with the hardware, but it will be usually included in this part as well.</w:t>
-      </w:r>
-    </w:p>
-    <w:p>
-      <w:pPr>
-        <w:pStyle w:val="template"/>
-        <w:jc w:val="both"/>
-      </w:pPr>
-      <w:r>
-        <w:t>TO DO: Please provide a short description of the different hardware interfaces. If you will be using some special libraries to communicate with your software mention them here. In case you have more than one hardware interface divide this section into subsections.&gt;</w:t>
-      </w:r>
-    </w:p>
-    <w:p>
-      <w:pPr>
-        <w:pStyle w:val="Heading3"/>
-        <w:rPr>
-          <w:rFonts w:ascii="Arial" w:hAnsi="Arial"/>
-        </w:rPr>
-      </w:pPr>
-      <w:bookmarkStart w:id="50" w:name="_Toc439994685"/>
-      <w:r>
-        <w:rPr>
-          <w:rFonts w:ascii="Arial" w:hAnsi="Arial"/>
-        </w:rPr>
-        <w:t>Software Interfaces</w:t>
-      </w:r>
-      <w:bookmarkEnd w:id="50"/>
-    </w:p>
-    <w:p>
-      <w:pPr>
-        <w:pStyle w:val="template"/>
-        <w:jc w:val="both"/>
-      </w:pPr>
-      <w:r>
-        <w:t>&lt;</w:t>
-      </w:r>
-      <w:r>
-        <w:rPr>
-          <w:color w:val="0000FF"/>
-        </w:rPr>
-        <w:t>Describe the connections between this product and other specific software components (name and version), including databases, operating systems (Windows? Linux? Etc…), tools, libraries, and integrated commercial components. Identify the data items or messages coming into the system and going out and describe the purpose of each. Describe the services needed and the nature of communications. Identify data that will be shared across software components. If the data sharing mechanism must be implemented in a specific way (for example, use of a global data area in a multitasking operating system), specify this as an implementation constraint.</w:t>
-      </w:r>
-      <w:r>
-        <w:t xml:space="preserve"> </w:t>
-      </w:r>
-      <w:r>
-        <w:br/>
-      </w:r>
-    </w:p>
-    <w:p>
-      <w:pPr>
-        <w:pStyle w:val="template"/>
-        <w:jc w:val="both"/>
-      </w:pPr>
-      <w:r>
-        <w:t>TO DO: The previous part illustrates some of the information you would usually include in this part of the SRS document. To make things simpler, you are only required to describe the specific interface with the operating system.&gt;</w:t>
-      </w:r>
-    </w:p>
-    <w:p>
-      <w:pPr>
-        <w:pStyle w:val="Heading3"/>
-        <w:rPr>
-          <w:rFonts w:ascii="Arial" w:hAnsi="Arial"/>
-        </w:rPr>
-      </w:pPr>
-      <w:bookmarkStart w:id="51" w:name="_Toc439994686"/>
-      <w:r>
-        <w:rPr>
-          <w:rFonts w:ascii="Arial" w:hAnsi="Arial"/>
-        </w:rPr>
-        <w:t>Communications Interfaces</w:t>
-      </w:r>
-      <w:bookmarkEnd w:id="51"/>
-    </w:p>
-    <w:p>
-      <w:pPr>
-        <w:pStyle w:val="template"/>
-        <w:jc w:val="both"/>
-        <w:rPr>
-          <w:color w:val="0000FF"/>
-        </w:rPr>
-      </w:pPr>
-      <w:r>
-        <w:t>&lt;</w:t>
-      </w:r>
-      <w:r>
-        <w:rPr>
-          <w:color w:val="0000FF"/>
-        </w:rPr>
-        <w:t>Describe the requirements associated with any communications functions required by this product, including e-mail, web browser, network server communications protocols, electronic forms, and so on. Define any pertinent message formatting. Identify any communication standards that will be used, such as FTP or HTTP. Specify any communication security or encryption issues, data transfer rates, and synchronization mechanisms.</w:t>
-      </w:r>
-    </w:p>
-    <w:p>
-      <w:pPr>
-        <w:pStyle w:val="template"/>
-        <w:jc w:val="both"/>
-        <w:rPr>
-          <w:color w:val="0000FF"/>
-        </w:rPr>
       </w:pPr>
     </w:p>
     <w:p>
@@ -3923,6 +4066,46 @@
       </w:pPr>
       <w:r>
         <w:t>TO DO: Do not go into too much detail, but provide 1-2 paragraphs were you will outline the major communication standards. For example, if you decide to use encryption there is no need to specify the exact encryption standards, but rather, specify the fact that the data will be encrypted and name what standards you consider using. &gt;</w:t>
+      </w:r>
+    </w:p>
+    <w:p>
+      <w:pPr>
+        <w:pStyle w:val="template"/>
+        <w:jc w:val="both"/>
+        <w:rPr>
+          <w:i w:val="0"/>
+        </w:rPr>
+      </w:pPr>
+      <w:r>
+        <w:rPr>
+          <w:i w:val="0"/>
+        </w:rPr>
+        <w:tab/>
+        <w:t xml:space="preserve">This program will use </w:t>
+      </w:r>
+      <w:r>
+        <w:rPr>
+          <w:i w:val="0"/>
+        </w:rPr>
+        <w:t>HTTP protocol</w:t>
+      </w:r>
+      <w:r>
+        <w:rPr>
+          <w:i w:val="0"/>
+        </w:rPr>
+        <w:t xml:space="preserve"> as a way to </w:t>
+      </w:r>
+      <w:r>
+        <w:rPr>
+          <w:i w:val="0"/>
+        </w:rPr>
+        <w:t>transfer the HTML and javascript interfaces to the users</w:t>
+      </w:r>
+      <w:r>
+        <w:rPr>
+          <w:i w:val="0"/>
+        </w:rPr>
+        <w:t>.</w:t>
       </w:r>
     </w:p>
     <w:p>
@@ -4014,7 +4197,397 @@
           <w:i/>
           <w:sz w:val="22"/>
         </w:rPr>
-        <w:t xml:space="preserve"> the functional requirements to several functional areas and divide this section into subsections accordingly. Provide a detailed list of all product operations related to these functional areas. </w:t>
+        <w:t xml:space="preserve"> the functional requirements to several functional areas and divide this section into subsections accordingly. Provide a detailed list of all product operations rel</w:t>
+      </w:r>
+      <w:r>
+        <w:rPr>
+          <w:rFonts w:ascii="Arial" w:hAnsi="Arial"/>
+          <w:i/>
+          <w:sz w:val="22"/>
+        </w:rPr>
+        <w:t>ated to these functional areas.</w:t>
+      </w:r>
+    </w:p>
+    <w:p>
+      <w:pPr>
+        <w:rPr>
+          <w:rFonts w:ascii="Arial" w:hAnsi="Arial"/>
+          <w:b/>
+        </w:rPr>
+      </w:pPr>
+    </w:p>
+    <w:p>
+      <w:pPr>
+        <w:rPr>
+          <w:rFonts w:ascii="Arial" w:hAnsi="Arial"/>
+          <w:b/>
+        </w:rPr>
+      </w:pPr>
+      <w:r>
+        <w:rPr>
+          <w:rFonts w:ascii="Arial" w:hAnsi="Arial"/>
+          <w:b/>
+        </w:rPr>
+        <w:t>3.2.1 Connecting a group</w:t>
+      </w:r>
+    </w:p>
+    <w:p>
+      <w:pPr>
+        <w:rPr>
+          <w:rFonts w:ascii="Arial" w:hAnsi="Arial"/>
+          <w:b/>
+        </w:rPr>
+      </w:pPr>
+      <w:r>
+        <w:rPr>
+          <w:rFonts w:ascii="Arial" w:hAnsi="Arial"/>
+          <w:b/>
+        </w:rPr>
+        <w:tab/>
+        <w:t xml:space="preserve">3.2.1a Initializing a new </w:t>
+      </w:r>
+      <w:r>
+        <w:rPr>
+          <w:rFonts w:ascii="Arial" w:hAnsi="Arial"/>
+          <w:b/>
+        </w:rPr>
+        <w:t>group</w:t>
+      </w:r>
+    </w:p>
+    <w:p>
+      <w:pPr>
+        <w:pStyle w:val="ListParagraph"/>
+        <w:numPr>
+          <w:ilvl w:val="0"/>
+          <w:numId w:val="5"/>
+        </w:numPr>
+        <w:rPr>
+          <w:rFonts w:ascii="Arial" w:hAnsi="Arial"/>
+          <w:sz w:val="22"/>
+          <w:szCs w:val="22"/>
+        </w:rPr>
+      </w:pPr>
+      <w:r>
+        <w:rPr>
+          <w:rFonts w:ascii="Arial" w:hAnsi="Arial"/>
+          <w:sz w:val="22"/>
+          <w:szCs w:val="22"/>
+        </w:rPr>
+        <w:t>Select an unused group code</w:t>
+      </w:r>
+    </w:p>
+    <w:p>
+      <w:pPr>
+        <w:pStyle w:val="ListParagraph"/>
+        <w:numPr>
+          <w:ilvl w:val="0"/>
+          <w:numId w:val="5"/>
+        </w:numPr>
+        <w:rPr>
+          <w:rFonts w:ascii="Arial" w:hAnsi="Arial"/>
+          <w:sz w:val="22"/>
+          <w:szCs w:val="22"/>
+        </w:rPr>
+      </w:pPr>
+      <w:r>
+        <w:rPr>
+          <w:rFonts w:ascii="Arial" w:hAnsi="Arial"/>
+          <w:sz w:val="22"/>
+          <w:szCs w:val="22"/>
+        </w:rPr>
+        <w:t>Share that group code with the host user</w:t>
+      </w:r>
+    </w:p>
+    <w:p>
+      <w:pPr>
+        <w:pStyle w:val="ListParagraph"/>
+        <w:numPr>
+          <w:ilvl w:val="0"/>
+          <w:numId w:val="5"/>
+        </w:numPr>
+        <w:rPr>
+          <w:rFonts w:ascii="Arial" w:hAnsi="Arial"/>
+          <w:sz w:val="22"/>
+          <w:szCs w:val="22"/>
+        </w:rPr>
+      </w:pPr>
+      <w:r>
+        <w:rPr>
+          <w:rFonts w:ascii="Arial" w:hAnsi="Arial"/>
+          <w:sz w:val="22"/>
+          <w:szCs w:val="22"/>
+        </w:rPr>
+        <w:t>Connect the host user to the newly created group</w:t>
+      </w:r>
+    </w:p>
+    <w:p>
+      <w:pPr>
+        <w:rPr>
+          <w:rFonts w:ascii="Arial" w:hAnsi="Arial"/>
+          <w:b/>
+        </w:rPr>
+      </w:pPr>
+      <w:r>
+        <w:rPr>
+          <w:rFonts w:ascii="Arial" w:hAnsi="Arial"/>
+          <w:b/>
+        </w:rPr>
+        <w:tab/>
+        <w:t xml:space="preserve">3.2.1b Connecting to an existing </w:t>
+      </w:r>
+      <w:r>
+        <w:rPr>
+          <w:rFonts w:ascii="Arial" w:hAnsi="Arial"/>
+          <w:b/>
+        </w:rPr>
+        <w:t>group</w:t>
+      </w:r>
+    </w:p>
+    <w:p>
+      <w:pPr>
+        <w:pStyle w:val="ListParagraph"/>
+        <w:numPr>
+          <w:ilvl w:val="0"/>
+          <w:numId w:val="6"/>
+        </w:numPr>
+        <w:rPr>
+          <w:rFonts w:ascii="Arial" w:hAnsi="Arial"/>
+          <w:sz w:val="22"/>
+        </w:rPr>
+      </w:pPr>
+      <w:r>
+        <w:rPr>
+          <w:rFonts w:ascii="Arial" w:hAnsi="Arial"/>
+          <w:sz w:val="22"/>
+        </w:rPr>
+        <w:t>Get the group code from the connecting user</w:t>
+      </w:r>
+    </w:p>
+    <w:p>
+      <w:pPr>
+        <w:pStyle w:val="ListParagraph"/>
+        <w:numPr>
+          <w:ilvl w:val="0"/>
+          <w:numId w:val="6"/>
+        </w:numPr>
+        <w:rPr>
+          <w:rFonts w:ascii="Arial" w:hAnsi="Arial"/>
+          <w:sz w:val="22"/>
+        </w:rPr>
+      </w:pPr>
+      <w:r>
+        <w:rPr>
+          <w:rFonts w:ascii="Arial" w:hAnsi="Arial"/>
+          <w:sz w:val="22"/>
+        </w:rPr>
+        <w:t>Find the group associated with that group code</w:t>
+      </w:r>
+    </w:p>
+    <w:p>
+      <w:pPr>
+        <w:pStyle w:val="ListParagraph"/>
+        <w:numPr>
+          <w:ilvl w:val="0"/>
+          <w:numId w:val="6"/>
+        </w:numPr>
+        <w:rPr>
+          <w:rFonts w:ascii="Arial" w:hAnsi="Arial"/>
+          <w:sz w:val="22"/>
+        </w:rPr>
+      </w:pPr>
+      <w:r>
+        <w:rPr>
+          <w:rFonts w:ascii="Arial" w:hAnsi="Arial"/>
+          <w:sz w:val="22"/>
+        </w:rPr>
+        <w:t>Give the user the appropriate information</w:t>
+      </w:r>
+    </w:p>
+    <w:p>
+      <w:pPr>
+        <w:rPr>
+          <w:rFonts w:ascii="Arial" w:hAnsi="Arial"/>
+          <w:b/>
+        </w:rPr>
+      </w:pPr>
+      <w:r>
+        <w:rPr>
+          <w:rFonts w:ascii="Arial" w:hAnsi="Arial"/>
+          <w:b/>
+        </w:rPr>
+        <w:t>3.2.2 Schedule Sharring</w:t>
+      </w:r>
+    </w:p>
+    <w:p>
+      <w:pPr>
+        <w:pStyle w:val="ListParagraph"/>
+        <w:numPr>
+          <w:ilvl w:val="0"/>
+          <w:numId w:val="7"/>
+        </w:numPr>
+        <w:rPr>
+          <w:rFonts w:ascii="Arial" w:hAnsi="Arial"/>
+          <w:sz w:val="22"/>
+        </w:rPr>
+      </w:pPr>
+      <w:r>
+        <w:rPr>
+          <w:rFonts w:ascii="Arial" w:hAnsi="Arial"/>
+          <w:sz w:val="22"/>
+        </w:rPr>
+        <w:t>Add a users schedule to the database</w:t>
+      </w:r>
+    </w:p>
+    <w:p>
+      <w:pPr>
+        <w:pStyle w:val="ListParagraph"/>
+        <w:numPr>
+          <w:ilvl w:val="0"/>
+          <w:numId w:val="7"/>
+        </w:numPr>
+        <w:rPr>
+          <w:rFonts w:ascii="Arial" w:hAnsi="Arial"/>
+          <w:sz w:val="22"/>
+        </w:rPr>
+      </w:pPr>
+      <w:r>
+        <w:rPr>
+          <w:rFonts w:ascii="Arial" w:hAnsi="Arial"/>
+          <w:sz w:val="22"/>
+        </w:rPr>
+        <w:t>Congregate all other user’s schedules into group schedule</w:t>
+      </w:r>
+    </w:p>
+    <w:p>
+      <w:pPr>
+        <w:pStyle w:val="ListParagraph"/>
+        <w:numPr>
+          <w:ilvl w:val="0"/>
+          <w:numId w:val="7"/>
+        </w:numPr>
+        <w:rPr>
+          <w:rFonts w:ascii="Arial" w:hAnsi="Arial"/>
+          <w:sz w:val="22"/>
+        </w:rPr>
+      </w:pPr>
+      <w:r>
+        <w:rPr>
+          <w:rFonts w:ascii="Arial" w:hAnsi="Arial"/>
+          <w:sz w:val="22"/>
+        </w:rPr>
+        <w:t>Display group schedule to all users</w:t>
+      </w:r>
+    </w:p>
+    <w:p>
+      <w:pPr>
+        <w:rPr>
+          <w:rFonts w:ascii="Arial" w:hAnsi="Arial"/>
+          <w:b/>
+        </w:rPr>
+      </w:pPr>
+      <w:r>
+        <w:rPr>
+          <w:rFonts w:ascii="Arial" w:hAnsi="Arial"/>
+          <w:b/>
+        </w:rPr>
+        <w:t>3.2.3 Text Chat</w:t>
+      </w:r>
+    </w:p>
+    <w:p>
+      <w:pPr>
+        <w:pStyle w:val="ListParagraph"/>
+        <w:numPr>
+          <w:ilvl w:val="0"/>
+          <w:numId w:val="8"/>
+        </w:numPr>
+        <w:rPr>
+          <w:rFonts w:ascii="Arial" w:hAnsi="Arial"/>
+          <w:sz w:val="22"/>
+        </w:rPr>
+      </w:pPr>
+      <w:r>
+        <w:rPr>
+          <w:rFonts w:ascii="Arial" w:hAnsi="Arial"/>
+          <w:sz w:val="22"/>
+        </w:rPr>
+        <w:t>Send Message</w:t>
+      </w:r>
+    </w:p>
+    <w:p>
+      <w:pPr>
+        <w:pStyle w:val="ListParagraph"/>
+        <w:numPr>
+          <w:ilvl w:val="0"/>
+          <w:numId w:val="8"/>
+        </w:numPr>
+        <w:rPr>
+          <w:rFonts w:ascii="Arial" w:hAnsi="Arial"/>
+          <w:sz w:val="22"/>
+        </w:rPr>
+      </w:pPr>
+      <w:r>
+        <w:rPr>
+          <w:rFonts w:ascii="Arial" w:hAnsi="Arial"/>
+          <w:sz w:val="22"/>
+        </w:rPr>
+        <w:t>Receive Message</w:t>
+      </w:r>
+    </w:p>
+    <w:p>
+      <w:pPr>
+        <w:pStyle w:val="ListParagraph"/>
+        <w:numPr>
+          <w:ilvl w:val="0"/>
+          <w:numId w:val="8"/>
+        </w:numPr>
+        <w:rPr>
+          <w:rFonts w:ascii="Arial" w:hAnsi="Arial"/>
+          <w:sz w:val="22"/>
+        </w:rPr>
+      </w:pPr>
+      <w:r>
+        <w:rPr>
+          <w:rFonts w:ascii="Arial" w:hAnsi="Arial"/>
+          <w:sz w:val="22"/>
+        </w:rPr>
+        <w:t>Display past messages</w:t>
+      </w:r>
+    </w:p>
+    <w:p>
+      <w:pPr>
+        <w:rPr>
+          <w:rFonts w:ascii="Arial" w:hAnsi="Arial"/>
+          <w:b/>
+        </w:rPr>
+      </w:pPr>
+      <w:r>
+        <w:rPr>
+          <w:rFonts w:ascii="Arial" w:hAnsi="Arial"/>
+          <w:b/>
+        </w:rPr>
+        <w:t>3.2.4 Storing Schedule Data</w:t>
+      </w:r>
+    </w:p>
+    <w:p>
+      <w:pPr>
+        <w:pStyle w:val="ListParagraph"/>
+        <w:numPr>
+          <w:ilvl w:val="0"/>
+          <w:numId w:val="9"/>
+        </w:numPr>
+        <w:rPr>
+          <w:rFonts w:ascii="Arial" w:hAnsi="Arial"/>
+          <w:sz w:val="22"/>
+          <w:szCs w:val="22"/>
+        </w:rPr>
+      </w:pPr>
+      <w:r>
+        <w:rPr>
+          <w:rFonts w:ascii="Arial" w:hAnsi="Arial"/>
+          <w:sz w:val="22"/>
+          <w:szCs w:val="22"/>
+        </w:rPr>
+        <w:t>Save message to database when user chooses to apply changes</w:t>
       </w:r>
     </w:p>
     <w:p>
@@ -4029,6 +4602,7 @@
         <w:rPr>
           <w:rFonts w:ascii="Arial" w:hAnsi="Arial"/>
         </w:rPr>
+        <w:lastRenderedPageBreak/>
         <w:t>Behaviour Requirements</w:t>
       </w:r>
       <w:bookmarkEnd w:id="53"/>
@@ -4090,6 +4664,59 @@
       </w:r>
       <w:r>
         <w:t>.&gt;</w:t>
+      </w:r>
+    </w:p>
+    <w:p>
+      <w:pPr>
+        <w:pStyle w:val="template"/>
+        <w:spacing w:line="240" w:lineRule="auto"/>
+        <w:jc w:val="both"/>
+      </w:pPr>
+      <w:r>
+        <w:rPr>
+          <w:lang w:bidi="ar-SA"/>
+        </w:rPr>
+        <w:drawing>
+          <wp:inline distT="0" distB="0" distL="0" distR="0" wp14:anchorId="5F4EC1F4" wp14:editId="164DA9B0">
+            <wp:extent cx="6126462" cy="2315845"/>
+            <wp:effectExtent l="0" t="0" r="8255" b="8255"/>
+            <wp:docPr id="2" name="Picture 2"/>
+            <wp:cNvGraphicFramePr>
+              <a:graphicFrameLocks xmlns:a="http://schemas.openxmlformats.org/drawingml/2006/main" noChangeAspect="1"/>
+            </wp:cNvGraphicFramePr>
+            <a:graphic xmlns:a="http://schemas.openxmlformats.org/drawingml/2006/main">
+              <a:graphicData uri="http://schemas.openxmlformats.org/drawingml/2006/picture">
+                <pic:pic xmlns:pic="http://schemas.openxmlformats.org/drawingml/2006/picture">
+                  <pic:nvPicPr>
+                    <pic:cNvPr id="0" name="Use-Case.png"/>
+                    <pic:cNvPicPr/>
+                  </pic:nvPicPr>
+                  <pic:blipFill>
+                    <a:blip r:embed="rId12">
+                      <a:extLst>
+                        <a:ext uri="{28A0092B-C50C-407E-A947-70E740481C1C}">
+                          <a14:useLocalDpi xmlns:a14="http://schemas.microsoft.com/office/drawing/2010/main" val="0"/>
+                        </a:ext>
+                      </a:extLst>
+                    </a:blip>
+                    <a:stretch>
+                      <a:fillRect/>
+                    </a:stretch>
+                  </pic:blipFill>
+                  <pic:spPr>
+                    <a:xfrm>
+                      <a:off x="0" y="0"/>
+                      <a:ext cx="6126462" cy="2315845"/>
+                    </a:xfrm>
+                    <a:prstGeom prst="rect">
+                      <a:avLst/>
+                    </a:prstGeom>
+                  </pic:spPr>
+                </pic:pic>
+              </a:graphicData>
+            </a:graphic>
+          </wp:inline>
+        </w:drawing>
       </w:r>
     </w:p>
     <w:p/>
@@ -4133,6 +4760,7 @@
           <w:rFonts w:ascii="Arial" w:hAnsi="Arial"/>
           <w:color w:val="FFFFFF"/>
         </w:rPr>
+        <w:lastRenderedPageBreak/>
         <w:t>Other Non-functional Requirements</w:t>
       </w:r>
       <w:bookmarkEnd w:id="54"/>
@@ -4381,6 +5009,7 @@
           <w:rFonts w:ascii="Arial" w:hAnsi="Arial"/>
           <w:color w:val="FFFFFF"/>
         </w:rPr>
+        <w:lastRenderedPageBreak/>
         <w:t>Other Requirements</w:t>
       </w:r>
       <w:bookmarkEnd w:id="61"/>
@@ -4663,6 +5292,7 @@
           <w:rFonts w:ascii="Arial" w:hAnsi="Arial"/>
           <w:color w:val="FFFFFF"/>
         </w:rPr>
+        <w:lastRenderedPageBreak/>
         <w:t>Appendix A – Data Dictionary</w:t>
       </w:r>
       <w:bookmarkEnd w:id="65"/>
@@ -4761,6 +5391,7 @@
           <w:rFonts w:ascii="Arial" w:hAnsi="Arial"/>
           <w:color w:val="FFFFFF"/>
         </w:rPr>
+        <w:lastRenderedPageBreak/>
         <w:t>Appendix B</w:t>
       </w:r>
       <w:bookmarkEnd w:id="64"/>
@@ -4783,7 +5414,7 @@
       </w:r>
     </w:p>
     <w:sectPr>
-      <w:headerReference w:type="default" r:id="rId12"/>
+      <w:headerReference w:type="default" r:id="rId13"/>
       <w:pgSz w:w="12240" w:h="15840" w:code="1"/>
       <w:pgMar w:top="1440" w:right="1296" w:bottom="1440" w:left="1296" w:header="720" w:footer="720" w:gutter="0"/>
       <w:pgNumType w:start="1"/>
@@ -4896,7 +5527,7 @@
       <w:fldChar w:fldCharType="separate"/>
     </w:r>
     <w:r>
-      <w:t>ii</w:t>
+      <w:t>iv</w:t>
     </w:r>
     <w:r>
       <w:fldChar w:fldCharType="end"/>
@@ -4948,7 +5579,7 @@
       <w:fldChar w:fldCharType="separate"/>
     </w:r>
     <w:r>
-      <w:t>10</w:t>
+      <w:t>1</w:t>
     </w:r>
     <w:r>
       <w:fldChar w:fldCharType="end"/>
@@ -5090,19 +5721,16 @@
     </w:lvl>
   </w:abstractNum>
   <w:abstractNum w:abstractNumId="1">
-    <w:nsid w:val="1856587E"/>
+    <w:nsid w:val="09733385"/>
     <w:multiLevelType w:val="hybridMultilevel"/>
-    <w:tmpl w:val="3F668FCA"/>
+    <w:tmpl w:val="7D604482"/>
     <w:lvl w:ilvl="0" w:tplc="04090001">
       <w:start w:val="1"/>
       <w:numFmt w:val="bullet"/>
       <w:lvlText w:val=""/>
       <w:lvlJc w:val="left"/>
       <w:pPr>
-        <w:tabs>
-          <w:tab w:val="num" w:pos="720"/>
-        </w:tabs>
-        <w:ind w:left="720" w:hanging="360"/>
+        <w:ind w:left="1447" w:hanging="360"/>
       </w:pPr>
       <w:rPr>
         <w:rFonts w:ascii="Symbol" w:hAnsi="Symbol" w:hint="default"/>
@@ -5114,10 +5742,7 @@
       <w:lvlText w:val="o"/>
       <w:lvlJc w:val="left"/>
       <w:pPr>
-        <w:tabs>
-          <w:tab w:val="num" w:pos="1440"/>
-        </w:tabs>
-        <w:ind w:left="1440" w:hanging="360"/>
+        <w:ind w:left="2167" w:hanging="360"/>
       </w:pPr>
       <w:rPr>
         <w:rFonts w:ascii="Courier New" w:hAnsi="Courier New" w:cs="Courier New" w:hint="default"/>
@@ -5129,10 +5754,7 @@
       <w:lvlText w:val=""/>
       <w:lvlJc w:val="left"/>
       <w:pPr>
-        <w:tabs>
-          <w:tab w:val="num" w:pos="2160"/>
-        </w:tabs>
-        <w:ind w:left="2160" w:hanging="360"/>
+        <w:ind w:left="2887" w:hanging="360"/>
       </w:pPr>
       <w:rPr>
         <w:rFonts w:ascii="Wingdings" w:hAnsi="Wingdings" w:hint="default"/>
@@ -5144,10 +5766,7 @@
       <w:lvlText w:val=""/>
       <w:lvlJc w:val="left"/>
       <w:pPr>
-        <w:tabs>
-          <w:tab w:val="num" w:pos="2880"/>
-        </w:tabs>
-        <w:ind w:left="2880" w:hanging="360"/>
+        <w:ind w:left="3607" w:hanging="360"/>
       </w:pPr>
       <w:rPr>
         <w:rFonts w:ascii="Symbol" w:hAnsi="Symbol" w:hint="default"/>
@@ -5159,10 +5778,7 @@
       <w:lvlText w:val="o"/>
       <w:lvlJc w:val="left"/>
       <w:pPr>
-        <w:tabs>
-          <w:tab w:val="num" w:pos="3600"/>
-        </w:tabs>
-        <w:ind w:left="3600" w:hanging="360"/>
+        <w:ind w:left="4327" w:hanging="360"/>
       </w:pPr>
       <w:rPr>
         <w:rFonts w:ascii="Courier New" w:hAnsi="Courier New" w:cs="Courier New" w:hint="default"/>
@@ -5174,10 +5790,7 @@
       <w:lvlText w:val=""/>
       <w:lvlJc w:val="left"/>
       <w:pPr>
-        <w:tabs>
-          <w:tab w:val="num" w:pos="4320"/>
-        </w:tabs>
-        <w:ind w:left="4320" w:hanging="360"/>
+        <w:ind w:left="5047" w:hanging="360"/>
       </w:pPr>
       <w:rPr>
         <w:rFonts w:ascii="Wingdings" w:hAnsi="Wingdings" w:hint="default"/>
@@ -5189,10 +5802,7 @@
       <w:lvlText w:val=""/>
       <w:lvlJc w:val="left"/>
       <w:pPr>
-        <w:tabs>
-          <w:tab w:val="num" w:pos="5040"/>
-        </w:tabs>
-        <w:ind w:left="5040" w:hanging="360"/>
+        <w:ind w:left="5767" w:hanging="360"/>
       </w:pPr>
       <w:rPr>
         <w:rFonts w:ascii="Symbol" w:hAnsi="Symbol" w:hint="default"/>
@@ -5204,10 +5814,7 @@
       <w:lvlText w:val="o"/>
       <w:lvlJc w:val="left"/>
       <w:pPr>
-        <w:tabs>
-          <w:tab w:val="num" w:pos="5760"/>
-        </w:tabs>
-        <w:ind w:left="5760" w:hanging="360"/>
+        <w:ind w:left="6487" w:hanging="360"/>
       </w:pPr>
       <w:rPr>
         <w:rFonts w:ascii="Courier New" w:hAnsi="Courier New" w:cs="Courier New" w:hint="default"/>
@@ -5219,10 +5826,7 @@
       <w:lvlText w:val=""/>
       <w:lvlJc w:val="left"/>
       <w:pPr>
-        <w:tabs>
-          <w:tab w:val="num" w:pos="6480"/>
-        </w:tabs>
-        <w:ind w:left="6480" w:hanging="360"/>
+        <w:ind w:left="7207" w:hanging="360"/>
       </w:pPr>
       <w:rPr>
         <w:rFonts w:ascii="Wingdings" w:hAnsi="Wingdings" w:hint="default"/>
@@ -5230,6 +5834,372 @@
     </w:lvl>
   </w:abstractNum>
   <w:abstractNum w:abstractNumId="2">
+    <w:nsid w:val="0C595704"/>
+    <w:multiLevelType w:val="hybridMultilevel"/>
+    <w:tmpl w:val="E4704598"/>
+    <w:lvl w:ilvl="0" w:tplc="04090001">
+      <w:start w:val="1"/>
+      <w:numFmt w:val="bullet"/>
+      <w:lvlText w:val=""/>
+      <w:lvlJc w:val="left"/>
+      <w:pPr>
+        <w:ind w:left="720" w:hanging="360"/>
+      </w:pPr>
+      <w:rPr>
+        <w:rFonts w:ascii="Symbol" w:hAnsi="Symbol" w:hint="default"/>
+      </w:rPr>
+    </w:lvl>
+    <w:lvl w:ilvl="1" w:tplc="04090003" w:tentative="1">
+      <w:start w:val="1"/>
+      <w:numFmt w:val="bullet"/>
+      <w:lvlText w:val="o"/>
+      <w:lvlJc w:val="left"/>
+      <w:pPr>
+        <w:ind w:left="1440" w:hanging="360"/>
+      </w:pPr>
+      <w:rPr>
+        <w:rFonts w:ascii="Courier New" w:hAnsi="Courier New" w:cs="Courier New" w:hint="default"/>
+      </w:rPr>
+    </w:lvl>
+    <w:lvl w:ilvl="2" w:tplc="04090005" w:tentative="1">
+      <w:start w:val="1"/>
+      <w:numFmt w:val="bullet"/>
+      <w:lvlText w:val=""/>
+      <w:lvlJc w:val="left"/>
+      <w:pPr>
+        <w:ind w:left="2160" w:hanging="360"/>
+      </w:pPr>
+      <w:rPr>
+        <w:rFonts w:ascii="Wingdings" w:hAnsi="Wingdings" w:hint="default"/>
+      </w:rPr>
+    </w:lvl>
+    <w:lvl w:ilvl="3" w:tplc="04090001" w:tentative="1">
+      <w:start w:val="1"/>
+      <w:numFmt w:val="bullet"/>
+      <w:lvlText w:val=""/>
+      <w:lvlJc w:val="left"/>
+      <w:pPr>
+        <w:ind w:left="2880" w:hanging="360"/>
+      </w:pPr>
+      <w:rPr>
+        <w:rFonts w:ascii="Symbol" w:hAnsi="Symbol" w:hint="default"/>
+      </w:rPr>
+    </w:lvl>
+    <w:lvl w:ilvl="4" w:tplc="04090003" w:tentative="1">
+      <w:start w:val="1"/>
+      <w:numFmt w:val="bullet"/>
+      <w:lvlText w:val="o"/>
+      <w:lvlJc w:val="left"/>
+      <w:pPr>
+        <w:ind w:left="3600" w:hanging="360"/>
+      </w:pPr>
+      <w:rPr>
+        <w:rFonts w:ascii="Courier New" w:hAnsi="Courier New" w:cs="Courier New" w:hint="default"/>
+      </w:rPr>
+    </w:lvl>
+    <w:lvl w:ilvl="5" w:tplc="04090005" w:tentative="1">
+      <w:start w:val="1"/>
+      <w:numFmt w:val="bullet"/>
+      <w:lvlText w:val=""/>
+      <w:lvlJc w:val="left"/>
+      <w:pPr>
+        <w:ind w:left="4320" w:hanging="360"/>
+      </w:pPr>
+      <w:rPr>
+        <w:rFonts w:ascii="Wingdings" w:hAnsi="Wingdings" w:hint="default"/>
+      </w:rPr>
+    </w:lvl>
+    <w:lvl w:ilvl="6" w:tplc="04090001" w:tentative="1">
+      <w:start w:val="1"/>
+      <w:numFmt w:val="bullet"/>
+      <w:lvlText w:val=""/>
+      <w:lvlJc w:val="left"/>
+      <w:pPr>
+        <w:ind w:left="5040" w:hanging="360"/>
+      </w:pPr>
+      <w:rPr>
+        <w:rFonts w:ascii="Symbol" w:hAnsi="Symbol" w:hint="default"/>
+      </w:rPr>
+    </w:lvl>
+    <w:lvl w:ilvl="7" w:tplc="04090003" w:tentative="1">
+      <w:start w:val="1"/>
+      <w:numFmt w:val="bullet"/>
+      <w:lvlText w:val="o"/>
+      <w:lvlJc w:val="left"/>
+      <w:pPr>
+        <w:ind w:left="5760" w:hanging="360"/>
+      </w:pPr>
+      <w:rPr>
+        <w:rFonts w:ascii="Courier New" w:hAnsi="Courier New" w:cs="Courier New" w:hint="default"/>
+      </w:rPr>
+    </w:lvl>
+    <w:lvl w:ilvl="8" w:tplc="04090005" w:tentative="1">
+      <w:start w:val="1"/>
+      <w:numFmt w:val="bullet"/>
+      <w:lvlText w:val=""/>
+      <w:lvlJc w:val="left"/>
+      <w:pPr>
+        <w:ind w:left="6480" w:hanging="360"/>
+      </w:pPr>
+      <w:rPr>
+        <w:rFonts w:ascii="Wingdings" w:hAnsi="Wingdings" w:hint="default"/>
+      </w:rPr>
+    </w:lvl>
+  </w:abstractNum>
+  <w:abstractNum w:abstractNumId="3">
+    <w:nsid w:val="107E55F9"/>
+    <w:multiLevelType w:val="hybridMultilevel"/>
+    <w:tmpl w:val="CFAEE408"/>
+    <w:lvl w:ilvl="0" w:tplc="04090001">
+      <w:start w:val="1"/>
+      <w:numFmt w:val="bullet"/>
+      <w:lvlText w:val=""/>
+      <w:lvlJc w:val="left"/>
+      <w:pPr>
+        <w:ind w:left="1447" w:hanging="360"/>
+      </w:pPr>
+      <w:rPr>
+        <w:rFonts w:ascii="Symbol" w:hAnsi="Symbol" w:hint="default"/>
+      </w:rPr>
+    </w:lvl>
+    <w:lvl w:ilvl="1" w:tplc="04090003" w:tentative="1">
+      <w:start w:val="1"/>
+      <w:numFmt w:val="bullet"/>
+      <w:lvlText w:val="o"/>
+      <w:lvlJc w:val="left"/>
+      <w:pPr>
+        <w:ind w:left="2167" w:hanging="360"/>
+      </w:pPr>
+      <w:rPr>
+        <w:rFonts w:ascii="Courier New" w:hAnsi="Courier New" w:cs="Courier New" w:hint="default"/>
+      </w:rPr>
+    </w:lvl>
+    <w:lvl w:ilvl="2" w:tplc="04090005" w:tentative="1">
+      <w:start w:val="1"/>
+      <w:numFmt w:val="bullet"/>
+      <w:lvlText w:val=""/>
+      <w:lvlJc w:val="left"/>
+      <w:pPr>
+        <w:ind w:left="2887" w:hanging="360"/>
+      </w:pPr>
+      <w:rPr>
+        <w:rFonts w:ascii="Wingdings" w:hAnsi="Wingdings" w:hint="default"/>
+      </w:rPr>
+    </w:lvl>
+    <w:lvl w:ilvl="3" w:tplc="04090001" w:tentative="1">
+      <w:start w:val="1"/>
+      <w:numFmt w:val="bullet"/>
+      <w:lvlText w:val=""/>
+      <w:lvlJc w:val="left"/>
+      <w:pPr>
+        <w:ind w:left="3607" w:hanging="360"/>
+      </w:pPr>
+      <w:rPr>
+        <w:rFonts w:ascii="Symbol" w:hAnsi="Symbol" w:hint="default"/>
+      </w:rPr>
+    </w:lvl>
+    <w:lvl w:ilvl="4" w:tplc="04090003" w:tentative="1">
+      <w:start w:val="1"/>
+      <w:numFmt w:val="bullet"/>
+      <w:lvlText w:val="o"/>
+      <w:lvlJc w:val="left"/>
+      <w:pPr>
+        <w:ind w:left="4327" w:hanging="360"/>
+      </w:pPr>
+      <w:rPr>
+        <w:rFonts w:ascii="Courier New" w:hAnsi="Courier New" w:cs="Courier New" w:hint="default"/>
+      </w:rPr>
+    </w:lvl>
+    <w:lvl w:ilvl="5" w:tplc="04090005" w:tentative="1">
+      <w:start w:val="1"/>
+      <w:numFmt w:val="bullet"/>
+      <w:lvlText w:val=""/>
+      <w:lvlJc w:val="left"/>
+      <w:pPr>
+        <w:ind w:left="5047" w:hanging="360"/>
+      </w:pPr>
+      <w:rPr>
+        <w:rFonts w:ascii="Wingdings" w:hAnsi="Wingdings" w:hint="default"/>
+      </w:rPr>
+    </w:lvl>
+    <w:lvl w:ilvl="6" w:tplc="04090001" w:tentative="1">
+      <w:start w:val="1"/>
+      <w:numFmt w:val="bullet"/>
+      <w:lvlText w:val=""/>
+      <w:lvlJc w:val="left"/>
+      <w:pPr>
+        <w:ind w:left="5767" w:hanging="360"/>
+      </w:pPr>
+      <w:rPr>
+        <w:rFonts w:ascii="Symbol" w:hAnsi="Symbol" w:hint="default"/>
+      </w:rPr>
+    </w:lvl>
+    <w:lvl w:ilvl="7" w:tplc="04090003" w:tentative="1">
+      <w:start w:val="1"/>
+      <w:numFmt w:val="bullet"/>
+      <w:lvlText w:val="o"/>
+      <w:lvlJc w:val="left"/>
+      <w:pPr>
+        <w:ind w:left="6487" w:hanging="360"/>
+      </w:pPr>
+      <w:rPr>
+        <w:rFonts w:ascii="Courier New" w:hAnsi="Courier New" w:cs="Courier New" w:hint="default"/>
+      </w:rPr>
+    </w:lvl>
+    <w:lvl w:ilvl="8" w:tplc="04090005" w:tentative="1">
+      <w:start w:val="1"/>
+      <w:numFmt w:val="bullet"/>
+      <w:lvlText w:val=""/>
+      <w:lvlJc w:val="left"/>
+      <w:pPr>
+        <w:ind w:left="7207" w:hanging="360"/>
+      </w:pPr>
+      <w:rPr>
+        <w:rFonts w:ascii="Wingdings" w:hAnsi="Wingdings" w:hint="default"/>
+      </w:rPr>
+    </w:lvl>
+  </w:abstractNum>
+  <w:abstractNum w:abstractNumId="4">
+    <w:nsid w:val="1856587E"/>
+    <w:multiLevelType w:val="hybridMultilevel"/>
+    <w:tmpl w:val="3F668FCA"/>
+    <w:lvl w:ilvl="0" w:tplc="04090001">
+      <w:start w:val="1"/>
+      <w:numFmt w:val="bullet"/>
+      <w:lvlText w:val=""/>
+      <w:lvlJc w:val="left"/>
+      <w:pPr>
+        <w:tabs>
+          <w:tab w:val="num" w:pos="720"/>
+        </w:tabs>
+        <w:ind w:left="720" w:hanging="360"/>
+      </w:pPr>
+      <w:rPr>
+        <w:rFonts w:ascii="Symbol" w:hAnsi="Symbol" w:hint="default"/>
+      </w:rPr>
+    </w:lvl>
+    <w:lvl w:ilvl="1" w:tplc="04090003" w:tentative="1">
+      <w:start w:val="1"/>
+      <w:numFmt w:val="bullet"/>
+      <w:lvlText w:val="o"/>
+      <w:lvlJc w:val="left"/>
+      <w:pPr>
+        <w:tabs>
+          <w:tab w:val="num" w:pos="1440"/>
+        </w:tabs>
+        <w:ind w:left="1440" w:hanging="360"/>
+      </w:pPr>
+      <w:rPr>
+        <w:rFonts w:ascii="Courier New" w:hAnsi="Courier New" w:cs="Courier New" w:hint="default"/>
+      </w:rPr>
+    </w:lvl>
+    <w:lvl w:ilvl="2" w:tplc="04090005" w:tentative="1">
+      <w:start w:val="1"/>
+      <w:numFmt w:val="bullet"/>
+      <w:lvlText w:val=""/>
+      <w:lvlJc w:val="left"/>
+      <w:pPr>
+        <w:tabs>
+          <w:tab w:val="num" w:pos="2160"/>
+        </w:tabs>
+        <w:ind w:left="2160" w:hanging="360"/>
+      </w:pPr>
+      <w:rPr>
+        <w:rFonts w:ascii="Wingdings" w:hAnsi="Wingdings" w:hint="default"/>
+      </w:rPr>
+    </w:lvl>
+    <w:lvl w:ilvl="3" w:tplc="04090001" w:tentative="1">
+      <w:start w:val="1"/>
+      <w:numFmt w:val="bullet"/>
+      <w:lvlText w:val=""/>
+      <w:lvlJc w:val="left"/>
+      <w:pPr>
+        <w:tabs>
+          <w:tab w:val="num" w:pos="2880"/>
+        </w:tabs>
+        <w:ind w:left="2880" w:hanging="360"/>
+      </w:pPr>
+      <w:rPr>
+        <w:rFonts w:ascii="Symbol" w:hAnsi="Symbol" w:hint="default"/>
+      </w:rPr>
+    </w:lvl>
+    <w:lvl w:ilvl="4" w:tplc="04090003" w:tentative="1">
+      <w:start w:val="1"/>
+      <w:numFmt w:val="bullet"/>
+      <w:lvlText w:val="o"/>
+      <w:lvlJc w:val="left"/>
+      <w:pPr>
+        <w:tabs>
+          <w:tab w:val="num" w:pos="3600"/>
+        </w:tabs>
+        <w:ind w:left="3600" w:hanging="360"/>
+      </w:pPr>
+      <w:rPr>
+        <w:rFonts w:ascii="Courier New" w:hAnsi="Courier New" w:cs="Courier New" w:hint="default"/>
+      </w:rPr>
+    </w:lvl>
+    <w:lvl w:ilvl="5" w:tplc="04090005" w:tentative="1">
+      <w:start w:val="1"/>
+      <w:numFmt w:val="bullet"/>
+      <w:lvlText w:val=""/>
+      <w:lvlJc w:val="left"/>
+      <w:pPr>
+        <w:tabs>
+          <w:tab w:val="num" w:pos="4320"/>
+        </w:tabs>
+        <w:ind w:left="4320" w:hanging="360"/>
+      </w:pPr>
+      <w:rPr>
+        <w:rFonts w:ascii="Wingdings" w:hAnsi="Wingdings" w:hint="default"/>
+      </w:rPr>
+    </w:lvl>
+    <w:lvl w:ilvl="6" w:tplc="04090001" w:tentative="1">
+      <w:start w:val="1"/>
+      <w:numFmt w:val="bullet"/>
+      <w:lvlText w:val=""/>
+      <w:lvlJc w:val="left"/>
+      <w:pPr>
+        <w:tabs>
+          <w:tab w:val="num" w:pos="5040"/>
+        </w:tabs>
+        <w:ind w:left="5040" w:hanging="360"/>
+      </w:pPr>
+      <w:rPr>
+        <w:rFonts w:ascii="Symbol" w:hAnsi="Symbol" w:hint="default"/>
+      </w:rPr>
+    </w:lvl>
+    <w:lvl w:ilvl="7" w:tplc="04090003" w:tentative="1">
+      <w:start w:val="1"/>
+      <w:numFmt w:val="bullet"/>
+      <w:lvlText w:val="o"/>
+      <w:lvlJc w:val="left"/>
+      <w:pPr>
+        <w:tabs>
+          <w:tab w:val="num" w:pos="5760"/>
+        </w:tabs>
+        <w:ind w:left="5760" w:hanging="360"/>
+      </w:pPr>
+      <w:rPr>
+        <w:rFonts w:ascii="Courier New" w:hAnsi="Courier New" w:cs="Courier New" w:hint="default"/>
+      </w:rPr>
+    </w:lvl>
+    <w:lvl w:ilvl="8" w:tplc="04090005" w:tentative="1">
+      <w:start w:val="1"/>
+      <w:numFmt w:val="bullet"/>
+      <w:lvlText w:val=""/>
+      <w:lvlJc w:val="left"/>
+      <w:pPr>
+        <w:tabs>
+          <w:tab w:val="num" w:pos="6480"/>
+        </w:tabs>
+        <w:ind w:left="6480" w:hanging="360"/>
+      </w:pPr>
+      <w:rPr>
+        <w:rFonts w:ascii="Wingdings" w:hAnsi="Wingdings" w:hint="default"/>
+      </w:rPr>
+    </w:lvl>
+  </w:abstractNum>
+  <w:abstractNum w:abstractNumId="5">
     <w:nsid w:val="28754A74"/>
     <w:multiLevelType w:val="multilevel"/>
     <w:tmpl w:val="54BAE08E"/>
@@ -5345,7 +6315,7 @@
       </w:pPr>
     </w:lvl>
   </w:abstractNum>
-  <w:abstractNum w:abstractNumId="3">
+  <w:abstractNum w:abstractNumId="6">
     <w:nsid w:val="2DA71206"/>
     <w:multiLevelType w:val="multilevel"/>
     <w:tmpl w:val="D8BC5BE2"/>
@@ -5413,17 +6383,258 @@
       <w:lvlJc w:val="left"/>
     </w:lvl>
   </w:abstractNum>
+  <w:abstractNum w:abstractNumId="7">
+    <w:nsid w:val="3C733903"/>
+    <w:multiLevelType w:val="hybridMultilevel"/>
+    <w:tmpl w:val="D1F065BC"/>
+    <w:lvl w:ilvl="0" w:tplc="04090001">
+      <w:start w:val="1"/>
+      <w:numFmt w:val="bullet"/>
+      <w:lvlText w:val=""/>
+      <w:lvlJc w:val="left"/>
+      <w:pPr>
+        <w:ind w:left="720" w:hanging="360"/>
+      </w:pPr>
+      <w:rPr>
+        <w:rFonts w:ascii="Symbol" w:hAnsi="Symbol" w:hint="default"/>
+      </w:rPr>
+    </w:lvl>
+    <w:lvl w:ilvl="1" w:tplc="04090003" w:tentative="1">
+      <w:start w:val="1"/>
+      <w:numFmt w:val="bullet"/>
+      <w:lvlText w:val="o"/>
+      <w:lvlJc w:val="left"/>
+      <w:pPr>
+        <w:ind w:left="1440" w:hanging="360"/>
+      </w:pPr>
+      <w:rPr>
+        <w:rFonts w:ascii="Courier New" w:hAnsi="Courier New" w:cs="Courier New" w:hint="default"/>
+      </w:rPr>
+    </w:lvl>
+    <w:lvl w:ilvl="2" w:tplc="04090005" w:tentative="1">
+      <w:start w:val="1"/>
+      <w:numFmt w:val="bullet"/>
+      <w:lvlText w:val=""/>
+      <w:lvlJc w:val="left"/>
+      <w:pPr>
+        <w:ind w:left="2160" w:hanging="360"/>
+      </w:pPr>
+      <w:rPr>
+        <w:rFonts w:ascii="Wingdings" w:hAnsi="Wingdings" w:hint="default"/>
+      </w:rPr>
+    </w:lvl>
+    <w:lvl w:ilvl="3" w:tplc="04090001" w:tentative="1">
+      <w:start w:val="1"/>
+      <w:numFmt w:val="bullet"/>
+      <w:lvlText w:val=""/>
+      <w:lvlJc w:val="left"/>
+      <w:pPr>
+        <w:ind w:left="2880" w:hanging="360"/>
+      </w:pPr>
+      <w:rPr>
+        <w:rFonts w:ascii="Symbol" w:hAnsi="Symbol" w:hint="default"/>
+      </w:rPr>
+    </w:lvl>
+    <w:lvl w:ilvl="4" w:tplc="04090003" w:tentative="1">
+      <w:start w:val="1"/>
+      <w:numFmt w:val="bullet"/>
+      <w:lvlText w:val="o"/>
+      <w:lvlJc w:val="left"/>
+      <w:pPr>
+        <w:ind w:left="3600" w:hanging="360"/>
+      </w:pPr>
+      <w:rPr>
+        <w:rFonts w:ascii="Courier New" w:hAnsi="Courier New" w:cs="Courier New" w:hint="default"/>
+      </w:rPr>
+    </w:lvl>
+    <w:lvl w:ilvl="5" w:tplc="04090005" w:tentative="1">
+      <w:start w:val="1"/>
+      <w:numFmt w:val="bullet"/>
+      <w:lvlText w:val=""/>
+      <w:lvlJc w:val="left"/>
+      <w:pPr>
+        <w:ind w:left="4320" w:hanging="360"/>
+      </w:pPr>
+      <w:rPr>
+        <w:rFonts w:ascii="Wingdings" w:hAnsi="Wingdings" w:hint="default"/>
+      </w:rPr>
+    </w:lvl>
+    <w:lvl w:ilvl="6" w:tplc="04090001" w:tentative="1">
+      <w:start w:val="1"/>
+      <w:numFmt w:val="bullet"/>
+      <w:lvlText w:val=""/>
+      <w:lvlJc w:val="left"/>
+      <w:pPr>
+        <w:ind w:left="5040" w:hanging="360"/>
+      </w:pPr>
+      <w:rPr>
+        <w:rFonts w:ascii="Symbol" w:hAnsi="Symbol" w:hint="default"/>
+      </w:rPr>
+    </w:lvl>
+    <w:lvl w:ilvl="7" w:tplc="04090003" w:tentative="1">
+      <w:start w:val="1"/>
+      <w:numFmt w:val="bullet"/>
+      <w:lvlText w:val="o"/>
+      <w:lvlJc w:val="left"/>
+      <w:pPr>
+        <w:ind w:left="5760" w:hanging="360"/>
+      </w:pPr>
+      <w:rPr>
+        <w:rFonts w:ascii="Courier New" w:hAnsi="Courier New" w:cs="Courier New" w:hint="default"/>
+      </w:rPr>
+    </w:lvl>
+    <w:lvl w:ilvl="8" w:tplc="04090005" w:tentative="1">
+      <w:start w:val="1"/>
+      <w:numFmt w:val="bullet"/>
+      <w:lvlText w:val=""/>
+      <w:lvlJc w:val="left"/>
+      <w:pPr>
+        <w:ind w:left="6480" w:hanging="360"/>
+      </w:pPr>
+      <w:rPr>
+        <w:rFonts w:ascii="Wingdings" w:hAnsi="Wingdings" w:hint="default"/>
+      </w:rPr>
+    </w:lvl>
+  </w:abstractNum>
+  <w:abstractNum w:abstractNumId="8">
+    <w:nsid w:val="3C746367"/>
+    <w:multiLevelType w:val="hybridMultilevel"/>
+    <w:tmpl w:val="89D07EE6"/>
+    <w:lvl w:ilvl="0" w:tplc="04090001">
+      <w:start w:val="1"/>
+      <w:numFmt w:val="bullet"/>
+      <w:lvlText w:val=""/>
+      <w:lvlJc w:val="left"/>
+      <w:pPr>
+        <w:ind w:left="720" w:hanging="360"/>
+      </w:pPr>
+      <w:rPr>
+        <w:rFonts w:ascii="Symbol" w:hAnsi="Symbol" w:hint="default"/>
+      </w:rPr>
+    </w:lvl>
+    <w:lvl w:ilvl="1" w:tplc="04090003" w:tentative="1">
+      <w:start w:val="1"/>
+      <w:numFmt w:val="bullet"/>
+      <w:lvlText w:val="o"/>
+      <w:lvlJc w:val="left"/>
+      <w:pPr>
+        <w:ind w:left="1440" w:hanging="360"/>
+      </w:pPr>
+      <w:rPr>
+        <w:rFonts w:ascii="Courier New" w:hAnsi="Courier New" w:cs="Courier New" w:hint="default"/>
+      </w:rPr>
+    </w:lvl>
+    <w:lvl w:ilvl="2" w:tplc="04090005" w:tentative="1">
+      <w:start w:val="1"/>
+      <w:numFmt w:val="bullet"/>
+      <w:lvlText w:val=""/>
+      <w:lvlJc w:val="left"/>
+      <w:pPr>
+        <w:ind w:left="2160" w:hanging="360"/>
+      </w:pPr>
+      <w:rPr>
+        <w:rFonts w:ascii="Wingdings" w:hAnsi="Wingdings" w:hint="default"/>
+      </w:rPr>
+    </w:lvl>
+    <w:lvl w:ilvl="3" w:tplc="04090001" w:tentative="1">
+      <w:start w:val="1"/>
+      <w:numFmt w:val="bullet"/>
+      <w:lvlText w:val=""/>
+      <w:lvlJc w:val="left"/>
+      <w:pPr>
+        <w:ind w:left="2880" w:hanging="360"/>
+      </w:pPr>
+      <w:rPr>
+        <w:rFonts w:ascii="Symbol" w:hAnsi="Symbol" w:hint="default"/>
+      </w:rPr>
+    </w:lvl>
+    <w:lvl w:ilvl="4" w:tplc="04090003" w:tentative="1">
+      <w:start w:val="1"/>
+      <w:numFmt w:val="bullet"/>
+      <w:lvlText w:val="o"/>
+      <w:lvlJc w:val="left"/>
+      <w:pPr>
+        <w:ind w:left="3600" w:hanging="360"/>
+      </w:pPr>
+      <w:rPr>
+        <w:rFonts w:ascii="Courier New" w:hAnsi="Courier New" w:cs="Courier New" w:hint="default"/>
+      </w:rPr>
+    </w:lvl>
+    <w:lvl w:ilvl="5" w:tplc="04090005" w:tentative="1">
+      <w:start w:val="1"/>
+      <w:numFmt w:val="bullet"/>
+      <w:lvlText w:val=""/>
+      <w:lvlJc w:val="left"/>
+      <w:pPr>
+        <w:ind w:left="4320" w:hanging="360"/>
+      </w:pPr>
+      <w:rPr>
+        <w:rFonts w:ascii="Wingdings" w:hAnsi="Wingdings" w:hint="default"/>
+      </w:rPr>
+    </w:lvl>
+    <w:lvl w:ilvl="6" w:tplc="04090001" w:tentative="1">
+      <w:start w:val="1"/>
+      <w:numFmt w:val="bullet"/>
+      <w:lvlText w:val=""/>
+      <w:lvlJc w:val="left"/>
+      <w:pPr>
+        <w:ind w:left="5040" w:hanging="360"/>
+      </w:pPr>
+      <w:rPr>
+        <w:rFonts w:ascii="Symbol" w:hAnsi="Symbol" w:hint="default"/>
+      </w:rPr>
+    </w:lvl>
+    <w:lvl w:ilvl="7" w:tplc="04090003" w:tentative="1">
+      <w:start w:val="1"/>
+      <w:numFmt w:val="bullet"/>
+      <w:lvlText w:val="o"/>
+      <w:lvlJc w:val="left"/>
+      <w:pPr>
+        <w:ind w:left="5760" w:hanging="360"/>
+      </w:pPr>
+      <w:rPr>
+        <w:rFonts w:ascii="Courier New" w:hAnsi="Courier New" w:cs="Courier New" w:hint="default"/>
+      </w:rPr>
+    </w:lvl>
+    <w:lvl w:ilvl="8" w:tplc="04090005" w:tentative="1">
+      <w:start w:val="1"/>
+      <w:numFmt w:val="bullet"/>
+      <w:lvlText w:val=""/>
+      <w:lvlJc w:val="left"/>
+      <w:pPr>
+        <w:ind w:left="6480" w:hanging="360"/>
+      </w:pPr>
+      <w:rPr>
+        <w:rFonts w:ascii="Wingdings" w:hAnsi="Wingdings" w:hint="default"/>
+      </w:rPr>
+    </w:lvl>
+  </w:abstractNum>
   <w:num w:numId="1">
     <w:abstractNumId w:val="0"/>
   </w:num>
   <w:num w:numId="2">
+    <w:abstractNumId w:val="6"/>
+  </w:num>
+  <w:num w:numId="3">
+    <w:abstractNumId w:val="5"/>
+  </w:num>
+  <w:num w:numId="4">
+    <w:abstractNumId w:val="4"/>
+  </w:num>
+  <w:num w:numId="5">
+    <w:abstractNumId w:val="1"/>
+  </w:num>
+  <w:num w:numId="6">
     <w:abstractNumId w:val="3"/>
   </w:num>
-  <w:num w:numId="3">
+  <w:num w:numId="7">
+    <w:abstractNumId w:val="7"/>
+  </w:num>
+  <w:num w:numId="8">
+    <w:abstractNumId w:val="8"/>
+  </w:num>
+  <w:num w:numId="9">
     <w:abstractNumId w:val="2"/>
-  </w:num>
-  <w:num w:numId="4">
-    <w:abstractNumId w:val="1"/>
   </w:num>
 </w:numbering>
 </file>
@@ -6234,6 +7445,28 @@
       <w:lang w:bidi="he-IL"/>
     </w:rPr>
   </w:style>
+  <w:style w:type="character" w:styleId="Hyperlink">
+    <w:name w:val="Hyperlink"/>
+    <w:basedOn w:val="DefaultParagraphFont"/>
+    <w:uiPriority w:val="99"/>
+    <w:unhideWhenUsed/>
+    <w:rsid w:val="00EE58AB"/>
+    <w:rPr>
+      <w:color w:val="0000FF" w:themeColor="hyperlink"/>
+      <w:u w:val="single"/>
+    </w:rPr>
+  </w:style>
+  <w:style w:type="paragraph" w:styleId="ListParagraph">
+    <w:name w:val="List Paragraph"/>
+    <w:basedOn w:val="Normal"/>
+    <w:uiPriority w:val="34"/>
+    <w:qFormat/>
+    <w:rsid w:val="004E1CE9"/>
+    <w:pPr>
+      <w:ind w:left="720"/>
+      <w:contextualSpacing/>
+    </w:pPr>
+  </w:style>
 </w:styles>
 </file>
 
@@ -7042,6 +8275,28 @@
       <w:szCs w:val="24"/>
       <w:lang w:bidi="he-IL"/>
     </w:rPr>
+  </w:style>
+  <w:style w:type="character" w:styleId="Hyperlink">
+    <w:name w:val="Hyperlink"/>
+    <w:basedOn w:val="DefaultParagraphFont"/>
+    <w:uiPriority w:val="99"/>
+    <w:unhideWhenUsed/>
+    <w:rsid w:val="00EE58AB"/>
+    <w:rPr>
+      <w:color w:val="0000FF" w:themeColor="hyperlink"/>
+      <w:u w:val="single"/>
+    </w:rPr>
+  </w:style>
+  <w:style w:type="paragraph" w:styleId="ListParagraph">
+    <w:name w:val="List Paragraph"/>
+    <w:basedOn w:val="Normal"/>
+    <w:uiPriority w:val="34"/>
+    <w:qFormat/>
+    <w:rsid w:val="004E1CE9"/>
+    <w:pPr>
+      <w:ind w:left="720"/>
+      <w:contextualSpacing/>
+    </w:pPr>
   </w:style>
 </w:styles>
 </file>
@@ -7371,7 +8626,7 @@
 </file>
 
 <file path=customXml/itemProps1.xml><?xml version="1.0" encoding="utf-8"?>
-<ds:datastoreItem xmlns:ds="http://schemas.openxmlformats.org/officeDocument/2006/customXml" ds:itemID="{54975A9E-DB51-4830-832F-1F9AD9CC8441}">
+<ds:datastoreItem xmlns:ds="http://schemas.openxmlformats.org/officeDocument/2006/customXml" ds:itemID="{194A8D89-B6FB-48C8-AADA-3B8FE39813C5}">
   <ds:schemaRefs>
     <ds:schemaRef ds:uri="http://schemas.openxmlformats.org/officeDocument/2006/bibliography"/>
   </ds:schemaRefs>

</xml_diff>

<commit_message>
Revert "Initial Write-up Section 3 SRS"
This reverts commit bfc47ea14b4e8c61a98a50c26184181b75020cae.
</commit_message>
<xml_diff>
--- a/srs_template.docx
+++ b/srs_template.docx
@@ -122,38 +122,6 @@
         <w:rPr>
           <w:sz w:val="40"/>
         </w:rPr>
-        <w:br w:type="page"/>
-      </w:r>
-    </w:p>
-    <w:p>
-      <w:pPr>
-        <w:pStyle w:val="Title"/>
-        <w:spacing w:before="0" w:after="400"/>
-        <w:rPr>
-          <w:sz w:val="40"/>
-        </w:rPr>
-      </w:pPr>
-      <w:r>
-        <w:rPr>
-          <w:sz w:val="40"/>
-        </w:rPr>
-        <w:lastRenderedPageBreak/>
-        <w:br w:type="page"/>
-      </w:r>
-    </w:p>
-    <w:p>
-      <w:pPr>
-        <w:pStyle w:val="Title"/>
-        <w:spacing w:before="0" w:after="400"/>
-        <w:rPr>
-          <w:sz w:val="40"/>
-        </w:rPr>
-      </w:pPr>
-      <w:r>
-        <w:rPr>
-          <w:sz w:val="40"/>
-        </w:rPr>
-        <w:lastRenderedPageBreak/>
         <w:t>for</w:t>
       </w:r>
     </w:p>
@@ -203,6 +171,8 @@
           <w:sz w:val="32"/>
         </w:rPr>
       </w:pPr>
+      <w:bookmarkStart w:id="0" w:name="_GoBack"/>
+      <w:bookmarkEnd w:id="0"/>
       <w:r>
         <w:rPr>
           <w:sz w:val="32"/>
@@ -360,7 +330,7 @@
               <w:rPr>
                 <w:sz w:val="22"/>
               </w:rPr>
-              <w:t>011689992</w:t>
+              <w:t>&lt;student #&gt;</w:t>
             </w:r>
           </w:p>
         </w:tc>
@@ -381,13 +351,7 @@
               <w:rPr>
                 <w:sz w:val="22"/>
               </w:rPr>
-              <w:t>Steven.arbuckle@</w:t>
-            </w:r>
-            <w:r>
-              <w:rPr>
-                <w:sz w:val="22"/>
-              </w:rPr>
-              <w:t>wsu.edu</w:t>
+              <w:t>&lt;e-mail&gt;</w:t>
             </w:r>
           </w:p>
         </w:tc>
@@ -796,21 +760,21 @@
         <w:spacing w:before="0"/>
         <w:jc w:val="center"/>
       </w:pPr>
-      <w:bookmarkStart w:id="0" w:name="_Toc344877432"/>
-      <w:bookmarkStart w:id="1" w:name="_Toc344879822"/>
-      <w:bookmarkStart w:id="2" w:name="_Toc346508722"/>
-      <w:bookmarkStart w:id="3" w:name="_Toc346508952"/>
-      <w:bookmarkStart w:id="4" w:name="_Toc346509227"/>
-      <w:bookmarkStart w:id="5" w:name="_Toc107858829"/>
-      <w:bookmarkStart w:id="6" w:name="_Toc108287587"/>
-      <w:bookmarkStart w:id="7" w:name="_Toc111014886"/>
-      <w:bookmarkStart w:id="8" w:name="_Toc111117822"/>
-      <w:bookmarkStart w:id="9" w:name="_Toc113291685"/>
-      <w:bookmarkEnd w:id="0"/>
+      <w:bookmarkStart w:id="1" w:name="_Toc344877432"/>
+      <w:bookmarkStart w:id="2" w:name="_Toc344879822"/>
+      <w:bookmarkStart w:id="3" w:name="_Toc346508722"/>
+      <w:bookmarkStart w:id="4" w:name="_Toc346508952"/>
+      <w:bookmarkStart w:id="5" w:name="_Toc346509227"/>
+      <w:bookmarkStart w:id="6" w:name="_Toc107858829"/>
+      <w:bookmarkStart w:id="7" w:name="_Toc108287587"/>
+      <w:bookmarkStart w:id="8" w:name="_Toc111014886"/>
+      <w:bookmarkStart w:id="9" w:name="_Toc111117822"/>
+      <w:bookmarkStart w:id="10" w:name="_Toc113291685"/>
       <w:bookmarkEnd w:id="1"/>
       <w:bookmarkEnd w:id="2"/>
       <w:bookmarkEnd w:id="3"/>
       <w:bookmarkEnd w:id="4"/>
+      <w:bookmarkEnd w:id="5"/>
       <w:r>
         <w:rPr>
           <w:rFonts w:ascii="Arial" w:hAnsi="Arial"/>
@@ -818,11 +782,11 @@
         </w:rPr>
         <w:t>Contents</w:t>
       </w:r>
-      <w:bookmarkEnd w:id="5"/>
       <w:bookmarkEnd w:id="6"/>
       <w:bookmarkEnd w:id="7"/>
       <w:bookmarkEnd w:id="8"/>
       <w:bookmarkEnd w:id="9"/>
+      <w:bookmarkEnd w:id="10"/>
       <w:r>
         <w:rPr>
           <w:rFonts w:ascii="Arial" w:hAnsi="Arial"/>
@@ -1399,7 +1363,6 @@
         <w:rPr>
           <w:rFonts w:ascii="Arial" w:hAnsi="Arial"/>
         </w:rPr>
-        <w:lastRenderedPageBreak/>
         <w:t>2.3</w:t>
       </w:r>
       <w:r>
@@ -2201,7 +2164,7 @@
           <w:color w:val="FFFFFF"/>
         </w:rPr>
       </w:pPr>
-      <w:bookmarkStart w:id="10" w:name="_Toc113291686"/>
+      <w:bookmarkStart w:id="11" w:name="_Toc113291686"/>
       <w:r>
         <w:rPr>
           <w:rFonts w:ascii="Arial" w:hAnsi="Arial"/>
@@ -2209,7 +2172,7 @@
         </w:rPr>
         <w:t>Revisions</w:t>
       </w:r>
-      <w:bookmarkEnd w:id="10"/>
+      <w:bookmarkEnd w:id="11"/>
     </w:p>
     <w:tbl>
       <w:tblPr>
@@ -2367,7 +2330,7 @@
           <w:sz w:val="22"/>
         </w:rPr>
       </w:pPr>
-      <w:bookmarkStart w:id="11" w:name="_Toc108287589"/>
+      <w:bookmarkStart w:id="12" w:name="_Toc108287589"/>
     </w:p>
     <w:p>
       <w:pPr>
@@ -2401,9 +2364,9 @@
           <w:sz w:val="22"/>
         </w:rPr>
       </w:pPr>
-      <w:bookmarkStart w:id="12" w:name="_Toc113291687"/>
-      <w:bookmarkStart w:id="13" w:name="_Toc111014888"/>
-      <w:bookmarkStart w:id="14" w:name="_Toc111117824"/>
+      <w:bookmarkStart w:id="13" w:name="_Toc113291687"/>
+      <w:bookmarkStart w:id="14" w:name="_Toc111014888"/>
+      <w:bookmarkStart w:id="15" w:name="_Toc111117824"/>
       <w:r>
         <w:rPr>
           <w:rFonts w:ascii="Arial" w:hAnsi="Arial"/>
@@ -2531,8 +2494,8 @@
         </w:rPr>
         <w:t xml:space="preserve"> make sure to delete all of the comments before submitting the document</w:t>
       </w:r>
-      <w:bookmarkStart w:id="15" w:name="_Toc113291688"/>
-      <w:bookmarkEnd w:id="12"/>
+      <w:bookmarkStart w:id="16" w:name="_Toc113291688"/>
+      <w:bookmarkEnd w:id="13"/>
       <w:r>
         <w:rPr>
           <w:rFonts w:ascii="Arial" w:hAnsi="Arial"/>
@@ -2542,10 +2505,10 @@
         </w:rPr>
         <w:t>.&gt;</w:t>
       </w:r>
-      <w:bookmarkEnd w:id="11"/>
-      <w:bookmarkEnd w:id="13"/>
+      <w:bookmarkEnd w:id="12"/>
       <w:bookmarkEnd w:id="14"/>
       <w:bookmarkEnd w:id="15"/>
+      <w:bookmarkEnd w:id="16"/>
     </w:p>
     <w:p>
       <w:pPr>
@@ -2557,7 +2520,6 @@
           <w:pgNumType w:fmt="lowerRoman"/>
           <w:cols w:space="720"/>
           <w:titlePg/>
-          <w:docGrid w:linePitch="326"/>
         </w:sectPr>
       </w:pPr>
     </w:p>
@@ -2579,18 +2541,17 @@
           <w:color w:val="FFFFFF"/>
         </w:rPr>
       </w:pPr>
-      <w:bookmarkStart w:id="16" w:name="_Toc439994665"/>
-      <w:bookmarkStart w:id="17" w:name="_Toc113291689"/>
+      <w:bookmarkStart w:id="17" w:name="_Toc439994665"/>
+      <w:bookmarkStart w:id="18" w:name="_Toc113291689"/>
       <w:r>
         <w:rPr>
           <w:rFonts w:ascii="Arial" w:hAnsi="Arial"/>
           <w:color w:val="FFFFFF"/>
         </w:rPr>
-        <w:lastRenderedPageBreak/>
         <w:t>Introduction</w:t>
       </w:r>
-      <w:bookmarkEnd w:id="16"/>
       <w:bookmarkEnd w:id="17"/>
+      <w:bookmarkEnd w:id="18"/>
     </w:p>
     <w:p>
       <w:pPr>
@@ -2616,16 +2577,16 @@
           <w:rFonts w:ascii="Arial" w:hAnsi="Arial"/>
         </w:rPr>
       </w:pPr>
-      <w:bookmarkStart w:id="18" w:name="_Toc439994667"/>
-      <w:bookmarkStart w:id="19" w:name="_Toc113291690"/>
+      <w:bookmarkStart w:id="19" w:name="_Toc439994667"/>
+      <w:bookmarkStart w:id="20" w:name="_Toc113291690"/>
       <w:r>
         <w:rPr>
           <w:rFonts w:ascii="Arial" w:hAnsi="Arial"/>
         </w:rPr>
         <w:t>Document Purpose</w:t>
       </w:r>
-      <w:bookmarkEnd w:id="18"/>
       <w:bookmarkEnd w:id="19"/>
+      <w:bookmarkEnd w:id="20"/>
       <w:r>
         <w:rPr>
           <w:rFonts w:ascii="Arial" w:hAnsi="Arial"/>
@@ -2667,16 +2628,16 @@
           <w:rFonts w:ascii="Arial" w:hAnsi="Arial"/>
         </w:rPr>
       </w:pPr>
-      <w:bookmarkStart w:id="20" w:name="_Toc439994670"/>
-      <w:bookmarkStart w:id="21" w:name="_Toc113291691"/>
+      <w:bookmarkStart w:id="21" w:name="_Toc439994670"/>
+      <w:bookmarkStart w:id="22" w:name="_Toc113291691"/>
       <w:r>
         <w:rPr>
           <w:rFonts w:ascii="Arial" w:hAnsi="Arial"/>
         </w:rPr>
         <w:t>Product Scope</w:t>
       </w:r>
-      <w:bookmarkEnd w:id="20"/>
       <w:bookmarkEnd w:id="21"/>
+      <w:bookmarkEnd w:id="22"/>
     </w:p>
     <w:p>
       <w:pPr>
@@ -2712,22 +2673,22 @@
           <w:rFonts w:ascii="Arial" w:hAnsi="Arial"/>
         </w:rPr>
       </w:pPr>
-      <w:bookmarkStart w:id="22" w:name="_Toc439994669"/>
-      <w:bookmarkStart w:id="23" w:name="_Toc113291692"/>
+      <w:bookmarkStart w:id="23" w:name="_Toc439994669"/>
+      <w:bookmarkStart w:id="24" w:name="_Toc113291692"/>
       <w:r>
         <w:rPr>
           <w:rFonts w:ascii="Arial" w:hAnsi="Arial"/>
         </w:rPr>
         <w:t xml:space="preserve">Intended Audience and </w:t>
       </w:r>
-      <w:bookmarkEnd w:id="22"/>
+      <w:bookmarkEnd w:id="23"/>
       <w:r>
         <w:rPr>
           <w:rFonts w:ascii="Arial" w:hAnsi="Arial"/>
         </w:rPr>
         <w:t>Document Overview</w:t>
       </w:r>
-      <w:bookmarkEnd w:id="23"/>
+      <w:bookmarkEnd w:id="24"/>
     </w:p>
     <w:p>
       <w:pPr>
@@ -2775,15 +2736,15 @@
           <w:rFonts w:ascii="Arial" w:hAnsi="Arial"/>
         </w:rPr>
       </w:pPr>
-      <w:bookmarkStart w:id="24" w:name="_Toc113291693"/>
-      <w:bookmarkStart w:id="25" w:name="_Toc439994668"/>
+      <w:bookmarkStart w:id="25" w:name="_Toc113291693"/>
+      <w:bookmarkStart w:id="26" w:name="_Toc439994668"/>
       <w:r>
         <w:rPr>
           <w:rFonts w:ascii="Arial" w:hAnsi="Arial"/>
         </w:rPr>
         <w:t>Definitions, Acronyms and Abbreviations</w:t>
       </w:r>
-      <w:bookmarkEnd w:id="24"/>
+      <w:bookmarkEnd w:id="25"/>
     </w:p>
     <w:p>
       <w:pPr>
@@ -2829,15 +2790,15 @@
           <w:rFonts w:ascii="Arial" w:hAnsi="Arial"/>
         </w:rPr>
       </w:pPr>
-      <w:bookmarkStart w:id="26" w:name="_Toc113291694"/>
+      <w:bookmarkStart w:id="27" w:name="_Toc113291694"/>
       <w:r>
         <w:rPr>
           <w:rFonts w:ascii="Arial" w:hAnsi="Arial"/>
         </w:rPr>
         <w:t>Document Conventions</w:t>
       </w:r>
-      <w:bookmarkEnd w:id="25"/>
       <w:bookmarkEnd w:id="26"/>
+      <w:bookmarkEnd w:id="27"/>
     </w:p>
     <w:p>
       <w:pPr>
@@ -2888,23 +2849,22 @@
           <w:rFonts w:ascii="Arial" w:hAnsi="Arial"/>
         </w:rPr>
       </w:pPr>
-      <w:bookmarkStart w:id="27" w:name="_Toc439994672"/>
-      <w:bookmarkStart w:id="28" w:name="_Toc113291695"/>
-      <w:r>
-        <w:rPr>
-          <w:rFonts w:ascii="Arial" w:hAnsi="Arial"/>
-        </w:rPr>
-        <w:lastRenderedPageBreak/>
+      <w:bookmarkStart w:id="28" w:name="_Toc439994672"/>
+      <w:bookmarkStart w:id="29" w:name="_Toc113291695"/>
+      <w:r>
+        <w:rPr>
+          <w:rFonts w:ascii="Arial" w:hAnsi="Arial"/>
+        </w:rPr>
         <w:t>References</w:t>
       </w:r>
-      <w:bookmarkEnd w:id="27"/>
+      <w:bookmarkEnd w:id="28"/>
       <w:r>
         <w:rPr>
           <w:rFonts w:ascii="Arial" w:hAnsi="Arial"/>
         </w:rPr>
         <w:t xml:space="preserve"> and Acknowledgments</w:t>
       </w:r>
-      <w:bookmarkEnd w:id="28"/>
+      <w:bookmarkEnd w:id="29"/>
     </w:p>
     <w:p>
       <w:pPr>
@@ -3183,18 +3143,17 @@
           <w:color w:val="FFFFFF"/>
         </w:rPr>
       </w:pPr>
-      <w:bookmarkStart w:id="29" w:name="_Toc439994673"/>
-      <w:bookmarkStart w:id="30" w:name="_Toc113291696"/>
+      <w:bookmarkStart w:id="30" w:name="_Toc439994673"/>
+      <w:bookmarkStart w:id="31" w:name="_Toc113291696"/>
       <w:r>
         <w:rPr>
           <w:rFonts w:ascii="Arial" w:hAnsi="Arial"/>
           <w:color w:val="FFFFFF"/>
         </w:rPr>
-        <w:lastRenderedPageBreak/>
         <w:t>Overall Description</w:t>
       </w:r>
-      <w:bookmarkEnd w:id="29"/>
       <w:bookmarkEnd w:id="30"/>
+      <w:bookmarkEnd w:id="31"/>
     </w:p>
     <w:p>
       <w:pPr>
@@ -3203,16 +3162,16 @@
           <w:rFonts w:ascii="Arial" w:hAnsi="Arial"/>
         </w:rPr>
       </w:pPr>
-      <w:bookmarkStart w:id="31" w:name="_Toc439994674"/>
-      <w:bookmarkStart w:id="32" w:name="_Toc113291697"/>
+      <w:bookmarkStart w:id="32" w:name="_Toc439994674"/>
+      <w:bookmarkStart w:id="33" w:name="_Toc113291697"/>
       <w:r>
         <w:rPr>
           <w:rFonts w:ascii="Arial" w:hAnsi="Arial"/>
         </w:rPr>
         <w:t>Product Perspective</w:t>
       </w:r>
-      <w:bookmarkEnd w:id="31"/>
       <w:bookmarkEnd w:id="32"/>
+      <w:bookmarkEnd w:id="33"/>
     </w:p>
     <w:p>
       <w:pPr>
@@ -3263,22 +3222,22 @@
           <w:rFonts w:ascii="Arial" w:hAnsi="Arial"/>
         </w:rPr>
       </w:pPr>
-      <w:bookmarkStart w:id="33" w:name="_Toc439994675"/>
-      <w:bookmarkStart w:id="34" w:name="_Toc113291698"/>
+      <w:bookmarkStart w:id="34" w:name="_Toc439994675"/>
+      <w:bookmarkStart w:id="35" w:name="_Toc113291698"/>
       <w:r>
         <w:rPr>
           <w:rFonts w:ascii="Arial" w:hAnsi="Arial"/>
         </w:rPr>
         <w:t xml:space="preserve">Product </w:t>
       </w:r>
-      <w:bookmarkEnd w:id="33"/>
+      <w:bookmarkEnd w:id="34"/>
       <w:r>
         <w:rPr>
           <w:rFonts w:ascii="Arial" w:hAnsi="Arial"/>
         </w:rPr>
         <w:t>Functionality</w:t>
       </w:r>
-      <w:bookmarkEnd w:id="34"/>
+      <w:bookmarkEnd w:id="35"/>
       <w:r>
         <w:rPr>
           <w:rFonts w:ascii="Arial" w:hAnsi="Arial"/>
@@ -3360,16 +3319,16 @@
           <w:rFonts w:ascii="Arial" w:hAnsi="Arial"/>
         </w:rPr>
       </w:pPr>
-      <w:bookmarkStart w:id="35" w:name="_Toc439994676"/>
-      <w:bookmarkStart w:id="36" w:name="_Toc113291699"/>
+      <w:bookmarkStart w:id="36" w:name="_Toc439994676"/>
+      <w:bookmarkStart w:id="37" w:name="_Toc113291699"/>
       <w:r>
         <w:rPr>
           <w:rFonts w:ascii="Arial" w:hAnsi="Arial"/>
         </w:rPr>
         <w:t>Users and Characteristics</w:t>
       </w:r>
-      <w:bookmarkEnd w:id="35"/>
       <w:bookmarkEnd w:id="36"/>
+      <w:bookmarkEnd w:id="37"/>
     </w:p>
     <w:p>
       <w:pPr>
@@ -3423,16 +3382,16 @@
           <w:rFonts w:ascii="Arial" w:hAnsi="Arial"/>
         </w:rPr>
       </w:pPr>
-      <w:bookmarkStart w:id="37" w:name="_Toc439994677"/>
-      <w:bookmarkStart w:id="38" w:name="_Toc113291700"/>
+      <w:bookmarkStart w:id="38" w:name="_Toc439994677"/>
+      <w:bookmarkStart w:id="39" w:name="_Toc113291700"/>
       <w:r>
         <w:rPr>
           <w:rFonts w:ascii="Arial" w:hAnsi="Arial"/>
         </w:rPr>
         <w:t>Operating Environment</w:t>
       </w:r>
-      <w:bookmarkEnd w:id="37"/>
       <w:bookmarkEnd w:id="38"/>
+      <w:bookmarkEnd w:id="39"/>
     </w:p>
     <w:p>
       <w:pPr>
@@ -3468,17 +3427,16 @@
           <w:rFonts w:ascii="Arial" w:hAnsi="Arial"/>
         </w:rPr>
       </w:pPr>
-      <w:bookmarkStart w:id="39" w:name="_Toc439994678"/>
-      <w:bookmarkStart w:id="40" w:name="_Toc113291701"/>
-      <w:r>
-        <w:rPr>
-          <w:rFonts w:ascii="Arial" w:hAnsi="Arial"/>
-        </w:rPr>
-        <w:lastRenderedPageBreak/>
+      <w:bookmarkStart w:id="40" w:name="_Toc439994678"/>
+      <w:bookmarkStart w:id="41" w:name="_Toc113291701"/>
+      <w:r>
+        <w:rPr>
+          <w:rFonts w:ascii="Arial" w:hAnsi="Arial"/>
+        </w:rPr>
         <w:t>Design and Implementation Constraints</w:t>
       </w:r>
-      <w:bookmarkEnd w:id="39"/>
       <w:bookmarkEnd w:id="40"/>
+      <w:bookmarkEnd w:id="41"/>
     </w:p>
     <w:p>
       <w:pPr>
@@ -3520,16 +3478,16 @@
           <w:rFonts w:ascii="Arial" w:hAnsi="Arial"/>
         </w:rPr>
       </w:pPr>
-      <w:bookmarkStart w:id="41" w:name="_Toc439994679"/>
-      <w:bookmarkStart w:id="42" w:name="_Toc113291702"/>
+      <w:bookmarkStart w:id="42" w:name="_Toc439994679"/>
+      <w:bookmarkStart w:id="43" w:name="_Toc113291702"/>
       <w:r>
         <w:rPr>
           <w:rFonts w:ascii="Arial" w:hAnsi="Arial"/>
         </w:rPr>
         <w:t>User Documentation</w:t>
       </w:r>
-      <w:bookmarkEnd w:id="41"/>
       <w:bookmarkEnd w:id="42"/>
+      <w:bookmarkEnd w:id="43"/>
     </w:p>
     <w:p>
       <w:pPr>
@@ -3565,16 +3523,16 @@
           <w:rFonts w:ascii="Arial" w:hAnsi="Arial"/>
         </w:rPr>
       </w:pPr>
-      <w:bookmarkStart w:id="43" w:name="_Toc439994680"/>
-      <w:bookmarkStart w:id="44" w:name="_Toc113291703"/>
+      <w:bookmarkStart w:id="44" w:name="_Toc439994680"/>
+      <w:bookmarkStart w:id="45" w:name="_Toc113291703"/>
       <w:r>
         <w:rPr>
           <w:rFonts w:ascii="Arial" w:hAnsi="Arial"/>
         </w:rPr>
         <w:t>Assumptions and Dependencies</w:t>
       </w:r>
-      <w:bookmarkEnd w:id="43"/>
       <w:bookmarkEnd w:id="44"/>
+      <w:bookmarkEnd w:id="45"/>
     </w:p>
     <w:p>
       <w:pPr>
@@ -3724,18 +3682,17 @@
           <w:color w:val="FFFFFF"/>
         </w:rPr>
       </w:pPr>
-      <w:bookmarkStart w:id="45" w:name="_Toc439994682"/>
-      <w:bookmarkStart w:id="46" w:name="_Toc113291704"/>
+      <w:bookmarkStart w:id="46" w:name="_Toc439994682"/>
+      <w:bookmarkStart w:id="47" w:name="_Toc113291704"/>
       <w:r>
         <w:rPr>
           <w:rFonts w:ascii="Arial" w:hAnsi="Arial"/>
           <w:color w:val="FFFFFF"/>
         </w:rPr>
-        <w:lastRenderedPageBreak/>
         <w:t>Specific Requirements</w:t>
       </w:r>
-      <w:bookmarkEnd w:id="45"/>
       <w:bookmarkEnd w:id="46"/>
+      <w:bookmarkEnd w:id="47"/>
     </w:p>
     <w:p>
       <w:pPr>
@@ -3744,14 +3701,14 @@
           <w:rFonts w:ascii="Arial" w:hAnsi="Arial"/>
         </w:rPr>
       </w:pPr>
-      <w:bookmarkStart w:id="47" w:name="_Toc113291705"/>
+      <w:bookmarkStart w:id="48" w:name="_Toc113291705"/>
       <w:r>
         <w:rPr>
           <w:rFonts w:ascii="Arial" w:hAnsi="Arial"/>
         </w:rPr>
         <w:t>External Interface Requirements</w:t>
       </w:r>
-      <w:bookmarkEnd w:id="47"/>
+      <w:bookmarkEnd w:id="48"/>
     </w:p>
     <w:p>
       <w:pPr>
@@ -3829,82 +3786,19 @@
     </w:p>
     <w:p>
       <w:pPr>
-        <w:pStyle w:val="template"/>
-        <w:jc w:val="both"/>
-      </w:pPr>
-    </w:p>
-    <w:p>
-      <w:pPr>
-        <w:pStyle w:val="template"/>
-        <w:jc w:val="both"/>
-        <w:rPr>
-          <w:i w:val="0"/>
-        </w:rPr>
-      </w:pPr>
-      <w:r>
-        <w:rPr>
-          <w:i w:val="0"/>
-        </w:rPr>
-        <w:t>The first page the user will see will</w:t>
-      </w:r>
-      <w:r>
-        <w:rPr>
-          <w:i w:val="0"/>
-        </w:rPr>
-        <w:t xml:space="preserve"> be for initial connection. This page will</w:t>
-      </w:r>
-      <w:r>
-        <w:rPr>
-          <w:i w:val="0"/>
-        </w:rPr>
-        <w:t xml:space="preserve"> have a space for starting a new room and a space for connecting to an existing room. Both spaces will have a space for entering a user-name and a password. The space for connecting to an existing room will also have a space for entering a room-code. The first person to enter the room will be responsible for sharring the room code with the rest of the team.</w:t>
-      </w:r>
-    </w:p>
-    <w:p>
-      <w:pPr>
-        <w:pStyle w:val="template"/>
-        <w:jc w:val="both"/>
-        <w:rPr>
-          <w:i w:val="0"/>
-        </w:rPr>
-      </w:pPr>
-    </w:p>
-    <w:p>
-      <w:pPr>
-        <w:pStyle w:val="template"/>
-        <w:jc w:val="both"/>
-        <w:rPr>
-          <w:i w:val="0"/>
-        </w:rPr>
-      </w:pPr>
-      <w:r>
-        <w:rPr>
-          <w:i w:val="0"/>
-        </w:rPr>
-        <w:t>The second pa</w:t>
-      </w:r>
-      <w:r>
-        <w:rPr>
-          <w:i w:val="0"/>
-        </w:rPr>
-        <w:t xml:space="preserve">ge will be where the information is shared between users. There will be a section for entering availability information into a weekly or monthly calander. There will be a separate section for viewing the availability information of the other users projected onto a similar calander. </w:t>
-      </w:r>
-    </w:p>
-    <w:p>
-      <w:pPr>
         <w:pStyle w:val="Heading3"/>
         <w:rPr>
           <w:rFonts w:ascii="Arial" w:hAnsi="Arial"/>
         </w:rPr>
       </w:pPr>
-      <w:bookmarkStart w:id="48" w:name="_Toc439994684"/>
+      <w:bookmarkStart w:id="49" w:name="_Toc439994684"/>
       <w:r>
         <w:rPr>
           <w:rFonts w:ascii="Arial" w:hAnsi="Arial"/>
         </w:rPr>
         <w:t>Hardware Interfaces</w:t>
       </w:r>
-      <w:bookmarkEnd w:id="48"/>
+      <w:bookmarkEnd w:id="49"/>
     </w:p>
     <w:p>
       <w:pPr>
@@ -3940,14 +3834,14 @@
           <w:rFonts w:ascii="Arial" w:hAnsi="Arial"/>
         </w:rPr>
       </w:pPr>
-      <w:bookmarkStart w:id="49" w:name="_Toc439994685"/>
+      <w:bookmarkStart w:id="50" w:name="_Toc439994685"/>
       <w:r>
         <w:rPr>
           <w:rFonts w:ascii="Arial" w:hAnsi="Arial"/>
         </w:rPr>
         <w:t>Software Interfaces</w:t>
       </w:r>
-      <w:bookmarkEnd w:id="49"/>
+      <w:bookmarkEnd w:id="50"/>
     </w:p>
     <w:p>
       <w:pPr>
@@ -3981,43 +3875,6 @@
     </w:p>
     <w:p>
       <w:pPr>
-        <w:pStyle w:val="template"/>
-        <w:ind w:firstLine="720"/>
-        <w:jc w:val="both"/>
-        <w:rPr>
-          <w:i w:val="0"/>
-        </w:rPr>
-      </w:pPr>
-      <w:r>
-        <w:rPr>
-          <w:i w:val="0"/>
-        </w:rPr>
-        <w:t>Wh</w:t>
-      </w:r>
-      <w:r>
-        <w:rPr>
-          <w:i w:val="0"/>
-        </w:rPr>
-        <w:t>en</w:t>
-      </w:r>
-      <w:r>
-        <w:rPr>
-          <w:i w:val="0"/>
-        </w:rPr>
-        <w:t xml:space="preserve">ever the user changes their schedule their changes will have to be uploaded to a server in order to have that information shared with the rest of the team. Each user can run this program in their web browser, so this product will have to be designed to run on both Mozilla </w:t>
-      </w:r>
-      <w:r>
-        <w:rPr>
-          <w:i w:val="0"/>
-        </w:rPr>
-        <w:lastRenderedPageBreak/>
-        <w:t>Firefox, Google Chrome, and Internet Explorer. The server side of the software will have to be disigned to run on a linux machine.</w:t>
-      </w:r>
-      <w:bookmarkStart w:id="50" w:name="_GoBack"/>
-      <w:bookmarkEnd w:id="50"/>
-    </w:p>
-    <w:p>
-      <w:pPr>
         <w:pStyle w:val="Heading3"/>
         <w:rPr>
           <w:rFonts w:ascii="Arial" w:hAnsi="Arial"/>
@@ -4066,46 +3923,6 @@
       </w:pPr>
       <w:r>
         <w:t>TO DO: Do not go into too much detail, but provide 1-2 paragraphs were you will outline the major communication standards. For example, if you decide to use encryption there is no need to specify the exact encryption standards, but rather, specify the fact that the data will be encrypted and name what standards you consider using. &gt;</w:t>
-      </w:r>
-    </w:p>
-    <w:p>
-      <w:pPr>
-        <w:pStyle w:val="template"/>
-        <w:jc w:val="both"/>
-        <w:rPr>
-          <w:i w:val="0"/>
-        </w:rPr>
-      </w:pPr>
-      <w:r>
-        <w:rPr>
-          <w:i w:val="0"/>
-        </w:rPr>
-        <w:tab/>
-        <w:t xml:space="preserve">This program will use </w:t>
-      </w:r>
-      <w:r>
-        <w:rPr>
-          <w:i w:val="0"/>
-        </w:rPr>
-        <w:t>HTTP protocol</w:t>
-      </w:r>
-      <w:r>
-        <w:rPr>
-          <w:i w:val="0"/>
-        </w:rPr>
-        <w:t xml:space="preserve"> as a way to </w:t>
-      </w:r>
-      <w:r>
-        <w:rPr>
-          <w:i w:val="0"/>
-        </w:rPr>
-        <w:t>transfer the HTML and javascript interfaces to the users</w:t>
-      </w:r>
-      <w:r>
-        <w:rPr>
-          <w:i w:val="0"/>
-        </w:rPr>
-        <w:t>.</w:t>
       </w:r>
     </w:p>
     <w:p>
@@ -4197,397 +4014,7 @@
           <w:i/>
           <w:sz w:val="22"/>
         </w:rPr>
-        <w:t xml:space="preserve"> the functional requirements to several functional areas and divide this section into subsections accordingly. Provide a detailed list of all product operations rel</w:t>
-      </w:r>
-      <w:r>
-        <w:rPr>
-          <w:rFonts w:ascii="Arial" w:hAnsi="Arial"/>
-          <w:i/>
-          <w:sz w:val="22"/>
-        </w:rPr>
-        <w:t>ated to these functional areas.</w:t>
-      </w:r>
-    </w:p>
-    <w:p>
-      <w:pPr>
-        <w:rPr>
-          <w:rFonts w:ascii="Arial" w:hAnsi="Arial"/>
-          <w:b/>
-        </w:rPr>
-      </w:pPr>
-    </w:p>
-    <w:p>
-      <w:pPr>
-        <w:rPr>
-          <w:rFonts w:ascii="Arial" w:hAnsi="Arial"/>
-          <w:b/>
-        </w:rPr>
-      </w:pPr>
-      <w:r>
-        <w:rPr>
-          <w:rFonts w:ascii="Arial" w:hAnsi="Arial"/>
-          <w:b/>
-        </w:rPr>
-        <w:t>3.2.1 Connecting a group</w:t>
-      </w:r>
-    </w:p>
-    <w:p>
-      <w:pPr>
-        <w:rPr>
-          <w:rFonts w:ascii="Arial" w:hAnsi="Arial"/>
-          <w:b/>
-        </w:rPr>
-      </w:pPr>
-      <w:r>
-        <w:rPr>
-          <w:rFonts w:ascii="Arial" w:hAnsi="Arial"/>
-          <w:b/>
-        </w:rPr>
-        <w:tab/>
-        <w:t xml:space="preserve">3.2.1a Initializing a new </w:t>
-      </w:r>
-      <w:r>
-        <w:rPr>
-          <w:rFonts w:ascii="Arial" w:hAnsi="Arial"/>
-          <w:b/>
-        </w:rPr>
-        <w:t>group</w:t>
-      </w:r>
-    </w:p>
-    <w:p>
-      <w:pPr>
-        <w:pStyle w:val="ListParagraph"/>
-        <w:numPr>
-          <w:ilvl w:val="0"/>
-          <w:numId w:val="5"/>
-        </w:numPr>
-        <w:rPr>
-          <w:rFonts w:ascii="Arial" w:hAnsi="Arial"/>
-          <w:sz w:val="22"/>
-          <w:szCs w:val="22"/>
-        </w:rPr>
-      </w:pPr>
-      <w:r>
-        <w:rPr>
-          <w:rFonts w:ascii="Arial" w:hAnsi="Arial"/>
-          <w:sz w:val="22"/>
-          <w:szCs w:val="22"/>
-        </w:rPr>
-        <w:t>Select an unused group code</w:t>
-      </w:r>
-    </w:p>
-    <w:p>
-      <w:pPr>
-        <w:pStyle w:val="ListParagraph"/>
-        <w:numPr>
-          <w:ilvl w:val="0"/>
-          <w:numId w:val="5"/>
-        </w:numPr>
-        <w:rPr>
-          <w:rFonts w:ascii="Arial" w:hAnsi="Arial"/>
-          <w:sz w:val="22"/>
-          <w:szCs w:val="22"/>
-        </w:rPr>
-      </w:pPr>
-      <w:r>
-        <w:rPr>
-          <w:rFonts w:ascii="Arial" w:hAnsi="Arial"/>
-          <w:sz w:val="22"/>
-          <w:szCs w:val="22"/>
-        </w:rPr>
-        <w:t>Share that group code with the host user</w:t>
-      </w:r>
-    </w:p>
-    <w:p>
-      <w:pPr>
-        <w:pStyle w:val="ListParagraph"/>
-        <w:numPr>
-          <w:ilvl w:val="0"/>
-          <w:numId w:val="5"/>
-        </w:numPr>
-        <w:rPr>
-          <w:rFonts w:ascii="Arial" w:hAnsi="Arial"/>
-          <w:sz w:val="22"/>
-          <w:szCs w:val="22"/>
-        </w:rPr>
-      </w:pPr>
-      <w:r>
-        <w:rPr>
-          <w:rFonts w:ascii="Arial" w:hAnsi="Arial"/>
-          <w:sz w:val="22"/>
-          <w:szCs w:val="22"/>
-        </w:rPr>
-        <w:t>Connect the host user to the newly created group</w:t>
-      </w:r>
-    </w:p>
-    <w:p>
-      <w:pPr>
-        <w:rPr>
-          <w:rFonts w:ascii="Arial" w:hAnsi="Arial"/>
-          <w:b/>
-        </w:rPr>
-      </w:pPr>
-      <w:r>
-        <w:rPr>
-          <w:rFonts w:ascii="Arial" w:hAnsi="Arial"/>
-          <w:b/>
-        </w:rPr>
-        <w:tab/>
-        <w:t xml:space="preserve">3.2.1b Connecting to an existing </w:t>
-      </w:r>
-      <w:r>
-        <w:rPr>
-          <w:rFonts w:ascii="Arial" w:hAnsi="Arial"/>
-          <w:b/>
-        </w:rPr>
-        <w:t>group</w:t>
-      </w:r>
-    </w:p>
-    <w:p>
-      <w:pPr>
-        <w:pStyle w:val="ListParagraph"/>
-        <w:numPr>
-          <w:ilvl w:val="0"/>
-          <w:numId w:val="6"/>
-        </w:numPr>
-        <w:rPr>
-          <w:rFonts w:ascii="Arial" w:hAnsi="Arial"/>
-          <w:sz w:val="22"/>
-        </w:rPr>
-      </w:pPr>
-      <w:r>
-        <w:rPr>
-          <w:rFonts w:ascii="Arial" w:hAnsi="Arial"/>
-          <w:sz w:val="22"/>
-        </w:rPr>
-        <w:t>Get the group code from the connecting user</w:t>
-      </w:r>
-    </w:p>
-    <w:p>
-      <w:pPr>
-        <w:pStyle w:val="ListParagraph"/>
-        <w:numPr>
-          <w:ilvl w:val="0"/>
-          <w:numId w:val="6"/>
-        </w:numPr>
-        <w:rPr>
-          <w:rFonts w:ascii="Arial" w:hAnsi="Arial"/>
-          <w:sz w:val="22"/>
-        </w:rPr>
-      </w:pPr>
-      <w:r>
-        <w:rPr>
-          <w:rFonts w:ascii="Arial" w:hAnsi="Arial"/>
-          <w:sz w:val="22"/>
-        </w:rPr>
-        <w:t>Find the group associated with that group code</w:t>
-      </w:r>
-    </w:p>
-    <w:p>
-      <w:pPr>
-        <w:pStyle w:val="ListParagraph"/>
-        <w:numPr>
-          <w:ilvl w:val="0"/>
-          <w:numId w:val="6"/>
-        </w:numPr>
-        <w:rPr>
-          <w:rFonts w:ascii="Arial" w:hAnsi="Arial"/>
-          <w:sz w:val="22"/>
-        </w:rPr>
-      </w:pPr>
-      <w:r>
-        <w:rPr>
-          <w:rFonts w:ascii="Arial" w:hAnsi="Arial"/>
-          <w:sz w:val="22"/>
-        </w:rPr>
-        <w:t>Give the user the appropriate information</w:t>
-      </w:r>
-    </w:p>
-    <w:p>
-      <w:pPr>
-        <w:rPr>
-          <w:rFonts w:ascii="Arial" w:hAnsi="Arial"/>
-          <w:b/>
-        </w:rPr>
-      </w:pPr>
-      <w:r>
-        <w:rPr>
-          <w:rFonts w:ascii="Arial" w:hAnsi="Arial"/>
-          <w:b/>
-        </w:rPr>
-        <w:t>3.2.2 Schedule Sharring</w:t>
-      </w:r>
-    </w:p>
-    <w:p>
-      <w:pPr>
-        <w:pStyle w:val="ListParagraph"/>
-        <w:numPr>
-          <w:ilvl w:val="0"/>
-          <w:numId w:val="7"/>
-        </w:numPr>
-        <w:rPr>
-          <w:rFonts w:ascii="Arial" w:hAnsi="Arial"/>
-          <w:sz w:val="22"/>
-        </w:rPr>
-      </w:pPr>
-      <w:r>
-        <w:rPr>
-          <w:rFonts w:ascii="Arial" w:hAnsi="Arial"/>
-          <w:sz w:val="22"/>
-        </w:rPr>
-        <w:t>Add a users schedule to the database</w:t>
-      </w:r>
-    </w:p>
-    <w:p>
-      <w:pPr>
-        <w:pStyle w:val="ListParagraph"/>
-        <w:numPr>
-          <w:ilvl w:val="0"/>
-          <w:numId w:val="7"/>
-        </w:numPr>
-        <w:rPr>
-          <w:rFonts w:ascii="Arial" w:hAnsi="Arial"/>
-          <w:sz w:val="22"/>
-        </w:rPr>
-      </w:pPr>
-      <w:r>
-        <w:rPr>
-          <w:rFonts w:ascii="Arial" w:hAnsi="Arial"/>
-          <w:sz w:val="22"/>
-        </w:rPr>
-        <w:t>Congregate all other user’s schedules into group schedule</w:t>
-      </w:r>
-    </w:p>
-    <w:p>
-      <w:pPr>
-        <w:pStyle w:val="ListParagraph"/>
-        <w:numPr>
-          <w:ilvl w:val="0"/>
-          <w:numId w:val="7"/>
-        </w:numPr>
-        <w:rPr>
-          <w:rFonts w:ascii="Arial" w:hAnsi="Arial"/>
-          <w:sz w:val="22"/>
-        </w:rPr>
-      </w:pPr>
-      <w:r>
-        <w:rPr>
-          <w:rFonts w:ascii="Arial" w:hAnsi="Arial"/>
-          <w:sz w:val="22"/>
-        </w:rPr>
-        <w:t>Display group schedule to all users</w:t>
-      </w:r>
-    </w:p>
-    <w:p>
-      <w:pPr>
-        <w:rPr>
-          <w:rFonts w:ascii="Arial" w:hAnsi="Arial"/>
-          <w:b/>
-        </w:rPr>
-      </w:pPr>
-      <w:r>
-        <w:rPr>
-          <w:rFonts w:ascii="Arial" w:hAnsi="Arial"/>
-          <w:b/>
-        </w:rPr>
-        <w:t>3.2.3 Text Chat</w:t>
-      </w:r>
-    </w:p>
-    <w:p>
-      <w:pPr>
-        <w:pStyle w:val="ListParagraph"/>
-        <w:numPr>
-          <w:ilvl w:val="0"/>
-          <w:numId w:val="8"/>
-        </w:numPr>
-        <w:rPr>
-          <w:rFonts w:ascii="Arial" w:hAnsi="Arial"/>
-          <w:sz w:val="22"/>
-        </w:rPr>
-      </w:pPr>
-      <w:r>
-        <w:rPr>
-          <w:rFonts w:ascii="Arial" w:hAnsi="Arial"/>
-          <w:sz w:val="22"/>
-        </w:rPr>
-        <w:t>Send Message</w:t>
-      </w:r>
-    </w:p>
-    <w:p>
-      <w:pPr>
-        <w:pStyle w:val="ListParagraph"/>
-        <w:numPr>
-          <w:ilvl w:val="0"/>
-          <w:numId w:val="8"/>
-        </w:numPr>
-        <w:rPr>
-          <w:rFonts w:ascii="Arial" w:hAnsi="Arial"/>
-          <w:sz w:val="22"/>
-        </w:rPr>
-      </w:pPr>
-      <w:r>
-        <w:rPr>
-          <w:rFonts w:ascii="Arial" w:hAnsi="Arial"/>
-          <w:sz w:val="22"/>
-        </w:rPr>
-        <w:t>Receive Message</w:t>
-      </w:r>
-    </w:p>
-    <w:p>
-      <w:pPr>
-        <w:pStyle w:val="ListParagraph"/>
-        <w:numPr>
-          <w:ilvl w:val="0"/>
-          <w:numId w:val="8"/>
-        </w:numPr>
-        <w:rPr>
-          <w:rFonts w:ascii="Arial" w:hAnsi="Arial"/>
-          <w:sz w:val="22"/>
-        </w:rPr>
-      </w:pPr>
-      <w:r>
-        <w:rPr>
-          <w:rFonts w:ascii="Arial" w:hAnsi="Arial"/>
-          <w:sz w:val="22"/>
-        </w:rPr>
-        <w:t>Display past messages</w:t>
-      </w:r>
-    </w:p>
-    <w:p>
-      <w:pPr>
-        <w:rPr>
-          <w:rFonts w:ascii="Arial" w:hAnsi="Arial"/>
-          <w:b/>
-        </w:rPr>
-      </w:pPr>
-      <w:r>
-        <w:rPr>
-          <w:rFonts w:ascii="Arial" w:hAnsi="Arial"/>
-          <w:b/>
-        </w:rPr>
-        <w:t>3.2.4 Storing Schedule Data</w:t>
-      </w:r>
-    </w:p>
-    <w:p>
-      <w:pPr>
-        <w:pStyle w:val="ListParagraph"/>
-        <w:numPr>
-          <w:ilvl w:val="0"/>
-          <w:numId w:val="9"/>
-        </w:numPr>
-        <w:rPr>
-          <w:rFonts w:ascii="Arial" w:hAnsi="Arial"/>
-          <w:sz w:val="22"/>
-          <w:szCs w:val="22"/>
-        </w:rPr>
-      </w:pPr>
-      <w:r>
-        <w:rPr>
-          <w:rFonts w:ascii="Arial" w:hAnsi="Arial"/>
-          <w:sz w:val="22"/>
-          <w:szCs w:val="22"/>
-        </w:rPr>
-        <w:t>Save message to database when user chooses to apply changes</w:t>
+        <w:t xml:space="preserve"> the functional requirements to several functional areas and divide this section into subsections accordingly. Provide a detailed list of all product operations related to these functional areas. </w:t>
       </w:r>
     </w:p>
     <w:p>
@@ -4602,7 +4029,6 @@
         <w:rPr>
           <w:rFonts w:ascii="Arial" w:hAnsi="Arial"/>
         </w:rPr>
-        <w:lastRenderedPageBreak/>
         <w:t>Behaviour Requirements</w:t>
       </w:r>
       <w:bookmarkEnd w:id="53"/>
@@ -4664,59 +4090,6 @@
       </w:r>
       <w:r>
         <w:t>.&gt;</w:t>
-      </w:r>
-    </w:p>
-    <w:p>
-      <w:pPr>
-        <w:pStyle w:val="template"/>
-        <w:spacing w:line="240" w:lineRule="auto"/>
-        <w:jc w:val="both"/>
-      </w:pPr>
-      <w:r>
-        <w:rPr>
-          <w:lang w:bidi="ar-SA"/>
-        </w:rPr>
-        <w:drawing>
-          <wp:inline distT="0" distB="0" distL="0" distR="0" wp14:anchorId="5F4EC1F4" wp14:editId="164DA9B0">
-            <wp:extent cx="6126462" cy="2315845"/>
-            <wp:effectExtent l="0" t="0" r="8255" b="8255"/>
-            <wp:docPr id="2" name="Picture 2"/>
-            <wp:cNvGraphicFramePr>
-              <a:graphicFrameLocks xmlns:a="http://schemas.openxmlformats.org/drawingml/2006/main" noChangeAspect="1"/>
-            </wp:cNvGraphicFramePr>
-            <a:graphic xmlns:a="http://schemas.openxmlformats.org/drawingml/2006/main">
-              <a:graphicData uri="http://schemas.openxmlformats.org/drawingml/2006/picture">
-                <pic:pic xmlns:pic="http://schemas.openxmlformats.org/drawingml/2006/picture">
-                  <pic:nvPicPr>
-                    <pic:cNvPr id="0" name="Use-Case.png"/>
-                    <pic:cNvPicPr/>
-                  </pic:nvPicPr>
-                  <pic:blipFill>
-                    <a:blip r:embed="rId12">
-                      <a:extLst>
-                        <a:ext uri="{28A0092B-C50C-407E-A947-70E740481C1C}">
-                          <a14:useLocalDpi xmlns:a14="http://schemas.microsoft.com/office/drawing/2010/main" val="0"/>
-                        </a:ext>
-                      </a:extLst>
-                    </a:blip>
-                    <a:stretch>
-                      <a:fillRect/>
-                    </a:stretch>
-                  </pic:blipFill>
-                  <pic:spPr>
-                    <a:xfrm>
-                      <a:off x="0" y="0"/>
-                      <a:ext cx="6126462" cy="2315845"/>
-                    </a:xfrm>
-                    <a:prstGeom prst="rect">
-                      <a:avLst/>
-                    </a:prstGeom>
-                  </pic:spPr>
-                </pic:pic>
-              </a:graphicData>
-            </a:graphic>
-          </wp:inline>
-        </w:drawing>
       </w:r>
     </w:p>
     <w:p/>
@@ -4760,7 +4133,6 @@
           <w:rFonts w:ascii="Arial" w:hAnsi="Arial"/>
           <w:color w:val="FFFFFF"/>
         </w:rPr>
-        <w:lastRenderedPageBreak/>
         <w:t>Other Non-functional Requirements</w:t>
       </w:r>
       <w:bookmarkEnd w:id="54"/>
@@ -5009,7 +4381,6 @@
           <w:rFonts w:ascii="Arial" w:hAnsi="Arial"/>
           <w:color w:val="FFFFFF"/>
         </w:rPr>
-        <w:lastRenderedPageBreak/>
         <w:t>Other Requirements</w:t>
       </w:r>
       <w:bookmarkEnd w:id="61"/>
@@ -5292,7 +4663,6 @@
           <w:rFonts w:ascii="Arial" w:hAnsi="Arial"/>
           <w:color w:val="FFFFFF"/>
         </w:rPr>
-        <w:lastRenderedPageBreak/>
         <w:t>Appendix A – Data Dictionary</w:t>
       </w:r>
       <w:bookmarkEnd w:id="65"/>
@@ -5391,7 +4761,6 @@
           <w:rFonts w:ascii="Arial" w:hAnsi="Arial"/>
           <w:color w:val="FFFFFF"/>
         </w:rPr>
-        <w:lastRenderedPageBreak/>
         <w:t>Appendix B</w:t>
       </w:r>
       <w:bookmarkEnd w:id="64"/>
@@ -5414,7 +4783,7 @@
       </w:r>
     </w:p>
     <w:sectPr>
-      <w:headerReference w:type="default" r:id="rId13"/>
+      <w:headerReference w:type="default" r:id="rId12"/>
       <w:pgSz w:w="12240" w:h="15840" w:code="1"/>
       <w:pgMar w:top="1440" w:right="1296" w:bottom="1440" w:left="1296" w:header="720" w:footer="720" w:gutter="0"/>
       <w:pgNumType w:start="1"/>
@@ -5527,7 +4896,7 @@
       <w:fldChar w:fldCharType="separate"/>
     </w:r>
     <w:r>
-      <w:t>iv</w:t>
+      <w:t>ii</w:t>
     </w:r>
     <w:r>
       <w:fldChar w:fldCharType="end"/>
@@ -5579,7 +4948,7 @@
       <w:fldChar w:fldCharType="separate"/>
     </w:r>
     <w:r>
-      <w:t>1</w:t>
+      <w:t>10</w:t>
     </w:r>
     <w:r>
       <w:fldChar w:fldCharType="end"/>
@@ -5721,16 +5090,19 @@
     </w:lvl>
   </w:abstractNum>
   <w:abstractNum w:abstractNumId="1">
-    <w:nsid w:val="09733385"/>
+    <w:nsid w:val="1856587E"/>
     <w:multiLevelType w:val="hybridMultilevel"/>
-    <w:tmpl w:val="7D604482"/>
+    <w:tmpl w:val="3F668FCA"/>
     <w:lvl w:ilvl="0" w:tplc="04090001">
       <w:start w:val="1"/>
       <w:numFmt w:val="bullet"/>
       <w:lvlText w:val=""/>
       <w:lvlJc w:val="left"/>
       <w:pPr>
-        <w:ind w:left="1447" w:hanging="360"/>
+        <w:tabs>
+          <w:tab w:val="num" w:pos="720"/>
+        </w:tabs>
+        <w:ind w:left="720" w:hanging="360"/>
       </w:pPr>
       <w:rPr>
         <w:rFonts w:ascii="Symbol" w:hAnsi="Symbol" w:hint="default"/>
@@ -5742,7 +5114,10 @@
       <w:lvlText w:val="o"/>
       <w:lvlJc w:val="left"/>
       <w:pPr>
-        <w:ind w:left="2167" w:hanging="360"/>
+        <w:tabs>
+          <w:tab w:val="num" w:pos="1440"/>
+        </w:tabs>
+        <w:ind w:left="1440" w:hanging="360"/>
       </w:pPr>
       <w:rPr>
         <w:rFonts w:ascii="Courier New" w:hAnsi="Courier New" w:cs="Courier New" w:hint="default"/>
@@ -5754,7 +5129,10 @@
       <w:lvlText w:val=""/>
       <w:lvlJc w:val="left"/>
       <w:pPr>
-        <w:ind w:left="2887" w:hanging="360"/>
+        <w:tabs>
+          <w:tab w:val="num" w:pos="2160"/>
+        </w:tabs>
+        <w:ind w:left="2160" w:hanging="360"/>
       </w:pPr>
       <w:rPr>
         <w:rFonts w:ascii="Wingdings" w:hAnsi="Wingdings" w:hint="default"/>
@@ -5766,7 +5144,10 @@
       <w:lvlText w:val=""/>
       <w:lvlJc w:val="left"/>
       <w:pPr>
-        <w:ind w:left="3607" w:hanging="360"/>
+        <w:tabs>
+          <w:tab w:val="num" w:pos="2880"/>
+        </w:tabs>
+        <w:ind w:left="2880" w:hanging="360"/>
       </w:pPr>
       <w:rPr>
         <w:rFonts w:ascii="Symbol" w:hAnsi="Symbol" w:hint="default"/>
@@ -5778,7 +5159,10 @@
       <w:lvlText w:val="o"/>
       <w:lvlJc w:val="left"/>
       <w:pPr>
-        <w:ind w:left="4327" w:hanging="360"/>
+        <w:tabs>
+          <w:tab w:val="num" w:pos="3600"/>
+        </w:tabs>
+        <w:ind w:left="3600" w:hanging="360"/>
       </w:pPr>
       <w:rPr>
         <w:rFonts w:ascii="Courier New" w:hAnsi="Courier New" w:cs="Courier New" w:hint="default"/>
@@ -5790,7 +5174,10 @@
       <w:lvlText w:val=""/>
       <w:lvlJc w:val="left"/>
       <w:pPr>
-        <w:ind w:left="5047" w:hanging="360"/>
+        <w:tabs>
+          <w:tab w:val="num" w:pos="4320"/>
+        </w:tabs>
+        <w:ind w:left="4320" w:hanging="360"/>
       </w:pPr>
       <w:rPr>
         <w:rFonts w:ascii="Wingdings" w:hAnsi="Wingdings" w:hint="default"/>
@@ -5802,7 +5189,10 @@
       <w:lvlText w:val=""/>
       <w:lvlJc w:val="left"/>
       <w:pPr>
-        <w:ind w:left="5767" w:hanging="360"/>
+        <w:tabs>
+          <w:tab w:val="num" w:pos="5040"/>
+        </w:tabs>
+        <w:ind w:left="5040" w:hanging="360"/>
       </w:pPr>
       <w:rPr>
         <w:rFonts w:ascii="Symbol" w:hAnsi="Symbol" w:hint="default"/>
@@ -5814,7 +5204,10 @@
       <w:lvlText w:val="o"/>
       <w:lvlJc w:val="left"/>
       <w:pPr>
-        <w:ind w:left="6487" w:hanging="360"/>
+        <w:tabs>
+          <w:tab w:val="num" w:pos="5760"/>
+        </w:tabs>
+        <w:ind w:left="5760" w:hanging="360"/>
       </w:pPr>
       <w:rPr>
         <w:rFonts w:ascii="Courier New" w:hAnsi="Courier New" w:cs="Courier New" w:hint="default"/>
@@ -5826,7 +5219,10 @@
       <w:lvlText w:val=""/>
       <w:lvlJc w:val="left"/>
       <w:pPr>
-        <w:ind w:left="7207" w:hanging="360"/>
+        <w:tabs>
+          <w:tab w:val="num" w:pos="6480"/>
+        </w:tabs>
+        <w:ind w:left="6480" w:hanging="360"/>
       </w:pPr>
       <w:rPr>
         <w:rFonts w:ascii="Wingdings" w:hAnsi="Wingdings" w:hint="default"/>
@@ -5834,372 +5230,6 @@
     </w:lvl>
   </w:abstractNum>
   <w:abstractNum w:abstractNumId="2">
-    <w:nsid w:val="0C595704"/>
-    <w:multiLevelType w:val="hybridMultilevel"/>
-    <w:tmpl w:val="E4704598"/>
-    <w:lvl w:ilvl="0" w:tplc="04090001">
-      <w:start w:val="1"/>
-      <w:numFmt w:val="bullet"/>
-      <w:lvlText w:val=""/>
-      <w:lvlJc w:val="left"/>
-      <w:pPr>
-        <w:ind w:left="720" w:hanging="360"/>
-      </w:pPr>
-      <w:rPr>
-        <w:rFonts w:ascii="Symbol" w:hAnsi="Symbol" w:hint="default"/>
-      </w:rPr>
-    </w:lvl>
-    <w:lvl w:ilvl="1" w:tplc="04090003" w:tentative="1">
-      <w:start w:val="1"/>
-      <w:numFmt w:val="bullet"/>
-      <w:lvlText w:val="o"/>
-      <w:lvlJc w:val="left"/>
-      <w:pPr>
-        <w:ind w:left="1440" w:hanging="360"/>
-      </w:pPr>
-      <w:rPr>
-        <w:rFonts w:ascii="Courier New" w:hAnsi="Courier New" w:cs="Courier New" w:hint="default"/>
-      </w:rPr>
-    </w:lvl>
-    <w:lvl w:ilvl="2" w:tplc="04090005" w:tentative="1">
-      <w:start w:val="1"/>
-      <w:numFmt w:val="bullet"/>
-      <w:lvlText w:val=""/>
-      <w:lvlJc w:val="left"/>
-      <w:pPr>
-        <w:ind w:left="2160" w:hanging="360"/>
-      </w:pPr>
-      <w:rPr>
-        <w:rFonts w:ascii="Wingdings" w:hAnsi="Wingdings" w:hint="default"/>
-      </w:rPr>
-    </w:lvl>
-    <w:lvl w:ilvl="3" w:tplc="04090001" w:tentative="1">
-      <w:start w:val="1"/>
-      <w:numFmt w:val="bullet"/>
-      <w:lvlText w:val=""/>
-      <w:lvlJc w:val="left"/>
-      <w:pPr>
-        <w:ind w:left="2880" w:hanging="360"/>
-      </w:pPr>
-      <w:rPr>
-        <w:rFonts w:ascii="Symbol" w:hAnsi="Symbol" w:hint="default"/>
-      </w:rPr>
-    </w:lvl>
-    <w:lvl w:ilvl="4" w:tplc="04090003" w:tentative="1">
-      <w:start w:val="1"/>
-      <w:numFmt w:val="bullet"/>
-      <w:lvlText w:val="o"/>
-      <w:lvlJc w:val="left"/>
-      <w:pPr>
-        <w:ind w:left="3600" w:hanging="360"/>
-      </w:pPr>
-      <w:rPr>
-        <w:rFonts w:ascii="Courier New" w:hAnsi="Courier New" w:cs="Courier New" w:hint="default"/>
-      </w:rPr>
-    </w:lvl>
-    <w:lvl w:ilvl="5" w:tplc="04090005" w:tentative="1">
-      <w:start w:val="1"/>
-      <w:numFmt w:val="bullet"/>
-      <w:lvlText w:val=""/>
-      <w:lvlJc w:val="left"/>
-      <w:pPr>
-        <w:ind w:left="4320" w:hanging="360"/>
-      </w:pPr>
-      <w:rPr>
-        <w:rFonts w:ascii="Wingdings" w:hAnsi="Wingdings" w:hint="default"/>
-      </w:rPr>
-    </w:lvl>
-    <w:lvl w:ilvl="6" w:tplc="04090001" w:tentative="1">
-      <w:start w:val="1"/>
-      <w:numFmt w:val="bullet"/>
-      <w:lvlText w:val=""/>
-      <w:lvlJc w:val="left"/>
-      <w:pPr>
-        <w:ind w:left="5040" w:hanging="360"/>
-      </w:pPr>
-      <w:rPr>
-        <w:rFonts w:ascii="Symbol" w:hAnsi="Symbol" w:hint="default"/>
-      </w:rPr>
-    </w:lvl>
-    <w:lvl w:ilvl="7" w:tplc="04090003" w:tentative="1">
-      <w:start w:val="1"/>
-      <w:numFmt w:val="bullet"/>
-      <w:lvlText w:val="o"/>
-      <w:lvlJc w:val="left"/>
-      <w:pPr>
-        <w:ind w:left="5760" w:hanging="360"/>
-      </w:pPr>
-      <w:rPr>
-        <w:rFonts w:ascii="Courier New" w:hAnsi="Courier New" w:cs="Courier New" w:hint="default"/>
-      </w:rPr>
-    </w:lvl>
-    <w:lvl w:ilvl="8" w:tplc="04090005" w:tentative="1">
-      <w:start w:val="1"/>
-      <w:numFmt w:val="bullet"/>
-      <w:lvlText w:val=""/>
-      <w:lvlJc w:val="left"/>
-      <w:pPr>
-        <w:ind w:left="6480" w:hanging="360"/>
-      </w:pPr>
-      <w:rPr>
-        <w:rFonts w:ascii="Wingdings" w:hAnsi="Wingdings" w:hint="default"/>
-      </w:rPr>
-    </w:lvl>
-  </w:abstractNum>
-  <w:abstractNum w:abstractNumId="3">
-    <w:nsid w:val="107E55F9"/>
-    <w:multiLevelType w:val="hybridMultilevel"/>
-    <w:tmpl w:val="CFAEE408"/>
-    <w:lvl w:ilvl="0" w:tplc="04090001">
-      <w:start w:val="1"/>
-      <w:numFmt w:val="bullet"/>
-      <w:lvlText w:val=""/>
-      <w:lvlJc w:val="left"/>
-      <w:pPr>
-        <w:ind w:left="1447" w:hanging="360"/>
-      </w:pPr>
-      <w:rPr>
-        <w:rFonts w:ascii="Symbol" w:hAnsi="Symbol" w:hint="default"/>
-      </w:rPr>
-    </w:lvl>
-    <w:lvl w:ilvl="1" w:tplc="04090003" w:tentative="1">
-      <w:start w:val="1"/>
-      <w:numFmt w:val="bullet"/>
-      <w:lvlText w:val="o"/>
-      <w:lvlJc w:val="left"/>
-      <w:pPr>
-        <w:ind w:left="2167" w:hanging="360"/>
-      </w:pPr>
-      <w:rPr>
-        <w:rFonts w:ascii="Courier New" w:hAnsi="Courier New" w:cs="Courier New" w:hint="default"/>
-      </w:rPr>
-    </w:lvl>
-    <w:lvl w:ilvl="2" w:tplc="04090005" w:tentative="1">
-      <w:start w:val="1"/>
-      <w:numFmt w:val="bullet"/>
-      <w:lvlText w:val=""/>
-      <w:lvlJc w:val="left"/>
-      <w:pPr>
-        <w:ind w:left="2887" w:hanging="360"/>
-      </w:pPr>
-      <w:rPr>
-        <w:rFonts w:ascii="Wingdings" w:hAnsi="Wingdings" w:hint="default"/>
-      </w:rPr>
-    </w:lvl>
-    <w:lvl w:ilvl="3" w:tplc="04090001" w:tentative="1">
-      <w:start w:val="1"/>
-      <w:numFmt w:val="bullet"/>
-      <w:lvlText w:val=""/>
-      <w:lvlJc w:val="left"/>
-      <w:pPr>
-        <w:ind w:left="3607" w:hanging="360"/>
-      </w:pPr>
-      <w:rPr>
-        <w:rFonts w:ascii="Symbol" w:hAnsi="Symbol" w:hint="default"/>
-      </w:rPr>
-    </w:lvl>
-    <w:lvl w:ilvl="4" w:tplc="04090003" w:tentative="1">
-      <w:start w:val="1"/>
-      <w:numFmt w:val="bullet"/>
-      <w:lvlText w:val="o"/>
-      <w:lvlJc w:val="left"/>
-      <w:pPr>
-        <w:ind w:left="4327" w:hanging="360"/>
-      </w:pPr>
-      <w:rPr>
-        <w:rFonts w:ascii="Courier New" w:hAnsi="Courier New" w:cs="Courier New" w:hint="default"/>
-      </w:rPr>
-    </w:lvl>
-    <w:lvl w:ilvl="5" w:tplc="04090005" w:tentative="1">
-      <w:start w:val="1"/>
-      <w:numFmt w:val="bullet"/>
-      <w:lvlText w:val=""/>
-      <w:lvlJc w:val="left"/>
-      <w:pPr>
-        <w:ind w:left="5047" w:hanging="360"/>
-      </w:pPr>
-      <w:rPr>
-        <w:rFonts w:ascii="Wingdings" w:hAnsi="Wingdings" w:hint="default"/>
-      </w:rPr>
-    </w:lvl>
-    <w:lvl w:ilvl="6" w:tplc="04090001" w:tentative="1">
-      <w:start w:val="1"/>
-      <w:numFmt w:val="bullet"/>
-      <w:lvlText w:val=""/>
-      <w:lvlJc w:val="left"/>
-      <w:pPr>
-        <w:ind w:left="5767" w:hanging="360"/>
-      </w:pPr>
-      <w:rPr>
-        <w:rFonts w:ascii="Symbol" w:hAnsi="Symbol" w:hint="default"/>
-      </w:rPr>
-    </w:lvl>
-    <w:lvl w:ilvl="7" w:tplc="04090003" w:tentative="1">
-      <w:start w:val="1"/>
-      <w:numFmt w:val="bullet"/>
-      <w:lvlText w:val="o"/>
-      <w:lvlJc w:val="left"/>
-      <w:pPr>
-        <w:ind w:left="6487" w:hanging="360"/>
-      </w:pPr>
-      <w:rPr>
-        <w:rFonts w:ascii="Courier New" w:hAnsi="Courier New" w:cs="Courier New" w:hint="default"/>
-      </w:rPr>
-    </w:lvl>
-    <w:lvl w:ilvl="8" w:tplc="04090005" w:tentative="1">
-      <w:start w:val="1"/>
-      <w:numFmt w:val="bullet"/>
-      <w:lvlText w:val=""/>
-      <w:lvlJc w:val="left"/>
-      <w:pPr>
-        <w:ind w:left="7207" w:hanging="360"/>
-      </w:pPr>
-      <w:rPr>
-        <w:rFonts w:ascii="Wingdings" w:hAnsi="Wingdings" w:hint="default"/>
-      </w:rPr>
-    </w:lvl>
-  </w:abstractNum>
-  <w:abstractNum w:abstractNumId="4">
-    <w:nsid w:val="1856587E"/>
-    <w:multiLevelType w:val="hybridMultilevel"/>
-    <w:tmpl w:val="3F668FCA"/>
-    <w:lvl w:ilvl="0" w:tplc="04090001">
-      <w:start w:val="1"/>
-      <w:numFmt w:val="bullet"/>
-      <w:lvlText w:val=""/>
-      <w:lvlJc w:val="left"/>
-      <w:pPr>
-        <w:tabs>
-          <w:tab w:val="num" w:pos="720"/>
-        </w:tabs>
-        <w:ind w:left="720" w:hanging="360"/>
-      </w:pPr>
-      <w:rPr>
-        <w:rFonts w:ascii="Symbol" w:hAnsi="Symbol" w:hint="default"/>
-      </w:rPr>
-    </w:lvl>
-    <w:lvl w:ilvl="1" w:tplc="04090003" w:tentative="1">
-      <w:start w:val="1"/>
-      <w:numFmt w:val="bullet"/>
-      <w:lvlText w:val="o"/>
-      <w:lvlJc w:val="left"/>
-      <w:pPr>
-        <w:tabs>
-          <w:tab w:val="num" w:pos="1440"/>
-        </w:tabs>
-        <w:ind w:left="1440" w:hanging="360"/>
-      </w:pPr>
-      <w:rPr>
-        <w:rFonts w:ascii="Courier New" w:hAnsi="Courier New" w:cs="Courier New" w:hint="default"/>
-      </w:rPr>
-    </w:lvl>
-    <w:lvl w:ilvl="2" w:tplc="04090005" w:tentative="1">
-      <w:start w:val="1"/>
-      <w:numFmt w:val="bullet"/>
-      <w:lvlText w:val=""/>
-      <w:lvlJc w:val="left"/>
-      <w:pPr>
-        <w:tabs>
-          <w:tab w:val="num" w:pos="2160"/>
-        </w:tabs>
-        <w:ind w:left="2160" w:hanging="360"/>
-      </w:pPr>
-      <w:rPr>
-        <w:rFonts w:ascii="Wingdings" w:hAnsi="Wingdings" w:hint="default"/>
-      </w:rPr>
-    </w:lvl>
-    <w:lvl w:ilvl="3" w:tplc="04090001" w:tentative="1">
-      <w:start w:val="1"/>
-      <w:numFmt w:val="bullet"/>
-      <w:lvlText w:val=""/>
-      <w:lvlJc w:val="left"/>
-      <w:pPr>
-        <w:tabs>
-          <w:tab w:val="num" w:pos="2880"/>
-        </w:tabs>
-        <w:ind w:left="2880" w:hanging="360"/>
-      </w:pPr>
-      <w:rPr>
-        <w:rFonts w:ascii="Symbol" w:hAnsi="Symbol" w:hint="default"/>
-      </w:rPr>
-    </w:lvl>
-    <w:lvl w:ilvl="4" w:tplc="04090003" w:tentative="1">
-      <w:start w:val="1"/>
-      <w:numFmt w:val="bullet"/>
-      <w:lvlText w:val="o"/>
-      <w:lvlJc w:val="left"/>
-      <w:pPr>
-        <w:tabs>
-          <w:tab w:val="num" w:pos="3600"/>
-        </w:tabs>
-        <w:ind w:left="3600" w:hanging="360"/>
-      </w:pPr>
-      <w:rPr>
-        <w:rFonts w:ascii="Courier New" w:hAnsi="Courier New" w:cs="Courier New" w:hint="default"/>
-      </w:rPr>
-    </w:lvl>
-    <w:lvl w:ilvl="5" w:tplc="04090005" w:tentative="1">
-      <w:start w:val="1"/>
-      <w:numFmt w:val="bullet"/>
-      <w:lvlText w:val=""/>
-      <w:lvlJc w:val="left"/>
-      <w:pPr>
-        <w:tabs>
-          <w:tab w:val="num" w:pos="4320"/>
-        </w:tabs>
-        <w:ind w:left="4320" w:hanging="360"/>
-      </w:pPr>
-      <w:rPr>
-        <w:rFonts w:ascii="Wingdings" w:hAnsi="Wingdings" w:hint="default"/>
-      </w:rPr>
-    </w:lvl>
-    <w:lvl w:ilvl="6" w:tplc="04090001" w:tentative="1">
-      <w:start w:val="1"/>
-      <w:numFmt w:val="bullet"/>
-      <w:lvlText w:val=""/>
-      <w:lvlJc w:val="left"/>
-      <w:pPr>
-        <w:tabs>
-          <w:tab w:val="num" w:pos="5040"/>
-        </w:tabs>
-        <w:ind w:left="5040" w:hanging="360"/>
-      </w:pPr>
-      <w:rPr>
-        <w:rFonts w:ascii="Symbol" w:hAnsi="Symbol" w:hint="default"/>
-      </w:rPr>
-    </w:lvl>
-    <w:lvl w:ilvl="7" w:tplc="04090003" w:tentative="1">
-      <w:start w:val="1"/>
-      <w:numFmt w:val="bullet"/>
-      <w:lvlText w:val="o"/>
-      <w:lvlJc w:val="left"/>
-      <w:pPr>
-        <w:tabs>
-          <w:tab w:val="num" w:pos="5760"/>
-        </w:tabs>
-        <w:ind w:left="5760" w:hanging="360"/>
-      </w:pPr>
-      <w:rPr>
-        <w:rFonts w:ascii="Courier New" w:hAnsi="Courier New" w:cs="Courier New" w:hint="default"/>
-      </w:rPr>
-    </w:lvl>
-    <w:lvl w:ilvl="8" w:tplc="04090005" w:tentative="1">
-      <w:start w:val="1"/>
-      <w:numFmt w:val="bullet"/>
-      <w:lvlText w:val=""/>
-      <w:lvlJc w:val="left"/>
-      <w:pPr>
-        <w:tabs>
-          <w:tab w:val="num" w:pos="6480"/>
-        </w:tabs>
-        <w:ind w:left="6480" w:hanging="360"/>
-      </w:pPr>
-      <w:rPr>
-        <w:rFonts w:ascii="Wingdings" w:hAnsi="Wingdings" w:hint="default"/>
-      </w:rPr>
-    </w:lvl>
-  </w:abstractNum>
-  <w:abstractNum w:abstractNumId="5">
     <w:nsid w:val="28754A74"/>
     <w:multiLevelType w:val="multilevel"/>
     <w:tmpl w:val="54BAE08E"/>
@@ -6315,7 +5345,7 @@
       </w:pPr>
     </w:lvl>
   </w:abstractNum>
-  <w:abstractNum w:abstractNumId="6">
+  <w:abstractNum w:abstractNumId="3">
     <w:nsid w:val="2DA71206"/>
     <w:multiLevelType w:val="multilevel"/>
     <w:tmpl w:val="D8BC5BE2"/>
@@ -6383,258 +5413,17 @@
       <w:lvlJc w:val="left"/>
     </w:lvl>
   </w:abstractNum>
-  <w:abstractNum w:abstractNumId="7">
-    <w:nsid w:val="3C733903"/>
-    <w:multiLevelType w:val="hybridMultilevel"/>
-    <w:tmpl w:val="D1F065BC"/>
-    <w:lvl w:ilvl="0" w:tplc="04090001">
-      <w:start w:val="1"/>
-      <w:numFmt w:val="bullet"/>
-      <w:lvlText w:val=""/>
-      <w:lvlJc w:val="left"/>
-      <w:pPr>
-        <w:ind w:left="720" w:hanging="360"/>
-      </w:pPr>
-      <w:rPr>
-        <w:rFonts w:ascii="Symbol" w:hAnsi="Symbol" w:hint="default"/>
-      </w:rPr>
-    </w:lvl>
-    <w:lvl w:ilvl="1" w:tplc="04090003" w:tentative="1">
-      <w:start w:val="1"/>
-      <w:numFmt w:val="bullet"/>
-      <w:lvlText w:val="o"/>
-      <w:lvlJc w:val="left"/>
-      <w:pPr>
-        <w:ind w:left="1440" w:hanging="360"/>
-      </w:pPr>
-      <w:rPr>
-        <w:rFonts w:ascii="Courier New" w:hAnsi="Courier New" w:cs="Courier New" w:hint="default"/>
-      </w:rPr>
-    </w:lvl>
-    <w:lvl w:ilvl="2" w:tplc="04090005" w:tentative="1">
-      <w:start w:val="1"/>
-      <w:numFmt w:val="bullet"/>
-      <w:lvlText w:val=""/>
-      <w:lvlJc w:val="left"/>
-      <w:pPr>
-        <w:ind w:left="2160" w:hanging="360"/>
-      </w:pPr>
-      <w:rPr>
-        <w:rFonts w:ascii="Wingdings" w:hAnsi="Wingdings" w:hint="default"/>
-      </w:rPr>
-    </w:lvl>
-    <w:lvl w:ilvl="3" w:tplc="04090001" w:tentative="1">
-      <w:start w:val="1"/>
-      <w:numFmt w:val="bullet"/>
-      <w:lvlText w:val=""/>
-      <w:lvlJc w:val="left"/>
-      <w:pPr>
-        <w:ind w:left="2880" w:hanging="360"/>
-      </w:pPr>
-      <w:rPr>
-        <w:rFonts w:ascii="Symbol" w:hAnsi="Symbol" w:hint="default"/>
-      </w:rPr>
-    </w:lvl>
-    <w:lvl w:ilvl="4" w:tplc="04090003" w:tentative="1">
-      <w:start w:val="1"/>
-      <w:numFmt w:val="bullet"/>
-      <w:lvlText w:val="o"/>
-      <w:lvlJc w:val="left"/>
-      <w:pPr>
-        <w:ind w:left="3600" w:hanging="360"/>
-      </w:pPr>
-      <w:rPr>
-        <w:rFonts w:ascii="Courier New" w:hAnsi="Courier New" w:cs="Courier New" w:hint="default"/>
-      </w:rPr>
-    </w:lvl>
-    <w:lvl w:ilvl="5" w:tplc="04090005" w:tentative="1">
-      <w:start w:val="1"/>
-      <w:numFmt w:val="bullet"/>
-      <w:lvlText w:val=""/>
-      <w:lvlJc w:val="left"/>
-      <w:pPr>
-        <w:ind w:left="4320" w:hanging="360"/>
-      </w:pPr>
-      <w:rPr>
-        <w:rFonts w:ascii="Wingdings" w:hAnsi="Wingdings" w:hint="default"/>
-      </w:rPr>
-    </w:lvl>
-    <w:lvl w:ilvl="6" w:tplc="04090001" w:tentative="1">
-      <w:start w:val="1"/>
-      <w:numFmt w:val="bullet"/>
-      <w:lvlText w:val=""/>
-      <w:lvlJc w:val="left"/>
-      <w:pPr>
-        <w:ind w:left="5040" w:hanging="360"/>
-      </w:pPr>
-      <w:rPr>
-        <w:rFonts w:ascii="Symbol" w:hAnsi="Symbol" w:hint="default"/>
-      </w:rPr>
-    </w:lvl>
-    <w:lvl w:ilvl="7" w:tplc="04090003" w:tentative="1">
-      <w:start w:val="1"/>
-      <w:numFmt w:val="bullet"/>
-      <w:lvlText w:val="o"/>
-      <w:lvlJc w:val="left"/>
-      <w:pPr>
-        <w:ind w:left="5760" w:hanging="360"/>
-      </w:pPr>
-      <w:rPr>
-        <w:rFonts w:ascii="Courier New" w:hAnsi="Courier New" w:cs="Courier New" w:hint="default"/>
-      </w:rPr>
-    </w:lvl>
-    <w:lvl w:ilvl="8" w:tplc="04090005" w:tentative="1">
-      <w:start w:val="1"/>
-      <w:numFmt w:val="bullet"/>
-      <w:lvlText w:val=""/>
-      <w:lvlJc w:val="left"/>
-      <w:pPr>
-        <w:ind w:left="6480" w:hanging="360"/>
-      </w:pPr>
-      <w:rPr>
-        <w:rFonts w:ascii="Wingdings" w:hAnsi="Wingdings" w:hint="default"/>
-      </w:rPr>
-    </w:lvl>
-  </w:abstractNum>
-  <w:abstractNum w:abstractNumId="8">
-    <w:nsid w:val="3C746367"/>
-    <w:multiLevelType w:val="hybridMultilevel"/>
-    <w:tmpl w:val="89D07EE6"/>
-    <w:lvl w:ilvl="0" w:tplc="04090001">
-      <w:start w:val="1"/>
-      <w:numFmt w:val="bullet"/>
-      <w:lvlText w:val=""/>
-      <w:lvlJc w:val="left"/>
-      <w:pPr>
-        <w:ind w:left="720" w:hanging="360"/>
-      </w:pPr>
-      <w:rPr>
-        <w:rFonts w:ascii="Symbol" w:hAnsi="Symbol" w:hint="default"/>
-      </w:rPr>
-    </w:lvl>
-    <w:lvl w:ilvl="1" w:tplc="04090003" w:tentative="1">
-      <w:start w:val="1"/>
-      <w:numFmt w:val="bullet"/>
-      <w:lvlText w:val="o"/>
-      <w:lvlJc w:val="left"/>
-      <w:pPr>
-        <w:ind w:left="1440" w:hanging="360"/>
-      </w:pPr>
-      <w:rPr>
-        <w:rFonts w:ascii="Courier New" w:hAnsi="Courier New" w:cs="Courier New" w:hint="default"/>
-      </w:rPr>
-    </w:lvl>
-    <w:lvl w:ilvl="2" w:tplc="04090005" w:tentative="1">
-      <w:start w:val="1"/>
-      <w:numFmt w:val="bullet"/>
-      <w:lvlText w:val=""/>
-      <w:lvlJc w:val="left"/>
-      <w:pPr>
-        <w:ind w:left="2160" w:hanging="360"/>
-      </w:pPr>
-      <w:rPr>
-        <w:rFonts w:ascii="Wingdings" w:hAnsi="Wingdings" w:hint="default"/>
-      </w:rPr>
-    </w:lvl>
-    <w:lvl w:ilvl="3" w:tplc="04090001" w:tentative="1">
-      <w:start w:val="1"/>
-      <w:numFmt w:val="bullet"/>
-      <w:lvlText w:val=""/>
-      <w:lvlJc w:val="left"/>
-      <w:pPr>
-        <w:ind w:left="2880" w:hanging="360"/>
-      </w:pPr>
-      <w:rPr>
-        <w:rFonts w:ascii="Symbol" w:hAnsi="Symbol" w:hint="default"/>
-      </w:rPr>
-    </w:lvl>
-    <w:lvl w:ilvl="4" w:tplc="04090003" w:tentative="1">
-      <w:start w:val="1"/>
-      <w:numFmt w:val="bullet"/>
-      <w:lvlText w:val="o"/>
-      <w:lvlJc w:val="left"/>
-      <w:pPr>
-        <w:ind w:left="3600" w:hanging="360"/>
-      </w:pPr>
-      <w:rPr>
-        <w:rFonts w:ascii="Courier New" w:hAnsi="Courier New" w:cs="Courier New" w:hint="default"/>
-      </w:rPr>
-    </w:lvl>
-    <w:lvl w:ilvl="5" w:tplc="04090005" w:tentative="1">
-      <w:start w:val="1"/>
-      <w:numFmt w:val="bullet"/>
-      <w:lvlText w:val=""/>
-      <w:lvlJc w:val="left"/>
-      <w:pPr>
-        <w:ind w:left="4320" w:hanging="360"/>
-      </w:pPr>
-      <w:rPr>
-        <w:rFonts w:ascii="Wingdings" w:hAnsi="Wingdings" w:hint="default"/>
-      </w:rPr>
-    </w:lvl>
-    <w:lvl w:ilvl="6" w:tplc="04090001" w:tentative="1">
-      <w:start w:val="1"/>
-      <w:numFmt w:val="bullet"/>
-      <w:lvlText w:val=""/>
-      <w:lvlJc w:val="left"/>
-      <w:pPr>
-        <w:ind w:left="5040" w:hanging="360"/>
-      </w:pPr>
-      <w:rPr>
-        <w:rFonts w:ascii="Symbol" w:hAnsi="Symbol" w:hint="default"/>
-      </w:rPr>
-    </w:lvl>
-    <w:lvl w:ilvl="7" w:tplc="04090003" w:tentative="1">
-      <w:start w:val="1"/>
-      <w:numFmt w:val="bullet"/>
-      <w:lvlText w:val="o"/>
-      <w:lvlJc w:val="left"/>
-      <w:pPr>
-        <w:ind w:left="5760" w:hanging="360"/>
-      </w:pPr>
-      <w:rPr>
-        <w:rFonts w:ascii="Courier New" w:hAnsi="Courier New" w:cs="Courier New" w:hint="default"/>
-      </w:rPr>
-    </w:lvl>
-    <w:lvl w:ilvl="8" w:tplc="04090005" w:tentative="1">
-      <w:start w:val="1"/>
-      <w:numFmt w:val="bullet"/>
-      <w:lvlText w:val=""/>
-      <w:lvlJc w:val="left"/>
-      <w:pPr>
-        <w:ind w:left="6480" w:hanging="360"/>
-      </w:pPr>
-      <w:rPr>
-        <w:rFonts w:ascii="Wingdings" w:hAnsi="Wingdings" w:hint="default"/>
-      </w:rPr>
-    </w:lvl>
-  </w:abstractNum>
   <w:num w:numId="1">
     <w:abstractNumId w:val="0"/>
   </w:num>
   <w:num w:numId="2">
-    <w:abstractNumId w:val="6"/>
+    <w:abstractNumId w:val="3"/>
   </w:num>
   <w:num w:numId="3">
-    <w:abstractNumId w:val="5"/>
+    <w:abstractNumId w:val="2"/>
   </w:num>
   <w:num w:numId="4">
-    <w:abstractNumId w:val="4"/>
-  </w:num>
-  <w:num w:numId="5">
     <w:abstractNumId w:val="1"/>
-  </w:num>
-  <w:num w:numId="6">
-    <w:abstractNumId w:val="3"/>
-  </w:num>
-  <w:num w:numId="7">
-    <w:abstractNumId w:val="7"/>
-  </w:num>
-  <w:num w:numId="8">
-    <w:abstractNumId w:val="8"/>
-  </w:num>
-  <w:num w:numId="9">
-    <w:abstractNumId w:val="2"/>
   </w:num>
 </w:numbering>
 </file>
@@ -7445,28 +6234,6 @@
       <w:lang w:bidi="he-IL"/>
     </w:rPr>
   </w:style>
-  <w:style w:type="character" w:styleId="Hyperlink">
-    <w:name w:val="Hyperlink"/>
-    <w:basedOn w:val="DefaultParagraphFont"/>
-    <w:uiPriority w:val="99"/>
-    <w:unhideWhenUsed/>
-    <w:rsid w:val="00EE58AB"/>
-    <w:rPr>
-      <w:color w:val="0000FF" w:themeColor="hyperlink"/>
-      <w:u w:val="single"/>
-    </w:rPr>
-  </w:style>
-  <w:style w:type="paragraph" w:styleId="ListParagraph">
-    <w:name w:val="List Paragraph"/>
-    <w:basedOn w:val="Normal"/>
-    <w:uiPriority w:val="34"/>
-    <w:qFormat/>
-    <w:rsid w:val="004E1CE9"/>
-    <w:pPr>
-      <w:ind w:left="720"/>
-      <w:contextualSpacing/>
-    </w:pPr>
-  </w:style>
 </w:styles>
 </file>
 
@@ -8275,28 +7042,6 @@
       <w:szCs w:val="24"/>
       <w:lang w:bidi="he-IL"/>
     </w:rPr>
-  </w:style>
-  <w:style w:type="character" w:styleId="Hyperlink">
-    <w:name w:val="Hyperlink"/>
-    <w:basedOn w:val="DefaultParagraphFont"/>
-    <w:uiPriority w:val="99"/>
-    <w:unhideWhenUsed/>
-    <w:rsid w:val="00EE58AB"/>
-    <w:rPr>
-      <w:color w:val="0000FF" w:themeColor="hyperlink"/>
-      <w:u w:val="single"/>
-    </w:rPr>
-  </w:style>
-  <w:style w:type="paragraph" w:styleId="ListParagraph">
-    <w:name w:val="List Paragraph"/>
-    <w:basedOn w:val="Normal"/>
-    <w:uiPriority w:val="34"/>
-    <w:qFormat/>
-    <w:rsid w:val="004E1CE9"/>
-    <w:pPr>
-      <w:ind w:left="720"/>
-      <w:contextualSpacing/>
-    </w:pPr>
   </w:style>
 </w:styles>
 </file>
@@ -8626,7 +7371,7 @@
 </file>
 
 <file path=customXml/itemProps1.xml><?xml version="1.0" encoding="utf-8"?>
-<ds:datastoreItem xmlns:ds="http://schemas.openxmlformats.org/officeDocument/2006/customXml" ds:itemID="{194A8D89-B6FB-48C8-AADA-3B8FE39813C5}">
+<ds:datastoreItem xmlns:ds="http://schemas.openxmlformats.org/officeDocument/2006/customXml" ds:itemID="{54975A9E-DB51-4830-832F-1F9AD9CC8441}">
   <ds:schemaRefs>
     <ds:schemaRef ds:uri="http://schemas.openxmlformats.org/officeDocument/2006/bibliography"/>
   </ds:schemaRefs>

</xml_diff>

<commit_message>
updated the functional requirements (3.2)
</commit_message>
<xml_diff>
--- a/srs_template.docx
+++ b/srs_template.docx
@@ -1,6 +1,6 @@
 
 <file path=word/document.xml><?xml version="1.0" encoding="utf-8"?>
-<w:document xmlns:wpc="http://schemas.microsoft.com/office/word/2010/wordprocessingCanvas" xmlns:cx="http://schemas.microsoft.com/office/drawing/2014/chartex" xmlns:cx1="http://schemas.microsoft.com/office/drawing/2015/9/8/chartex" xmlns:cx2="http://schemas.microsoft.com/office/drawing/2015/10/21/chartex" xmlns:cx3="http://schemas.microsoft.com/office/drawing/2016/5/9/chartex" xmlns:cx4="http://schemas.microsoft.com/office/drawing/2016/5/10/chartex" xmlns:cx5="http://schemas.microsoft.com/office/drawing/2016/5/11/chartex" xmlns:cx6="http://schemas.microsoft.com/office/drawing/2016/5/12/chartex" xmlns:cx7="http://schemas.microsoft.com/office/drawing/2016/5/13/chartex" xmlns:cx8="http://schemas.microsoft.com/office/drawing/2016/5/14/chartex" xmlns:mc="http://schemas.openxmlformats.org/markup-compatibility/2006" xmlns:aink="http://schemas.microsoft.com/office/drawing/2016/ink" xmlns:am3d="http://schemas.microsoft.com/office/drawing/2017/model3d" xmlns:o="urn:schemas-microsoft-com:office:office" xmlns:r="http://schemas.openxmlformats.org/officeDocument/2006/relationships" xmlns:m="http://schemas.openxmlformats.org/officeDocument/2006/math" xmlns:v="urn:schemas-microsoft-com:vml" xmlns:wp14="http://schemas.microsoft.com/office/word/2010/wordprocessingDrawing" xmlns:wp="http://schemas.openxmlformats.org/drawingml/2006/wordprocessingDrawing" xmlns:w10="urn:schemas-microsoft-com:office:word" xmlns:w="http://schemas.openxmlformats.org/wordprocessingml/2006/main" xmlns:w14="http://schemas.microsoft.com/office/word/2010/wordml" xmlns:w15="http://schemas.microsoft.com/office/word/2012/wordml" xmlns:w16cid="http://schemas.microsoft.com/office/word/2016/wordml/cid" xmlns:w16se="http://schemas.microsoft.com/office/word/2015/wordml/symex" xmlns:wpg="http://schemas.microsoft.com/office/word/2010/wordprocessingGroup" xmlns:wpi="http://schemas.microsoft.com/office/word/2010/wordprocessingInk" xmlns:wne="http://schemas.microsoft.com/office/word/2006/wordml" xmlns:wps="http://schemas.microsoft.com/office/word/2010/wordprocessingShape" mc:Ignorable="w14 w15 w16se w16cid wp14">
+<w:document xmlns:wpc="http://schemas.microsoft.com/office/word/2010/wordprocessingCanvas" xmlns:mc="http://schemas.openxmlformats.org/markup-compatibility/2006" xmlns:o="urn:schemas-microsoft-com:office:office" xmlns:r="http://schemas.openxmlformats.org/officeDocument/2006/relationships" xmlns:m="http://schemas.openxmlformats.org/officeDocument/2006/math" xmlns:v="urn:schemas-microsoft-com:vml" xmlns:wp14="http://schemas.microsoft.com/office/word/2010/wordprocessingDrawing" xmlns:wp="http://schemas.openxmlformats.org/drawingml/2006/wordprocessingDrawing" xmlns:w10="urn:schemas-microsoft-com:office:word" xmlns:w="http://schemas.openxmlformats.org/wordprocessingml/2006/main" xmlns:w14="http://schemas.microsoft.com/office/word/2010/wordml" xmlns:wpg="http://schemas.microsoft.com/office/word/2010/wordprocessingGroup" xmlns:wpi="http://schemas.microsoft.com/office/word/2010/wordprocessingInk" xmlns:wne="http://schemas.microsoft.com/office/word/2006/wordml" xmlns:wps="http://schemas.microsoft.com/office/word/2010/wordprocessingShape" mc:Ignorable="w14 wp14">
   <w:body>
     <w:p>
       <w:pPr>
@@ -36,7 +36,7 @@
                     </pic:cNvPicPr>
                   </pic:nvPicPr>
                   <pic:blipFill>
-                    <a:blip r:embed="rId9">
+                    <a:blip r:embed="rId10">
                       <a:extLst>
                         <a:ext uri="{28A0092B-C50C-407E-A947-70E740481C1C}">
                           <a14:useLocalDpi xmlns:a14="http://schemas.microsoft.com/office/drawing/2010/main" val="0"/>
@@ -2320,8 +2320,8 @@
     <w:p>
       <w:pPr>
         <w:sectPr>
-          <w:headerReference w:type="default" r:id="rId10"/>
-          <w:footerReference w:type="default" r:id="rId11"/>
+          <w:headerReference w:type="default" r:id="rId11"/>
+          <w:footerReference w:type="default" r:id="rId12"/>
           <w:pgSz w:w="12240" w:h="15840" w:code="1"/>
           <w:pgMar w:top="1440" w:right="1440" w:bottom="1440" w:left="1440" w:header="720" w:footer="720" w:gutter="0"/>
           <w:pgNumType w:fmt="lowerRoman"/>
@@ -4236,7 +4236,7 @@
                     <pic:cNvPicPr/>
                   </pic:nvPicPr>
                   <pic:blipFill>
-                    <a:blip r:embed="rId12"/>
+                    <a:blip r:embed="rId13"/>
                     <a:stretch>
                       <a:fillRect/>
                     </a:stretch>
@@ -5163,7 +5163,7 @@
                     </pic:cNvPicPr>
                   </pic:nvPicPr>
                   <pic:blipFill>
-                    <a:blip r:embed="rId13">
+                    <a:blip r:embed="rId14">
                       <a:extLst>
                         <a:ext uri="{28A0092B-C50C-407E-A947-70E740481C1C}">
                           <a14:useLocalDpi xmlns:a14="http://schemas.microsoft.com/office/drawing/2010/main" val="0"/>
@@ -5761,6 +5761,14 @@
         </w:rPr>
         <w:t xml:space="preserve">ge will be where the information is shared between users. There will be a section for entering availability information into a weekly or monthly calander. There will be a separate section for viewing the availability information of the other users projected onto a similar calander. </w:t>
       </w:r>
+      <w:r>
+        <w:rPr>
+          <w:i w:val="0"/>
+        </w:rPr>
+        <w:t>There will be a section for sending and receiving text chat between users.</w:t>
+      </w:r>
+      <w:bookmarkStart w:id="45" w:name="_GoBack"/>
+      <w:bookmarkEnd w:id="45"/>
     </w:p>
     <w:p>
       <w:pPr>
@@ -5769,14 +5777,14 @@
           <w:rFonts w:ascii="Arial" w:hAnsi="Arial"/>
         </w:rPr>
       </w:pPr>
-      <w:bookmarkStart w:id="45" w:name="_Toc439994684"/>
+      <w:bookmarkStart w:id="46" w:name="_Toc439994684"/>
       <w:r>
         <w:rPr>
           <w:rFonts w:ascii="Arial" w:hAnsi="Arial"/>
         </w:rPr>
         <w:t>Hardware Interfaces</w:t>
       </w:r>
-      <w:bookmarkEnd w:id="45"/>
+      <w:bookmarkEnd w:id="46"/>
     </w:p>
     <w:p>
       <w:pPr>
@@ -5817,14 +5825,14 @@
           <w:rFonts w:ascii="Arial" w:hAnsi="Arial"/>
         </w:rPr>
       </w:pPr>
-      <w:bookmarkStart w:id="46" w:name="_Toc439994685"/>
+      <w:bookmarkStart w:id="47" w:name="_Toc439994685"/>
       <w:r>
         <w:rPr>
           <w:rFonts w:ascii="Arial" w:hAnsi="Arial"/>
         </w:rPr>
         <w:t>Software Interfaces</w:t>
       </w:r>
-      <w:bookmarkEnd w:id="46"/>
+      <w:bookmarkEnd w:id="47"/>
     </w:p>
     <w:p>
       <w:pPr>
@@ -5903,14 +5911,14 @@
           <w:rFonts w:ascii="Arial" w:hAnsi="Arial"/>
         </w:rPr>
       </w:pPr>
-      <w:bookmarkStart w:id="47" w:name="_Toc439994686"/>
+      <w:bookmarkStart w:id="48" w:name="_Toc439994686"/>
       <w:r>
         <w:rPr>
           <w:rFonts w:ascii="Arial" w:hAnsi="Arial"/>
         </w:rPr>
         <w:t>Communications Interfaces</w:t>
       </w:r>
-      <w:bookmarkEnd w:id="47"/>
+      <w:bookmarkEnd w:id="48"/>
     </w:p>
     <w:p>
       <w:pPr>
@@ -6091,7 +6099,7 @@
           <w:rFonts w:ascii="Arial" w:hAnsi="Arial"/>
         </w:rPr>
       </w:pPr>
-      <w:bookmarkStart w:id="48" w:name="_Toc113291706"/>
+      <w:bookmarkStart w:id="49" w:name="_Toc113291706"/>
       <w:r>
         <w:rPr>
           <w:rFonts w:ascii="Arial" w:hAnsi="Arial"/>
@@ -6099,7 +6107,7 @@
         <w:lastRenderedPageBreak/>
         <w:t>Functional Requirements</w:t>
       </w:r>
-      <w:bookmarkEnd w:id="48"/>
+      <w:bookmarkEnd w:id="49"/>
     </w:p>
     <w:p>
       <w:pPr>
@@ -6113,30 +6121,7 @@
           <w:rFonts w:ascii="Arial" w:hAnsi="Arial"/>
           <w:b/>
         </w:rPr>
-        <w:t>3.2.1 Connecting a group</w:t>
-      </w:r>
-    </w:p>
-    <w:p>
-      <w:pPr>
-        <w:rPr>
-          <w:rFonts w:ascii="Arial" w:hAnsi="Arial"/>
-          <w:b/>
-        </w:rPr>
-      </w:pPr>
-      <w:r>
-        <w:rPr>
-          <w:rFonts w:ascii="Arial" w:hAnsi="Arial"/>
-          <w:b/>
-        </w:rPr>
-        <w:tab/>
-        <w:t xml:space="preserve">3.2.1a Initializing a new </w:t>
-      </w:r>
-      <w:r>
-        <w:rPr>
-          <w:rFonts w:ascii="Arial" w:hAnsi="Arial"/>
-          <w:b/>
-        </w:rPr>
-        <w:t>group</w:t>
+        <w:t>3.2.1 Loging in</w:t>
       </w:r>
     </w:p>
     <w:p>
@@ -6144,7 +6129,7 @@
         <w:pStyle w:val="ListParagraph"/>
         <w:numPr>
           <w:ilvl w:val="0"/>
-          <w:numId w:val="5"/>
+          <w:numId w:val="14"/>
         </w:numPr>
         <w:rPr>
           <w:rFonts w:ascii="Arial" w:hAnsi="Arial"/>
@@ -6158,7 +6143,7 @@
           <w:sz w:val="22"/>
           <w:szCs w:val="22"/>
         </w:rPr>
-        <w:t>Select an unused group code</w:t>
+        <w:t>The user must be able to create a new account</w:t>
       </w:r>
     </w:p>
     <w:p>
@@ -6166,7 +6151,7 @@
         <w:pStyle w:val="ListParagraph"/>
         <w:numPr>
           <w:ilvl w:val="0"/>
-          <w:numId w:val="5"/>
+          <w:numId w:val="14"/>
         </w:numPr>
         <w:rPr>
           <w:rFonts w:ascii="Arial" w:hAnsi="Arial"/>
@@ -6180,7 +6165,7 @@
           <w:sz w:val="22"/>
           <w:szCs w:val="22"/>
         </w:rPr>
-        <w:t>Share that group code with the host user</w:t>
+        <w:t>The user must be able to connect to their account after creation</w:t>
       </w:r>
     </w:p>
     <w:p>
@@ -6188,7 +6173,7 @@
         <w:pStyle w:val="ListParagraph"/>
         <w:numPr>
           <w:ilvl w:val="0"/>
-          <w:numId w:val="5"/>
+          <w:numId w:val="14"/>
         </w:numPr>
         <w:rPr>
           <w:rFonts w:ascii="Arial" w:hAnsi="Arial"/>
@@ -6202,7 +6187,7 @@
           <w:sz w:val="22"/>
           <w:szCs w:val="22"/>
         </w:rPr>
-        <w:t>Connect the host user to the newly created group</w:t>
+        <w:t>The server must be able to authenticate the user’s username and password</w:t>
       </w:r>
     </w:p>
     <w:p>
@@ -6217,15 +6202,21 @@
           <w:rFonts w:ascii="Arial" w:hAnsi="Arial"/>
           <w:b/>
         </w:rPr>
-        <w:tab/>
-        <w:t xml:space="preserve">3.2.1b Connecting to an existing </w:t>
+        <w:t>3.2.</w:t>
       </w:r>
       <w:r>
         <w:rPr>
           <w:rFonts w:ascii="Arial" w:hAnsi="Arial"/>
           <w:b/>
         </w:rPr>
-        <w:t>group</w:t>
+        <w:t>2</w:t>
+      </w:r>
+      <w:r>
+        <w:rPr>
+          <w:rFonts w:ascii="Arial" w:hAnsi="Arial"/>
+          <w:b/>
+        </w:rPr>
+        <w:t xml:space="preserve"> Connecting a group</w:t>
       </w:r>
     </w:p>
     <w:p>
@@ -6233,7 +6224,7 @@
         <w:pStyle w:val="ListParagraph"/>
         <w:numPr>
           <w:ilvl w:val="0"/>
-          <w:numId w:val="6"/>
+          <w:numId w:val="13"/>
         </w:numPr>
         <w:rPr>
           <w:rFonts w:ascii="Arial" w:hAnsi="Arial"/>
@@ -6245,7 +6236,7 @@
           <w:rFonts w:ascii="Arial" w:hAnsi="Arial"/>
           <w:sz w:val="22"/>
         </w:rPr>
-        <w:t>Get the group code from the connecting user</w:t>
+        <w:t>The user must be able to create a new group</w:t>
       </w:r>
     </w:p>
     <w:p>
@@ -6253,7 +6244,7 @@
         <w:pStyle w:val="ListParagraph"/>
         <w:numPr>
           <w:ilvl w:val="0"/>
-          <w:numId w:val="6"/>
+          <w:numId w:val="13"/>
         </w:numPr>
         <w:rPr>
           <w:rFonts w:ascii="Arial" w:hAnsi="Arial"/>
@@ -6265,7 +6256,7 @@
           <w:rFonts w:ascii="Arial" w:hAnsi="Arial"/>
           <w:sz w:val="22"/>
         </w:rPr>
-        <w:t>Find the group associated with that group code</w:t>
+        <w:t>The server be able to store used group codes and generate un-used ones</w:t>
       </w:r>
     </w:p>
     <w:p>
@@ -6273,7 +6264,7 @@
         <w:pStyle w:val="ListParagraph"/>
         <w:numPr>
           <w:ilvl w:val="0"/>
-          <w:numId w:val="6"/>
+          <w:numId w:val="13"/>
         </w:numPr>
         <w:rPr>
           <w:rFonts w:ascii="Arial" w:hAnsi="Arial"/>
@@ -6285,7 +6276,7 @@
           <w:rFonts w:ascii="Arial" w:hAnsi="Arial"/>
           <w:sz w:val="22"/>
         </w:rPr>
-        <w:t>Give the user the appropriate information</w:t>
+        <w:t>The user must be able to use a group code to connect to an existing group</w:t>
       </w:r>
     </w:p>
     <w:p>
@@ -6300,7 +6291,21 @@
           <w:rFonts w:ascii="Arial" w:hAnsi="Arial"/>
           <w:b/>
         </w:rPr>
-        <w:t>3.2.2 Schedule Sharring</w:t>
+        <w:t>3.2.</w:t>
+      </w:r>
+      <w:r>
+        <w:rPr>
+          <w:rFonts w:ascii="Arial" w:hAnsi="Arial"/>
+          <w:b/>
+        </w:rPr>
+        <w:t>3</w:t>
+      </w:r>
+      <w:r>
+        <w:rPr>
+          <w:rFonts w:ascii="Arial" w:hAnsi="Arial"/>
+          <w:b/>
+        </w:rPr>
+        <w:t xml:space="preserve"> Schedule Sharring</w:t>
       </w:r>
     </w:p>
     <w:p>
@@ -6320,7 +6325,28 @@
           <w:rFonts w:ascii="Arial" w:hAnsi="Arial"/>
           <w:sz w:val="22"/>
         </w:rPr>
-        <w:t>Add a users schedule to the database</w:t>
+        <w:t xml:space="preserve">The user must be able to update their </w:t>
+      </w:r>
+      <w:r>
+        <w:rPr>
+          <w:rFonts w:ascii="Arial" w:hAnsi="Arial"/>
+          <w:sz w:val="22"/>
+        </w:rPr>
+        <w:t xml:space="preserve">schedule </w:t>
+      </w:r>
+      <w:r>
+        <w:rPr>
+          <w:rFonts w:ascii="Arial" w:hAnsi="Arial"/>
+          <w:sz w:val="22"/>
+        </w:rPr>
+        <w:t>in</w:t>
+      </w:r>
+      <w:r>
+        <w:rPr>
+          <w:rFonts w:ascii="Arial" w:hAnsi="Arial"/>
+          <w:sz w:val="22"/>
+        </w:rPr>
+        <w:t xml:space="preserve"> the database</w:t>
       </w:r>
     </w:p>
     <w:p>
@@ -6340,27 +6366,7 @@
           <w:rFonts w:ascii="Arial" w:hAnsi="Arial"/>
           <w:sz w:val="22"/>
         </w:rPr>
-        <w:t>Congregate all other user’s schedules into group schedule</w:t>
-      </w:r>
-    </w:p>
-    <w:p>
-      <w:pPr>
-        <w:pStyle w:val="ListParagraph"/>
-        <w:numPr>
-          <w:ilvl w:val="0"/>
-          <w:numId w:val="7"/>
-        </w:numPr>
-        <w:rPr>
-          <w:rFonts w:ascii="Arial" w:hAnsi="Arial"/>
-          <w:sz w:val="22"/>
-        </w:rPr>
-      </w:pPr>
-      <w:r>
-        <w:rPr>
-          <w:rFonts w:ascii="Arial" w:hAnsi="Arial"/>
-          <w:sz w:val="22"/>
-        </w:rPr>
-        <w:t>Display group schedule to all users</w:t>
+        <w:t>The user must be able to see a congregation of all other user’s schedules</w:t>
       </w:r>
     </w:p>
     <w:p>
@@ -6375,7 +6381,21 @@
           <w:rFonts w:ascii="Arial" w:hAnsi="Arial"/>
           <w:b/>
         </w:rPr>
-        <w:t>3.2.3 Text Chat</w:t>
+        <w:t>3.2.</w:t>
+      </w:r>
+      <w:r>
+        <w:rPr>
+          <w:rFonts w:ascii="Arial" w:hAnsi="Arial"/>
+          <w:b/>
+        </w:rPr>
+        <w:t>4</w:t>
+      </w:r>
+      <w:r>
+        <w:rPr>
+          <w:rFonts w:ascii="Arial" w:hAnsi="Arial"/>
+          <w:b/>
+        </w:rPr>
+        <w:t xml:space="preserve"> Text Chat</w:t>
       </w:r>
     </w:p>
     <w:p>
@@ -6395,7 +6415,35 @@
           <w:rFonts w:ascii="Arial" w:hAnsi="Arial"/>
           <w:sz w:val="22"/>
         </w:rPr>
-        <w:t>Send Message</w:t>
+        <w:t>The user must be able to s</w:t>
+      </w:r>
+      <w:r>
+        <w:rPr>
+          <w:rFonts w:ascii="Arial" w:hAnsi="Arial"/>
+          <w:sz w:val="22"/>
+        </w:rPr>
+        <w:t xml:space="preserve">end </w:t>
+      </w:r>
+      <w:r>
+        <w:rPr>
+          <w:rFonts w:ascii="Arial" w:hAnsi="Arial"/>
+          <w:sz w:val="22"/>
+        </w:rPr>
+        <w:t>m</w:t>
+      </w:r>
+      <w:r>
+        <w:rPr>
+          <w:rFonts w:ascii="Arial" w:hAnsi="Arial"/>
+          <w:sz w:val="22"/>
+        </w:rPr>
+        <w:t>essage</w:t>
+      </w:r>
+      <w:r>
+        <w:rPr>
+          <w:rFonts w:ascii="Arial" w:hAnsi="Arial"/>
+          <w:sz w:val="22"/>
+        </w:rPr>
+        <w:t>s</w:t>
       </w:r>
     </w:p>
     <w:p>
@@ -6415,7 +6463,28 @@
           <w:rFonts w:ascii="Arial" w:hAnsi="Arial"/>
           <w:sz w:val="22"/>
         </w:rPr>
-        <w:t>Receive Message</w:t>
+        <w:t>The user must be able to r</w:t>
+      </w:r>
+      <w:r>
+        <w:rPr>
+          <w:rFonts w:ascii="Arial" w:hAnsi="Arial"/>
+          <w:sz w:val="22"/>
+        </w:rPr>
+        <w:t xml:space="preserve">eceive </w:t>
+      </w:r>
+      <w:r>
+        <w:rPr>
+          <w:rFonts w:ascii="Arial" w:hAnsi="Arial"/>
+          <w:sz w:val="22"/>
+        </w:rPr>
+        <w:t>m</w:t>
+      </w:r>
+      <w:r>
+        <w:rPr>
+          <w:rFonts w:ascii="Arial" w:hAnsi="Arial"/>
+          <w:sz w:val="22"/>
+        </w:rPr>
+        <w:t>essage</w:t>
       </w:r>
     </w:p>
     <w:p>
@@ -6435,7 +6504,14 @@
           <w:rFonts w:ascii="Arial" w:hAnsi="Arial"/>
           <w:sz w:val="22"/>
         </w:rPr>
-        <w:t>Display past messages</w:t>
+        <w:t>The user must be able to see</w:t>
+      </w:r>
+      <w:r>
+        <w:rPr>
+          <w:rFonts w:ascii="Arial" w:hAnsi="Arial"/>
+          <w:sz w:val="22"/>
+        </w:rPr>
+        <w:t xml:space="preserve"> past messages</w:t>
       </w:r>
     </w:p>
     <w:p>
@@ -6450,7 +6526,21 @@
           <w:rFonts w:ascii="Arial" w:hAnsi="Arial"/>
           <w:b/>
         </w:rPr>
-        <w:t>3.2.4 Storing Schedule Data</w:t>
+        <w:t>3.2.</w:t>
+      </w:r>
+      <w:r>
+        <w:rPr>
+          <w:rFonts w:ascii="Arial" w:hAnsi="Arial"/>
+          <w:b/>
+        </w:rPr>
+        <w:t>5</w:t>
+      </w:r>
+      <w:r>
+        <w:rPr>
+          <w:rFonts w:ascii="Arial" w:hAnsi="Arial"/>
+          <w:b/>
+        </w:rPr>
+        <w:t xml:space="preserve"> Storing Schedule Data</w:t>
       </w:r>
     </w:p>
     <w:p>
@@ -6472,7 +6562,29 @@
           <w:sz w:val="22"/>
           <w:szCs w:val="22"/>
         </w:rPr>
-        <w:t>Save message to database when user chooses to apply changes</w:t>
+        <w:t>The server must keep the user’s data even after they log off</w:t>
+      </w:r>
+    </w:p>
+    <w:p>
+      <w:pPr>
+        <w:pStyle w:val="ListParagraph"/>
+        <w:numPr>
+          <w:ilvl w:val="0"/>
+          <w:numId w:val="9"/>
+        </w:numPr>
+        <w:rPr>
+          <w:rFonts w:ascii="Arial" w:hAnsi="Arial"/>
+          <w:sz w:val="22"/>
+          <w:szCs w:val="22"/>
+        </w:rPr>
+      </w:pPr>
+      <w:r>
+        <w:rPr>
+          <w:rFonts w:ascii="Arial" w:hAnsi="Arial"/>
+          <w:sz w:val="22"/>
+          <w:szCs w:val="22"/>
+        </w:rPr>
+        <w:t>The server must be able to retrieve user data when prompted</w:t>
       </w:r>
     </w:p>
     <w:p>
@@ -6482,14 +6594,14 @@
           <w:rFonts w:ascii="Arial" w:hAnsi="Arial"/>
         </w:rPr>
       </w:pPr>
-      <w:bookmarkStart w:id="49" w:name="_Toc113291707"/>
+      <w:bookmarkStart w:id="50" w:name="_Toc113291707"/>
       <w:r>
         <w:rPr>
           <w:rFonts w:ascii="Arial" w:hAnsi="Arial"/>
         </w:rPr>
         <w:t>Behaviour Requirements</w:t>
       </w:r>
-      <w:bookmarkEnd w:id="49"/>
+      <w:bookmarkEnd w:id="50"/>
     </w:p>
     <w:p>
       <w:pPr>
@@ -6532,7 +6644,7 @@
                     <pic:cNvPicPr/>
                   </pic:nvPicPr>
                   <pic:blipFill>
-                    <a:blip r:embed="rId14">
+                    <a:blip r:embed="rId15">
                       <a:extLst>
                         <a:ext uri="{28A0092B-C50C-407E-A947-70E740481C1C}">
                           <a14:useLocalDpi xmlns:a14="http://schemas.microsoft.com/office/drawing/2010/main" val="0"/>
@@ -6585,8 +6697,8 @@
           <w:color w:val="FFFFFF"/>
         </w:rPr>
       </w:pPr>
-      <w:bookmarkStart w:id="50" w:name="_Toc113291708"/>
-      <w:bookmarkStart w:id="51" w:name="_Toc439994690"/>
+      <w:bookmarkStart w:id="51" w:name="_Toc113291708"/>
+      <w:bookmarkStart w:id="52" w:name="_Toc439994690"/>
       <w:r>
         <w:rPr>
           <w:rFonts w:ascii="Arial" w:hAnsi="Arial"/>
@@ -6595,7 +6707,7 @@
         <w:lastRenderedPageBreak/>
         <w:t>Other Non-functional Requirements</w:t>
       </w:r>
-      <w:bookmarkEnd w:id="50"/>
+      <w:bookmarkEnd w:id="51"/>
     </w:p>
     <w:p>
       <w:pPr>
@@ -6604,15 +6716,15 @@
           <w:rFonts w:ascii="Arial" w:hAnsi="Arial"/>
         </w:rPr>
       </w:pPr>
-      <w:bookmarkStart w:id="52" w:name="_Toc113291709"/>
+      <w:bookmarkStart w:id="53" w:name="_Toc113291709"/>
       <w:r>
         <w:rPr>
           <w:rFonts w:ascii="Arial" w:hAnsi="Arial"/>
         </w:rPr>
         <w:t>Performance Requirements</w:t>
       </w:r>
-      <w:bookmarkEnd w:id="51"/>
       <w:bookmarkEnd w:id="52"/>
+      <w:bookmarkEnd w:id="53"/>
     </w:p>
     <w:p>
       <w:pPr>
@@ -6630,16 +6742,16 @@
           <w:rFonts w:ascii="Arial" w:hAnsi="Arial"/>
         </w:rPr>
       </w:pPr>
-      <w:bookmarkStart w:id="53" w:name="_Toc439994691"/>
-      <w:bookmarkStart w:id="54" w:name="_Toc113291710"/>
+      <w:bookmarkStart w:id="54" w:name="_Toc439994691"/>
+      <w:bookmarkStart w:id="55" w:name="_Toc113291710"/>
       <w:r>
         <w:rPr>
           <w:rFonts w:ascii="Arial" w:hAnsi="Arial"/>
         </w:rPr>
         <w:t>Safety and Security Requirements</w:t>
       </w:r>
-      <w:bookmarkEnd w:id="53"/>
       <w:bookmarkEnd w:id="54"/>
+      <w:bookmarkEnd w:id="55"/>
     </w:p>
     <w:p>
       <w:pPr>
@@ -6657,16 +6769,16 @@
           <w:rFonts w:ascii="Arial" w:hAnsi="Arial"/>
         </w:rPr>
       </w:pPr>
-      <w:bookmarkStart w:id="55" w:name="_Toc439994693"/>
-      <w:bookmarkStart w:id="56" w:name="_Toc113291711"/>
+      <w:bookmarkStart w:id="56" w:name="_Toc439994693"/>
+      <w:bookmarkStart w:id="57" w:name="_Toc113291711"/>
       <w:r>
         <w:rPr>
           <w:rFonts w:ascii="Arial" w:hAnsi="Arial"/>
         </w:rPr>
         <w:t>Software Quality Attributes</w:t>
       </w:r>
-      <w:bookmarkEnd w:id="55"/>
       <w:bookmarkEnd w:id="56"/>
+      <w:bookmarkEnd w:id="57"/>
     </w:p>
     <w:p>
       <w:pPr>
@@ -6720,8 +6832,8 @@
           <w:color w:val="FFFFFF"/>
         </w:rPr>
       </w:pPr>
-      <w:bookmarkStart w:id="57" w:name="_Toc439994695"/>
-      <w:bookmarkStart w:id="58" w:name="_Toc113291712"/>
+      <w:bookmarkStart w:id="58" w:name="_Toc439994695"/>
+      <w:bookmarkStart w:id="59" w:name="_Toc113291712"/>
       <w:r>
         <w:rPr>
           <w:rFonts w:ascii="Arial" w:hAnsi="Arial"/>
@@ -6729,8 +6841,8 @@
         </w:rPr>
         <w:t>Other Requirements</w:t>
       </w:r>
-      <w:bookmarkEnd w:id="57"/>
       <w:bookmarkEnd w:id="58"/>
+      <w:bookmarkEnd w:id="59"/>
     </w:p>
     <w:p>
       <w:pPr>
@@ -6771,14 +6883,14 @@
       <w:pPr>
         <w:pStyle w:val="template"/>
       </w:pPr>
-      <w:bookmarkStart w:id="59" w:name="_Toc439994696"/>
-    </w:p>
-    <w:p>
-      <w:bookmarkStart w:id="60" w:name="_Toc439994698"/>
-      <w:bookmarkEnd w:id="59"/>
-    </w:p>
-    <w:p>
-      <w:bookmarkStart w:id="61" w:name="_Toc113291713"/>
+      <w:bookmarkStart w:id="60" w:name="_Toc439994696"/>
+    </w:p>
+    <w:p>
+      <w:bookmarkStart w:id="61" w:name="_Toc439994698"/>
+      <w:bookmarkEnd w:id="60"/>
+    </w:p>
+    <w:p>
+      <w:bookmarkStart w:id="62" w:name="_Toc113291713"/>
     </w:p>
     <w:p>
       <w:pPr>
@@ -6804,7 +6916,7 @@
         <w:lastRenderedPageBreak/>
         <w:t>Appendix A – Data Dictionary</w:t>
       </w:r>
-      <w:bookmarkEnd w:id="61"/>
+      <w:bookmarkEnd w:id="62"/>
     </w:p>
     <w:p>
       <w:pPr>
@@ -6853,7 +6965,7 @@
                     </pic:cNvPicPr>
                   </pic:nvPicPr>
                   <pic:blipFill>
-                    <a:blip r:embed="rId15">
+                    <a:blip r:embed="rId16">
                       <a:extLst>
                         <a:ext uri="{28A0092B-C50C-407E-A947-70E740481C1C}">
                           <a14:useLocalDpi xmlns:a14="http://schemas.microsoft.com/office/drawing/2010/main" val="0"/>
@@ -6945,7 +7057,7 @@
           <w:color w:val="FFFFFF"/>
         </w:rPr>
       </w:pPr>
-      <w:bookmarkStart w:id="62" w:name="_Toc113291714"/>
+      <w:bookmarkStart w:id="63" w:name="_Toc113291714"/>
       <w:r>
         <w:rPr>
           <w:rFonts w:ascii="Arial" w:hAnsi="Arial"/>
@@ -6954,7 +7066,7 @@
         <w:lastRenderedPageBreak/>
         <w:t>Appendix B</w:t>
       </w:r>
-      <w:bookmarkEnd w:id="60"/>
+      <w:bookmarkEnd w:id="61"/>
       <w:r>
         <w:rPr>
           <w:rFonts w:ascii="Arial" w:hAnsi="Arial"/>
@@ -6962,7 +7074,7 @@
         </w:rPr>
         <w:t xml:space="preserve"> - Group Log</w:t>
       </w:r>
-      <w:bookmarkEnd w:id="62"/>
+      <w:bookmarkEnd w:id="63"/>
     </w:p>
     <w:p>
       <w:pPr>
@@ -7010,8 +7122,6 @@
         </w:rPr>
         <w:t>All Group Members</w:t>
       </w:r>
-      <w:bookmarkStart w:id="63" w:name="_GoBack"/>
-      <w:bookmarkEnd w:id="63"/>
     </w:p>
     <w:p>
       <w:pPr>
@@ -7512,7 +7622,7 @@
       </w:pPr>
     </w:p>
     <w:sectPr>
-      <w:headerReference w:type="default" r:id="rId16"/>
+      <w:headerReference w:type="default" r:id="rId17"/>
       <w:pgSz w:w="12240" w:h="15840" w:code="1"/>
       <w:pgMar w:top="1440" w:right="1296" w:bottom="1440" w:left="1296" w:header="720" w:footer="720" w:gutter="0"/>
       <w:pgNumType w:start="1"/>
@@ -7524,7 +7634,7 @@
 </file>
 
 <file path=word/endnotes.xml><?xml version="1.0" encoding="utf-8"?>
-<w:endnotes xmlns:wpc="http://schemas.microsoft.com/office/word/2010/wordprocessingCanvas" xmlns:cx="http://schemas.microsoft.com/office/drawing/2014/chartex" xmlns:cx1="http://schemas.microsoft.com/office/drawing/2015/9/8/chartex" xmlns:cx2="http://schemas.microsoft.com/office/drawing/2015/10/21/chartex" xmlns:cx3="http://schemas.microsoft.com/office/drawing/2016/5/9/chartex" xmlns:cx4="http://schemas.microsoft.com/office/drawing/2016/5/10/chartex" xmlns:cx5="http://schemas.microsoft.com/office/drawing/2016/5/11/chartex" xmlns:cx6="http://schemas.microsoft.com/office/drawing/2016/5/12/chartex" xmlns:cx7="http://schemas.microsoft.com/office/drawing/2016/5/13/chartex" xmlns:cx8="http://schemas.microsoft.com/office/drawing/2016/5/14/chartex" xmlns:mc="http://schemas.openxmlformats.org/markup-compatibility/2006" xmlns:aink="http://schemas.microsoft.com/office/drawing/2016/ink" xmlns:am3d="http://schemas.microsoft.com/office/drawing/2017/model3d" xmlns:o="urn:schemas-microsoft-com:office:office" xmlns:r="http://schemas.openxmlformats.org/officeDocument/2006/relationships" xmlns:m="http://schemas.openxmlformats.org/officeDocument/2006/math" xmlns:v="urn:schemas-microsoft-com:vml" xmlns:wp14="http://schemas.microsoft.com/office/word/2010/wordprocessingDrawing" xmlns:wp="http://schemas.openxmlformats.org/drawingml/2006/wordprocessingDrawing" xmlns:w10="urn:schemas-microsoft-com:office:word" xmlns:w="http://schemas.openxmlformats.org/wordprocessingml/2006/main" xmlns:w14="http://schemas.microsoft.com/office/word/2010/wordml" xmlns:w15="http://schemas.microsoft.com/office/word/2012/wordml" xmlns:w16cid="http://schemas.microsoft.com/office/word/2016/wordml/cid" xmlns:w16se="http://schemas.microsoft.com/office/word/2015/wordml/symex" xmlns:wpg="http://schemas.microsoft.com/office/word/2010/wordprocessingGroup" xmlns:wpi="http://schemas.microsoft.com/office/word/2010/wordprocessingInk" xmlns:wne="http://schemas.microsoft.com/office/word/2006/wordml" xmlns:wps="http://schemas.microsoft.com/office/word/2010/wordprocessingShape" mc:Ignorable="w14 w15 w16se w16cid wp14">
+<w:endnotes xmlns:wpc="http://schemas.microsoft.com/office/word/2010/wordprocessingCanvas" xmlns:mc="http://schemas.openxmlformats.org/markup-compatibility/2006" xmlns:o="urn:schemas-microsoft-com:office:office" xmlns:r="http://schemas.openxmlformats.org/officeDocument/2006/relationships" xmlns:m="http://schemas.openxmlformats.org/officeDocument/2006/math" xmlns:v="urn:schemas-microsoft-com:vml" xmlns:wp14="http://schemas.microsoft.com/office/word/2010/wordprocessingDrawing" xmlns:wp="http://schemas.openxmlformats.org/drawingml/2006/wordprocessingDrawing" xmlns:w10="urn:schemas-microsoft-com:office:word" xmlns:w="http://schemas.openxmlformats.org/wordprocessingml/2006/main" xmlns:w14="http://schemas.microsoft.com/office/word/2010/wordml" xmlns:wpg="http://schemas.microsoft.com/office/word/2010/wordprocessingGroup" xmlns:wpi="http://schemas.microsoft.com/office/word/2010/wordprocessingInk" xmlns:wne="http://schemas.microsoft.com/office/word/2006/wordml" xmlns:wps="http://schemas.microsoft.com/office/word/2010/wordprocessingShape" mc:Ignorable="w14 wp14">
   <w:endnote w:type="separator" w:id="-1">
     <w:p>
       <w:r>
@@ -7550,7 +7660,7 @@
 </file>
 
 <file path=word/footer1.xml><?xml version="1.0" encoding="utf-8"?>
-<w:ftr xmlns:wpc="http://schemas.microsoft.com/office/word/2010/wordprocessingCanvas" xmlns:cx="http://schemas.microsoft.com/office/drawing/2014/chartex" xmlns:cx1="http://schemas.microsoft.com/office/drawing/2015/9/8/chartex" xmlns:cx2="http://schemas.microsoft.com/office/drawing/2015/10/21/chartex" xmlns:cx3="http://schemas.microsoft.com/office/drawing/2016/5/9/chartex" xmlns:cx4="http://schemas.microsoft.com/office/drawing/2016/5/10/chartex" xmlns:cx5="http://schemas.microsoft.com/office/drawing/2016/5/11/chartex" xmlns:cx6="http://schemas.microsoft.com/office/drawing/2016/5/12/chartex" xmlns:cx7="http://schemas.microsoft.com/office/drawing/2016/5/13/chartex" xmlns:cx8="http://schemas.microsoft.com/office/drawing/2016/5/14/chartex" xmlns:mc="http://schemas.openxmlformats.org/markup-compatibility/2006" xmlns:aink="http://schemas.microsoft.com/office/drawing/2016/ink" xmlns:am3d="http://schemas.microsoft.com/office/drawing/2017/model3d" xmlns:o="urn:schemas-microsoft-com:office:office" xmlns:r="http://schemas.openxmlformats.org/officeDocument/2006/relationships" xmlns:m="http://schemas.openxmlformats.org/officeDocument/2006/math" xmlns:v="urn:schemas-microsoft-com:vml" xmlns:wp14="http://schemas.microsoft.com/office/word/2010/wordprocessingDrawing" xmlns:wp="http://schemas.openxmlformats.org/drawingml/2006/wordprocessingDrawing" xmlns:w10="urn:schemas-microsoft-com:office:word" xmlns:w="http://schemas.openxmlformats.org/wordprocessingml/2006/main" xmlns:w14="http://schemas.microsoft.com/office/word/2010/wordml" xmlns:w15="http://schemas.microsoft.com/office/word/2012/wordml" xmlns:w16cid="http://schemas.microsoft.com/office/word/2016/wordml/cid" xmlns:w16se="http://schemas.microsoft.com/office/word/2015/wordml/symex" xmlns:wpg="http://schemas.microsoft.com/office/word/2010/wordprocessingGroup" xmlns:wpi="http://schemas.microsoft.com/office/word/2010/wordprocessingInk" xmlns:wne="http://schemas.microsoft.com/office/word/2006/wordml" xmlns:wps="http://schemas.microsoft.com/office/word/2010/wordprocessingShape" mc:Ignorable="w14 w15 w16se w16cid wp14">
+<w:ftr xmlns:wpc="http://schemas.microsoft.com/office/word/2010/wordprocessingCanvas" xmlns:mc="http://schemas.openxmlformats.org/markup-compatibility/2006" xmlns:o="urn:schemas-microsoft-com:office:office" xmlns:r="http://schemas.openxmlformats.org/officeDocument/2006/relationships" xmlns:m="http://schemas.openxmlformats.org/officeDocument/2006/math" xmlns:v="urn:schemas-microsoft-com:vml" xmlns:wp14="http://schemas.microsoft.com/office/word/2010/wordprocessingDrawing" xmlns:wp="http://schemas.openxmlformats.org/drawingml/2006/wordprocessingDrawing" xmlns:w10="urn:schemas-microsoft-com:office:word" xmlns:w="http://schemas.openxmlformats.org/wordprocessingml/2006/main" xmlns:w14="http://schemas.microsoft.com/office/word/2010/wordml" xmlns:wpg="http://schemas.microsoft.com/office/word/2010/wordprocessingGroup" xmlns:wpi="http://schemas.microsoft.com/office/word/2010/wordprocessingInk" xmlns:wne="http://schemas.microsoft.com/office/word/2006/wordml" xmlns:wps="http://schemas.microsoft.com/office/word/2010/wordprocessingShape" mc:Ignorable="w14 wp14">
   <w:p>
     <w:pPr>
       <w:pStyle w:val="Footer"/>
@@ -7561,7 +7671,7 @@
 </file>
 
 <file path=word/footnotes.xml><?xml version="1.0" encoding="utf-8"?>
-<w:footnotes xmlns:wpc="http://schemas.microsoft.com/office/word/2010/wordprocessingCanvas" xmlns:cx="http://schemas.microsoft.com/office/drawing/2014/chartex" xmlns:cx1="http://schemas.microsoft.com/office/drawing/2015/9/8/chartex" xmlns:cx2="http://schemas.microsoft.com/office/drawing/2015/10/21/chartex" xmlns:cx3="http://schemas.microsoft.com/office/drawing/2016/5/9/chartex" xmlns:cx4="http://schemas.microsoft.com/office/drawing/2016/5/10/chartex" xmlns:cx5="http://schemas.microsoft.com/office/drawing/2016/5/11/chartex" xmlns:cx6="http://schemas.microsoft.com/office/drawing/2016/5/12/chartex" xmlns:cx7="http://schemas.microsoft.com/office/drawing/2016/5/13/chartex" xmlns:cx8="http://schemas.microsoft.com/office/drawing/2016/5/14/chartex" xmlns:mc="http://schemas.openxmlformats.org/markup-compatibility/2006" xmlns:aink="http://schemas.microsoft.com/office/drawing/2016/ink" xmlns:am3d="http://schemas.microsoft.com/office/drawing/2017/model3d" xmlns:o="urn:schemas-microsoft-com:office:office" xmlns:r="http://schemas.openxmlformats.org/officeDocument/2006/relationships" xmlns:m="http://schemas.openxmlformats.org/officeDocument/2006/math" xmlns:v="urn:schemas-microsoft-com:vml" xmlns:wp14="http://schemas.microsoft.com/office/word/2010/wordprocessingDrawing" xmlns:wp="http://schemas.openxmlformats.org/drawingml/2006/wordprocessingDrawing" xmlns:w10="urn:schemas-microsoft-com:office:word" xmlns:w="http://schemas.openxmlformats.org/wordprocessingml/2006/main" xmlns:w14="http://schemas.microsoft.com/office/word/2010/wordml" xmlns:w15="http://schemas.microsoft.com/office/word/2012/wordml" xmlns:w16cid="http://schemas.microsoft.com/office/word/2016/wordml/cid" xmlns:w16se="http://schemas.microsoft.com/office/word/2015/wordml/symex" xmlns:wpg="http://schemas.microsoft.com/office/word/2010/wordprocessingGroup" xmlns:wpi="http://schemas.microsoft.com/office/word/2010/wordprocessingInk" xmlns:wne="http://schemas.microsoft.com/office/word/2006/wordml" xmlns:wps="http://schemas.microsoft.com/office/word/2010/wordprocessingShape" mc:Ignorable="w14 w15 w16se w16cid wp14">
+<w:footnotes xmlns:wpc="http://schemas.microsoft.com/office/word/2010/wordprocessingCanvas" xmlns:mc="http://schemas.openxmlformats.org/markup-compatibility/2006" xmlns:o="urn:schemas-microsoft-com:office:office" xmlns:r="http://schemas.openxmlformats.org/officeDocument/2006/relationships" xmlns:m="http://schemas.openxmlformats.org/officeDocument/2006/math" xmlns:v="urn:schemas-microsoft-com:vml" xmlns:wp14="http://schemas.microsoft.com/office/word/2010/wordprocessingDrawing" xmlns:wp="http://schemas.openxmlformats.org/drawingml/2006/wordprocessingDrawing" xmlns:w10="urn:schemas-microsoft-com:office:word" xmlns:w="http://schemas.openxmlformats.org/wordprocessingml/2006/main" xmlns:w14="http://schemas.microsoft.com/office/word/2010/wordml" xmlns:wpg="http://schemas.microsoft.com/office/word/2010/wordprocessingGroup" xmlns:wpi="http://schemas.microsoft.com/office/word/2010/wordprocessingInk" xmlns:wne="http://schemas.microsoft.com/office/word/2006/wordml" xmlns:wps="http://schemas.microsoft.com/office/word/2010/wordprocessingShape" mc:Ignorable="w14 wp14">
   <w:footnote w:type="separator" w:id="-1">
     <w:p>
       <w:r>
@@ -7587,7 +7697,7 @@
 </file>
 
 <file path=word/header1.xml><?xml version="1.0" encoding="utf-8"?>
-<w:hdr xmlns:wpc="http://schemas.microsoft.com/office/word/2010/wordprocessingCanvas" xmlns:cx="http://schemas.microsoft.com/office/drawing/2014/chartex" xmlns:cx1="http://schemas.microsoft.com/office/drawing/2015/9/8/chartex" xmlns:cx2="http://schemas.microsoft.com/office/drawing/2015/10/21/chartex" xmlns:cx3="http://schemas.microsoft.com/office/drawing/2016/5/9/chartex" xmlns:cx4="http://schemas.microsoft.com/office/drawing/2016/5/10/chartex" xmlns:cx5="http://schemas.microsoft.com/office/drawing/2016/5/11/chartex" xmlns:cx6="http://schemas.microsoft.com/office/drawing/2016/5/12/chartex" xmlns:cx7="http://schemas.microsoft.com/office/drawing/2016/5/13/chartex" xmlns:cx8="http://schemas.microsoft.com/office/drawing/2016/5/14/chartex" xmlns:mc="http://schemas.openxmlformats.org/markup-compatibility/2006" xmlns:aink="http://schemas.microsoft.com/office/drawing/2016/ink" xmlns:am3d="http://schemas.microsoft.com/office/drawing/2017/model3d" xmlns:o="urn:schemas-microsoft-com:office:office" xmlns:r="http://schemas.openxmlformats.org/officeDocument/2006/relationships" xmlns:m="http://schemas.openxmlformats.org/officeDocument/2006/math" xmlns:v="urn:schemas-microsoft-com:vml" xmlns:wp14="http://schemas.microsoft.com/office/word/2010/wordprocessingDrawing" xmlns:wp="http://schemas.openxmlformats.org/drawingml/2006/wordprocessingDrawing" xmlns:w10="urn:schemas-microsoft-com:office:word" xmlns:w="http://schemas.openxmlformats.org/wordprocessingml/2006/main" xmlns:w14="http://schemas.microsoft.com/office/word/2010/wordml" xmlns:w15="http://schemas.microsoft.com/office/word/2012/wordml" xmlns:w16cid="http://schemas.microsoft.com/office/word/2016/wordml/cid" xmlns:w16se="http://schemas.microsoft.com/office/word/2015/wordml/symex" xmlns:wpg="http://schemas.microsoft.com/office/word/2010/wordprocessingGroup" xmlns:wpi="http://schemas.microsoft.com/office/word/2010/wordprocessingInk" xmlns:wne="http://schemas.microsoft.com/office/word/2006/wordml" xmlns:wps="http://schemas.microsoft.com/office/word/2010/wordprocessingShape" mc:Ignorable="w14 w15 w16se w16cid wp14">
+<w:hdr xmlns:wpc="http://schemas.microsoft.com/office/word/2010/wordprocessingCanvas" xmlns:mc="http://schemas.openxmlformats.org/markup-compatibility/2006" xmlns:o="urn:schemas-microsoft-com:office:office" xmlns:r="http://schemas.openxmlformats.org/officeDocument/2006/relationships" xmlns:m="http://schemas.openxmlformats.org/officeDocument/2006/math" xmlns:v="urn:schemas-microsoft-com:vml" xmlns:wp14="http://schemas.microsoft.com/office/word/2010/wordprocessingDrawing" xmlns:wp="http://schemas.openxmlformats.org/drawingml/2006/wordprocessingDrawing" xmlns:w10="urn:schemas-microsoft-com:office:word" xmlns:w="http://schemas.openxmlformats.org/wordprocessingml/2006/main" xmlns:w14="http://schemas.microsoft.com/office/word/2010/wordml" xmlns:wpg="http://schemas.microsoft.com/office/word/2010/wordprocessingGroup" xmlns:wpi="http://schemas.microsoft.com/office/word/2010/wordprocessingInk" xmlns:wne="http://schemas.microsoft.com/office/word/2006/wordml" xmlns:wps="http://schemas.microsoft.com/office/word/2010/wordprocessingShape" mc:Ignorable="w14 wp14">
   <w:p>
     <w:pPr>
       <w:pStyle w:val="Header"/>
@@ -7625,7 +7735,7 @@
       <w:fldChar w:fldCharType="separate"/>
     </w:r>
     <w:r>
-      <w:t>ii</w:t>
+      <w:t>iii</w:t>
     </w:r>
     <w:r>
       <w:fldChar w:fldCharType="end"/>
@@ -7635,7 +7745,7 @@
 </file>
 
 <file path=word/header2.xml><?xml version="1.0" encoding="utf-8"?>
-<w:hdr xmlns:wpc="http://schemas.microsoft.com/office/word/2010/wordprocessingCanvas" xmlns:cx="http://schemas.microsoft.com/office/drawing/2014/chartex" xmlns:cx1="http://schemas.microsoft.com/office/drawing/2015/9/8/chartex" xmlns:cx2="http://schemas.microsoft.com/office/drawing/2015/10/21/chartex" xmlns:cx3="http://schemas.microsoft.com/office/drawing/2016/5/9/chartex" xmlns:cx4="http://schemas.microsoft.com/office/drawing/2016/5/10/chartex" xmlns:cx5="http://schemas.microsoft.com/office/drawing/2016/5/11/chartex" xmlns:cx6="http://schemas.microsoft.com/office/drawing/2016/5/12/chartex" xmlns:cx7="http://schemas.microsoft.com/office/drawing/2016/5/13/chartex" xmlns:cx8="http://schemas.microsoft.com/office/drawing/2016/5/14/chartex" xmlns:mc="http://schemas.openxmlformats.org/markup-compatibility/2006" xmlns:aink="http://schemas.microsoft.com/office/drawing/2016/ink" xmlns:am3d="http://schemas.microsoft.com/office/drawing/2017/model3d" xmlns:o="urn:schemas-microsoft-com:office:office" xmlns:r="http://schemas.openxmlformats.org/officeDocument/2006/relationships" xmlns:m="http://schemas.openxmlformats.org/officeDocument/2006/math" xmlns:v="urn:schemas-microsoft-com:vml" xmlns:wp14="http://schemas.microsoft.com/office/word/2010/wordprocessingDrawing" xmlns:wp="http://schemas.openxmlformats.org/drawingml/2006/wordprocessingDrawing" xmlns:w10="urn:schemas-microsoft-com:office:word" xmlns:w="http://schemas.openxmlformats.org/wordprocessingml/2006/main" xmlns:w14="http://schemas.microsoft.com/office/word/2010/wordml" xmlns:w15="http://schemas.microsoft.com/office/word/2012/wordml" xmlns:w16cid="http://schemas.microsoft.com/office/word/2016/wordml/cid" xmlns:w16se="http://schemas.microsoft.com/office/word/2015/wordml/symex" xmlns:wpg="http://schemas.microsoft.com/office/word/2010/wordprocessingGroup" xmlns:wpi="http://schemas.microsoft.com/office/word/2010/wordprocessingInk" xmlns:wne="http://schemas.microsoft.com/office/word/2006/wordml" xmlns:wps="http://schemas.microsoft.com/office/word/2010/wordprocessingShape" mc:Ignorable="w14 w15 w16se w16cid wp14">
+<w:hdr xmlns:wpc="http://schemas.microsoft.com/office/word/2010/wordprocessingCanvas" xmlns:mc="http://schemas.openxmlformats.org/markup-compatibility/2006" xmlns:o="urn:schemas-microsoft-com:office:office" xmlns:r="http://schemas.openxmlformats.org/officeDocument/2006/relationships" xmlns:m="http://schemas.openxmlformats.org/officeDocument/2006/math" xmlns:v="urn:schemas-microsoft-com:vml" xmlns:wp14="http://schemas.microsoft.com/office/word/2010/wordprocessingDrawing" xmlns:wp="http://schemas.openxmlformats.org/drawingml/2006/wordprocessingDrawing" xmlns:w10="urn:schemas-microsoft-com:office:word" xmlns:w="http://schemas.openxmlformats.org/wordprocessingml/2006/main" xmlns:w14="http://schemas.microsoft.com/office/word/2010/wordml" xmlns:wpg="http://schemas.microsoft.com/office/word/2010/wordprocessingGroup" xmlns:wpi="http://schemas.microsoft.com/office/word/2010/wordprocessingInk" xmlns:wne="http://schemas.microsoft.com/office/word/2006/wordml" xmlns:wps="http://schemas.microsoft.com/office/word/2010/wordprocessingShape" mc:Ignorable="w14 wp14">
   <w:p>
     <w:pPr>
       <w:pStyle w:val="Header"/>
@@ -7677,7 +7787,7 @@
       <w:fldChar w:fldCharType="separate"/>
     </w:r>
     <w:r>
-      <w:t>11</w:t>
+      <w:t>7</w:t>
     </w:r>
     <w:r>
       <w:fldChar w:fldCharType="end"/>
@@ -7687,8 +7797,8 @@
 </file>
 
 <file path=word/numbering.xml><?xml version="1.0" encoding="utf-8"?>
-<w:numbering xmlns:wpc="http://schemas.microsoft.com/office/word/2010/wordprocessingCanvas" xmlns:cx="http://schemas.microsoft.com/office/drawing/2014/chartex" xmlns:cx1="http://schemas.microsoft.com/office/drawing/2015/9/8/chartex" xmlns:cx2="http://schemas.microsoft.com/office/drawing/2015/10/21/chartex" xmlns:cx3="http://schemas.microsoft.com/office/drawing/2016/5/9/chartex" xmlns:cx4="http://schemas.microsoft.com/office/drawing/2016/5/10/chartex" xmlns:cx5="http://schemas.microsoft.com/office/drawing/2016/5/11/chartex" xmlns:cx6="http://schemas.microsoft.com/office/drawing/2016/5/12/chartex" xmlns:cx7="http://schemas.microsoft.com/office/drawing/2016/5/13/chartex" xmlns:cx8="http://schemas.microsoft.com/office/drawing/2016/5/14/chartex" xmlns:mc="http://schemas.openxmlformats.org/markup-compatibility/2006" xmlns:aink="http://schemas.microsoft.com/office/drawing/2016/ink" xmlns:am3d="http://schemas.microsoft.com/office/drawing/2017/model3d" xmlns:o="urn:schemas-microsoft-com:office:office" xmlns:r="http://schemas.openxmlformats.org/officeDocument/2006/relationships" xmlns:m="http://schemas.openxmlformats.org/officeDocument/2006/math" xmlns:v="urn:schemas-microsoft-com:vml" xmlns:wp14="http://schemas.microsoft.com/office/word/2010/wordprocessingDrawing" xmlns:wp="http://schemas.openxmlformats.org/drawingml/2006/wordprocessingDrawing" xmlns:w10="urn:schemas-microsoft-com:office:word" xmlns:w="http://schemas.openxmlformats.org/wordprocessingml/2006/main" xmlns:w14="http://schemas.microsoft.com/office/word/2010/wordml" xmlns:w15="http://schemas.microsoft.com/office/word/2012/wordml" xmlns:w16cid="http://schemas.microsoft.com/office/word/2016/wordml/cid" xmlns:w16se="http://schemas.microsoft.com/office/word/2015/wordml/symex" xmlns:wpg="http://schemas.microsoft.com/office/word/2010/wordprocessingGroup" xmlns:wpi="http://schemas.microsoft.com/office/word/2010/wordprocessingInk" xmlns:wne="http://schemas.microsoft.com/office/word/2006/wordml" xmlns:wps="http://schemas.microsoft.com/office/word/2010/wordprocessingShape" mc:Ignorable="w14 w15 w16se w16cid wp14">
-  <w:abstractNum w:abstractNumId="0" w15:restartNumberingAfterBreak="0">
+<w:numbering xmlns:wpc="http://schemas.microsoft.com/office/word/2010/wordprocessingCanvas" xmlns:mc="http://schemas.openxmlformats.org/markup-compatibility/2006" xmlns:o="urn:schemas-microsoft-com:office:office" xmlns:r="http://schemas.openxmlformats.org/officeDocument/2006/relationships" xmlns:m="http://schemas.openxmlformats.org/officeDocument/2006/math" xmlns:v="urn:schemas-microsoft-com:vml" xmlns:wp14="http://schemas.microsoft.com/office/word/2010/wordprocessingDrawing" xmlns:wp="http://schemas.openxmlformats.org/drawingml/2006/wordprocessingDrawing" xmlns:w10="urn:schemas-microsoft-com:office:word" xmlns:w="http://schemas.openxmlformats.org/wordprocessingml/2006/main" xmlns:w14="http://schemas.microsoft.com/office/word/2010/wordml" xmlns:wpg="http://schemas.microsoft.com/office/word/2010/wordprocessingGroup" xmlns:wpi="http://schemas.microsoft.com/office/word/2010/wordprocessingInk" xmlns:wne="http://schemas.microsoft.com/office/word/2006/wordml" xmlns:wps="http://schemas.microsoft.com/office/word/2010/wordprocessingShape" mc:Ignorable="w14 wp14">
+  <w:abstractNum w:abstractNumId="0">
     <w:nsid w:val="FFFFFFFB"/>
     <w:multiLevelType w:val="multilevel"/>
     <w:tmpl w:val="04B0567C"/>
@@ -7818,7 +7928,7 @@
       </w:pPr>
     </w:lvl>
   </w:abstractNum>
-  <w:abstractNum w:abstractNumId="1" w15:restartNumberingAfterBreak="0">
+  <w:abstractNum w:abstractNumId="1">
     <w:nsid w:val="078C35AE"/>
     <w:multiLevelType w:val="hybridMultilevel"/>
     <w:tmpl w:val="3D1A5732"/>
@@ -7931,7 +8041,7 @@
       </w:rPr>
     </w:lvl>
   </w:abstractNum>
-  <w:abstractNum w:abstractNumId="2" w15:restartNumberingAfterBreak="0">
+  <w:abstractNum w:abstractNumId="2">
     <w:nsid w:val="09733385"/>
     <w:multiLevelType w:val="hybridMultilevel"/>
     <w:tmpl w:val="7D604482"/>
@@ -8044,7 +8154,7 @@
       </w:rPr>
     </w:lvl>
   </w:abstractNum>
-  <w:abstractNum w:abstractNumId="3" w15:restartNumberingAfterBreak="0">
+  <w:abstractNum w:abstractNumId="3">
     <w:nsid w:val="0C595704"/>
     <w:multiLevelType w:val="hybridMultilevel"/>
     <w:tmpl w:val="E4704598"/>
@@ -8157,7 +8267,7 @@
       </w:rPr>
     </w:lvl>
   </w:abstractNum>
-  <w:abstractNum w:abstractNumId="4" w15:restartNumberingAfterBreak="0">
+  <w:abstractNum w:abstractNumId="4">
     <w:nsid w:val="107E55F9"/>
     <w:multiLevelType w:val="hybridMultilevel"/>
     <w:tmpl w:val="CFAEE408"/>
@@ -8270,7 +8380,7 @@
       </w:rPr>
     </w:lvl>
   </w:abstractNum>
-  <w:abstractNum w:abstractNumId="5" w15:restartNumberingAfterBreak="0">
+  <w:abstractNum w:abstractNumId="5">
     <w:nsid w:val="1856587E"/>
     <w:multiLevelType w:val="hybridMultilevel"/>
     <w:tmpl w:val="3F668FCA"/>
@@ -8410,7 +8520,7 @@
       </w:rPr>
     </w:lvl>
   </w:abstractNum>
-  <w:abstractNum w:abstractNumId="6" w15:restartNumberingAfterBreak="0">
+  <w:abstractNum w:abstractNumId="6">
     <w:nsid w:val="2162633A"/>
     <w:multiLevelType w:val="singleLevel"/>
     <w:tmpl w:val="0409000F"/>
@@ -8430,7 +8540,7 @@
       </w:rPr>
     </w:lvl>
   </w:abstractNum>
-  <w:abstractNum w:abstractNumId="7" w15:restartNumberingAfterBreak="0">
+  <w:abstractNum w:abstractNumId="7">
     <w:nsid w:val="28754A74"/>
     <w:multiLevelType w:val="multilevel"/>
     <w:tmpl w:val="54BAE08E"/>
@@ -8546,7 +8656,7 @@
       </w:pPr>
     </w:lvl>
   </w:abstractNum>
-  <w:abstractNum w:abstractNumId="8" w15:restartNumberingAfterBreak="0">
+  <w:abstractNum w:abstractNumId="8">
     <w:nsid w:val="2DA71206"/>
     <w:multiLevelType w:val="multilevel"/>
     <w:tmpl w:val="D8BC5BE2"/>
@@ -8614,7 +8724,120 @@
       <w:lvlJc w:val="left"/>
     </w:lvl>
   </w:abstractNum>
-  <w:abstractNum w:abstractNumId="9" w15:restartNumberingAfterBreak="0">
+  <w:abstractNum w:abstractNumId="9">
+    <w:nsid w:val="33115AA0"/>
+    <w:multiLevelType w:val="hybridMultilevel"/>
+    <w:tmpl w:val="D5C20712"/>
+    <w:lvl w:ilvl="0" w:tplc="04090001">
+      <w:start w:val="1"/>
+      <w:numFmt w:val="bullet"/>
+      <w:lvlText w:val=""/>
+      <w:lvlJc w:val="left"/>
+      <w:pPr>
+        <w:ind w:left="720" w:hanging="360"/>
+      </w:pPr>
+      <w:rPr>
+        <w:rFonts w:ascii="Symbol" w:hAnsi="Symbol" w:hint="default"/>
+      </w:rPr>
+    </w:lvl>
+    <w:lvl w:ilvl="1" w:tplc="04090003" w:tentative="1">
+      <w:start w:val="1"/>
+      <w:numFmt w:val="bullet"/>
+      <w:lvlText w:val="o"/>
+      <w:lvlJc w:val="left"/>
+      <w:pPr>
+        <w:ind w:left="1440" w:hanging="360"/>
+      </w:pPr>
+      <w:rPr>
+        <w:rFonts w:ascii="Courier New" w:hAnsi="Courier New" w:cs="Courier New" w:hint="default"/>
+      </w:rPr>
+    </w:lvl>
+    <w:lvl w:ilvl="2" w:tplc="04090005" w:tentative="1">
+      <w:start w:val="1"/>
+      <w:numFmt w:val="bullet"/>
+      <w:lvlText w:val=""/>
+      <w:lvlJc w:val="left"/>
+      <w:pPr>
+        <w:ind w:left="2160" w:hanging="360"/>
+      </w:pPr>
+      <w:rPr>
+        <w:rFonts w:ascii="Wingdings" w:hAnsi="Wingdings" w:hint="default"/>
+      </w:rPr>
+    </w:lvl>
+    <w:lvl w:ilvl="3" w:tplc="04090001" w:tentative="1">
+      <w:start w:val="1"/>
+      <w:numFmt w:val="bullet"/>
+      <w:lvlText w:val=""/>
+      <w:lvlJc w:val="left"/>
+      <w:pPr>
+        <w:ind w:left="2880" w:hanging="360"/>
+      </w:pPr>
+      <w:rPr>
+        <w:rFonts w:ascii="Symbol" w:hAnsi="Symbol" w:hint="default"/>
+      </w:rPr>
+    </w:lvl>
+    <w:lvl w:ilvl="4" w:tplc="04090003" w:tentative="1">
+      <w:start w:val="1"/>
+      <w:numFmt w:val="bullet"/>
+      <w:lvlText w:val="o"/>
+      <w:lvlJc w:val="left"/>
+      <w:pPr>
+        <w:ind w:left="3600" w:hanging="360"/>
+      </w:pPr>
+      <w:rPr>
+        <w:rFonts w:ascii="Courier New" w:hAnsi="Courier New" w:cs="Courier New" w:hint="default"/>
+      </w:rPr>
+    </w:lvl>
+    <w:lvl w:ilvl="5" w:tplc="04090005" w:tentative="1">
+      <w:start w:val="1"/>
+      <w:numFmt w:val="bullet"/>
+      <w:lvlText w:val=""/>
+      <w:lvlJc w:val="left"/>
+      <w:pPr>
+        <w:ind w:left="4320" w:hanging="360"/>
+      </w:pPr>
+      <w:rPr>
+        <w:rFonts w:ascii="Wingdings" w:hAnsi="Wingdings" w:hint="default"/>
+      </w:rPr>
+    </w:lvl>
+    <w:lvl w:ilvl="6" w:tplc="04090001" w:tentative="1">
+      <w:start w:val="1"/>
+      <w:numFmt w:val="bullet"/>
+      <w:lvlText w:val=""/>
+      <w:lvlJc w:val="left"/>
+      <w:pPr>
+        <w:ind w:left="5040" w:hanging="360"/>
+      </w:pPr>
+      <w:rPr>
+        <w:rFonts w:ascii="Symbol" w:hAnsi="Symbol" w:hint="default"/>
+      </w:rPr>
+    </w:lvl>
+    <w:lvl w:ilvl="7" w:tplc="04090003" w:tentative="1">
+      <w:start w:val="1"/>
+      <w:numFmt w:val="bullet"/>
+      <w:lvlText w:val="o"/>
+      <w:lvlJc w:val="left"/>
+      <w:pPr>
+        <w:ind w:left="5760" w:hanging="360"/>
+      </w:pPr>
+      <w:rPr>
+        <w:rFonts w:ascii="Courier New" w:hAnsi="Courier New" w:cs="Courier New" w:hint="default"/>
+      </w:rPr>
+    </w:lvl>
+    <w:lvl w:ilvl="8" w:tplc="04090005" w:tentative="1">
+      <w:start w:val="1"/>
+      <w:numFmt w:val="bullet"/>
+      <w:lvlText w:val=""/>
+      <w:lvlJc w:val="left"/>
+      <w:pPr>
+        <w:ind w:left="6480" w:hanging="360"/>
+      </w:pPr>
+      <w:rPr>
+        <w:rFonts w:ascii="Wingdings" w:hAnsi="Wingdings" w:hint="default"/>
+      </w:rPr>
+    </w:lvl>
+  </w:abstractNum>
+  <w:abstractNum w:abstractNumId="10">
     <w:nsid w:val="3C733903"/>
     <w:multiLevelType w:val="hybridMultilevel"/>
     <w:tmpl w:val="D1F065BC"/>
@@ -8727,7 +8950,7 @@
       </w:rPr>
     </w:lvl>
   </w:abstractNum>
-  <w:abstractNum w:abstractNumId="10" w15:restartNumberingAfterBreak="0">
+  <w:abstractNum w:abstractNumId="11">
     <w:nsid w:val="3C746367"/>
     <w:multiLevelType w:val="hybridMultilevel"/>
     <w:tmpl w:val="89D07EE6"/>
@@ -8840,7 +9063,120 @@
       </w:rPr>
     </w:lvl>
   </w:abstractNum>
-  <w:abstractNum w:abstractNumId="11" w15:restartNumberingAfterBreak="0">
+  <w:abstractNum w:abstractNumId="12">
+    <w:nsid w:val="473801B2"/>
+    <w:multiLevelType w:val="hybridMultilevel"/>
+    <w:tmpl w:val="89D2ACD2"/>
+    <w:lvl w:ilvl="0" w:tplc="04090001">
+      <w:start w:val="1"/>
+      <w:numFmt w:val="bullet"/>
+      <w:lvlText w:val=""/>
+      <w:lvlJc w:val="left"/>
+      <w:pPr>
+        <w:ind w:left="720" w:hanging="360"/>
+      </w:pPr>
+      <w:rPr>
+        <w:rFonts w:ascii="Symbol" w:hAnsi="Symbol" w:hint="default"/>
+      </w:rPr>
+    </w:lvl>
+    <w:lvl w:ilvl="1" w:tplc="04090003" w:tentative="1">
+      <w:start w:val="1"/>
+      <w:numFmt w:val="bullet"/>
+      <w:lvlText w:val="o"/>
+      <w:lvlJc w:val="left"/>
+      <w:pPr>
+        <w:ind w:left="1440" w:hanging="360"/>
+      </w:pPr>
+      <w:rPr>
+        <w:rFonts w:ascii="Courier New" w:hAnsi="Courier New" w:cs="Courier New" w:hint="default"/>
+      </w:rPr>
+    </w:lvl>
+    <w:lvl w:ilvl="2" w:tplc="04090005" w:tentative="1">
+      <w:start w:val="1"/>
+      <w:numFmt w:val="bullet"/>
+      <w:lvlText w:val=""/>
+      <w:lvlJc w:val="left"/>
+      <w:pPr>
+        <w:ind w:left="2160" w:hanging="360"/>
+      </w:pPr>
+      <w:rPr>
+        <w:rFonts w:ascii="Wingdings" w:hAnsi="Wingdings" w:hint="default"/>
+      </w:rPr>
+    </w:lvl>
+    <w:lvl w:ilvl="3" w:tplc="04090001" w:tentative="1">
+      <w:start w:val="1"/>
+      <w:numFmt w:val="bullet"/>
+      <w:lvlText w:val=""/>
+      <w:lvlJc w:val="left"/>
+      <w:pPr>
+        <w:ind w:left="2880" w:hanging="360"/>
+      </w:pPr>
+      <w:rPr>
+        <w:rFonts w:ascii="Symbol" w:hAnsi="Symbol" w:hint="default"/>
+      </w:rPr>
+    </w:lvl>
+    <w:lvl w:ilvl="4" w:tplc="04090003" w:tentative="1">
+      <w:start w:val="1"/>
+      <w:numFmt w:val="bullet"/>
+      <w:lvlText w:val="o"/>
+      <w:lvlJc w:val="left"/>
+      <w:pPr>
+        <w:ind w:left="3600" w:hanging="360"/>
+      </w:pPr>
+      <w:rPr>
+        <w:rFonts w:ascii="Courier New" w:hAnsi="Courier New" w:cs="Courier New" w:hint="default"/>
+      </w:rPr>
+    </w:lvl>
+    <w:lvl w:ilvl="5" w:tplc="04090005" w:tentative="1">
+      <w:start w:val="1"/>
+      <w:numFmt w:val="bullet"/>
+      <w:lvlText w:val=""/>
+      <w:lvlJc w:val="left"/>
+      <w:pPr>
+        <w:ind w:left="4320" w:hanging="360"/>
+      </w:pPr>
+      <w:rPr>
+        <w:rFonts w:ascii="Wingdings" w:hAnsi="Wingdings" w:hint="default"/>
+      </w:rPr>
+    </w:lvl>
+    <w:lvl w:ilvl="6" w:tplc="04090001" w:tentative="1">
+      <w:start w:val="1"/>
+      <w:numFmt w:val="bullet"/>
+      <w:lvlText w:val=""/>
+      <w:lvlJc w:val="left"/>
+      <w:pPr>
+        <w:ind w:left="5040" w:hanging="360"/>
+      </w:pPr>
+      <w:rPr>
+        <w:rFonts w:ascii="Symbol" w:hAnsi="Symbol" w:hint="default"/>
+      </w:rPr>
+    </w:lvl>
+    <w:lvl w:ilvl="7" w:tplc="04090003" w:tentative="1">
+      <w:start w:val="1"/>
+      <w:numFmt w:val="bullet"/>
+      <w:lvlText w:val="o"/>
+      <w:lvlJc w:val="left"/>
+      <w:pPr>
+        <w:ind w:left="5760" w:hanging="360"/>
+      </w:pPr>
+      <w:rPr>
+        <w:rFonts w:ascii="Courier New" w:hAnsi="Courier New" w:cs="Courier New" w:hint="default"/>
+      </w:rPr>
+    </w:lvl>
+    <w:lvl w:ilvl="8" w:tplc="04090005" w:tentative="1">
+      <w:start w:val="1"/>
+      <w:numFmt w:val="bullet"/>
+      <w:lvlText w:val=""/>
+      <w:lvlJc w:val="left"/>
+      <w:pPr>
+        <w:ind w:left="6480" w:hanging="360"/>
+      </w:pPr>
+      <w:rPr>
+        <w:rFonts w:ascii="Wingdings" w:hAnsi="Wingdings" w:hint="default"/>
+      </w:rPr>
+    </w:lvl>
+  </w:abstractNum>
+  <w:abstractNum w:abstractNumId="13">
     <w:nsid w:val="69D32211"/>
     <w:multiLevelType w:val="hybridMultilevel"/>
     <w:tmpl w:val="91EEC23E"/>
@@ -8971,10 +9307,10 @@
     <w:abstractNumId w:val="4"/>
   </w:num>
   <w:num w:numId="7">
-    <w:abstractNumId w:val="9"/>
+    <w:abstractNumId w:val="10"/>
   </w:num>
   <w:num w:numId="8">
-    <w:abstractNumId w:val="10"/>
+    <w:abstractNumId w:val="11"/>
   </w:num>
   <w:num w:numId="9">
     <w:abstractNumId w:val="3"/>
@@ -8986,13 +9322,19 @@
     <w:abstractNumId w:val="6"/>
   </w:num>
   <w:num w:numId="12">
-    <w:abstractNumId w:val="11"/>
+    <w:abstractNumId w:val="13"/>
+  </w:num>
+  <w:num w:numId="13">
+    <w:abstractNumId w:val="12"/>
+  </w:num>
+  <w:num w:numId="14">
+    <w:abstractNumId w:val="9"/>
   </w:num>
 </w:numbering>
 </file>
 
 <file path=word/styles.xml><?xml version="1.0" encoding="utf-8"?>
-<w:styles xmlns:mc="http://schemas.openxmlformats.org/markup-compatibility/2006" xmlns:r="http://schemas.openxmlformats.org/officeDocument/2006/relationships" xmlns:w="http://schemas.openxmlformats.org/wordprocessingml/2006/main" xmlns:w14="http://schemas.microsoft.com/office/word/2010/wordml" xmlns:w15="http://schemas.microsoft.com/office/word/2012/wordml" xmlns:w16cid="http://schemas.microsoft.com/office/word/2016/wordml/cid" xmlns:w16se="http://schemas.microsoft.com/office/word/2015/wordml/symex" mc:Ignorable="w14 w15 w16se w16cid">
+<w:styles xmlns:mc="http://schemas.openxmlformats.org/markup-compatibility/2006" xmlns:r="http://schemas.openxmlformats.org/officeDocument/2006/relationships" xmlns:w="http://schemas.openxmlformats.org/wordprocessingml/2006/main" xmlns:w14="http://schemas.microsoft.com/office/word/2010/wordml" mc:Ignorable="w14">
   <w:docDefaults>
     <w:rPrDefault>
       <w:rPr>
@@ -9002,381 +9344,1040 @@
     </w:rPrDefault>
     <w:pPrDefault/>
   </w:docDefaults>
-  <w:latentStyles w:defLockedState="0" w:defUIPriority="99" w:defSemiHidden="0" w:defUnhideWhenUsed="0" w:defQFormat="0" w:count="377">
-    <w:lsdException w:name="Normal" w:uiPriority="0" w:qFormat="1"/>
-    <w:lsdException w:name="heading 1" w:uiPriority="0" w:qFormat="1"/>
-    <w:lsdException w:name="heading 2" w:uiPriority="0" w:qFormat="1"/>
-    <w:lsdException w:name="heading 3" w:uiPriority="0" w:qFormat="1"/>
-    <w:lsdException w:name="heading 4" w:uiPriority="0" w:qFormat="1"/>
-    <w:lsdException w:name="heading 5" w:uiPriority="0" w:qFormat="1"/>
-    <w:lsdException w:name="heading 6" w:uiPriority="0" w:qFormat="1"/>
-    <w:lsdException w:name="heading 7" w:uiPriority="0" w:qFormat="1"/>
-    <w:lsdException w:name="heading 8" w:uiPriority="0" w:qFormat="1"/>
-    <w:lsdException w:name="heading 9" w:uiPriority="0" w:qFormat="1"/>
-    <w:lsdException w:name="index 1" w:semiHidden="1" w:unhideWhenUsed="1"/>
-    <w:lsdException w:name="index 2" w:semiHidden="1" w:unhideWhenUsed="1"/>
-    <w:lsdException w:name="index 3" w:semiHidden="1" w:unhideWhenUsed="1"/>
-    <w:lsdException w:name="index 4" w:semiHidden="1" w:unhideWhenUsed="1"/>
-    <w:lsdException w:name="index 5" w:semiHidden="1" w:unhideWhenUsed="1"/>
-    <w:lsdException w:name="index 6" w:semiHidden="1" w:unhideWhenUsed="1"/>
-    <w:lsdException w:name="index 7" w:semiHidden="1" w:unhideWhenUsed="1"/>
-    <w:lsdException w:name="index 8" w:semiHidden="1" w:unhideWhenUsed="1"/>
-    <w:lsdException w:name="index 9" w:semiHidden="1" w:unhideWhenUsed="1"/>
-    <w:lsdException w:name="toc 1" w:semiHidden="1" w:uiPriority="0" w:unhideWhenUsed="1"/>
-    <w:lsdException w:name="toc 2" w:semiHidden="1" w:uiPriority="0" w:unhideWhenUsed="1"/>
-    <w:lsdException w:name="toc 3" w:semiHidden="1" w:uiPriority="0" w:unhideWhenUsed="1"/>
-    <w:lsdException w:name="toc 4" w:semiHidden="1" w:uiPriority="0" w:unhideWhenUsed="1"/>
-    <w:lsdException w:name="toc 5" w:semiHidden="1" w:uiPriority="0" w:unhideWhenUsed="1"/>
-    <w:lsdException w:name="toc 6" w:semiHidden="1" w:uiPriority="0" w:unhideWhenUsed="1"/>
-    <w:lsdException w:name="toc 7" w:semiHidden="1" w:uiPriority="0" w:unhideWhenUsed="1"/>
-    <w:lsdException w:name="toc 8" w:semiHidden="1" w:uiPriority="0" w:unhideWhenUsed="1"/>
-    <w:lsdException w:name="toc 9" w:semiHidden="1" w:uiPriority="0" w:unhideWhenUsed="1"/>
-    <w:lsdException w:name="Normal Indent" w:semiHidden="1" w:unhideWhenUsed="1"/>
-    <w:lsdException w:name="footnote text" w:semiHidden="1" w:unhideWhenUsed="1"/>
-    <w:lsdException w:name="annotation text" w:semiHidden="1" w:unhideWhenUsed="1"/>
-    <w:lsdException w:name="header" w:semiHidden="1" w:uiPriority="0" w:unhideWhenUsed="1"/>
-    <w:lsdException w:name="footer" w:semiHidden="1" w:uiPriority="0" w:unhideWhenUsed="1"/>
-    <w:lsdException w:name="index heading" w:semiHidden="1" w:unhideWhenUsed="1"/>
-    <w:lsdException w:name="caption" w:semiHidden="1" w:uiPriority="35" w:unhideWhenUsed="1" w:qFormat="1"/>
-    <w:lsdException w:name="table of figures" w:semiHidden="1" w:unhideWhenUsed="1"/>
-    <w:lsdException w:name="envelope address" w:semiHidden="1" w:unhideWhenUsed="1"/>
-    <w:lsdException w:name="envelope return" w:semiHidden="1" w:unhideWhenUsed="1"/>
-    <w:lsdException w:name="footnote reference" w:semiHidden="1" w:unhideWhenUsed="1"/>
-    <w:lsdException w:name="annotation reference" w:semiHidden="1" w:unhideWhenUsed="1"/>
-    <w:lsdException w:name="line number" w:semiHidden="1" w:unhideWhenUsed="1"/>
-    <w:lsdException w:name="page number" w:semiHidden="1" w:uiPriority="0" w:unhideWhenUsed="1"/>
-    <w:lsdException w:name="endnote reference" w:semiHidden="1" w:unhideWhenUsed="1"/>
-    <w:lsdException w:name="endnote text" w:semiHidden="1" w:unhideWhenUsed="1"/>
-    <w:lsdException w:name="table of authorities" w:semiHidden="1" w:unhideWhenUsed="1"/>
-    <w:lsdException w:name="macro" w:semiHidden="1" w:unhideWhenUsed="1"/>
-    <w:lsdException w:name="toa heading" w:semiHidden="1" w:unhideWhenUsed="1"/>
-    <w:lsdException w:name="List" w:semiHidden="1" w:unhideWhenUsed="1"/>
-    <w:lsdException w:name="List Bullet" w:semiHidden="1" w:unhideWhenUsed="1"/>
-    <w:lsdException w:name="List Number" w:semiHidden="1" w:unhideWhenUsed="1"/>
-    <w:lsdException w:name="List 2" w:semiHidden="1" w:unhideWhenUsed="1"/>
-    <w:lsdException w:name="List 3" w:semiHidden="1" w:unhideWhenUsed="1"/>
-    <w:lsdException w:name="List 4" w:semiHidden="1" w:unhideWhenUsed="1"/>
-    <w:lsdException w:name="List 5" w:semiHidden="1" w:unhideWhenUsed="1"/>
-    <w:lsdException w:name="List Bullet 2" w:semiHidden="1" w:unhideWhenUsed="1"/>
-    <w:lsdException w:name="List Bullet 3" w:semiHidden="1" w:unhideWhenUsed="1"/>
-    <w:lsdException w:name="List Bullet 4" w:semiHidden="1" w:unhideWhenUsed="1"/>
-    <w:lsdException w:name="List Bullet 5" w:semiHidden="1" w:unhideWhenUsed="1"/>
-    <w:lsdException w:name="List Number 2" w:semiHidden="1" w:unhideWhenUsed="1"/>
-    <w:lsdException w:name="List Number 3" w:semiHidden="1" w:unhideWhenUsed="1"/>
-    <w:lsdException w:name="List Number 4" w:semiHidden="1" w:unhideWhenUsed="1"/>
-    <w:lsdException w:name="List Number 5" w:semiHidden="1" w:unhideWhenUsed="1"/>
-    <w:lsdException w:name="Title" w:uiPriority="0" w:qFormat="1"/>
-    <w:lsdException w:name="Closing" w:semiHidden="1" w:unhideWhenUsed="1"/>
-    <w:lsdException w:name="Signature" w:semiHidden="1" w:unhideWhenUsed="1"/>
-    <w:lsdException w:name="Default Paragraph Font" w:semiHidden="1" w:uiPriority="1" w:unhideWhenUsed="1"/>
-    <w:lsdException w:name="Body Text" w:semiHidden="1" w:unhideWhenUsed="1"/>
-    <w:lsdException w:name="Body Text Indent" w:semiHidden="1" w:unhideWhenUsed="1"/>
-    <w:lsdException w:name="List Continue" w:semiHidden="1" w:unhideWhenUsed="1"/>
-    <w:lsdException w:name="List Continue 2" w:semiHidden="1" w:unhideWhenUsed="1"/>
-    <w:lsdException w:name="List Continue 3" w:semiHidden="1" w:unhideWhenUsed="1"/>
-    <w:lsdException w:name="List Continue 4" w:semiHidden="1" w:unhideWhenUsed="1"/>
-    <w:lsdException w:name="List Continue 5" w:semiHidden="1" w:unhideWhenUsed="1"/>
-    <w:lsdException w:name="Message Header" w:semiHidden="1" w:unhideWhenUsed="1"/>
-    <w:lsdException w:name="Subtitle" w:uiPriority="11" w:qFormat="1"/>
-    <w:lsdException w:name="Salutation" w:semiHidden="1" w:unhideWhenUsed="1"/>
-    <w:lsdException w:name="Date" w:semiHidden="1" w:unhideWhenUsed="1"/>
-    <w:lsdException w:name="Body Text First Indent" w:semiHidden="1" w:unhideWhenUsed="1"/>
-    <w:lsdException w:name="Body Text First Indent 2" w:semiHidden="1" w:unhideWhenUsed="1"/>
-    <w:lsdException w:name="Note Heading" w:semiHidden="1" w:unhideWhenUsed="1"/>
-    <w:lsdException w:name="Body Text 2" w:semiHidden="1" w:unhideWhenUsed="1"/>
-    <w:lsdException w:name="Body Text 3" w:semiHidden="1" w:unhideWhenUsed="1"/>
-    <w:lsdException w:name="Body Text Indent 2" w:semiHidden="1" w:unhideWhenUsed="1"/>
-    <w:lsdException w:name="Body Text Indent 3" w:semiHidden="1" w:unhideWhenUsed="1"/>
-    <w:lsdException w:name="Block Text" w:semiHidden="1" w:unhideWhenUsed="1"/>
-    <w:lsdException w:name="Hyperlink" w:semiHidden="1" w:unhideWhenUsed="1"/>
-    <w:lsdException w:name="FollowedHyperlink" w:semiHidden="1" w:unhideWhenUsed="1"/>
-    <w:lsdException w:name="Strong" w:uiPriority="22" w:qFormat="1"/>
-    <w:lsdException w:name="Emphasis" w:uiPriority="20" w:qFormat="1"/>
-    <w:lsdException w:name="Document Map" w:semiHidden="1" w:unhideWhenUsed="1"/>
-    <w:lsdException w:name="Plain Text" w:semiHidden="1" w:unhideWhenUsed="1"/>
-    <w:lsdException w:name="E-mail Signature" w:semiHidden="1" w:unhideWhenUsed="1"/>
-    <w:lsdException w:name="HTML Top of Form" w:semiHidden="1" w:unhideWhenUsed="1"/>
-    <w:lsdException w:name="HTML Bottom of Form" w:semiHidden="1" w:unhideWhenUsed="1"/>
-    <w:lsdException w:name="Normal (Web)" w:semiHidden="1" w:uiPriority="0" w:unhideWhenUsed="1"/>
-    <w:lsdException w:name="HTML Acronym" w:semiHidden="1" w:unhideWhenUsed="1"/>
-    <w:lsdException w:name="HTML Address" w:semiHidden="1" w:unhideWhenUsed="1"/>
-    <w:lsdException w:name="HTML Cite" w:semiHidden="1" w:unhideWhenUsed="1"/>
-    <w:lsdException w:name="HTML Code" w:semiHidden="1" w:unhideWhenUsed="1"/>
-    <w:lsdException w:name="HTML Definition" w:semiHidden="1" w:unhideWhenUsed="1"/>
-    <w:lsdException w:name="HTML Keyboard" w:semiHidden="1" w:unhideWhenUsed="1"/>
-    <w:lsdException w:name="HTML Preformatted" w:semiHidden="1" w:unhideWhenUsed="1"/>
-    <w:lsdException w:name="HTML Sample" w:semiHidden="1" w:unhideWhenUsed="1"/>
-    <w:lsdException w:name="HTML Typewriter" w:semiHidden="1" w:unhideWhenUsed="1"/>
-    <w:lsdException w:name="HTML Variable" w:semiHidden="1" w:unhideWhenUsed="1"/>
-    <w:lsdException w:name="annotation subject" w:semiHidden="1" w:unhideWhenUsed="1"/>
-    <w:lsdException w:name="No List" w:semiHidden="1" w:unhideWhenUsed="1"/>
-    <w:lsdException w:name="Outline List 1" w:semiHidden="1" w:unhideWhenUsed="1"/>
-    <w:lsdException w:name="Outline List 2" w:semiHidden="1" w:unhideWhenUsed="1"/>
-    <w:lsdException w:name="Outline List 3" w:semiHidden="1" w:unhideWhenUsed="1"/>
-    <w:lsdException w:name="Table Simple 1" w:semiHidden="1" w:unhideWhenUsed="1"/>
-    <w:lsdException w:name="Table Simple 2" w:semiHidden="1" w:unhideWhenUsed="1"/>
-    <w:lsdException w:name="Table Simple 3" w:semiHidden="1" w:unhideWhenUsed="1"/>
-    <w:lsdException w:name="Table Classic 1" w:semiHidden="1" w:unhideWhenUsed="1"/>
-    <w:lsdException w:name="Table Classic 2" w:semiHidden="1" w:unhideWhenUsed="1"/>
-    <w:lsdException w:name="Table Classic 3" w:semiHidden="1" w:unhideWhenUsed="1"/>
-    <w:lsdException w:name="Table Classic 4" w:semiHidden="1" w:unhideWhenUsed="1"/>
-    <w:lsdException w:name="Table Colorful 1" w:semiHidden="1" w:unhideWhenUsed="1"/>
-    <w:lsdException w:name="Table Colorful 2" w:semiHidden="1" w:unhideWhenUsed="1"/>
-    <w:lsdException w:name="Table Colorful 3" w:semiHidden="1" w:unhideWhenUsed="1"/>
-    <w:lsdException w:name="Table Columns 1" w:semiHidden="1" w:unhideWhenUsed="1"/>
-    <w:lsdException w:name="Table Columns 2" w:semiHidden="1" w:unhideWhenUsed="1"/>
-    <w:lsdException w:name="Table Columns 3" w:semiHidden="1" w:unhideWhenUsed="1"/>
-    <w:lsdException w:name="Table Columns 4" w:semiHidden="1" w:unhideWhenUsed="1"/>
-    <w:lsdException w:name="Table Columns 5" w:semiHidden="1" w:unhideWhenUsed="1"/>
-    <w:lsdException w:name="Table Grid 1" w:semiHidden="1" w:unhideWhenUsed="1"/>
-    <w:lsdException w:name="Table Grid 2" w:semiHidden="1" w:unhideWhenUsed="1"/>
-    <w:lsdException w:name="Table Grid 3" w:semiHidden="1" w:unhideWhenUsed="1"/>
-    <w:lsdException w:name="Table Grid 4" w:semiHidden="1" w:unhideWhenUsed="1"/>
-    <w:lsdException w:name="Table Grid 5" w:semiHidden="1" w:unhideWhenUsed="1"/>
-    <w:lsdException w:name="Table Grid 6" w:semiHidden="1" w:unhideWhenUsed="1"/>
-    <w:lsdException w:name="Table Grid 7" w:semiHidden="1" w:unhideWhenUsed="1"/>
-    <w:lsdException w:name="Table Grid 8" w:semiHidden="1" w:unhideWhenUsed="1"/>
-    <w:lsdException w:name="Table List 1" w:semiHidden="1" w:unhideWhenUsed="1"/>
-    <w:lsdException w:name="Table List 2" w:semiHidden="1" w:unhideWhenUsed="1"/>
-    <w:lsdException w:name="Table List 3" w:semiHidden="1" w:unhideWhenUsed="1"/>
-    <w:lsdException w:name="Table List 4" w:semiHidden="1" w:unhideWhenUsed="1"/>
-    <w:lsdException w:name="Table List 5" w:semiHidden="1" w:unhideWhenUsed="1"/>
-    <w:lsdException w:name="Table List 6" w:semiHidden="1" w:unhideWhenUsed="1"/>
-    <w:lsdException w:name="Table List 7" w:semiHidden="1" w:unhideWhenUsed="1"/>
-    <w:lsdException w:name="Table List 8" w:semiHidden="1" w:unhideWhenUsed="1"/>
-    <w:lsdException w:name="Table 3D effects 1" w:semiHidden="1" w:unhideWhenUsed="1"/>
-    <w:lsdException w:name="Table 3D effects 2" w:semiHidden="1" w:unhideWhenUsed="1"/>
-    <w:lsdException w:name="Table 3D effects 3" w:semiHidden="1" w:unhideWhenUsed="1"/>
-    <w:lsdException w:name="Table Contemporary" w:semiHidden="1" w:unhideWhenUsed="1"/>
-    <w:lsdException w:name="Table Elegant" w:semiHidden="1" w:unhideWhenUsed="1"/>
-    <w:lsdException w:name="Table Professional" w:semiHidden="1" w:unhideWhenUsed="1"/>
-    <w:lsdException w:name="Table Subtle 1" w:semiHidden="1" w:unhideWhenUsed="1"/>
-    <w:lsdException w:name="Table Subtle 2" w:semiHidden="1" w:unhideWhenUsed="1"/>
-    <w:lsdException w:name="Table Web 1" w:semiHidden="1" w:unhideWhenUsed="1"/>
-    <w:lsdException w:name="Table Web 2" w:semiHidden="1" w:unhideWhenUsed="1"/>
-    <w:lsdException w:name="Balloon Text" w:semiHidden="1" w:unhideWhenUsed="1"/>
-    <w:lsdException w:name="Table Grid" w:uiPriority="59"/>
-    <w:lsdException w:name="Placeholder Text" w:semiHidden="1"/>
-    <w:lsdException w:name="No Spacing" w:uiPriority="1" w:qFormat="1"/>
-    <w:lsdException w:name="Light Shading" w:uiPriority="60"/>
-    <w:lsdException w:name="Light List" w:uiPriority="61"/>
-    <w:lsdException w:name="Light Grid" w:uiPriority="62"/>
-    <w:lsdException w:name="Medium Shading 1" w:uiPriority="63"/>
-    <w:lsdException w:name="Medium Shading 2" w:uiPriority="64"/>
-    <w:lsdException w:name="Medium List 1" w:uiPriority="65"/>
-    <w:lsdException w:name="Medium List 2" w:uiPriority="66"/>
-    <w:lsdException w:name="Medium Grid 1" w:uiPriority="67"/>
-    <w:lsdException w:name="Medium Grid 2" w:uiPriority="68"/>
-    <w:lsdException w:name="Medium Grid 3" w:uiPriority="69"/>
-    <w:lsdException w:name="Dark List" w:uiPriority="70"/>
-    <w:lsdException w:name="Colorful Shading" w:uiPriority="71"/>
-    <w:lsdException w:name="Colorful List" w:uiPriority="72"/>
-    <w:lsdException w:name="Colorful Grid" w:uiPriority="73"/>
-    <w:lsdException w:name="Light Shading Accent 1" w:uiPriority="60"/>
-    <w:lsdException w:name="Light List Accent 1" w:uiPriority="61"/>
-    <w:lsdException w:name="Light Grid Accent 1" w:uiPriority="62"/>
-    <w:lsdException w:name="Medium Shading 1 Accent 1" w:uiPriority="63"/>
-    <w:lsdException w:name="Medium Shading 2 Accent 1" w:uiPriority="64"/>
-    <w:lsdException w:name="Medium List 1 Accent 1" w:uiPriority="65"/>
-    <w:lsdException w:name="Revision" w:semiHidden="1"/>
-    <w:lsdException w:name="List Paragraph" w:uiPriority="34" w:qFormat="1"/>
-    <w:lsdException w:name="Quote" w:uiPriority="29" w:qFormat="1"/>
-    <w:lsdException w:name="Intense Quote" w:uiPriority="30" w:qFormat="1"/>
-    <w:lsdException w:name="Medium List 2 Accent 1" w:uiPriority="66"/>
-    <w:lsdException w:name="Medium Grid 1 Accent 1" w:uiPriority="67"/>
-    <w:lsdException w:name="Medium Grid 2 Accent 1" w:uiPriority="68"/>
-    <w:lsdException w:name="Medium Grid 3 Accent 1" w:uiPriority="69"/>
-    <w:lsdException w:name="Dark List Accent 1" w:uiPriority="70"/>
-    <w:lsdException w:name="Colorful Shading Accent 1" w:uiPriority="71"/>
-    <w:lsdException w:name="Colorful List Accent 1" w:uiPriority="72"/>
-    <w:lsdException w:name="Colorful Grid Accent 1" w:uiPriority="73"/>
-    <w:lsdException w:name="Light Shading Accent 2" w:uiPriority="60"/>
-    <w:lsdException w:name="Light List Accent 2" w:uiPriority="61"/>
-    <w:lsdException w:name="Light Grid Accent 2" w:uiPriority="62"/>
-    <w:lsdException w:name="Medium Shading 1 Accent 2" w:uiPriority="63"/>
-    <w:lsdException w:name="Medium Shading 2 Accent 2" w:uiPriority="64"/>
-    <w:lsdException w:name="Medium List 1 Accent 2" w:uiPriority="65"/>
-    <w:lsdException w:name="Medium List 2 Accent 2" w:uiPriority="66"/>
-    <w:lsdException w:name="Medium Grid 1 Accent 2" w:uiPriority="67"/>
-    <w:lsdException w:name="Medium Grid 2 Accent 2" w:uiPriority="68"/>
-    <w:lsdException w:name="Medium Grid 3 Accent 2" w:uiPriority="69"/>
-    <w:lsdException w:name="Dark List Accent 2" w:uiPriority="70"/>
-    <w:lsdException w:name="Colorful Shading Accent 2" w:uiPriority="71"/>
-    <w:lsdException w:name="Colorful List Accent 2" w:uiPriority="72"/>
-    <w:lsdException w:name="Colorful Grid Accent 2" w:uiPriority="73"/>
-    <w:lsdException w:name="Light Shading Accent 3" w:uiPriority="60"/>
-    <w:lsdException w:name="Light List Accent 3" w:uiPriority="61"/>
-    <w:lsdException w:name="Light Grid Accent 3" w:uiPriority="62"/>
-    <w:lsdException w:name="Medium Shading 1 Accent 3" w:uiPriority="63"/>
-    <w:lsdException w:name="Medium Shading 2 Accent 3" w:uiPriority="64"/>
-    <w:lsdException w:name="Medium List 1 Accent 3" w:uiPriority="65"/>
-    <w:lsdException w:name="Medium List 2 Accent 3" w:uiPriority="66"/>
-    <w:lsdException w:name="Medium Grid 1 Accent 3" w:uiPriority="67"/>
-    <w:lsdException w:name="Medium Grid 2 Accent 3" w:uiPriority="68"/>
-    <w:lsdException w:name="Medium Grid 3 Accent 3" w:uiPriority="69"/>
-    <w:lsdException w:name="Dark List Accent 3" w:uiPriority="70"/>
-    <w:lsdException w:name="Colorful Shading Accent 3" w:uiPriority="71"/>
-    <w:lsdException w:name="Colorful List Accent 3" w:uiPriority="72"/>
-    <w:lsdException w:name="Colorful Grid Accent 3" w:uiPriority="73"/>
-    <w:lsdException w:name="Light Shading Accent 4" w:uiPriority="60"/>
-    <w:lsdException w:name="Light List Accent 4" w:uiPriority="61"/>
-    <w:lsdException w:name="Light Grid Accent 4" w:uiPriority="62"/>
-    <w:lsdException w:name="Medium Shading 1 Accent 4" w:uiPriority="63"/>
-    <w:lsdException w:name="Medium Shading 2 Accent 4" w:uiPriority="64"/>
-    <w:lsdException w:name="Medium List 1 Accent 4" w:uiPriority="65"/>
-    <w:lsdException w:name="Medium List 2 Accent 4" w:uiPriority="66"/>
-    <w:lsdException w:name="Medium Grid 1 Accent 4" w:uiPriority="67"/>
-    <w:lsdException w:name="Medium Grid 2 Accent 4" w:uiPriority="68"/>
-    <w:lsdException w:name="Medium Grid 3 Accent 4" w:uiPriority="69"/>
-    <w:lsdException w:name="Dark List Accent 4" w:uiPriority="70"/>
-    <w:lsdException w:name="Colorful Shading Accent 4" w:uiPriority="71"/>
-    <w:lsdException w:name="Colorful List Accent 4" w:uiPriority="72"/>
-    <w:lsdException w:name="Colorful Grid Accent 4" w:uiPriority="73"/>
-    <w:lsdException w:name="Light Shading Accent 5" w:uiPriority="60"/>
-    <w:lsdException w:name="Light List Accent 5" w:uiPriority="61"/>
-    <w:lsdException w:name="Light Grid Accent 5" w:uiPriority="62"/>
-    <w:lsdException w:name="Medium Shading 1 Accent 5" w:uiPriority="63"/>
-    <w:lsdException w:name="Medium Shading 2 Accent 5" w:uiPriority="64"/>
-    <w:lsdException w:name="Medium List 1 Accent 5" w:uiPriority="65"/>
-    <w:lsdException w:name="Medium List 2 Accent 5" w:uiPriority="66"/>
-    <w:lsdException w:name="Medium Grid 1 Accent 5" w:uiPriority="67"/>
-    <w:lsdException w:name="Medium Grid 2 Accent 5" w:uiPriority="68"/>
-    <w:lsdException w:name="Medium Grid 3 Accent 5" w:uiPriority="69"/>
-    <w:lsdException w:name="Dark List Accent 5" w:uiPriority="70"/>
-    <w:lsdException w:name="Colorful Shading Accent 5" w:uiPriority="71"/>
-    <w:lsdException w:name="Colorful List Accent 5" w:uiPriority="72"/>
-    <w:lsdException w:name="Colorful Grid Accent 5" w:uiPriority="73"/>
-    <w:lsdException w:name="Light Shading Accent 6" w:uiPriority="60"/>
-    <w:lsdException w:name="Light List Accent 6" w:uiPriority="61"/>
-    <w:lsdException w:name="Light Grid Accent 6" w:uiPriority="62"/>
-    <w:lsdException w:name="Medium Shading 1 Accent 6" w:uiPriority="63"/>
-    <w:lsdException w:name="Medium Shading 2 Accent 6" w:uiPriority="64"/>
-    <w:lsdException w:name="Medium List 1 Accent 6" w:uiPriority="65"/>
-    <w:lsdException w:name="Medium List 2 Accent 6" w:uiPriority="66"/>
-    <w:lsdException w:name="Medium Grid 1 Accent 6" w:uiPriority="67"/>
-    <w:lsdException w:name="Medium Grid 2 Accent 6" w:uiPriority="68"/>
-    <w:lsdException w:name="Medium Grid 3 Accent 6" w:uiPriority="69"/>
-    <w:lsdException w:name="Dark List Accent 6" w:uiPriority="70"/>
-    <w:lsdException w:name="Colorful Shading Accent 6" w:uiPriority="71"/>
-    <w:lsdException w:name="Colorful List Accent 6" w:uiPriority="72"/>
-    <w:lsdException w:name="Colorful Grid Accent 6" w:uiPriority="73"/>
-    <w:lsdException w:name="Subtle Emphasis" w:uiPriority="19" w:qFormat="1"/>
-    <w:lsdException w:name="Intense Emphasis" w:uiPriority="21" w:qFormat="1"/>
-    <w:lsdException w:name="Subtle Reference" w:uiPriority="31" w:qFormat="1"/>
-    <w:lsdException w:name="Intense Reference" w:uiPriority="32" w:qFormat="1"/>
-    <w:lsdException w:name="Book Title" w:uiPriority="33" w:qFormat="1"/>
-    <w:lsdException w:name="Bibliography" w:semiHidden="1" w:uiPriority="37" w:unhideWhenUsed="1"/>
-    <w:lsdException w:name="TOC Heading" w:semiHidden="1" w:uiPriority="39" w:unhideWhenUsed="1" w:qFormat="1"/>
-    <w:lsdException w:name="Plain Table 1" w:uiPriority="41"/>
-    <w:lsdException w:name="Plain Table 2" w:uiPriority="42"/>
-    <w:lsdException w:name="Plain Table 3" w:uiPriority="43"/>
-    <w:lsdException w:name="Plain Table 4" w:uiPriority="44"/>
-    <w:lsdException w:name="Plain Table 5" w:uiPriority="45"/>
-    <w:lsdException w:name="Grid Table Light" w:uiPriority="40"/>
-    <w:lsdException w:name="Grid Table 1 Light" w:uiPriority="46"/>
-    <w:lsdException w:name="Grid Table 2" w:uiPriority="47"/>
-    <w:lsdException w:name="Grid Table 3" w:uiPriority="48"/>
-    <w:lsdException w:name="Grid Table 4" w:uiPriority="49"/>
-    <w:lsdException w:name="Grid Table 5 Dark" w:uiPriority="50"/>
-    <w:lsdException w:name="Grid Table 6 Colorful" w:uiPriority="51"/>
-    <w:lsdException w:name="Grid Table 7 Colorful" w:uiPriority="52"/>
-    <w:lsdException w:name="Grid Table 1 Light Accent 1" w:uiPriority="46"/>
-    <w:lsdException w:name="Grid Table 2 Accent 1" w:uiPriority="47"/>
-    <w:lsdException w:name="Grid Table 3 Accent 1" w:uiPriority="48"/>
-    <w:lsdException w:name="Grid Table 4 Accent 1" w:uiPriority="49"/>
-    <w:lsdException w:name="Grid Table 5 Dark Accent 1" w:uiPriority="50"/>
-    <w:lsdException w:name="Grid Table 6 Colorful Accent 1" w:uiPriority="51"/>
-    <w:lsdException w:name="Grid Table 7 Colorful Accent 1" w:uiPriority="52"/>
-    <w:lsdException w:name="Grid Table 1 Light Accent 2" w:uiPriority="46"/>
-    <w:lsdException w:name="Grid Table 2 Accent 2" w:uiPriority="47"/>
-    <w:lsdException w:name="Grid Table 3 Accent 2" w:uiPriority="48"/>
-    <w:lsdException w:name="Grid Table 4 Accent 2" w:uiPriority="49"/>
-    <w:lsdException w:name="Grid Table 5 Dark Accent 2" w:uiPriority="50"/>
-    <w:lsdException w:name="Grid Table 6 Colorful Accent 2" w:uiPriority="51"/>
-    <w:lsdException w:name="Grid Table 7 Colorful Accent 2" w:uiPriority="52"/>
-    <w:lsdException w:name="Grid Table 1 Light Accent 3" w:uiPriority="46"/>
-    <w:lsdException w:name="Grid Table 2 Accent 3" w:uiPriority="47"/>
-    <w:lsdException w:name="Grid Table 3 Accent 3" w:uiPriority="48"/>
-    <w:lsdException w:name="Grid Table 4 Accent 3" w:uiPriority="49"/>
-    <w:lsdException w:name="Grid Table 5 Dark Accent 3" w:uiPriority="50"/>
-    <w:lsdException w:name="Grid Table 6 Colorful Accent 3" w:uiPriority="51"/>
-    <w:lsdException w:name="Grid Table 7 Colorful Accent 3" w:uiPriority="52"/>
-    <w:lsdException w:name="Grid Table 1 Light Accent 4" w:uiPriority="46"/>
-    <w:lsdException w:name="Grid Table 2 Accent 4" w:uiPriority="47"/>
-    <w:lsdException w:name="Grid Table 3 Accent 4" w:uiPriority="48"/>
-    <w:lsdException w:name="Grid Table 4 Accent 4" w:uiPriority="49"/>
-    <w:lsdException w:name="Grid Table 5 Dark Accent 4" w:uiPriority="50"/>
-    <w:lsdException w:name="Grid Table 6 Colorful Accent 4" w:uiPriority="51"/>
-    <w:lsdException w:name="Grid Table 7 Colorful Accent 4" w:uiPriority="52"/>
-    <w:lsdException w:name="Grid Table 1 Light Accent 5" w:uiPriority="46"/>
-    <w:lsdException w:name="Grid Table 2 Accent 5" w:uiPriority="47"/>
-    <w:lsdException w:name="Grid Table 3 Accent 5" w:uiPriority="48"/>
-    <w:lsdException w:name="Grid Table 4 Accent 5" w:uiPriority="49"/>
-    <w:lsdException w:name="Grid Table 5 Dark Accent 5" w:uiPriority="50"/>
-    <w:lsdException w:name="Grid Table 6 Colorful Accent 5" w:uiPriority="51"/>
-    <w:lsdException w:name="Grid Table 7 Colorful Accent 5" w:uiPriority="52"/>
-    <w:lsdException w:name="Grid Table 1 Light Accent 6" w:uiPriority="46"/>
-    <w:lsdException w:name="Grid Table 2 Accent 6" w:uiPriority="47"/>
-    <w:lsdException w:name="Grid Table 3 Accent 6" w:uiPriority="48"/>
-    <w:lsdException w:name="Grid Table 4 Accent 6" w:uiPriority="49"/>
-    <w:lsdException w:name="Grid Table 5 Dark Accent 6" w:uiPriority="50"/>
-    <w:lsdException w:name="Grid Table 6 Colorful Accent 6" w:uiPriority="51"/>
-    <w:lsdException w:name="Grid Table 7 Colorful Accent 6" w:uiPriority="52"/>
-    <w:lsdException w:name="List Table 1 Light" w:uiPriority="46"/>
-    <w:lsdException w:name="List Table 2" w:uiPriority="47"/>
-    <w:lsdException w:name="List Table 3" w:uiPriority="48"/>
-    <w:lsdException w:name="List Table 4" w:uiPriority="49"/>
-    <w:lsdException w:name="List Table 5 Dark" w:uiPriority="50"/>
-    <w:lsdException w:name="List Table 6 Colorful" w:uiPriority="51"/>
-    <w:lsdException w:name="List Table 7 Colorful" w:uiPriority="52"/>
-    <w:lsdException w:name="List Table 1 Light Accent 1" w:uiPriority="46"/>
-    <w:lsdException w:name="List Table 2 Accent 1" w:uiPriority="47"/>
-    <w:lsdException w:name="List Table 3 Accent 1" w:uiPriority="48"/>
-    <w:lsdException w:name="List Table 4 Accent 1" w:uiPriority="49"/>
-    <w:lsdException w:name="List Table 5 Dark Accent 1" w:uiPriority="50"/>
-    <w:lsdException w:name="List Table 6 Colorful Accent 1" w:uiPriority="51"/>
-    <w:lsdException w:name="List Table 7 Colorful Accent 1" w:uiPriority="52"/>
-    <w:lsdException w:name="List Table 1 Light Accent 2" w:uiPriority="46"/>
-    <w:lsdException w:name="List Table 2 Accent 2" w:uiPriority="47"/>
-    <w:lsdException w:name="List Table 3 Accent 2" w:uiPriority="48"/>
-    <w:lsdException w:name="List Table 4 Accent 2" w:uiPriority="49"/>
-    <w:lsdException w:name="List Table 5 Dark Accent 2" w:uiPriority="50"/>
-    <w:lsdException w:name="List Table 6 Colorful Accent 2" w:uiPriority="51"/>
-    <w:lsdException w:name="List Table 7 Colorful Accent 2" w:uiPriority="52"/>
-    <w:lsdException w:name="List Table 1 Light Accent 3" w:uiPriority="46"/>
-    <w:lsdException w:name="List Table 2 Accent 3" w:uiPriority="47"/>
-    <w:lsdException w:name="List Table 3 Accent 3" w:uiPriority="48"/>
-    <w:lsdException w:name="List Table 4 Accent 3" w:uiPriority="49"/>
-    <w:lsdException w:name="List Table 5 Dark Accent 3" w:uiPriority="50"/>
-    <w:lsdException w:name="List Table 6 Colorful Accent 3" w:uiPriority="51"/>
-    <w:lsdException w:name="List Table 7 Colorful Accent 3" w:uiPriority="52"/>
-    <w:lsdException w:name="List Table 1 Light Accent 4" w:uiPriority="46"/>
-    <w:lsdException w:name="List Table 2 Accent 4" w:uiPriority="47"/>
-    <w:lsdException w:name="List Table 3 Accent 4" w:uiPriority="48"/>
-    <w:lsdException w:name="List Table 4 Accent 4" w:uiPriority="49"/>
-    <w:lsdException w:name="List Table 5 Dark Accent 4" w:uiPriority="50"/>
-    <w:lsdException w:name="List Table 6 Colorful Accent 4" w:uiPriority="51"/>
-    <w:lsdException w:name="List Table 7 Colorful Accent 4" w:uiPriority="52"/>
-    <w:lsdException w:name="List Table 1 Light Accent 5" w:uiPriority="46"/>
-    <w:lsdException w:name="List Table 2 Accent 5" w:uiPriority="47"/>
-    <w:lsdException w:name="List Table 3 Accent 5" w:uiPriority="48"/>
-    <w:lsdException w:name="List Table 4 Accent 5" w:uiPriority="49"/>
-    <w:lsdException w:name="List Table 5 Dark Accent 5" w:uiPriority="50"/>
-    <w:lsdException w:name="List Table 6 Colorful Accent 5" w:uiPriority="51"/>
-    <w:lsdException w:name="List Table 7 Colorful Accent 5" w:uiPriority="52"/>
-    <w:lsdException w:name="List Table 1 Light Accent 6" w:uiPriority="46"/>
-    <w:lsdException w:name="List Table 2 Accent 6" w:uiPriority="47"/>
-    <w:lsdException w:name="List Table 3 Accent 6" w:uiPriority="48"/>
-    <w:lsdException w:name="List Table 4 Accent 6" w:uiPriority="49"/>
-    <w:lsdException w:name="List Table 5 Dark Accent 6" w:uiPriority="50"/>
-    <w:lsdException w:name="List Table 6 Colorful Accent 6" w:uiPriority="51"/>
-    <w:lsdException w:name="List Table 7 Colorful Accent 6" w:uiPriority="52"/>
-    <w:lsdException w:name="Mention" w:semiHidden="1" w:unhideWhenUsed="1"/>
-    <w:lsdException w:name="Smart Hyperlink" w:semiHidden="1" w:unhideWhenUsed="1"/>
-    <w:lsdException w:name="Hashtag" w:semiHidden="1" w:unhideWhenUsed="1"/>
-    <w:lsdException w:name="Unresolved Mention" w:semiHidden="1" w:unhideWhenUsed="1"/>
-    <w:lsdException w:name="Smart Link" w:semiHidden="1" w:unhideWhenUsed="1"/>
-    <w:lsdException w:name="Smart Link Error" w:semiHidden="1" w:unhideWhenUsed="1"/>
+  <w:latentStyles w:defLockedState="0" w:defUIPriority="99" w:defSemiHidden="1" w:defUnhideWhenUsed="1" w:defQFormat="0" w:count="267">
+    <w:lsdException w:name="Normal" w:semiHidden="0" w:uiPriority="0" w:unhideWhenUsed="0" w:qFormat="1"/>
+    <w:lsdException w:name="heading 1" w:semiHidden="0" w:uiPriority="0" w:unhideWhenUsed="0" w:qFormat="1"/>
+    <w:lsdException w:name="heading 2" w:semiHidden="0" w:uiPriority="0" w:unhideWhenUsed="0" w:qFormat="1"/>
+    <w:lsdException w:name="heading 3" w:semiHidden="0" w:uiPriority="0" w:unhideWhenUsed="0" w:qFormat="1"/>
+    <w:lsdException w:name="heading 4" w:semiHidden="0" w:uiPriority="0" w:unhideWhenUsed="0" w:qFormat="1"/>
+    <w:lsdException w:name="heading 5" w:semiHidden="0" w:uiPriority="0" w:unhideWhenUsed="0" w:qFormat="1"/>
+    <w:lsdException w:name="heading 6" w:semiHidden="0" w:uiPriority="0" w:unhideWhenUsed="0" w:qFormat="1"/>
+    <w:lsdException w:name="heading 7" w:semiHidden="0" w:uiPriority="0" w:unhideWhenUsed="0" w:qFormat="1"/>
+    <w:lsdException w:name="heading 8" w:semiHidden="0" w:uiPriority="0" w:unhideWhenUsed="0" w:qFormat="1"/>
+    <w:lsdException w:name="heading 9" w:semiHidden="0" w:uiPriority="0" w:unhideWhenUsed="0" w:qFormat="1"/>
+    <w:lsdException w:name="toc 1" w:uiPriority="0"/>
+    <w:lsdException w:name="toc 2" w:uiPriority="0"/>
+    <w:lsdException w:name="toc 3" w:uiPriority="0"/>
+    <w:lsdException w:name="toc 4" w:uiPriority="0"/>
+    <w:lsdException w:name="toc 5" w:uiPriority="0"/>
+    <w:lsdException w:name="toc 6" w:uiPriority="0"/>
+    <w:lsdException w:name="toc 7" w:uiPriority="0"/>
+    <w:lsdException w:name="toc 8" w:uiPriority="0"/>
+    <w:lsdException w:name="toc 9" w:uiPriority="0"/>
+    <w:lsdException w:name="header" w:uiPriority="0"/>
+    <w:lsdException w:name="footer" w:uiPriority="0"/>
+    <w:lsdException w:name="caption" w:uiPriority="35" w:qFormat="1"/>
+    <w:lsdException w:name="page number" w:uiPriority="0"/>
+    <w:lsdException w:name="Title" w:semiHidden="0" w:uiPriority="0" w:unhideWhenUsed="0" w:qFormat="1"/>
+    <w:lsdException w:name="Default Paragraph Font" w:uiPriority="1"/>
+    <w:lsdException w:name="Subtitle" w:semiHidden="0" w:uiPriority="11" w:unhideWhenUsed="0" w:qFormat="1"/>
+    <w:lsdException w:name="Strong" w:semiHidden="0" w:uiPriority="22" w:unhideWhenUsed="0" w:qFormat="1"/>
+    <w:lsdException w:name="Emphasis" w:semiHidden="0" w:uiPriority="20" w:unhideWhenUsed="0" w:qFormat="1"/>
+    <w:lsdException w:name="Normal (Web)" w:uiPriority="0"/>
+    <w:lsdException w:name="Normal Table" w:semiHidden="0" w:unhideWhenUsed="0"/>
+    <w:lsdException w:name="Table Web 3" w:semiHidden="0" w:unhideWhenUsed="0"/>
+    <w:lsdException w:name="Table Grid" w:semiHidden="0" w:uiPriority="59" w:unhideWhenUsed="0"/>
+    <w:lsdException w:name="Table Theme" w:semiHidden="0" w:unhideWhenUsed="0"/>
+    <w:lsdException w:name="Placeholder Text" w:unhideWhenUsed="0"/>
+    <w:lsdException w:name="No Spacing" w:semiHidden="0" w:uiPriority="1" w:unhideWhenUsed="0" w:qFormat="1"/>
+    <w:lsdException w:name="Light Shading" w:semiHidden="0" w:uiPriority="60" w:unhideWhenUsed="0"/>
+    <w:lsdException w:name="Light List" w:semiHidden="0" w:uiPriority="61" w:unhideWhenUsed="0"/>
+    <w:lsdException w:name="Light Grid" w:semiHidden="0" w:uiPriority="62" w:unhideWhenUsed="0"/>
+    <w:lsdException w:name="Medium Shading 1" w:semiHidden="0" w:uiPriority="63" w:unhideWhenUsed="0"/>
+    <w:lsdException w:name="Medium Shading 2" w:semiHidden="0" w:uiPriority="64" w:unhideWhenUsed="0"/>
+    <w:lsdException w:name="Medium List 1" w:semiHidden="0" w:uiPriority="65" w:unhideWhenUsed="0"/>
+    <w:lsdException w:name="Medium List 2" w:semiHidden="0" w:uiPriority="66" w:unhideWhenUsed="0"/>
+    <w:lsdException w:name="Medium Grid 1" w:semiHidden="0" w:uiPriority="67" w:unhideWhenUsed="0"/>
+    <w:lsdException w:name="Medium Grid 2" w:semiHidden="0" w:uiPriority="68" w:unhideWhenUsed="0"/>
+    <w:lsdException w:name="Medium Grid 3" w:semiHidden="0" w:uiPriority="69" w:unhideWhenUsed="0"/>
+    <w:lsdException w:name="Dark List" w:semiHidden="0" w:uiPriority="70" w:unhideWhenUsed="0"/>
+    <w:lsdException w:name="Colorful Shading" w:semiHidden="0" w:uiPriority="71" w:unhideWhenUsed="0"/>
+    <w:lsdException w:name="Colorful List" w:semiHidden="0" w:uiPriority="72" w:unhideWhenUsed="0"/>
+    <w:lsdException w:name="Colorful Grid" w:semiHidden="0" w:uiPriority="73" w:unhideWhenUsed="0"/>
+    <w:lsdException w:name="Light Shading Accent 1" w:semiHidden="0" w:uiPriority="60" w:unhideWhenUsed="0"/>
+    <w:lsdException w:name="Light List Accent 1" w:semiHidden="0" w:uiPriority="61" w:unhideWhenUsed="0"/>
+    <w:lsdException w:name="Light Grid Accent 1" w:semiHidden="0" w:uiPriority="62" w:unhideWhenUsed="0"/>
+    <w:lsdException w:name="Medium Shading 1 Accent 1" w:semiHidden="0" w:uiPriority="63" w:unhideWhenUsed="0"/>
+    <w:lsdException w:name="Medium Shading 2 Accent 1" w:semiHidden="0" w:uiPriority="64" w:unhideWhenUsed="0"/>
+    <w:lsdException w:name="Medium List 1 Accent 1" w:semiHidden="0" w:uiPriority="65" w:unhideWhenUsed="0"/>
+    <w:lsdException w:name="Revision" w:unhideWhenUsed="0"/>
+    <w:lsdException w:name="List Paragraph" w:semiHidden="0" w:uiPriority="34" w:unhideWhenUsed="0" w:qFormat="1"/>
+    <w:lsdException w:name="Quote" w:semiHidden="0" w:uiPriority="29" w:unhideWhenUsed="0" w:qFormat="1"/>
+    <w:lsdException w:name="Intense Quote" w:semiHidden="0" w:uiPriority="30" w:unhideWhenUsed="0" w:qFormat="1"/>
+    <w:lsdException w:name="Medium List 2 Accent 1" w:semiHidden="0" w:uiPriority="66" w:unhideWhenUsed="0"/>
+    <w:lsdException w:name="Medium Grid 1 Accent 1" w:semiHidden="0" w:uiPriority="67" w:unhideWhenUsed="0"/>
+    <w:lsdException w:name="Medium Grid 2 Accent 1" w:semiHidden="0" w:uiPriority="68" w:unhideWhenUsed="0"/>
+    <w:lsdException w:name="Medium Grid 3 Accent 1" w:semiHidden="0" w:uiPriority="69" w:unhideWhenUsed="0"/>
+    <w:lsdException w:name="Dark List Accent 1" w:semiHidden="0" w:uiPriority="70" w:unhideWhenUsed="0"/>
+    <w:lsdException w:name="Colorful Shading Accent 1" w:semiHidden="0" w:uiPriority="71" w:unhideWhenUsed="0"/>
+    <w:lsdException w:name="Colorful List Accent 1" w:semiHidden="0" w:uiPriority="72" w:unhideWhenUsed="0"/>
+    <w:lsdException w:name="Colorful Grid Accent 1" w:semiHidden="0" w:uiPriority="73" w:unhideWhenUsed="0"/>
+    <w:lsdException w:name="Light Shading Accent 2" w:semiHidden="0" w:uiPriority="60" w:unhideWhenUsed="0"/>
+    <w:lsdException w:name="Light List Accent 2" w:semiHidden="0" w:uiPriority="61" w:unhideWhenUsed="0"/>
+    <w:lsdException w:name="Light Grid Accent 2" w:semiHidden="0" w:uiPriority="62" w:unhideWhenUsed="0"/>
+    <w:lsdException w:name="Medium Shading 1 Accent 2" w:semiHidden="0" w:uiPriority="63" w:unhideWhenUsed="0"/>
+    <w:lsdException w:name="Medium Shading 2 Accent 2" w:semiHidden="0" w:uiPriority="64" w:unhideWhenUsed="0"/>
+    <w:lsdException w:name="Medium List 1 Accent 2" w:semiHidden="0" w:uiPriority="65" w:unhideWhenUsed="0"/>
+    <w:lsdException w:name="Medium List 2 Accent 2" w:semiHidden="0" w:uiPriority="66" w:unhideWhenUsed="0"/>
+    <w:lsdException w:name="Medium Grid 1 Accent 2" w:semiHidden="0" w:uiPriority="67" w:unhideWhenUsed="0"/>
+    <w:lsdException w:name="Medium Grid 2 Accent 2" w:semiHidden="0" w:uiPriority="68" w:unhideWhenUsed="0"/>
+    <w:lsdException w:name="Medium Grid 3 Accent 2" w:semiHidden="0" w:uiPriority="69" w:unhideWhenUsed="0"/>
+    <w:lsdException w:name="Dark List Accent 2" w:semiHidden="0" w:uiPriority="70" w:unhideWhenUsed="0"/>
+    <w:lsdException w:name="Colorful Shading Accent 2" w:semiHidden="0" w:uiPriority="71" w:unhideWhenUsed="0"/>
+    <w:lsdException w:name="Colorful List Accent 2" w:semiHidden="0" w:uiPriority="72" w:unhideWhenUsed="0"/>
+    <w:lsdException w:name="Colorful Grid Accent 2" w:semiHidden="0" w:uiPriority="73" w:unhideWhenUsed="0"/>
+    <w:lsdException w:name="Light Shading Accent 3" w:semiHidden="0" w:uiPriority="60" w:unhideWhenUsed="0"/>
+    <w:lsdException w:name="Light List Accent 3" w:semiHidden="0" w:uiPriority="61" w:unhideWhenUsed="0"/>
+    <w:lsdException w:name="Light Grid Accent 3" w:semiHidden="0" w:uiPriority="62" w:unhideWhenUsed="0"/>
+    <w:lsdException w:name="Medium Shading 1 Accent 3" w:semiHidden="0" w:uiPriority="63" w:unhideWhenUsed="0"/>
+    <w:lsdException w:name="Medium Shading 2 Accent 3" w:semiHidden="0" w:uiPriority="64" w:unhideWhenUsed="0"/>
+    <w:lsdException w:name="Medium List 1 Accent 3" w:semiHidden="0" w:uiPriority="65" w:unhideWhenUsed="0"/>
+    <w:lsdException w:name="Medium List 2 Accent 3" w:semiHidden="0" w:uiPriority="66" w:unhideWhenUsed="0"/>
+    <w:lsdException w:name="Medium Grid 1 Accent 3" w:semiHidden="0" w:uiPriority="67" w:unhideWhenUsed="0"/>
+    <w:lsdException w:name="Medium Grid 2 Accent 3" w:semiHidden="0" w:uiPriority="68" w:unhideWhenUsed="0"/>
+    <w:lsdException w:name="Medium Grid 3 Accent 3" w:semiHidden="0" w:uiPriority="69" w:unhideWhenUsed="0"/>
+    <w:lsdException w:name="Dark List Accent 3" w:semiHidden="0" w:uiPriority="70" w:unhideWhenUsed="0"/>
+    <w:lsdException w:name="Colorful Shading Accent 3" w:semiHidden="0" w:uiPriority="71" w:unhideWhenUsed="0"/>
+    <w:lsdException w:name="Colorful List Accent 3" w:semiHidden="0" w:uiPriority="72" w:unhideWhenUsed="0"/>
+    <w:lsdException w:name="Colorful Grid Accent 3" w:semiHidden="0" w:uiPriority="73" w:unhideWhenUsed="0"/>
+    <w:lsdException w:name="Light Shading Accent 4" w:semiHidden="0" w:uiPriority="60" w:unhideWhenUsed="0"/>
+    <w:lsdException w:name="Light List Accent 4" w:semiHidden="0" w:uiPriority="61" w:unhideWhenUsed="0"/>
+    <w:lsdException w:name="Light Grid Accent 4" w:semiHidden="0" w:uiPriority="62" w:unhideWhenUsed="0"/>
+    <w:lsdException w:name="Medium Shading 1 Accent 4" w:semiHidden="0" w:uiPriority="63" w:unhideWhenUsed="0"/>
+    <w:lsdException w:name="Medium Shading 2 Accent 4" w:semiHidden="0" w:uiPriority="64" w:unhideWhenUsed="0"/>
+    <w:lsdException w:name="Medium List 1 Accent 4" w:semiHidden="0" w:uiPriority="65" w:unhideWhenUsed="0"/>
+    <w:lsdException w:name="Medium List 2 Accent 4" w:semiHidden="0" w:uiPriority="66" w:unhideWhenUsed="0"/>
+    <w:lsdException w:name="Medium Grid 1 Accent 4" w:semiHidden="0" w:uiPriority="67" w:unhideWhenUsed="0"/>
+    <w:lsdException w:name="Medium Grid 2 Accent 4" w:semiHidden="0" w:uiPriority="68" w:unhideWhenUsed="0"/>
+    <w:lsdException w:name="Medium Grid 3 Accent 4" w:semiHidden="0" w:uiPriority="69" w:unhideWhenUsed="0"/>
+    <w:lsdException w:name="Dark List Accent 4" w:semiHidden="0" w:uiPriority="70" w:unhideWhenUsed="0"/>
+    <w:lsdException w:name="Colorful Shading Accent 4" w:semiHidden="0" w:uiPriority="71" w:unhideWhenUsed="0"/>
+    <w:lsdException w:name="Colorful List Accent 4" w:semiHidden="0" w:uiPriority="72" w:unhideWhenUsed="0"/>
+    <w:lsdException w:name="Colorful Grid Accent 4" w:semiHidden="0" w:uiPriority="73" w:unhideWhenUsed="0"/>
+    <w:lsdException w:name="Light Shading Accent 5" w:semiHidden="0" w:uiPriority="60" w:unhideWhenUsed="0"/>
+    <w:lsdException w:name="Light List Accent 5" w:semiHidden="0" w:uiPriority="61" w:unhideWhenUsed="0"/>
+    <w:lsdException w:name="Light Grid Accent 5" w:semiHidden="0" w:uiPriority="62" w:unhideWhenUsed="0"/>
+    <w:lsdException w:name="Medium Shading 1 Accent 5" w:semiHidden="0" w:uiPriority="63" w:unhideWhenUsed="0"/>
+    <w:lsdException w:name="Medium Shading 2 Accent 5" w:semiHidden="0" w:uiPriority="64" w:unhideWhenUsed="0"/>
+    <w:lsdException w:name="Medium List 1 Accent 5" w:semiHidden="0" w:uiPriority="65" w:unhideWhenUsed="0"/>
+    <w:lsdException w:name="Medium List 2 Accent 5" w:semiHidden="0" w:uiPriority="66" w:unhideWhenUsed="0"/>
+    <w:lsdException w:name="Medium Grid 1 Accent 5" w:semiHidden="0" w:uiPriority="67" w:unhideWhenUsed="0"/>
+    <w:lsdException w:name="Medium Grid 2 Accent 5" w:semiHidden="0" w:uiPriority="68" w:unhideWhenUsed="0"/>
+    <w:lsdException w:name="Medium Grid 3 Accent 5" w:semiHidden="0" w:uiPriority="69" w:unhideWhenUsed="0"/>
+    <w:lsdException w:name="Dark List Accent 5" w:semiHidden="0" w:uiPriority="70" w:unhideWhenUsed="0"/>
+    <w:lsdException w:name="Colorful Shading Accent 5" w:semiHidden="0" w:uiPriority="71" w:unhideWhenUsed="0"/>
+    <w:lsdException w:name="Colorful List Accent 5" w:semiHidden="0" w:uiPriority="72" w:unhideWhenUsed="0"/>
+    <w:lsdException w:name="Colorful Grid Accent 5" w:semiHidden="0" w:uiPriority="73" w:unhideWhenUsed="0"/>
+    <w:lsdException w:name="Light Shading Accent 6" w:semiHidden="0" w:uiPriority="60" w:unhideWhenUsed="0"/>
+    <w:lsdException w:name="Light List Accent 6" w:semiHidden="0" w:uiPriority="61" w:unhideWhenUsed="0"/>
+    <w:lsdException w:name="Light Grid Accent 6" w:semiHidden="0" w:uiPriority="62" w:unhideWhenUsed="0"/>
+    <w:lsdException w:name="Medium Shading 1 Accent 6" w:semiHidden="0" w:uiPriority="63" w:unhideWhenUsed="0"/>
+    <w:lsdException w:name="Medium Shading 2 Accent 6" w:semiHidden="0" w:uiPriority="64" w:unhideWhenUsed="0"/>
+    <w:lsdException w:name="Medium List 1 Accent 6" w:semiHidden="0" w:uiPriority="65" w:unhideWhenUsed="0"/>
+    <w:lsdException w:name="Medium List 2 Accent 6" w:semiHidden="0" w:uiPriority="66" w:unhideWhenUsed="0"/>
+    <w:lsdException w:name="Medium Grid 1 Accent 6" w:semiHidden="0" w:uiPriority="67" w:unhideWhenUsed="0"/>
+    <w:lsdException w:name="Medium Grid 2 Accent 6" w:semiHidden="0" w:uiPriority="68" w:unhideWhenUsed="0"/>
+    <w:lsdException w:name="Medium Grid 3 Accent 6" w:semiHidden="0" w:uiPriority="69" w:unhideWhenUsed="0"/>
+    <w:lsdException w:name="Dark List Accent 6" w:semiHidden="0" w:uiPriority="70" w:unhideWhenUsed="0"/>
+    <w:lsdException w:name="Colorful Shading Accent 6" w:semiHidden="0" w:uiPriority="71" w:unhideWhenUsed="0"/>
+    <w:lsdException w:name="Colorful List Accent 6" w:semiHidden="0" w:uiPriority="72" w:unhideWhenUsed="0"/>
+    <w:lsdException w:name="Colorful Grid Accent 6" w:semiHidden="0" w:uiPriority="73" w:unhideWhenUsed="0"/>
+    <w:lsdException w:name="Subtle Emphasis" w:semiHidden="0" w:uiPriority="19" w:unhideWhenUsed="0" w:qFormat="1"/>
+    <w:lsdException w:name="Intense Emphasis" w:semiHidden="0" w:uiPriority="21" w:unhideWhenUsed="0" w:qFormat="1"/>
+    <w:lsdException w:name="Subtle Reference" w:semiHidden="0" w:uiPriority="31" w:unhideWhenUsed="0" w:qFormat="1"/>
+    <w:lsdException w:name="Intense Reference" w:semiHidden="0" w:uiPriority="32" w:unhideWhenUsed="0" w:qFormat="1"/>
+    <w:lsdException w:name="Book Title" w:semiHidden="0" w:uiPriority="33" w:unhideWhenUsed="0" w:qFormat="1"/>
+    <w:lsdException w:name="Bibliography" w:uiPriority="37"/>
+    <w:lsdException w:name="TOC Heading" w:uiPriority="39" w:qFormat="1"/>
+  </w:latentStyles>
+  <w:style w:type="paragraph" w:default="1" w:styleId="Normal">
+    <w:name w:val="Normal"/>
+    <w:qFormat/>
+    <w:rsid w:val="0020720F"/>
+    <w:pPr>
+      <w:spacing w:line="240" w:lineRule="exact"/>
+    </w:pPr>
+    <w:rPr>
+      <w:rFonts w:ascii="Times" w:hAnsi="Times" w:cs="Times"/>
+      <w:noProof/>
+      <w:sz w:val="24"/>
+      <w:szCs w:val="24"/>
+      <w:lang w:bidi="he-IL"/>
+    </w:rPr>
+  </w:style>
+  <w:style w:type="paragraph" w:styleId="Heading1">
+    <w:name w:val="heading 1"/>
+    <w:basedOn w:val="Normal"/>
+    <w:next w:val="Normal"/>
+    <w:qFormat/>
+    <w:rsid w:val="0020720F"/>
+    <w:pPr>
+      <w:keepNext/>
+      <w:keepLines/>
+      <w:numPr>
+        <w:numId w:val="1"/>
+      </w:numPr>
+      <w:spacing w:before="480" w:after="240" w:line="240" w:lineRule="atLeast"/>
+      <w:outlineLvl w:val="0"/>
+    </w:pPr>
+    <w:rPr>
+      <w:b/>
+      <w:bCs/>
+      <w:kern w:val="28"/>
+      <w:sz w:val="36"/>
+      <w:szCs w:val="36"/>
+    </w:rPr>
+  </w:style>
+  <w:style w:type="paragraph" w:styleId="Heading2">
+    <w:name w:val="heading 2"/>
+    <w:basedOn w:val="Normal"/>
+    <w:next w:val="Normal"/>
+    <w:qFormat/>
+    <w:rsid w:val="0020720F"/>
+    <w:pPr>
+      <w:keepNext/>
+      <w:keepLines/>
+      <w:numPr>
+        <w:ilvl w:val="1"/>
+        <w:numId w:val="1"/>
+      </w:numPr>
+      <w:spacing w:before="280" w:after="280" w:line="240" w:lineRule="atLeast"/>
+      <w:outlineLvl w:val="1"/>
+    </w:pPr>
+    <w:rPr>
+      <w:b/>
+      <w:bCs/>
+      <w:sz w:val="28"/>
+      <w:szCs w:val="28"/>
+    </w:rPr>
+  </w:style>
+  <w:style w:type="paragraph" w:styleId="Heading3">
+    <w:name w:val="heading 3"/>
+    <w:basedOn w:val="Normal"/>
+    <w:next w:val="Normal"/>
+    <w:qFormat/>
+    <w:rsid w:val="0020720F"/>
+    <w:pPr>
+      <w:numPr>
+        <w:ilvl w:val="2"/>
+        <w:numId w:val="1"/>
+      </w:numPr>
+      <w:spacing w:before="240" w:after="240"/>
+      <w:outlineLvl w:val="2"/>
+    </w:pPr>
+    <w:rPr>
+      <w:b/>
+      <w:bCs/>
+    </w:rPr>
+  </w:style>
+  <w:style w:type="paragraph" w:styleId="Heading4">
+    <w:name w:val="heading 4"/>
+    <w:basedOn w:val="Normal"/>
+    <w:next w:val="Normal"/>
+    <w:qFormat/>
+    <w:rsid w:val="0020720F"/>
+    <w:pPr>
+      <w:keepNext/>
+      <w:numPr>
+        <w:ilvl w:val="3"/>
+        <w:numId w:val="1"/>
+      </w:numPr>
+      <w:spacing w:before="240" w:after="60" w:line="220" w:lineRule="exact"/>
+      <w:jc w:val="both"/>
+      <w:outlineLvl w:val="3"/>
+    </w:pPr>
+    <w:rPr>
+      <w:rFonts w:ascii="Times New Roman" w:hAnsi="Times New Roman" w:cs="Times New Roman"/>
+      <w:b/>
+      <w:bCs/>
+      <w:i/>
+      <w:iCs/>
+      <w:sz w:val="22"/>
+      <w:szCs w:val="22"/>
+    </w:rPr>
+  </w:style>
+  <w:style w:type="paragraph" w:styleId="Heading5">
+    <w:name w:val="heading 5"/>
+    <w:basedOn w:val="Normal"/>
+    <w:next w:val="Normal"/>
+    <w:qFormat/>
+    <w:rsid w:val="0020720F"/>
+    <w:pPr>
+      <w:numPr>
+        <w:ilvl w:val="4"/>
+        <w:numId w:val="1"/>
+      </w:numPr>
+      <w:spacing w:before="240" w:after="60" w:line="220" w:lineRule="exact"/>
+      <w:jc w:val="both"/>
+      <w:outlineLvl w:val="4"/>
+    </w:pPr>
+    <w:rPr>
+      <w:rFonts w:ascii="Arial" w:hAnsi="Arial" w:cs="Arial"/>
+      <w:sz w:val="22"/>
+      <w:szCs w:val="22"/>
+    </w:rPr>
+  </w:style>
+  <w:style w:type="paragraph" w:styleId="Heading6">
+    <w:name w:val="heading 6"/>
+    <w:basedOn w:val="Normal"/>
+    <w:next w:val="Normal"/>
+    <w:qFormat/>
+    <w:rsid w:val="0020720F"/>
+    <w:pPr>
+      <w:numPr>
+        <w:ilvl w:val="5"/>
+        <w:numId w:val="1"/>
+      </w:numPr>
+      <w:spacing w:before="240" w:after="60" w:line="220" w:lineRule="exact"/>
+      <w:jc w:val="both"/>
+      <w:outlineLvl w:val="5"/>
+    </w:pPr>
+    <w:rPr>
+      <w:rFonts w:ascii="Arial" w:hAnsi="Arial" w:cs="Arial"/>
+      <w:i/>
+      <w:iCs/>
+      <w:sz w:val="22"/>
+      <w:szCs w:val="22"/>
+    </w:rPr>
+  </w:style>
+  <w:style w:type="paragraph" w:styleId="Heading7">
+    <w:name w:val="heading 7"/>
+    <w:basedOn w:val="Normal"/>
+    <w:next w:val="Normal"/>
+    <w:qFormat/>
+    <w:rsid w:val="0020720F"/>
+    <w:pPr>
+      <w:numPr>
+        <w:ilvl w:val="6"/>
+        <w:numId w:val="1"/>
+      </w:numPr>
+      <w:spacing w:before="240" w:after="60" w:line="220" w:lineRule="exact"/>
+      <w:jc w:val="both"/>
+      <w:outlineLvl w:val="6"/>
+    </w:pPr>
+    <w:rPr>
+      <w:rFonts w:ascii="Arial" w:hAnsi="Arial" w:cs="Arial"/>
+      <w:sz w:val="20"/>
+      <w:szCs w:val="20"/>
+    </w:rPr>
+  </w:style>
+  <w:style w:type="paragraph" w:styleId="Heading8">
+    <w:name w:val="heading 8"/>
+    <w:basedOn w:val="Normal"/>
+    <w:next w:val="Normal"/>
+    <w:qFormat/>
+    <w:rsid w:val="0020720F"/>
+    <w:pPr>
+      <w:numPr>
+        <w:ilvl w:val="7"/>
+        <w:numId w:val="1"/>
+      </w:numPr>
+      <w:spacing w:before="240" w:after="60" w:line="220" w:lineRule="exact"/>
+      <w:jc w:val="both"/>
+      <w:outlineLvl w:val="7"/>
+    </w:pPr>
+    <w:rPr>
+      <w:rFonts w:ascii="Arial" w:hAnsi="Arial" w:cs="Arial"/>
+      <w:i/>
+      <w:iCs/>
+      <w:sz w:val="20"/>
+      <w:szCs w:val="20"/>
+    </w:rPr>
+  </w:style>
+  <w:style w:type="paragraph" w:styleId="Heading9">
+    <w:name w:val="heading 9"/>
+    <w:basedOn w:val="Normal"/>
+    <w:next w:val="Normal"/>
+    <w:qFormat/>
+    <w:rsid w:val="0020720F"/>
+    <w:pPr>
+      <w:numPr>
+        <w:ilvl w:val="8"/>
+        <w:numId w:val="1"/>
+      </w:numPr>
+      <w:spacing w:before="240" w:after="60" w:line="220" w:lineRule="exact"/>
+      <w:jc w:val="both"/>
+      <w:outlineLvl w:val="8"/>
+    </w:pPr>
+    <w:rPr>
+      <w:rFonts w:ascii="Arial" w:hAnsi="Arial" w:cs="Arial"/>
+      <w:i/>
+      <w:iCs/>
+      <w:sz w:val="18"/>
+      <w:szCs w:val="18"/>
+    </w:rPr>
+  </w:style>
+  <w:style w:type="character" w:default="1" w:styleId="DefaultParagraphFont">
+    <w:name w:val="Default Paragraph Font"/>
+    <w:uiPriority w:val="1"/>
+    <w:semiHidden/>
+    <w:unhideWhenUsed/>
+  </w:style>
+  <w:style w:type="table" w:default="1" w:styleId="TableNormal">
+    <w:name w:val="Normal Table"/>
+    <w:uiPriority w:val="99"/>
+    <w:semiHidden/>
+    <w:unhideWhenUsed/>
+    <w:tblPr>
+      <w:tblInd w:w="0" w:type="dxa"/>
+      <w:tblCellMar>
+        <w:top w:w="0" w:type="dxa"/>
+        <w:left w:w="108" w:type="dxa"/>
+        <w:bottom w:w="0" w:type="dxa"/>
+        <w:right w:w="108" w:type="dxa"/>
+      </w:tblCellMar>
+    </w:tblPr>
+  </w:style>
+  <w:style w:type="numbering" w:default="1" w:styleId="NoList">
+    <w:name w:val="No List"/>
+    <w:uiPriority w:val="99"/>
+    <w:semiHidden/>
+    <w:unhideWhenUsed/>
+  </w:style>
+  <w:style w:type="paragraph" w:styleId="Footer">
+    <w:name w:val="footer"/>
+    <w:basedOn w:val="Normal"/>
+    <w:rsid w:val="0020720F"/>
+    <w:pPr>
+      <w:tabs>
+        <w:tab w:val="center" w:pos="4680"/>
+        <w:tab w:val="right" w:pos="9360"/>
+      </w:tabs>
+    </w:pPr>
+    <w:rPr>
+      <w:b/>
+      <w:bCs/>
+      <w:i/>
+      <w:iCs/>
+      <w:sz w:val="20"/>
+      <w:szCs w:val="20"/>
+    </w:rPr>
+  </w:style>
+  <w:style w:type="paragraph" w:customStyle="1" w:styleId="bullet">
+    <w:name w:val="bullet"/>
+    <w:basedOn w:val="Normal"/>
+    <w:rsid w:val="0020720F"/>
+    <w:rPr>
+      <w:rFonts w:ascii="Arial" w:hAnsi="Arial" w:cs="Arial"/>
+      <w:sz w:val="20"/>
+      <w:szCs w:val="20"/>
+    </w:rPr>
+  </w:style>
+  <w:style w:type="paragraph" w:styleId="Header">
+    <w:name w:val="header"/>
+    <w:basedOn w:val="Normal"/>
+    <w:rsid w:val="0020720F"/>
+    <w:pPr>
+      <w:tabs>
+        <w:tab w:val="center" w:pos="4680"/>
+        <w:tab w:val="right" w:pos="9360"/>
+      </w:tabs>
+    </w:pPr>
+    <w:rPr>
+      <w:b/>
+      <w:bCs/>
+      <w:i/>
+      <w:iCs/>
+      <w:sz w:val="20"/>
+      <w:szCs w:val="20"/>
+    </w:rPr>
+  </w:style>
+  <w:style w:type="paragraph" w:customStyle="1" w:styleId="heading10">
+    <w:name w:val="heading1"/>
+    <w:basedOn w:val="Normal"/>
+    <w:rsid w:val="0020720F"/>
+    <w:pPr>
+      <w:tabs>
+        <w:tab w:val="left" w:pos="450"/>
+        <w:tab w:val="left" w:pos="1080"/>
+        <w:tab w:val="left" w:pos="1800"/>
+        <w:tab w:val="left" w:pos="2610"/>
+      </w:tabs>
+    </w:pPr>
+  </w:style>
+  <w:style w:type="paragraph" w:styleId="TOC1">
+    <w:name w:val="toc 1"/>
+    <w:basedOn w:val="Normal"/>
+    <w:next w:val="Normal"/>
+    <w:semiHidden/>
+    <w:rsid w:val="0020720F"/>
+    <w:pPr>
+      <w:spacing w:before="120" w:after="120"/>
+    </w:pPr>
+    <w:rPr>
+      <w:rFonts w:ascii="Times New Roman" w:hAnsi="Times New Roman" w:cs="Times New Roman"/>
+      <w:b/>
+      <w:bCs/>
+      <w:caps/>
+      <w:sz w:val="20"/>
+      <w:szCs w:val="20"/>
+    </w:rPr>
+  </w:style>
+  <w:style w:type="paragraph" w:styleId="TOC2">
+    <w:name w:val="toc 2"/>
+    <w:basedOn w:val="Normal"/>
+    <w:next w:val="Normal"/>
+    <w:semiHidden/>
+    <w:rsid w:val="0020720F"/>
+    <w:pPr>
+      <w:ind w:left="240"/>
+    </w:pPr>
+    <w:rPr>
+      <w:rFonts w:ascii="Times New Roman" w:hAnsi="Times New Roman" w:cs="Times New Roman"/>
+      <w:smallCaps/>
+      <w:sz w:val="20"/>
+      <w:szCs w:val="20"/>
+    </w:rPr>
+  </w:style>
+  <w:style w:type="paragraph" w:customStyle="1" w:styleId="level4">
+    <w:name w:val="level 4"/>
+    <w:basedOn w:val="Normal"/>
+    <w:rsid w:val="0020720F"/>
+    <w:pPr>
+      <w:spacing w:before="120" w:after="120"/>
+      <w:ind w:left="634"/>
+    </w:pPr>
+  </w:style>
+  <w:style w:type="paragraph" w:customStyle="1" w:styleId="level5">
+    <w:name w:val="level 5"/>
+    <w:basedOn w:val="Normal"/>
+    <w:rsid w:val="0020720F"/>
+    <w:pPr>
+      <w:tabs>
+        <w:tab w:val="left" w:pos="2520"/>
+      </w:tabs>
+      <w:ind w:left="1440"/>
+    </w:pPr>
+  </w:style>
+  <w:style w:type="paragraph" w:styleId="Title">
+    <w:name w:val="Title"/>
+    <w:basedOn w:val="Normal"/>
+    <w:qFormat/>
+    <w:rsid w:val="0020720F"/>
+    <w:pPr>
+      <w:spacing w:before="240" w:after="720" w:line="240" w:lineRule="auto"/>
+      <w:jc w:val="right"/>
+    </w:pPr>
+    <w:rPr>
+      <w:rFonts w:ascii="Arial" w:hAnsi="Arial" w:cs="Arial"/>
+      <w:b/>
+      <w:bCs/>
+      <w:kern w:val="28"/>
+      <w:sz w:val="64"/>
+      <w:szCs w:val="64"/>
+    </w:rPr>
+  </w:style>
+  <w:style w:type="paragraph" w:customStyle="1" w:styleId="TOCEntry">
+    <w:name w:val="TOCEntry"/>
+    <w:basedOn w:val="Normal"/>
+    <w:rsid w:val="0020720F"/>
+    <w:pPr>
+      <w:keepNext/>
+      <w:keepLines/>
+      <w:spacing w:before="120" w:after="240" w:line="240" w:lineRule="atLeast"/>
+    </w:pPr>
+    <w:rPr>
+      <w:b/>
+      <w:bCs/>
+      <w:sz w:val="36"/>
+      <w:szCs w:val="36"/>
+    </w:rPr>
+  </w:style>
+  <w:style w:type="paragraph" w:styleId="TOC3">
+    <w:name w:val="toc 3"/>
+    <w:basedOn w:val="Normal"/>
+    <w:next w:val="Normal"/>
+    <w:semiHidden/>
+    <w:rsid w:val="0020720F"/>
+    <w:pPr>
+      <w:ind w:left="480"/>
+    </w:pPr>
+    <w:rPr>
+      <w:rFonts w:ascii="Times New Roman" w:hAnsi="Times New Roman" w:cs="Times New Roman"/>
+      <w:i/>
+      <w:iCs/>
+      <w:sz w:val="20"/>
+      <w:szCs w:val="20"/>
+    </w:rPr>
+  </w:style>
+  <w:style w:type="paragraph" w:styleId="TOC4">
+    <w:name w:val="toc 4"/>
+    <w:basedOn w:val="Normal"/>
+    <w:next w:val="Normal"/>
+    <w:semiHidden/>
+    <w:rsid w:val="0020720F"/>
+    <w:pPr>
+      <w:ind w:left="720"/>
+    </w:pPr>
+    <w:rPr>
+      <w:rFonts w:ascii="Times New Roman" w:hAnsi="Times New Roman" w:cs="Times New Roman"/>
+      <w:sz w:val="18"/>
+      <w:szCs w:val="18"/>
+    </w:rPr>
+  </w:style>
+  <w:style w:type="paragraph" w:styleId="TOC5">
+    <w:name w:val="toc 5"/>
+    <w:basedOn w:val="Normal"/>
+    <w:next w:val="Normal"/>
+    <w:semiHidden/>
+    <w:rsid w:val="0020720F"/>
+    <w:pPr>
+      <w:ind w:left="960"/>
+    </w:pPr>
+    <w:rPr>
+      <w:rFonts w:ascii="Times New Roman" w:hAnsi="Times New Roman" w:cs="Times New Roman"/>
+      <w:noProof w:val="0"/>
+      <w:sz w:val="18"/>
+      <w:szCs w:val="18"/>
+    </w:rPr>
+  </w:style>
+  <w:style w:type="paragraph" w:styleId="TOC6">
+    <w:name w:val="toc 6"/>
+    <w:basedOn w:val="Normal"/>
+    <w:next w:val="Normal"/>
+    <w:semiHidden/>
+    <w:rsid w:val="0020720F"/>
+    <w:pPr>
+      <w:ind w:left="1200"/>
+    </w:pPr>
+    <w:rPr>
+      <w:rFonts w:ascii="Times New Roman" w:hAnsi="Times New Roman" w:cs="Times New Roman"/>
+      <w:noProof w:val="0"/>
+      <w:sz w:val="18"/>
+      <w:szCs w:val="18"/>
+    </w:rPr>
+  </w:style>
+  <w:style w:type="paragraph" w:styleId="TOC7">
+    <w:name w:val="toc 7"/>
+    <w:basedOn w:val="Normal"/>
+    <w:next w:val="Normal"/>
+    <w:semiHidden/>
+    <w:rsid w:val="0020720F"/>
+    <w:pPr>
+      <w:ind w:left="1440"/>
+    </w:pPr>
+    <w:rPr>
+      <w:rFonts w:ascii="Times New Roman" w:hAnsi="Times New Roman" w:cs="Times New Roman"/>
+      <w:noProof w:val="0"/>
+      <w:sz w:val="18"/>
+      <w:szCs w:val="18"/>
+    </w:rPr>
+  </w:style>
+  <w:style w:type="paragraph" w:styleId="TOC8">
+    <w:name w:val="toc 8"/>
+    <w:basedOn w:val="Normal"/>
+    <w:next w:val="Normal"/>
+    <w:semiHidden/>
+    <w:rsid w:val="0020720F"/>
+    <w:pPr>
+      <w:ind w:left="1680"/>
+    </w:pPr>
+    <w:rPr>
+      <w:rFonts w:ascii="Times New Roman" w:hAnsi="Times New Roman" w:cs="Times New Roman"/>
+      <w:noProof w:val="0"/>
+      <w:sz w:val="18"/>
+      <w:szCs w:val="18"/>
+    </w:rPr>
+  </w:style>
+  <w:style w:type="paragraph" w:styleId="TOC9">
+    <w:name w:val="toc 9"/>
+    <w:basedOn w:val="Normal"/>
+    <w:next w:val="Normal"/>
+    <w:semiHidden/>
+    <w:rsid w:val="0020720F"/>
+    <w:pPr>
+      <w:ind w:left="1920"/>
+    </w:pPr>
+    <w:rPr>
+      <w:rFonts w:ascii="Times New Roman" w:hAnsi="Times New Roman" w:cs="Times New Roman"/>
+      <w:noProof w:val="0"/>
+      <w:sz w:val="18"/>
+      <w:szCs w:val="18"/>
+    </w:rPr>
+  </w:style>
+  <w:style w:type="paragraph" w:customStyle="1" w:styleId="template">
+    <w:name w:val="template"/>
+    <w:basedOn w:val="Normal"/>
+    <w:rsid w:val="0020720F"/>
+    <w:rPr>
+      <w:rFonts w:ascii="Arial" w:hAnsi="Arial" w:cs="Arial"/>
+      <w:i/>
+      <w:iCs/>
+      <w:noProof w:val="0"/>
+      <w:sz w:val="22"/>
+      <w:szCs w:val="22"/>
+    </w:rPr>
+  </w:style>
+  <w:style w:type="character" w:styleId="PageNumber">
+    <w:name w:val="page number"/>
+    <w:basedOn w:val="DefaultParagraphFont"/>
+  </w:style>
+  <w:style w:type="paragraph" w:customStyle="1" w:styleId="level3text">
+    <w:name w:val="level 3 text"/>
+    <w:basedOn w:val="Normal"/>
+    <w:rsid w:val="0020720F"/>
+    <w:pPr>
+      <w:spacing w:line="220" w:lineRule="exact"/>
+      <w:ind w:left="1350" w:hanging="716"/>
+    </w:pPr>
+    <w:rPr>
+      <w:rFonts w:ascii="Arial" w:hAnsi="Arial" w:cs="Arial"/>
+      <w:i/>
+      <w:iCs/>
+      <w:noProof w:val="0"/>
+      <w:sz w:val="22"/>
+      <w:szCs w:val="22"/>
+    </w:rPr>
+  </w:style>
+  <w:style w:type="paragraph" w:customStyle="1" w:styleId="requirement">
+    <w:name w:val="requirement"/>
+    <w:basedOn w:val="level4"/>
+    <w:rsid w:val="0020720F"/>
+    <w:pPr>
+      <w:spacing w:before="0" w:after="0"/>
+      <w:ind w:left="2348" w:hanging="994"/>
+    </w:pPr>
+    <w:rPr>
+      <w:rFonts w:ascii="Times New Roman" w:hAnsi="Times New Roman" w:cs="Times New Roman"/>
+      <w:noProof w:val="0"/>
+    </w:rPr>
+  </w:style>
+  <w:style w:type="paragraph" w:customStyle="1" w:styleId="ByLine">
+    <w:name w:val="ByLine"/>
+    <w:basedOn w:val="Title"/>
+    <w:rsid w:val="0020720F"/>
+    <w:rPr>
+      <w:noProof w:val="0"/>
+      <w:sz w:val="28"/>
+      <w:szCs w:val="28"/>
+    </w:rPr>
+  </w:style>
+  <w:style w:type="paragraph" w:customStyle="1" w:styleId="ChangeHistoryTitle">
+    <w:name w:val="ChangeHistory Title"/>
+    <w:basedOn w:val="Normal"/>
+    <w:rsid w:val="0020720F"/>
+    <w:pPr>
+      <w:keepNext/>
+      <w:spacing w:before="60" w:after="60" w:line="240" w:lineRule="auto"/>
+      <w:jc w:val="center"/>
+    </w:pPr>
+    <w:rPr>
+      <w:rFonts w:ascii="Arial" w:hAnsi="Arial" w:cs="Arial"/>
+      <w:b/>
+      <w:bCs/>
+      <w:noProof w:val="0"/>
+      <w:sz w:val="36"/>
+      <w:szCs w:val="36"/>
+    </w:rPr>
+  </w:style>
+  <w:style w:type="paragraph" w:customStyle="1" w:styleId="SuperTitle">
+    <w:name w:val="SuperTitle"/>
+    <w:basedOn w:val="Title"/>
+    <w:next w:val="Normal"/>
+    <w:rsid w:val="0020720F"/>
+    <w:pPr>
+      <w:pBdr>
+        <w:top w:val="single" w:sz="48" w:space="1" w:color="auto"/>
+      </w:pBdr>
+      <w:spacing w:before="960" w:after="0"/>
+    </w:pPr>
+    <w:rPr>
+      <w:noProof w:val="0"/>
+      <w:sz w:val="28"/>
+      <w:szCs w:val="28"/>
+    </w:rPr>
+  </w:style>
+  <w:style w:type="paragraph" w:customStyle="1" w:styleId="line">
+    <w:name w:val="line"/>
+    <w:basedOn w:val="Title"/>
+    <w:rsid w:val="0020720F"/>
+    <w:pPr>
+      <w:pBdr>
+        <w:top w:val="single" w:sz="36" w:space="1" w:color="auto"/>
+      </w:pBdr>
+      <w:spacing w:after="0"/>
+    </w:pPr>
+    <w:rPr>
+      <w:noProof w:val="0"/>
+      <w:sz w:val="40"/>
+      <w:szCs w:val="40"/>
+    </w:rPr>
+  </w:style>
+  <w:style w:type="paragraph" w:styleId="BalloonText">
+    <w:name w:val="Balloon Text"/>
+    <w:basedOn w:val="Normal"/>
+    <w:link w:val="BalloonTextChar"/>
+    <w:uiPriority w:val="99"/>
+    <w:semiHidden/>
+    <w:unhideWhenUsed/>
+    <w:rsid w:val="0020720F"/>
+    <w:pPr>
+      <w:spacing w:line="240" w:lineRule="auto"/>
+    </w:pPr>
+    <w:rPr>
+      <w:rFonts w:ascii="Lucida Grande" w:hAnsi="Lucida Grande"/>
+      <w:noProof w:val="0"/>
+      <w:sz w:val="18"/>
+      <w:szCs w:val="18"/>
+    </w:rPr>
+  </w:style>
+  <w:style w:type="paragraph" w:customStyle="1" w:styleId="Table-Text">
+    <w:name w:val="Table - Text"/>
+    <w:basedOn w:val="Normal"/>
+    <w:rsid w:val="0020720F"/>
+    <w:pPr>
+      <w:spacing w:before="60" w:after="60" w:line="240" w:lineRule="auto"/>
+    </w:pPr>
+    <w:rPr>
+      <w:rFonts w:ascii="Times New Roman" w:hAnsi="Times New Roman" w:cs="Times New Roman"/>
+      <w:noProof w:val="0"/>
+      <w:sz w:val="20"/>
+      <w:szCs w:val="20"/>
+      <w:lang w:bidi="ar-SA"/>
+    </w:rPr>
+  </w:style>
+  <w:style w:type="paragraph" w:customStyle="1" w:styleId="Table-ColHead">
+    <w:name w:val="Table - Col. Head"/>
+    <w:basedOn w:val="Normal"/>
+    <w:rsid w:val="0020720F"/>
+    <w:pPr>
+      <w:keepNext/>
+      <w:suppressAutoHyphens/>
+      <w:spacing w:before="60" w:after="60" w:line="240" w:lineRule="auto"/>
+    </w:pPr>
+    <w:rPr>
+      <w:rFonts w:ascii="Arial" w:hAnsi="Arial" w:cs="Times New Roman"/>
+      <w:b/>
+      <w:noProof w:val="0"/>
+      <w:sz w:val="20"/>
+      <w:szCs w:val="20"/>
+      <w:lang w:bidi="ar-SA"/>
+    </w:rPr>
+  </w:style>
+  <w:style w:type="paragraph" w:styleId="NormalWeb">
+    <w:name w:val="Normal (Web)"/>
+    <w:basedOn w:val="Normal"/>
+    <w:rsid w:val="0020720F"/>
+    <w:pPr>
+      <w:spacing w:before="100" w:beforeAutospacing="1" w:after="100" w:afterAutospacing="1" w:line="240" w:lineRule="auto"/>
+    </w:pPr>
+    <w:rPr>
+      <w:rFonts w:ascii="Times New Roman" w:hAnsi="Times New Roman" w:cs="Times New Roman"/>
+      <w:noProof w:val="0"/>
+    </w:rPr>
+  </w:style>
+  <w:style w:type="character" w:customStyle="1" w:styleId="BalloonTextChar">
+    <w:name w:val="Balloon Text Char"/>
+    <w:basedOn w:val="DefaultParagraphFont"/>
+    <w:link w:val="BalloonText"/>
+    <w:uiPriority w:val="99"/>
+    <w:semiHidden/>
+    <w:rsid w:val="00A67AC4"/>
+    <w:rPr>
+      <w:rFonts w:ascii="Lucida Grande" w:hAnsi="Lucida Grande" w:cs="Times"/>
+      <w:sz w:val="18"/>
+      <w:szCs w:val="18"/>
+      <w:lang w:bidi="he-IL"/>
+    </w:rPr>
+  </w:style>
+  <w:style w:type="paragraph" w:styleId="Revision">
+    <w:name w:val="Revision"/>
+    <w:hidden/>
+    <w:uiPriority w:val="99"/>
+    <w:semiHidden/>
+    <w:rsid w:val="008A49FA"/>
+    <w:rPr>
+      <w:rFonts w:ascii="Times" w:hAnsi="Times" w:cs="Times"/>
+      <w:noProof/>
+      <w:sz w:val="24"/>
+      <w:szCs w:val="24"/>
+      <w:lang w:bidi="he-IL"/>
+    </w:rPr>
+  </w:style>
+  <w:style w:type="character" w:styleId="Hyperlink">
+    <w:name w:val="Hyperlink"/>
+    <w:basedOn w:val="DefaultParagraphFont"/>
+    <w:uiPriority w:val="99"/>
+    <w:unhideWhenUsed/>
+    <w:rsid w:val="00EE58AB"/>
+    <w:rPr>
+      <w:color w:val="0000FF" w:themeColor="hyperlink"/>
+      <w:u w:val="single"/>
+    </w:rPr>
+  </w:style>
+  <w:style w:type="paragraph" w:styleId="ListParagraph">
+    <w:name w:val="List Paragraph"/>
+    <w:basedOn w:val="Normal"/>
+    <w:uiPriority w:val="34"/>
+    <w:qFormat/>
+    <w:rsid w:val="0020720F"/>
+    <w:pPr>
+      <w:ind w:left="720"/>
+      <w:contextualSpacing/>
+    </w:pPr>
+    <w:rPr>
+      <w:noProof w:val="0"/>
+    </w:rPr>
+  </w:style>
+</w:styles>
+</file>
+
+<file path=word/stylesWithEffects.xml><?xml version="1.0" encoding="utf-8"?>
+<w:styles xmlns:wpc="http://schemas.microsoft.com/office/word/2010/wordprocessingCanvas" xmlns:mc="http://schemas.openxmlformats.org/markup-compatibility/2006" xmlns:o="urn:schemas-microsoft-com:office:office" xmlns:r="http://schemas.openxmlformats.org/officeDocument/2006/relationships" xmlns:m="http://schemas.openxmlformats.org/officeDocument/2006/math" xmlns:v="urn:schemas-microsoft-com:vml" xmlns:wp14="http://schemas.microsoft.com/office/word/2010/wordprocessingDrawing" xmlns:wp="http://schemas.openxmlformats.org/drawingml/2006/wordprocessingDrawing" xmlns:w10="urn:schemas-microsoft-com:office:word" xmlns:w="http://schemas.openxmlformats.org/wordprocessingml/2006/main" xmlns:w14="http://schemas.microsoft.com/office/word/2010/wordml" xmlns:wpg="http://schemas.microsoft.com/office/word/2010/wordprocessingGroup" xmlns:wpi="http://schemas.microsoft.com/office/word/2010/wordprocessingInk" xmlns:wne="http://schemas.microsoft.com/office/word/2006/wordml" xmlns:wps="http://schemas.microsoft.com/office/word/2010/wordprocessingShape" mc:Ignorable="w14 wp14">
+  <w:docDefaults>
+    <w:rPrDefault>
+      <w:rPr>
+        <w:rFonts w:ascii="Times New Roman" w:eastAsia="Times New Roman" w:hAnsi="Times New Roman" w:cs="Times New Roman"/>
+        <w:lang w:val="en-US" w:eastAsia="en-US" w:bidi="ar-SA"/>
+      </w:rPr>
+    </w:rPrDefault>
+    <w:pPrDefault/>
+  </w:docDefaults>
+  <w:latentStyles w:defLockedState="0" w:defUIPriority="99" w:defSemiHidden="1" w:defUnhideWhenUsed="1" w:defQFormat="0" w:count="267">
+    <w:lsdException w:name="Normal" w:semiHidden="0" w:uiPriority="0" w:unhideWhenUsed="0" w:qFormat="1"/>
+    <w:lsdException w:name="heading 1" w:semiHidden="0" w:uiPriority="0" w:unhideWhenUsed="0" w:qFormat="1"/>
+    <w:lsdException w:name="heading 2" w:semiHidden="0" w:uiPriority="0" w:unhideWhenUsed="0" w:qFormat="1"/>
+    <w:lsdException w:name="heading 3" w:semiHidden="0" w:uiPriority="0" w:unhideWhenUsed="0" w:qFormat="1"/>
+    <w:lsdException w:name="heading 4" w:semiHidden="0" w:uiPriority="0" w:unhideWhenUsed="0" w:qFormat="1"/>
+    <w:lsdException w:name="heading 5" w:semiHidden="0" w:uiPriority="0" w:unhideWhenUsed="0" w:qFormat="1"/>
+    <w:lsdException w:name="heading 6" w:semiHidden="0" w:uiPriority="0" w:unhideWhenUsed="0" w:qFormat="1"/>
+    <w:lsdException w:name="heading 7" w:semiHidden="0" w:uiPriority="0" w:unhideWhenUsed="0" w:qFormat="1"/>
+    <w:lsdException w:name="heading 8" w:semiHidden="0" w:uiPriority="0" w:unhideWhenUsed="0" w:qFormat="1"/>
+    <w:lsdException w:name="heading 9" w:semiHidden="0" w:uiPriority="0" w:unhideWhenUsed="0" w:qFormat="1"/>
+    <w:lsdException w:name="toc 1" w:uiPriority="0"/>
+    <w:lsdException w:name="toc 2" w:uiPriority="0"/>
+    <w:lsdException w:name="toc 3" w:uiPriority="0"/>
+    <w:lsdException w:name="toc 4" w:uiPriority="0"/>
+    <w:lsdException w:name="toc 5" w:uiPriority="0"/>
+    <w:lsdException w:name="toc 6" w:uiPriority="0"/>
+    <w:lsdException w:name="toc 7" w:uiPriority="0"/>
+    <w:lsdException w:name="toc 8" w:uiPriority="0"/>
+    <w:lsdException w:name="toc 9" w:uiPriority="0"/>
+    <w:lsdException w:name="header" w:uiPriority="0"/>
+    <w:lsdException w:name="footer" w:uiPriority="0"/>
+    <w:lsdException w:name="caption" w:uiPriority="35" w:qFormat="1"/>
+    <w:lsdException w:name="page number" w:uiPriority="0"/>
+    <w:lsdException w:name="Title" w:semiHidden="0" w:uiPriority="0" w:unhideWhenUsed="0" w:qFormat="1"/>
+    <w:lsdException w:name="Default Paragraph Font" w:uiPriority="1"/>
+    <w:lsdException w:name="Subtitle" w:semiHidden="0" w:uiPriority="11" w:unhideWhenUsed="0" w:qFormat="1"/>
+    <w:lsdException w:name="Strong" w:semiHidden="0" w:uiPriority="22" w:unhideWhenUsed="0" w:qFormat="1"/>
+    <w:lsdException w:name="Emphasis" w:semiHidden="0" w:uiPriority="20" w:unhideWhenUsed="0" w:qFormat="1"/>
+    <w:lsdException w:name="Normal (Web)" w:uiPriority="0"/>
+    <w:lsdException w:name="Normal Table" w:semiHidden="0" w:unhideWhenUsed="0"/>
+    <w:lsdException w:name="Table Web 3" w:semiHidden="0" w:unhideWhenUsed="0"/>
+    <w:lsdException w:name="Table Grid" w:semiHidden="0" w:uiPriority="59" w:unhideWhenUsed="0"/>
+    <w:lsdException w:name="Table Theme" w:semiHidden="0" w:unhideWhenUsed="0"/>
+    <w:lsdException w:name="Placeholder Text" w:unhideWhenUsed="0"/>
+    <w:lsdException w:name="No Spacing" w:semiHidden="0" w:uiPriority="1" w:unhideWhenUsed="0" w:qFormat="1"/>
+    <w:lsdException w:name="Light Shading" w:semiHidden="0" w:uiPriority="60" w:unhideWhenUsed="0"/>
+    <w:lsdException w:name="Light List" w:semiHidden="0" w:uiPriority="61" w:unhideWhenUsed="0"/>
+    <w:lsdException w:name="Light Grid" w:semiHidden="0" w:uiPriority="62" w:unhideWhenUsed="0"/>
+    <w:lsdException w:name="Medium Shading 1" w:semiHidden="0" w:uiPriority="63" w:unhideWhenUsed="0"/>
+    <w:lsdException w:name="Medium Shading 2" w:semiHidden="0" w:uiPriority="64" w:unhideWhenUsed="0"/>
+    <w:lsdException w:name="Medium List 1" w:semiHidden="0" w:uiPriority="65" w:unhideWhenUsed="0"/>
+    <w:lsdException w:name="Medium List 2" w:semiHidden="0" w:uiPriority="66" w:unhideWhenUsed="0"/>
+    <w:lsdException w:name="Medium Grid 1" w:semiHidden="0" w:uiPriority="67" w:unhideWhenUsed="0"/>
+    <w:lsdException w:name="Medium Grid 2" w:semiHidden="0" w:uiPriority="68" w:unhideWhenUsed="0"/>
+    <w:lsdException w:name="Medium Grid 3" w:semiHidden="0" w:uiPriority="69" w:unhideWhenUsed="0"/>
+    <w:lsdException w:name="Dark List" w:semiHidden="0" w:uiPriority="70" w:unhideWhenUsed="0"/>
+    <w:lsdException w:name="Colorful Shading" w:semiHidden="0" w:uiPriority="71" w:unhideWhenUsed="0"/>
+    <w:lsdException w:name="Colorful List" w:semiHidden="0" w:uiPriority="72" w:unhideWhenUsed="0"/>
+    <w:lsdException w:name="Colorful Grid" w:semiHidden="0" w:uiPriority="73" w:unhideWhenUsed="0"/>
+    <w:lsdException w:name="Light Shading Accent 1" w:semiHidden="0" w:uiPriority="60" w:unhideWhenUsed="0"/>
+    <w:lsdException w:name="Light List Accent 1" w:semiHidden="0" w:uiPriority="61" w:unhideWhenUsed="0"/>
+    <w:lsdException w:name="Light Grid Accent 1" w:semiHidden="0" w:uiPriority="62" w:unhideWhenUsed="0"/>
+    <w:lsdException w:name="Medium Shading 1 Accent 1" w:semiHidden="0" w:uiPriority="63" w:unhideWhenUsed="0"/>
+    <w:lsdException w:name="Medium Shading 2 Accent 1" w:semiHidden="0" w:uiPriority="64" w:unhideWhenUsed="0"/>
+    <w:lsdException w:name="Medium List 1 Accent 1" w:semiHidden="0" w:uiPriority="65" w:unhideWhenUsed="0"/>
+    <w:lsdException w:name="Revision" w:unhideWhenUsed="0"/>
+    <w:lsdException w:name="List Paragraph" w:semiHidden="0" w:uiPriority="34" w:unhideWhenUsed="0" w:qFormat="1"/>
+    <w:lsdException w:name="Quote" w:semiHidden="0" w:uiPriority="29" w:unhideWhenUsed="0" w:qFormat="1"/>
+    <w:lsdException w:name="Intense Quote" w:semiHidden="0" w:uiPriority="30" w:unhideWhenUsed="0" w:qFormat="1"/>
+    <w:lsdException w:name="Medium List 2 Accent 1" w:semiHidden="0" w:uiPriority="66" w:unhideWhenUsed="0"/>
+    <w:lsdException w:name="Medium Grid 1 Accent 1" w:semiHidden="0" w:uiPriority="67" w:unhideWhenUsed="0"/>
+    <w:lsdException w:name="Medium Grid 2 Accent 1" w:semiHidden="0" w:uiPriority="68" w:unhideWhenUsed="0"/>
+    <w:lsdException w:name="Medium Grid 3 Accent 1" w:semiHidden="0" w:uiPriority="69" w:unhideWhenUsed="0"/>
+    <w:lsdException w:name="Dark List Accent 1" w:semiHidden="0" w:uiPriority="70" w:unhideWhenUsed="0"/>
+    <w:lsdException w:name="Colorful Shading Accent 1" w:semiHidden="0" w:uiPriority="71" w:unhideWhenUsed="0"/>
+    <w:lsdException w:name="Colorful List Accent 1" w:semiHidden="0" w:uiPriority="72" w:unhideWhenUsed="0"/>
+    <w:lsdException w:name="Colorful Grid Accent 1" w:semiHidden="0" w:uiPriority="73" w:unhideWhenUsed="0"/>
+    <w:lsdException w:name="Light Shading Accent 2" w:semiHidden="0" w:uiPriority="60" w:unhideWhenUsed="0"/>
+    <w:lsdException w:name="Light List Accent 2" w:semiHidden="0" w:uiPriority="61" w:unhideWhenUsed="0"/>
+    <w:lsdException w:name="Light Grid Accent 2" w:semiHidden="0" w:uiPriority="62" w:unhideWhenUsed="0"/>
+    <w:lsdException w:name="Medium Shading 1 Accent 2" w:semiHidden="0" w:uiPriority="63" w:unhideWhenUsed="0"/>
+    <w:lsdException w:name="Medium Shading 2 Accent 2" w:semiHidden="0" w:uiPriority="64" w:unhideWhenUsed="0"/>
+    <w:lsdException w:name="Medium List 1 Accent 2" w:semiHidden="0" w:uiPriority="65" w:unhideWhenUsed="0"/>
+    <w:lsdException w:name="Medium List 2 Accent 2" w:semiHidden="0" w:uiPriority="66" w:unhideWhenUsed="0"/>
+    <w:lsdException w:name="Medium Grid 1 Accent 2" w:semiHidden="0" w:uiPriority="67" w:unhideWhenUsed="0"/>
+    <w:lsdException w:name="Medium Grid 2 Accent 2" w:semiHidden="0" w:uiPriority="68" w:unhideWhenUsed="0"/>
+    <w:lsdException w:name="Medium Grid 3 Accent 2" w:semiHidden="0" w:uiPriority="69" w:unhideWhenUsed="0"/>
+    <w:lsdException w:name="Dark List Accent 2" w:semiHidden="0" w:uiPriority="70" w:unhideWhenUsed="0"/>
+    <w:lsdException w:name="Colorful Shading Accent 2" w:semiHidden="0" w:uiPriority="71" w:unhideWhenUsed="0"/>
+    <w:lsdException w:name="Colorful List Accent 2" w:semiHidden="0" w:uiPriority="72" w:unhideWhenUsed="0"/>
+    <w:lsdException w:name="Colorful Grid Accent 2" w:semiHidden="0" w:uiPriority="73" w:unhideWhenUsed="0"/>
+    <w:lsdException w:name="Light Shading Accent 3" w:semiHidden="0" w:uiPriority="60" w:unhideWhenUsed="0"/>
+    <w:lsdException w:name="Light List Accent 3" w:semiHidden="0" w:uiPriority="61" w:unhideWhenUsed="0"/>
+    <w:lsdException w:name="Light Grid Accent 3" w:semiHidden="0" w:uiPriority="62" w:unhideWhenUsed="0"/>
+    <w:lsdException w:name="Medium Shading 1 Accent 3" w:semiHidden="0" w:uiPriority="63" w:unhideWhenUsed="0"/>
+    <w:lsdException w:name="Medium Shading 2 Accent 3" w:semiHidden="0" w:uiPriority="64" w:unhideWhenUsed="0"/>
+    <w:lsdException w:name="Medium List 1 Accent 3" w:semiHidden="0" w:uiPriority="65" w:unhideWhenUsed="0"/>
+    <w:lsdException w:name="Medium List 2 Accent 3" w:semiHidden="0" w:uiPriority="66" w:unhideWhenUsed="0"/>
+    <w:lsdException w:name="Medium Grid 1 Accent 3" w:semiHidden="0" w:uiPriority="67" w:unhideWhenUsed="0"/>
+    <w:lsdException w:name="Medium Grid 2 Accent 3" w:semiHidden="0" w:uiPriority="68" w:unhideWhenUsed="0"/>
+    <w:lsdException w:name="Medium Grid 3 Accent 3" w:semiHidden="0" w:uiPriority="69" w:unhideWhenUsed="0"/>
+    <w:lsdException w:name="Dark List Accent 3" w:semiHidden="0" w:uiPriority="70" w:unhideWhenUsed="0"/>
+    <w:lsdException w:name="Colorful Shading Accent 3" w:semiHidden="0" w:uiPriority="71" w:unhideWhenUsed="0"/>
+    <w:lsdException w:name="Colorful List Accent 3" w:semiHidden="0" w:uiPriority="72" w:unhideWhenUsed="0"/>
+    <w:lsdException w:name="Colorful Grid Accent 3" w:semiHidden="0" w:uiPriority="73" w:unhideWhenUsed="0"/>
+    <w:lsdException w:name="Light Shading Accent 4" w:semiHidden="0" w:uiPriority="60" w:unhideWhenUsed="0"/>
+    <w:lsdException w:name="Light List Accent 4" w:semiHidden="0" w:uiPriority="61" w:unhideWhenUsed="0"/>
+    <w:lsdException w:name="Light Grid Accent 4" w:semiHidden="0" w:uiPriority="62" w:unhideWhenUsed="0"/>
+    <w:lsdException w:name="Medium Shading 1 Accent 4" w:semiHidden="0" w:uiPriority="63" w:unhideWhenUsed="0"/>
+    <w:lsdException w:name="Medium Shading 2 Accent 4" w:semiHidden="0" w:uiPriority="64" w:unhideWhenUsed="0"/>
+    <w:lsdException w:name="Medium List 1 Accent 4" w:semiHidden="0" w:uiPriority="65" w:unhideWhenUsed="0"/>
+    <w:lsdException w:name="Medium List 2 Accent 4" w:semiHidden="0" w:uiPriority="66" w:unhideWhenUsed="0"/>
+    <w:lsdException w:name="Medium Grid 1 Accent 4" w:semiHidden="0" w:uiPriority="67" w:unhideWhenUsed="0"/>
+    <w:lsdException w:name="Medium Grid 2 Accent 4" w:semiHidden="0" w:uiPriority="68" w:unhideWhenUsed="0"/>
+    <w:lsdException w:name="Medium Grid 3 Accent 4" w:semiHidden="0" w:uiPriority="69" w:unhideWhenUsed="0"/>
+    <w:lsdException w:name="Dark List Accent 4" w:semiHidden="0" w:uiPriority="70" w:unhideWhenUsed="0"/>
+    <w:lsdException w:name="Colorful Shading Accent 4" w:semiHidden="0" w:uiPriority="71" w:unhideWhenUsed="0"/>
+    <w:lsdException w:name="Colorful List Accent 4" w:semiHidden="0" w:uiPriority="72" w:unhideWhenUsed="0"/>
+    <w:lsdException w:name="Colorful Grid Accent 4" w:semiHidden="0" w:uiPriority="73" w:unhideWhenUsed="0"/>
+    <w:lsdException w:name="Light Shading Accent 5" w:semiHidden="0" w:uiPriority="60" w:unhideWhenUsed="0"/>
+    <w:lsdException w:name="Light List Accent 5" w:semiHidden="0" w:uiPriority="61" w:unhideWhenUsed="0"/>
+    <w:lsdException w:name="Light Grid Accent 5" w:semiHidden="0" w:uiPriority="62" w:unhideWhenUsed="0"/>
+    <w:lsdException w:name="Medium Shading 1 Accent 5" w:semiHidden="0" w:uiPriority="63" w:unhideWhenUsed="0"/>
+    <w:lsdException w:name="Medium Shading 2 Accent 5" w:semiHidden="0" w:uiPriority="64" w:unhideWhenUsed="0"/>
+    <w:lsdException w:name="Medium List 1 Accent 5" w:semiHidden="0" w:uiPriority="65" w:unhideWhenUsed="0"/>
+    <w:lsdException w:name="Medium List 2 Accent 5" w:semiHidden="0" w:uiPriority="66" w:unhideWhenUsed="0"/>
+    <w:lsdException w:name="Medium Grid 1 Accent 5" w:semiHidden="0" w:uiPriority="67" w:unhideWhenUsed="0"/>
+    <w:lsdException w:name="Medium Grid 2 Accent 5" w:semiHidden="0" w:uiPriority="68" w:unhideWhenUsed="0"/>
+    <w:lsdException w:name="Medium Grid 3 Accent 5" w:semiHidden="0" w:uiPriority="69" w:unhideWhenUsed="0"/>
+    <w:lsdException w:name="Dark List Accent 5" w:semiHidden="0" w:uiPriority="70" w:unhideWhenUsed="0"/>
+    <w:lsdException w:name="Colorful Shading Accent 5" w:semiHidden="0" w:uiPriority="71" w:unhideWhenUsed="0"/>
+    <w:lsdException w:name="Colorful List Accent 5" w:semiHidden="0" w:uiPriority="72" w:unhideWhenUsed="0"/>
+    <w:lsdException w:name="Colorful Grid Accent 5" w:semiHidden="0" w:uiPriority="73" w:unhideWhenUsed="0"/>
+    <w:lsdException w:name="Light Shading Accent 6" w:semiHidden="0" w:uiPriority="60" w:unhideWhenUsed="0"/>
+    <w:lsdException w:name="Light List Accent 6" w:semiHidden="0" w:uiPriority="61" w:unhideWhenUsed="0"/>
+    <w:lsdException w:name="Light Grid Accent 6" w:semiHidden="0" w:uiPriority="62" w:unhideWhenUsed="0"/>
+    <w:lsdException w:name="Medium Shading 1 Accent 6" w:semiHidden="0" w:uiPriority="63" w:unhideWhenUsed="0"/>
+    <w:lsdException w:name="Medium Shading 2 Accent 6" w:semiHidden="0" w:uiPriority="64" w:unhideWhenUsed="0"/>
+    <w:lsdException w:name="Medium List 1 Accent 6" w:semiHidden="0" w:uiPriority="65" w:unhideWhenUsed="0"/>
+    <w:lsdException w:name="Medium List 2 Accent 6" w:semiHidden="0" w:uiPriority="66" w:unhideWhenUsed="0"/>
+    <w:lsdException w:name="Medium Grid 1 Accent 6" w:semiHidden="0" w:uiPriority="67" w:unhideWhenUsed="0"/>
+    <w:lsdException w:name="Medium Grid 2 Accent 6" w:semiHidden="0" w:uiPriority="68" w:unhideWhenUsed="0"/>
+    <w:lsdException w:name="Medium Grid 3 Accent 6" w:semiHidden="0" w:uiPriority="69" w:unhideWhenUsed="0"/>
+    <w:lsdException w:name="Dark List Accent 6" w:semiHidden="0" w:uiPriority="70" w:unhideWhenUsed="0"/>
+    <w:lsdException w:name="Colorful Shading Accent 6" w:semiHidden="0" w:uiPriority="71" w:unhideWhenUsed="0"/>
+    <w:lsdException w:name="Colorful List Accent 6" w:semiHidden="0" w:uiPriority="72" w:unhideWhenUsed="0"/>
+    <w:lsdException w:name="Colorful Grid Accent 6" w:semiHidden="0" w:uiPriority="73" w:unhideWhenUsed="0"/>
+    <w:lsdException w:name="Subtle Emphasis" w:semiHidden="0" w:uiPriority="19" w:unhideWhenUsed="0" w:qFormat="1"/>
+    <w:lsdException w:name="Intense Emphasis" w:semiHidden="0" w:uiPriority="21" w:unhideWhenUsed="0" w:qFormat="1"/>
+    <w:lsdException w:name="Subtle Reference" w:semiHidden="0" w:uiPriority="31" w:unhideWhenUsed="0" w:qFormat="1"/>
+    <w:lsdException w:name="Intense Reference" w:semiHidden="0" w:uiPriority="32" w:unhideWhenUsed="0" w:qFormat="1"/>
+    <w:lsdException w:name="Book Title" w:semiHidden="0" w:uiPriority="33" w:unhideWhenUsed="0" w:qFormat="1"/>
+    <w:lsdException w:name="Bibliography" w:uiPriority="37"/>
+    <w:lsdException w:name="TOC Heading" w:uiPriority="39" w:qFormat="1"/>
   </w:latentStyles>
   <w:style w:type="paragraph" w:default="1" w:styleId="Normal">
     <w:name w:val="Normal"/>
@@ -10439,7 +11440,7 @@
 </file>
 
 <file path=customXml/itemProps1.xml><?xml version="1.0" encoding="utf-8"?>
-<ds:datastoreItem xmlns:ds="http://schemas.openxmlformats.org/officeDocument/2006/customXml" ds:itemID="{29B5027A-BC02-4342-900D-56000EB8FA5C}">
+<ds:datastoreItem xmlns:ds="http://schemas.openxmlformats.org/officeDocument/2006/customXml" ds:itemID="{6B2193FD-0C1D-4012-86D4-15AF36F95CF4}">
   <ds:schemaRefs>
     <ds:schemaRef ds:uri="http://schemas.openxmlformats.org/officeDocument/2006/bibliography"/>
   </ds:schemaRefs>
@@ -10447,7 +11448,7 @@
 </file>
 
 <file path=customXml/itemProps2.xml><?xml version="1.0" encoding="utf-8"?>
-<ds:datastoreItem xmlns:ds="http://schemas.openxmlformats.org/officeDocument/2006/customXml" ds:itemID="{C3141F2E-1919-443E-BE5B-F3892F2B0BB4}">
+<ds:datastoreItem xmlns:ds="http://schemas.openxmlformats.org/officeDocument/2006/customXml" ds:itemID="{35A269CE-96FC-45AD-8D85-19143D91893D}">
   <ds:schemaRefs>
     <ds:schemaRef ds:uri="http://schemas.openxmlformats.org/officeDocument/2006/bibliography"/>
   </ds:schemaRefs>

</xml_diff>